<commit_message>
Added testing to docs
</commit_message>
<xml_diff>
--- a/docs/changeable_document_files/docs.docx
+++ b/docs/changeable_document_files/docs.docx
@@ -984,7 +984,6 @@
             <w:pPr>
               <w:jc w:val="left"/>
               <w:rPr>
-                <w:rFonts w:hint="cs"/>
                 <w:sz w:val="28"/>
                 <w:szCs w:val="28"/>
                 <w:rtl/>
@@ -1072,9 +1071,7 @@
           <w:rtl/>
         </w:rPr>
       </w:pPr>
-      <w:bookmarkStart w:id="0" w:name="_GoBack"/>
-    </w:p>
-    <w:bookmarkEnd w:id="0"/>
+    </w:p>
     <w:p>
       <w:pPr>
         <w:rPr>
@@ -2541,7 +2538,7 @@
                 <w:webHidden/>
                 <w:rtl/>
               </w:rPr>
-              <w:t>10</w:t>
+              <w:t>11</w:t>
             </w:r>
             <w:r>
               <w:rPr>
@@ -2668,7 +2665,7 @@
                 <w:webHidden/>
                 <w:rtl/>
               </w:rPr>
-              <w:t>13</w:t>
+              <w:t>14</w:t>
             </w:r>
             <w:r>
               <w:rPr>
@@ -2793,7 +2790,7 @@
                 <w:webHidden/>
                 <w:rtl/>
               </w:rPr>
-              <w:t>15</w:t>
+              <w:t>16</w:t>
             </w:r>
             <w:r>
               <w:rPr>
@@ -2918,7 +2915,7 @@
                 <w:webHidden/>
                 <w:rtl/>
               </w:rPr>
-              <w:t>15</w:t>
+              <w:t>16</w:t>
             </w:r>
             <w:r>
               <w:rPr>
@@ -3043,7 +3040,7 @@
                 <w:webHidden/>
                 <w:rtl/>
               </w:rPr>
-              <w:t>17</w:t>
+              <w:t>18</w:t>
             </w:r>
             <w:r>
               <w:rPr>
@@ -3055,6 +3052,7 @@
             </w:r>
           </w:hyperlink>
         </w:p>
+        <w:bookmarkStart w:id="0" w:name="_GoBack"/>
         <w:p>
           <w:pPr>
             <w:pStyle w:val="TOC2"/>
@@ -3068,118 +3066,147 @@
               <w:rtl/>
             </w:rPr>
           </w:pPr>
-          <w:hyperlink w:anchor="_Toc503013872" w:history="1">
-            <w:r>
-              <w:rPr>
-                <w:rStyle w:val="Hyperlink"/>
-                <w:noProof/>
-                <w:rtl/>
-              </w:rPr>
-              <w:t>ג.</w:t>
-            </w:r>
-            <w:r>
-              <w:rPr>
-                <w:rFonts w:asciiTheme="minorHAnsi" w:eastAsiaTheme="minorEastAsia" w:hAnsiTheme="minorHAnsi" w:cstheme="minorBidi"/>
-                <w:noProof/>
-                <w:rtl/>
-              </w:rPr>
-              <w:tab/>
-            </w:r>
-            <w:r>
-              <w:rPr>
-                <w:rStyle w:val="Hyperlink"/>
-                <w:noProof/>
-                <w:rtl/>
-              </w:rPr>
-              <w:t>תכנון הפרויקט</w:t>
-            </w:r>
-            <w:r>
-              <w:rPr>
-                <w:noProof/>
-                <w:webHidden/>
-                <w:rtl/>
-              </w:rPr>
-              <w:tab/>
-            </w:r>
-            <w:r>
-              <w:rPr>
-                <w:rStyle w:val="Hyperlink"/>
-                <w:noProof/>
-                <w:rtl/>
-              </w:rPr>
-              <w:fldChar w:fldCharType="begin"/>
-            </w:r>
-            <w:r>
-              <w:rPr>
-                <w:noProof/>
-                <w:webHidden/>
-                <w:rtl/>
-              </w:rPr>
-              <w:instrText xml:space="preserve"> </w:instrText>
-            </w:r>
-            <w:r>
-              <w:rPr>
-                <w:noProof/>
-                <w:webHidden/>
-              </w:rPr>
-              <w:instrText>PAGEREF</w:instrText>
-            </w:r>
-            <w:r>
-              <w:rPr>
-                <w:noProof/>
-                <w:webHidden/>
-                <w:rtl/>
-              </w:rPr>
-              <w:instrText xml:space="preserve"> _</w:instrText>
-            </w:r>
-            <w:r>
-              <w:rPr>
-                <w:noProof/>
-                <w:webHidden/>
-              </w:rPr>
-              <w:instrText>Toc503013872 \h</w:instrText>
-            </w:r>
-            <w:r>
-              <w:rPr>
-                <w:noProof/>
-                <w:webHidden/>
-                <w:rtl/>
-              </w:rPr>
-              <w:instrText xml:space="preserve"> </w:instrText>
-            </w:r>
-            <w:r>
-              <w:rPr>
-                <w:rStyle w:val="Hyperlink"/>
-                <w:noProof/>
-                <w:rtl/>
-              </w:rPr>
-            </w:r>
-            <w:r>
-              <w:rPr>
-                <w:rStyle w:val="Hyperlink"/>
-                <w:noProof/>
-                <w:rtl/>
-              </w:rPr>
-              <w:fldChar w:fldCharType="separate"/>
-            </w:r>
-            <w:r>
-              <w:rPr>
-                <w:noProof/>
-                <w:webHidden/>
-                <w:rtl/>
-              </w:rPr>
-              <w:t>28</w:t>
-            </w:r>
-            <w:r>
-              <w:rPr>
-                <w:rStyle w:val="Hyperlink"/>
-                <w:noProof/>
-                <w:rtl/>
-              </w:rPr>
-              <w:fldChar w:fldCharType="end"/>
-            </w:r>
-          </w:hyperlink>
+          <w:r>
+            <w:rPr>
+              <w:noProof/>
+            </w:rPr>
+            <w:fldChar w:fldCharType="begin"/>
+          </w:r>
+          <w:r>
+            <w:rPr>
+              <w:noProof/>
+            </w:rPr>
+            <w:instrText xml:space="preserve"> HYPERLINK \l "_Toc503013872" </w:instrText>
+          </w:r>
+          <w:r>
+            <w:rPr>
+              <w:noProof/>
+            </w:rPr>
+          </w:r>
+          <w:r>
+            <w:rPr>
+              <w:noProof/>
+            </w:rPr>
+            <w:fldChar w:fldCharType="separate"/>
+          </w:r>
+          <w:r>
+            <w:rPr>
+              <w:rStyle w:val="Hyperlink"/>
+              <w:noProof/>
+              <w:rtl/>
+            </w:rPr>
+            <w:t>ג.</w:t>
+          </w:r>
+          <w:r>
+            <w:rPr>
+              <w:rFonts w:asciiTheme="minorHAnsi" w:eastAsiaTheme="minorEastAsia" w:hAnsiTheme="minorHAnsi" w:cstheme="minorBidi"/>
+              <w:noProof/>
+              <w:rtl/>
+            </w:rPr>
+            <w:tab/>
+          </w:r>
+          <w:r>
+            <w:rPr>
+              <w:rStyle w:val="Hyperlink"/>
+              <w:noProof/>
+              <w:rtl/>
+            </w:rPr>
+            <w:t>תכנון הפרויקט</w:t>
+          </w:r>
+          <w:r>
+            <w:rPr>
+              <w:noProof/>
+              <w:webHidden/>
+              <w:rtl/>
+            </w:rPr>
+            <w:tab/>
+          </w:r>
+          <w:r>
+            <w:rPr>
+              <w:rStyle w:val="Hyperlink"/>
+              <w:noProof/>
+              <w:rtl/>
+            </w:rPr>
+            <w:fldChar w:fldCharType="begin"/>
+          </w:r>
+          <w:r>
+            <w:rPr>
+              <w:noProof/>
+              <w:webHidden/>
+              <w:rtl/>
+            </w:rPr>
+            <w:instrText xml:space="preserve"> </w:instrText>
+          </w:r>
+          <w:r>
+            <w:rPr>
+              <w:noProof/>
+              <w:webHidden/>
+            </w:rPr>
+            <w:instrText>PAGEREF</w:instrText>
+          </w:r>
+          <w:r>
+            <w:rPr>
+              <w:noProof/>
+              <w:webHidden/>
+              <w:rtl/>
+            </w:rPr>
+            <w:instrText xml:space="preserve"> _</w:instrText>
+          </w:r>
+          <w:r>
+            <w:rPr>
+              <w:noProof/>
+              <w:webHidden/>
+            </w:rPr>
+            <w:instrText>Toc503013872 \h</w:instrText>
+          </w:r>
+          <w:r>
+            <w:rPr>
+              <w:noProof/>
+              <w:webHidden/>
+              <w:rtl/>
+            </w:rPr>
+            <w:instrText xml:space="preserve"> </w:instrText>
+          </w:r>
+          <w:r>
+            <w:rPr>
+              <w:rStyle w:val="Hyperlink"/>
+              <w:noProof/>
+              <w:rtl/>
+            </w:rPr>
+          </w:r>
+          <w:r>
+            <w:rPr>
+              <w:rStyle w:val="Hyperlink"/>
+              <w:noProof/>
+              <w:rtl/>
+            </w:rPr>
+            <w:fldChar w:fldCharType="separate"/>
+          </w:r>
+          <w:r>
+            <w:rPr>
+              <w:noProof/>
+              <w:webHidden/>
+              <w:rtl/>
+            </w:rPr>
+            <w:t>29</w:t>
+          </w:r>
+          <w:r>
+            <w:rPr>
+              <w:rStyle w:val="Hyperlink"/>
+              <w:noProof/>
+              <w:rtl/>
+            </w:rPr>
+            <w:fldChar w:fldCharType="end"/>
+          </w:r>
+          <w:r>
+            <w:rPr>
+              <w:rStyle w:val="Hyperlink"/>
+              <w:noProof/>
+            </w:rPr>
+            <w:fldChar w:fldCharType="end"/>
+          </w:r>
         </w:p>
+        <w:bookmarkEnd w:id="0"/>
         <w:p>
           <w:pPr>
             <w:pStyle w:val="TOC2"/>
@@ -3193,117 +3220,145 @@
               <w:rtl/>
             </w:rPr>
           </w:pPr>
-          <w:hyperlink w:anchor="_Toc503013873" w:history="1">
-            <w:r>
-              <w:rPr>
-                <w:rStyle w:val="Hyperlink"/>
-                <w:noProof/>
-                <w:rtl/>
-              </w:rPr>
-              <w:t>ד.</w:t>
-            </w:r>
-            <w:r>
-              <w:rPr>
-                <w:rFonts w:asciiTheme="minorHAnsi" w:eastAsiaTheme="minorEastAsia" w:hAnsiTheme="minorHAnsi" w:cstheme="minorBidi"/>
-                <w:noProof/>
-                <w:rtl/>
-              </w:rPr>
-              <w:tab/>
-            </w:r>
-            <w:r>
-              <w:rPr>
-                <w:rStyle w:val="Hyperlink"/>
-                <w:noProof/>
-                <w:rtl/>
-              </w:rPr>
-              <w:t>טבלת סיכונים</w:t>
-            </w:r>
-            <w:r>
-              <w:rPr>
-                <w:noProof/>
-                <w:webHidden/>
-                <w:rtl/>
-              </w:rPr>
-              <w:tab/>
-            </w:r>
-            <w:r>
-              <w:rPr>
-                <w:rStyle w:val="Hyperlink"/>
-                <w:noProof/>
-                <w:rtl/>
-              </w:rPr>
-              <w:fldChar w:fldCharType="begin"/>
-            </w:r>
-            <w:r>
-              <w:rPr>
-                <w:noProof/>
-                <w:webHidden/>
-                <w:rtl/>
-              </w:rPr>
-              <w:instrText xml:space="preserve"> </w:instrText>
-            </w:r>
-            <w:r>
-              <w:rPr>
-                <w:noProof/>
-                <w:webHidden/>
-              </w:rPr>
-              <w:instrText>PAGEREF</w:instrText>
-            </w:r>
-            <w:r>
-              <w:rPr>
-                <w:noProof/>
-                <w:webHidden/>
-                <w:rtl/>
-              </w:rPr>
-              <w:instrText xml:space="preserve"> _</w:instrText>
-            </w:r>
-            <w:r>
-              <w:rPr>
-                <w:noProof/>
-                <w:webHidden/>
-              </w:rPr>
-              <w:instrText>Toc503013873 \h</w:instrText>
-            </w:r>
-            <w:r>
-              <w:rPr>
-                <w:noProof/>
-                <w:webHidden/>
-                <w:rtl/>
-              </w:rPr>
-              <w:instrText xml:space="preserve"> </w:instrText>
-            </w:r>
-            <w:r>
-              <w:rPr>
-                <w:rStyle w:val="Hyperlink"/>
-                <w:noProof/>
-                <w:rtl/>
-              </w:rPr>
-            </w:r>
-            <w:r>
-              <w:rPr>
-                <w:rStyle w:val="Hyperlink"/>
-                <w:noProof/>
-                <w:rtl/>
-              </w:rPr>
-              <w:fldChar w:fldCharType="separate"/>
-            </w:r>
-            <w:r>
-              <w:rPr>
-                <w:noProof/>
-                <w:webHidden/>
-                <w:rtl/>
-              </w:rPr>
-              <w:t>29</w:t>
-            </w:r>
-            <w:r>
-              <w:rPr>
-                <w:rStyle w:val="Hyperlink"/>
-                <w:noProof/>
-                <w:rtl/>
-              </w:rPr>
-              <w:fldChar w:fldCharType="end"/>
-            </w:r>
-          </w:hyperlink>
+          <w:r>
+            <w:rPr>
+              <w:noProof/>
+            </w:rPr>
+            <w:fldChar w:fldCharType="begin"/>
+          </w:r>
+          <w:r>
+            <w:rPr>
+              <w:noProof/>
+            </w:rPr>
+            <w:instrText xml:space="preserve"> HYPERLINK \l "_Toc503013873" </w:instrText>
+          </w:r>
+          <w:r>
+            <w:rPr>
+              <w:noProof/>
+            </w:rPr>
+          </w:r>
+          <w:r>
+            <w:rPr>
+              <w:noProof/>
+            </w:rPr>
+            <w:fldChar w:fldCharType="separate"/>
+          </w:r>
+          <w:r>
+            <w:rPr>
+              <w:rStyle w:val="Hyperlink"/>
+              <w:noProof/>
+              <w:rtl/>
+            </w:rPr>
+            <w:t>ד.</w:t>
+          </w:r>
+          <w:r>
+            <w:rPr>
+              <w:rFonts w:asciiTheme="minorHAnsi" w:eastAsiaTheme="minorEastAsia" w:hAnsiTheme="minorHAnsi" w:cstheme="minorBidi"/>
+              <w:noProof/>
+              <w:rtl/>
+            </w:rPr>
+            <w:tab/>
+          </w:r>
+          <w:r>
+            <w:rPr>
+              <w:rStyle w:val="Hyperlink"/>
+              <w:noProof/>
+              <w:rtl/>
+            </w:rPr>
+            <w:t>טבלת סיכונים</w:t>
+          </w:r>
+          <w:r>
+            <w:rPr>
+              <w:noProof/>
+              <w:webHidden/>
+              <w:rtl/>
+            </w:rPr>
+            <w:tab/>
+          </w:r>
+          <w:r>
+            <w:rPr>
+              <w:rStyle w:val="Hyperlink"/>
+              <w:noProof/>
+              <w:rtl/>
+            </w:rPr>
+            <w:fldChar w:fldCharType="begin"/>
+          </w:r>
+          <w:r>
+            <w:rPr>
+              <w:noProof/>
+              <w:webHidden/>
+              <w:rtl/>
+            </w:rPr>
+            <w:instrText xml:space="preserve"> </w:instrText>
+          </w:r>
+          <w:r>
+            <w:rPr>
+              <w:noProof/>
+              <w:webHidden/>
+            </w:rPr>
+            <w:instrText>PAGEREF</w:instrText>
+          </w:r>
+          <w:r>
+            <w:rPr>
+              <w:noProof/>
+              <w:webHidden/>
+              <w:rtl/>
+            </w:rPr>
+            <w:instrText xml:space="preserve"> _</w:instrText>
+          </w:r>
+          <w:r>
+            <w:rPr>
+              <w:noProof/>
+              <w:webHidden/>
+            </w:rPr>
+            <w:instrText>Toc503013873 \h</w:instrText>
+          </w:r>
+          <w:r>
+            <w:rPr>
+              <w:noProof/>
+              <w:webHidden/>
+              <w:rtl/>
+            </w:rPr>
+            <w:instrText xml:space="preserve"> </w:instrText>
+          </w:r>
+          <w:r>
+            <w:rPr>
+              <w:rStyle w:val="Hyperlink"/>
+              <w:noProof/>
+              <w:rtl/>
+            </w:rPr>
+          </w:r>
+          <w:r>
+            <w:rPr>
+              <w:rStyle w:val="Hyperlink"/>
+              <w:noProof/>
+              <w:rtl/>
+            </w:rPr>
+            <w:fldChar w:fldCharType="separate"/>
+          </w:r>
+          <w:r>
+            <w:rPr>
+              <w:noProof/>
+              <w:webHidden/>
+              <w:rtl/>
+            </w:rPr>
+            <w:t>30</w:t>
+          </w:r>
+          <w:r>
+            <w:rPr>
+              <w:rStyle w:val="Hyperlink"/>
+              <w:noProof/>
+              <w:rtl/>
+            </w:rPr>
+            <w:fldChar w:fldCharType="end"/>
+          </w:r>
+          <w:r>
+            <w:rPr>
+              <w:rStyle w:val="Hyperlink"/>
+              <w:noProof/>
+            </w:rPr>
+            <w:fldChar w:fldCharType="end"/>
+          </w:r>
         </w:p>
         <w:p>
           <w:pPr>
@@ -3418,7 +3473,7 @@
                 <w:webHidden/>
                 <w:rtl/>
               </w:rPr>
-              <w:t>29</w:t>
+              <w:t>30</w:t>
             </w:r>
             <w:r>
               <w:rPr>
@@ -7519,6 +7574,8 @@
         <w:rPr>
           <w:rFonts w:cs="Times New Roman"/>
           <w:color w:val="auto"/>
+          <w:sz w:val="24"/>
+          <w:szCs w:val="24"/>
           <w:rtl/>
         </w:rPr>
       </w:pPr>
@@ -7534,17 +7591,45 @@
         <w:t>ללקוח שלנו קיימת דרישה ליציבות מקסימלית של האפליקציה (כלומר כמות נמוכה ככל שניתן של קריסות) כדי להשיג מטרה זו אנחנו מבצעים בדיקות יחידה על כל המרכיבים הלוגיים המורכבים שלנו, ביניהם</w:t>
       </w:r>
       <w:bookmarkEnd w:id="21"/>
-    </w:p>
-    <w:p>
-      <w:pPr>
-        <w:rPr>
-          <w:rtl/>
-        </w:rPr>
-      </w:pPr>
-    </w:p>
-    <w:p>
-      <w:pPr>
-        <w:rPr>
+      <w:r>
+        <w:rPr>
+          <w:rFonts w:cs="Times New Roman" w:hint="cs"/>
+          <w:color w:val="auto"/>
+          <w:sz w:val="24"/>
+          <w:szCs w:val="24"/>
+          <w:rtl/>
+        </w:rPr>
+        <w:t>.</w:t>
+      </w:r>
+    </w:p>
+    <w:p>
+      <w:pPr>
+        <w:jc w:val="left"/>
+        <w:rPr>
+          <w:rtl/>
+        </w:rPr>
+      </w:pPr>
+    </w:p>
+    <w:p>
+      <w:pPr>
+        <w:jc w:val="left"/>
+        <w:rPr>
+          <w:rFonts w:asciiTheme="majorBidi" w:hAnsiTheme="majorBidi" w:cstheme="majorBidi"/>
+          <w:rtl/>
+        </w:rPr>
+      </w:pPr>
+      <w:r>
+        <w:rPr>
+          <w:rFonts w:asciiTheme="majorBidi" w:hAnsiTheme="majorBidi" w:cstheme="majorBidi" w:hint="cs"/>
+          <w:rtl/>
+        </w:rPr>
+        <w:t>כדי להגדיר את רמת האמינות של התוכנה שלנו חילקנו אותה ל8 בדיקות יחידה שונות של כלל המרכיבים השונים, כאשר נמצא מרכיב חדש שדורש בדיקת אמינות, נחליט להוסיף אותו לכאן, אל אחרי תכנון הפרויקט אנו בטוחים שכלל המרכיבים האטומיים עד המנגנונים שלנו עוברים בדיקה, ושאר המרכיבים יסתמכו עליהם ולכן לא יצטרכו בדיקה עצמאית, חלק מהבדיקות שלנו אקטיביות וחלקם פאסיביות (כלומר חלקם מסתמכים על השפה וחלקם הם קוד בדיקה וחלקם הם חקירת קבצים).</w:t>
+      </w:r>
+    </w:p>
+    <w:p>
+      <w:pPr>
+        <w:rPr>
+          <w:rFonts w:hint="cs"/>
           <w:rtl/>
         </w:rPr>
       </w:pPr>
@@ -7554,16 +7639,118 @@
         <w:pStyle w:val="ListParagraph"/>
         <w:numPr>
           <w:ilvl w:val="0"/>
-          <w:numId w:val="2"/>
+          <w:numId w:val="6"/>
         </w:numPr>
-        <w:jc w:val="both"/>
-      </w:pPr>
-      <w:r>
-        <w:rPr>
-          <w:rFonts w:hint="cs"/>
-          <w:rtl/>
-        </w:rPr>
-        <w:t>בדיקות יחידה לטבלה מסוימת במכשיר המקומי, לוודא כי כל הפעולות הבסיסיות ע"ג מסד הנתונים המקומי עובדות</w:t>
+      </w:pPr>
+      <w:r>
+        <w:rPr>
+          <w:rFonts w:hint="cs"/>
+          <w:rtl/>
+        </w:rPr>
+        <w:t xml:space="preserve">את הקוד שלנו אנחנו כותבים בשפת </w:t>
+      </w:r>
+      <w:proofErr w:type="spellStart"/>
+      <w:r>
+        <w:rPr>
+          <w:rFonts w:hint="cs"/>
+          <w:rtl/>
+        </w:rPr>
+        <w:t>קוטלין</w:t>
+      </w:r>
+      <w:proofErr w:type="spellEnd"/>
+      <w:r>
+        <w:rPr>
+          <w:rFonts w:hint="cs"/>
+          <w:rtl/>
+        </w:rPr>
+        <w:t xml:space="preserve">, </w:t>
+      </w:r>
+      <w:proofErr w:type="spellStart"/>
+      <w:r>
+        <w:rPr>
+          <w:rFonts w:hint="cs"/>
+          <w:rtl/>
+        </w:rPr>
+        <w:t>קוטלין</w:t>
+      </w:r>
+      <w:proofErr w:type="spellEnd"/>
+      <w:r>
+        <w:rPr>
+          <w:rFonts w:hint="cs"/>
+          <w:rtl/>
+        </w:rPr>
+        <w:t xml:space="preserve"> הינה שפה חדשה אשר יכולה להוציא כפלט קבצי </w:t>
+      </w:r>
+      <w:r>
+        <w:t>bytecode</w:t>
+      </w:r>
+      <w:r>
+        <w:rPr>
+          <w:rFonts w:hint="cs"/>
+          <w:rtl/>
+        </w:rPr>
+        <w:t>, קבצים אלה יכולים להתקבל על ידי ה</w:t>
+      </w:r>
+      <w:proofErr w:type="spellStart"/>
+      <w:r>
+        <w:t>jvm</w:t>
+      </w:r>
+      <w:proofErr w:type="spellEnd"/>
+      <w:r>
+        <w:rPr>
+          <w:rFonts w:hint="cs"/>
+          <w:rtl/>
+        </w:rPr>
+        <w:t xml:space="preserve"> (או במקרה של אנדרואיד, על ידי ה</w:t>
+      </w:r>
+      <w:r>
+        <w:rPr>
+          <w:rFonts w:hint="cs"/>
+        </w:rPr>
+        <w:t>ART</w:t>
+      </w:r>
+      <w:r>
+        <w:rPr>
+          <w:rFonts w:hint="cs"/>
+          <w:rtl/>
+        </w:rPr>
+        <w:t xml:space="preserve">) ומורצים על גבי המערכת בשפת מכונה שמתורגמת על ידי </w:t>
+      </w:r>
+      <w:proofErr w:type="spellStart"/>
+      <w:r>
+        <w:rPr>
+          <w:rFonts w:hint="cs"/>
+          <w:rtl/>
+        </w:rPr>
+        <w:t>האימולטור</w:t>
+      </w:r>
+      <w:proofErr w:type="spellEnd"/>
+      <w:r>
+        <w:rPr>
+          <w:rFonts w:hint="cs"/>
+          <w:rtl/>
+        </w:rPr>
+        <w:t xml:space="preserve"> של </w:t>
+      </w:r>
+      <w:r>
+        <w:t>Java</w:t>
+      </w:r>
+      <w:r>
+        <w:rPr>
+          <w:rFonts w:hint="cs"/>
+          <w:rtl/>
+        </w:rPr>
+        <w:t xml:space="preserve"> (ה</w:t>
+      </w:r>
+      <w:r>
+        <w:t>JVM\ART</w:t>
+      </w:r>
+      <w:r>
+        <w:rPr>
+          <w:rFonts w:hint="cs"/>
+          <w:rtl/>
+        </w:rPr>
+        <w:t xml:space="preserve"> )</w:t>
       </w:r>
     </w:p>
     <w:p>
@@ -7571,16 +7758,24 @@
         <w:pStyle w:val="ListParagraph"/>
         <w:numPr>
           <w:ilvl w:val="0"/>
-          <w:numId w:val="2"/>
+          <w:numId w:val="6"/>
         </w:numPr>
-        <w:jc w:val="both"/>
-      </w:pPr>
-      <w:r>
-        <w:rPr>
-          <w:rFonts w:hint="cs"/>
-          <w:rtl/>
-        </w:rPr>
-        <w:t xml:space="preserve">בדיקות יחידה למסד הנתונים החיצוני </w:t>
+      </w:pPr>
+      <w:proofErr w:type="spellStart"/>
+      <w:r>
+        <w:rPr>
+          <w:rFonts w:hint="cs"/>
+          <w:rtl/>
+        </w:rPr>
+        <w:t>קוטלין</w:t>
+      </w:r>
+      <w:proofErr w:type="spellEnd"/>
+      <w:r>
+        <w:rPr>
+          <w:rFonts w:hint="cs"/>
+          <w:rtl/>
+        </w:rPr>
+        <w:t xml:space="preserve"> הינה שפה תכנות סטטית, כלומר השפה עושה בדיקות קלט בזמן הכתיבה ובזמן הריצה לתוכן המשתנה שלנו </w:t>
       </w:r>
       <w:r>
         <w:rPr>
@@ -7593,7 +7788,53 @@
           <w:rFonts w:hint="cs"/>
           <w:rtl/>
         </w:rPr>
-        <w:t xml:space="preserve"> ככל שניתן!</w:t>
+        <w:t xml:space="preserve"> אם המשתנה שלנו הוא </w:t>
+      </w:r>
+      <w:r>
+        <w:t>null</w:t>
+      </w:r>
+      <w:r>
+        <w:rPr>
+          <w:rFonts w:hint="cs"/>
+          <w:rtl/>
+        </w:rPr>
+        <w:t xml:space="preserve"> התוכנה לא עוברת קומפילציה, ואם בזמן ריצה משתנה שהוגדר כ</w:t>
+      </w:r>
+      <w:r>
+        <w:t>not nullable</w:t>
+      </w:r>
+      <w:r>
+        <w:rPr>
+          <w:rFonts w:hint="cs"/>
+          <w:rtl/>
+        </w:rPr>
+        <w:t xml:space="preserve"> הוגדר כ</w:t>
+      </w:r>
+      <w:r>
+        <w:t>null</w:t>
+      </w:r>
+      <w:r>
+        <w:rPr>
+          <w:rFonts w:hint="cs"/>
+          <w:rtl/>
+        </w:rPr>
+        <w:t xml:space="preserve">, יש קריסה של המערכת, בדיקות אלה שמבצעת שפת התכנות שלנו חוסכת לנו בדיקת יחידה של תקינות הקלט באופן רציף, הרי גם אם אנחנו נכתוב בדיקת יחידה תואמת לבדיקת קלט, הקומפיילר </w:t>
+      </w:r>
+      <w:proofErr w:type="spellStart"/>
+      <w:r>
+        <w:rPr>
+          <w:rFonts w:hint="cs"/>
+          <w:rtl/>
+        </w:rPr>
+        <w:t>והסביבת</w:t>
+      </w:r>
+      <w:proofErr w:type="spellEnd"/>
+      <w:r>
+        <w:rPr>
+          <w:rFonts w:hint="cs"/>
+          <w:rtl/>
+        </w:rPr>
+        <w:t xml:space="preserve"> עבודה יתריעו לנו על המיותרות שלה ואף הקומפיילר עצמו עלול להתעלם מהשורות האלה ויבצע עליהם אופטימיזציה שתוריד לנו את הבדיקה המדוברת, מעבר לכך מדובר על בדיקה חוזרת שמבזבזת משאבים ולכן היא מיותרת.</w:t>
       </w:r>
     </w:p>
     <w:p>
@@ -7601,7 +7842,170 @@
         <w:pStyle w:val="ListParagraph"/>
         <w:numPr>
           <w:ilvl w:val="0"/>
-          <w:numId w:val="2"/>
+          <w:numId w:val="6"/>
+        </w:numPr>
+      </w:pPr>
+      <w:proofErr w:type="spellStart"/>
+      <w:r>
+        <w:rPr>
+          <w:rFonts w:hint="cs"/>
+          <w:rtl/>
+        </w:rPr>
+        <w:t>קוטלין</w:t>
+      </w:r>
+      <w:proofErr w:type="spellEnd"/>
+      <w:r>
+        <w:rPr>
+          <w:rFonts w:hint="cs"/>
+          <w:rtl/>
+        </w:rPr>
+        <w:t xml:space="preserve"> הינה שפת תכנות חדשה שעדיין אינה בוגרת דיו, לכן ישנם כלים רבים שמספקת לנו סביבת העבודה (שבמקרה אותה חברה כתבה גם את השפה </w:t>
+      </w:r>
+      <w:proofErr w:type="spellStart"/>
+      <w:r>
+        <w:rPr>
+          <w:rFonts w:hint="cs"/>
+          <w:rtl/>
+        </w:rPr>
+        <w:t>קוטלין</w:t>
+      </w:r>
+      <w:proofErr w:type="spellEnd"/>
+      <w:r>
+        <w:rPr>
+          <w:rFonts w:hint="cs"/>
+          <w:rtl/>
+        </w:rPr>
+        <w:t>) כדי לבדוק תקינות של אופטימיזציה ותרגום של הקוד ל</w:t>
+      </w:r>
+      <w:r>
+        <w:t>Android SDK</w:t>
+      </w:r>
+      <w:r>
+        <w:rPr>
+          <w:rFonts w:hint="cs"/>
+          <w:rtl/>
+        </w:rPr>
+        <w:t xml:space="preserve"> וגם ל</w:t>
+      </w:r>
+      <w:r>
+        <w:t>Bytecode</w:t>
+      </w:r>
+      <w:r>
+        <w:rPr>
+          <w:rFonts w:hint="cs"/>
+          <w:rtl/>
+        </w:rPr>
+        <w:t xml:space="preserve"> (כל בדיקה בנפרד), הבדיקות שלהם כמובן יותר מורכבות ויותר חזקות משלנו (הבדיקה היא ברמת ה</w:t>
+      </w:r>
+      <w:r>
+        <w:t>views</w:t>
+      </w:r>
+      <w:r>
+        <w:rPr>
+          <w:rFonts w:hint="cs"/>
+          <w:rtl/>
+        </w:rPr>
+        <w:t xml:space="preserve"> </w:t>
+      </w:r>
+      <w:proofErr w:type="spellStart"/>
+      <w:r>
+        <w:rPr>
+          <w:rFonts w:hint="cs"/>
+          <w:rtl/>
+        </w:rPr>
+        <w:t>וה</w:t>
+      </w:r>
+      <w:proofErr w:type="spellEnd"/>
+      <w:r>
+        <w:t>adapter</w:t>
+      </w:r>
+      <w:r>
+        <w:rPr>
+          <w:rFonts w:hint="cs"/>
+          <w:rtl/>
+        </w:rPr>
+        <w:t xml:space="preserve">ים) </w:t>
+      </w:r>
+    </w:p>
+    <w:p>
+      <w:pPr>
+        <w:pStyle w:val="ListParagraph"/>
+        <w:rPr>
+          <w:rtl/>
+        </w:rPr>
+      </w:pPr>
+      <w:r>
+        <w:rPr>
+          <w:rFonts w:hint="cs"/>
+          <w:rtl/>
+        </w:rPr>
+        <w:t xml:space="preserve">ולכן גם יותר חזקה, אנו מסתמכים על הבדיקות הנ"ל מצד </w:t>
+      </w:r>
+      <w:proofErr w:type="spellStart"/>
+      <w:r>
+        <w:t>Jetbrains</w:t>
+      </w:r>
+      <w:proofErr w:type="spellEnd"/>
+      <w:r>
+        <w:rPr>
+          <w:rFonts w:hint="cs"/>
+          <w:rtl/>
+        </w:rPr>
+        <w:t xml:space="preserve"> כדי לספק עוד רמת אמינות של הקוד פלט שיוצא לנו, ובכל זאת, כיוון שהשפה עדיין לא בוגרת, יתכ</w:t>
+      </w:r>
+      <w:r>
+        <w:rPr>
+          <w:rFonts w:hint="cs"/>
+          <w:rtl/>
+        </w:rPr>
+        <w:t xml:space="preserve">נו באגים שלא יהיו ברמתנו לתיקון, באגים אלה יטופלו ע"י </w:t>
+      </w:r>
+      <w:proofErr w:type="spellStart"/>
+      <w:r>
+        <w:rPr>
+          <w:rFonts w:hint="cs"/>
+          <w:rtl/>
+        </w:rPr>
+        <w:t>קוטלין</w:t>
+      </w:r>
+      <w:proofErr w:type="spellEnd"/>
+      <w:r>
+        <w:rPr>
+          <w:rFonts w:hint="cs"/>
+          <w:rtl/>
+        </w:rPr>
+        <w:t xml:space="preserve"> עד תאריך היעד של הפרויקט (שבה הכריזה </w:t>
+      </w:r>
+      <w:proofErr w:type="spellStart"/>
+      <w:r>
+        <w:rPr>
+          <w:rFonts w:hint="cs"/>
+          <w:rtl/>
+        </w:rPr>
+        <w:t>קוטלין</w:t>
+      </w:r>
+      <w:proofErr w:type="spellEnd"/>
+      <w:r>
+        <w:rPr>
+          <w:rFonts w:hint="cs"/>
+          <w:rtl/>
+        </w:rPr>
+        <w:t xml:space="preserve"> על להיות שפה בוגרת דיו) ולכן ניתן להסתמך על פלט השפה לפרויקט גמר שלנו</w:t>
+      </w:r>
+      <w:r>
+        <w:rPr>
+          <w:rFonts w:hint="cs"/>
+          <w:rtl/>
+        </w:rPr>
+        <w:t xml:space="preserve"> </w:t>
+      </w:r>
+    </w:p>
+    <w:p>
+      <w:pPr>
+        <w:pStyle w:val="ListParagraph"/>
+        <w:numPr>
+          <w:ilvl w:val="0"/>
+          <w:numId w:val="6"/>
         </w:numPr>
         <w:jc w:val="both"/>
       </w:pPr>
@@ -7610,26 +8014,7 @@
           <w:rFonts w:hint="cs"/>
           <w:rtl/>
         </w:rPr>
-        <w:t>בדיקות יחידה על מנגנון הסנכרון</w:t>
-      </w:r>
-    </w:p>
-    <w:p>
-      <w:pPr>
-        <w:rPr>
-          <w:rtl/>
-        </w:rPr>
-      </w:pPr>
-    </w:p>
-    <w:p>
-      <w:pPr>
-        <w:jc w:val="left"/>
-      </w:pPr>
-      <w:r>
-        <w:rPr>
-          <w:rFonts w:hint="cs"/>
-          <w:rtl/>
-        </w:rPr>
-        <w:t xml:space="preserve">לקראת שלב האלפא נרצה שבדיקת יחידה ראשונה תהיה מוכנה, לקראת שלב </w:t>
+        <w:t xml:space="preserve">בגלל אבסטרקטיות של הטבלאות המקומיות, הוחלט לעשות בדיקת יחידה לטבלאות רק בבדיקת המשתמשים, כל הטבלאות "מתנהגות" אותו הדבר כתוצאה מירושה </w:t>
       </w:r>
       <w:proofErr w:type="spellStart"/>
       <w:r>
@@ -7637,7 +8022,7 @@
           <w:rFonts w:hint="cs"/>
           <w:rtl/>
         </w:rPr>
-        <w:t>הבטא</w:t>
+        <w:t>מאוביקט</w:t>
       </w:r>
       <w:proofErr w:type="spellEnd"/>
       <w:r>
@@ -7645,7 +8030,122 @@
           <w:rFonts w:hint="cs"/>
           <w:rtl/>
         </w:rPr>
-        <w:t xml:space="preserve"> נרצה שהבדיקות יחידה </w:t>
+        <w:t xml:space="preserve"> אבסטרקטי שמנהל לנו את המסד נתונים, לכן בדיקה של טבלה אחד שקולה לבדיקה של כל הטבלאות, הוחלט לבדוק את טבלת המשתמשים, בבדיקת יחידה שלנו בדקנו מקרה של</w:t>
+      </w:r>
+    </w:p>
+    <w:p>
+      <w:pPr>
+        <w:pStyle w:val="ListParagraph"/>
+        <w:numPr>
+          <w:ilvl w:val="2"/>
+          <w:numId w:val="6"/>
+        </w:numPr>
+        <w:jc w:val="both"/>
+      </w:pPr>
+      <w:r>
+        <w:rPr>
+          <w:rFonts w:hint="cs"/>
+          <w:rtl/>
+        </w:rPr>
+        <w:t>חיפוש משתמשים לפני הוספת משתמשים (הגודל צריך להיות 0)</w:t>
+      </w:r>
+    </w:p>
+    <w:p>
+      <w:pPr>
+        <w:pStyle w:val="ListParagraph"/>
+        <w:numPr>
+          <w:ilvl w:val="2"/>
+          <w:numId w:val="6"/>
+        </w:numPr>
+        <w:jc w:val="both"/>
+      </w:pPr>
+      <w:r>
+        <w:rPr>
+          <w:rFonts w:hint="cs"/>
+          <w:rtl/>
+        </w:rPr>
+        <w:t>הוספת משתמשים וקריאת תקינותם</w:t>
+      </w:r>
+    </w:p>
+    <w:p>
+      <w:pPr>
+        <w:pStyle w:val="ListParagraph"/>
+        <w:numPr>
+          <w:ilvl w:val="2"/>
+          <w:numId w:val="6"/>
+        </w:numPr>
+        <w:jc w:val="both"/>
+      </w:pPr>
+      <w:r>
+        <w:rPr>
+          <w:rFonts w:hint="cs"/>
+          <w:rtl/>
+        </w:rPr>
+        <w:t>חיפוש משתמשים (הגודל צריך להיות 1)</w:t>
+      </w:r>
+    </w:p>
+    <w:p>
+      <w:pPr>
+        <w:pStyle w:val="ListParagraph"/>
+        <w:numPr>
+          <w:ilvl w:val="2"/>
+          <w:numId w:val="6"/>
+        </w:numPr>
+        <w:jc w:val="both"/>
+      </w:pPr>
+      <w:r>
+        <w:rPr>
+          <w:rFonts w:hint="cs"/>
+          <w:rtl/>
+        </w:rPr>
+        <w:t>חיפוש משתמשים דרך פרמטרים לקויים (אמור להיות 0)</w:t>
+      </w:r>
+    </w:p>
+    <w:p>
+      <w:pPr>
+        <w:pStyle w:val="ListParagraph"/>
+        <w:numPr>
+          <w:ilvl w:val="2"/>
+          <w:numId w:val="6"/>
+        </w:numPr>
+        <w:jc w:val="both"/>
+      </w:pPr>
+      <w:r>
+        <w:rPr>
+          <w:rFonts w:hint="cs"/>
+          <w:rtl/>
+        </w:rPr>
+        <w:t>הוספת משתמש זהה (אמור להתקבל כשגיאה)</w:t>
+      </w:r>
+    </w:p>
+    <w:p>
+      <w:pPr>
+        <w:pStyle w:val="ListParagraph"/>
+        <w:numPr>
+          <w:ilvl w:val="2"/>
+          <w:numId w:val="6"/>
+        </w:numPr>
+        <w:jc w:val="both"/>
+      </w:pPr>
+      <w:r>
+        <w:rPr>
+          <w:rFonts w:hint="cs"/>
+          <w:rtl/>
+        </w:rPr>
+        <w:t>הסרת משתמש לא קיים</w:t>
+      </w:r>
+      <w:r>
+        <w:rPr>
+          <w:rFonts w:hint="cs"/>
+        </w:rPr>
+        <w:t xml:space="preserve"> </w:t>
+      </w:r>
+      <w:r>
+        <w:rPr>
+          <w:rFonts w:hint="cs"/>
+          <w:rtl/>
+        </w:rPr>
+        <w:t xml:space="preserve">(אמור </w:t>
       </w:r>
       <w:proofErr w:type="spellStart"/>
       <w:r>
@@ -7653,7 +8153,7 @@
           <w:rFonts w:hint="cs"/>
           <w:rtl/>
         </w:rPr>
-        <w:t>השניה</w:t>
+        <w:t>להכשל</w:t>
       </w:r>
       <w:proofErr w:type="spellEnd"/>
       <w:r>
@@ -7661,8 +8161,582 @@
           <w:rFonts w:hint="cs"/>
           <w:rtl/>
         </w:rPr>
-        <w:t xml:space="preserve"> והשלישית יהיו מוכנות.</w:t>
-      </w:r>
+        <w:t>)</w:t>
+      </w:r>
+    </w:p>
+    <w:p>
+      <w:pPr>
+        <w:pStyle w:val="ListParagraph"/>
+        <w:numPr>
+          <w:ilvl w:val="2"/>
+          <w:numId w:val="6"/>
+        </w:numPr>
+        <w:jc w:val="both"/>
+      </w:pPr>
+      <w:r>
+        <w:rPr>
+          <w:rFonts w:hint="cs"/>
+          <w:rtl/>
+        </w:rPr>
+        <w:t>הסרת משתמש קיים (אמור להצליח)</w:t>
+      </w:r>
+    </w:p>
+    <w:p>
+      <w:pPr>
+        <w:pStyle w:val="ListParagraph"/>
+        <w:numPr>
+          <w:ilvl w:val="2"/>
+          <w:numId w:val="6"/>
+        </w:numPr>
+        <w:jc w:val="both"/>
+      </w:pPr>
+      <w:r>
+        <w:rPr>
+          <w:rFonts w:hint="cs"/>
+          <w:rtl/>
+        </w:rPr>
+        <w:t xml:space="preserve">חיפוש משתמש (אמור </w:t>
+      </w:r>
+      <w:proofErr w:type="spellStart"/>
+      <w:r>
+        <w:rPr>
+          <w:rFonts w:hint="cs"/>
+          <w:rtl/>
+        </w:rPr>
+        <w:t>להכשל</w:t>
+      </w:r>
+      <w:proofErr w:type="spellEnd"/>
+      <w:r>
+        <w:rPr>
+          <w:rFonts w:hint="cs"/>
+          <w:rtl/>
+        </w:rPr>
+        <w:t>)</w:t>
+      </w:r>
+    </w:p>
+    <w:p>
+      <w:pPr>
+        <w:pStyle w:val="ListParagraph"/>
+        <w:jc w:val="both"/>
+      </w:pPr>
+      <w:r>
+        <w:rPr>
+          <w:rFonts w:hint="cs"/>
+          <w:rtl/>
+        </w:rPr>
+        <w:lastRenderedPageBreak/>
+        <w:t xml:space="preserve">בדיקת היחידה כבר קיימת אצלנו בקישור </w:t>
+      </w:r>
+      <w:hyperlink r:id="rId13" w:history="1">
+        <w:r>
+          <w:rPr>
+            <w:rStyle w:val="Hyperlink"/>
+            <w:rFonts w:hint="cs"/>
+            <w:rtl/>
+          </w:rPr>
+          <w:t>הזה</w:t>
+        </w:r>
+      </w:hyperlink>
+      <w:r>
+        <w:rPr>
+          <w:rFonts w:hint="cs"/>
+          <w:rtl/>
+        </w:rPr>
+        <w:t xml:space="preserve">, ומורצת בכל ניסיון קומפילציה של האפליקציה שלנו, במידה והיא תכשל הקומפילציה תכשל (כתוצאה משימוש בפונקציות </w:t>
+      </w:r>
+      <w:r>
+        <w:t>(assert</w:t>
+      </w:r>
+    </w:p>
+    <w:p>
+      <w:pPr>
+        <w:pStyle w:val="ListParagraph"/>
+        <w:jc w:val="both"/>
+        <w:rPr>
+          <w:rtl/>
+        </w:rPr>
+      </w:pPr>
+    </w:p>
+    <w:p>
+      <w:pPr>
+        <w:pStyle w:val="ListParagraph"/>
+        <w:jc w:val="both"/>
+        <w:rPr>
+          <w:rtl/>
+        </w:rPr>
+      </w:pPr>
+    </w:p>
+    <w:p>
+      <w:pPr>
+        <w:pStyle w:val="ListParagraph"/>
+        <w:numPr>
+          <w:ilvl w:val="0"/>
+          <w:numId w:val="6"/>
+        </w:numPr>
+        <w:jc w:val="both"/>
+      </w:pPr>
+      <w:r>
+        <w:rPr>
+          <w:rFonts w:hint="cs"/>
+          <w:rtl/>
+        </w:rPr>
+        <w:t xml:space="preserve">נרצה להוסיף בדיקת יחידה של מנגנון הסנכרון, אבל מנגנון הסנכרון תלוי במסד נתונים חיצוני </w:t>
+      </w:r>
+      <w:r>
+        <w:rPr>
+          <w:rtl/>
+        </w:rPr>
+        <w:t>–</w:t>
+      </w:r>
+      <w:r>
+        <w:rPr>
+          <w:rFonts w:hint="cs"/>
+          <w:rtl/>
+        </w:rPr>
+        <w:t xml:space="preserve"> כלומר הוא מסנכרן בין מסד הנתונים החיצוני לבין זיכרון המכשיר , מיקרוסופט לא מספקת כלי </w:t>
+      </w:r>
+      <w:r>
+        <w:t>mock</w:t>
+      </w:r>
+      <w:r>
+        <w:rPr>
+          <w:rFonts w:hint="cs"/>
+          <w:rtl/>
+        </w:rPr>
+        <w:t xml:space="preserve"> או בדיקת יחידה כלשהי ל</w:t>
+      </w:r>
+      <w:r>
+        <w:t>Microsoft SQL</w:t>
+      </w:r>
+      <w:r>
+        <w:rPr>
+          <w:rFonts w:hint="cs"/>
+          <w:rtl/>
+        </w:rPr>
+        <w:t xml:space="preserve"> ולכן אין ביכולתנו לבצע בדיקות יחידה למנגנון </w:t>
+      </w:r>
+      <w:proofErr w:type="spellStart"/>
+      <w:r>
+        <w:rPr>
+          <w:rFonts w:hint="cs"/>
+          <w:rtl/>
+        </w:rPr>
+        <w:t>הסינכרון</w:t>
+      </w:r>
+      <w:proofErr w:type="spellEnd"/>
+      <w:r>
+        <w:rPr>
+          <w:rFonts w:hint="cs"/>
+          <w:rtl/>
+        </w:rPr>
+        <w:t xml:space="preserve"> או למנגנון שאיבת הנתונים בצורה חיצונית (אין </w:t>
+      </w:r>
+      <w:r>
+        <w:t>mock object</w:t>
+      </w:r>
+      <w:r>
+        <w:rPr>
+          <w:rFonts w:hint="cs"/>
+          <w:rtl/>
+        </w:rPr>
+        <w:t xml:space="preserve"> שיודע לאכול שאילתות של </w:t>
+      </w:r>
+      <w:r>
+        <w:t>MSSQL</w:t>
+      </w:r>
+      <w:r>
+        <w:rPr>
+          <w:rFonts w:hint="cs"/>
+          <w:rtl/>
+        </w:rPr>
+        <w:t xml:space="preserve"> ולהביא פלט כלשהו, אפילו אם הפלט </w:t>
+      </w:r>
+      <w:r>
+        <w:rPr>
+          <w:rFonts w:hint="cs"/>
+          <w:rtl/>
+        </w:rPr>
+        <w:t xml:space="preserve">הוא </w:t>
+      </w:r>
+      <w:proofErr w:type="spellStart"/>
+      <w:r>
+        <w:t>mockable</w:t>
+      </w:r>
+      <w:proofErr w:type="spellEnd"/>
+      <w:r>
+        <w:rPr>
+          <w:rFonts w:hint="cs"/>
+          <w:rtl/>
+        </w:rPr>
+        <w:t xml:space="preserve">), לכן הוחלט להסתמך על ריצות אמת כדי לבדוק את מנגנון הסנכרון ושאיבת הנתונים, אנו עובדים כרגע מול שרת </w:t>
+      </w:r>
+      <w:proofErr w:type="spellStart"/>
+      <w:r>
+        <w:rPr>
+          <w:rFonts w:hint="cs"/>
+          <w:rtl/>
+        </w:rPr>
+        <w:t>טסטינג</w:t>
+      </w:r>
+      <w:proofErr w:type="spellEnd"/>
+      <w:r>
+        <w:rPr>
+          <w:rFonts w:hint="cs"/>
+          <w:rtl/>
+        </w:rPr>
+        <w:t xml:space="preserve"> שלנו (שיושב על המחשב כמכונה וירטואלית) שמכיל </w:t>
+      </w:r>
+      <w:proofErr w:type="spellStart"/>
+      <w:r>
+        <w:t>insance</w:t>
+      </w:r>
+      <w:proofErr w:type="spellEnd"/>
+      <w:r>
+        <w:rPr>
+          <w:rFonts w:hint="cs"/>
+          <w:rtl/>
+        </w:rPr>
+        <w:t xml:space="preserve"> של </w:t>
+      </w:r>
+      <w:r>
+        <w:t>Microsoft SQL Server</w:t>
+      </w:r>
+      <w:r>
+        <w:rPr>
+          <w:rFonts w:hint="cs"/>
+          <w:rtl/>
+        </w:rPr>
+        <w:t xml:space="preserve"> ומוזנים בו נתוני דמה, הבדיקות בנתוני דמה מאוד לא חזקות, אבל אילו, ללקוח שלנו קיים שרת </w:t>
+      </w:r>
+      <w:proofErr w:type="spellStart"/>
+      <w:r>
+        <w:rPr>
+          <w:rFonts w:hint="cs"/>
+          <w:rtl/>
+        </w:rPr>
+        <w:t>טסטינג</w:t>
+      </w:r>
+      <w:proofErr w:type="spellEnd"/>
+      <w:r>
+        <w:rPr>
+          <w:rFonts w:hint="cs"/>
+          <w:rtl/>
+        </w:rPr>
+        <w:t xml:space="preserve"> עם נתונים יותר מציאותיים בכמותם ובגדלם, לכן עצם האינטגרציה שלנו והרצה של האפליקציה שלנו ע"ג שרת הלקוח (גם אם שרת </w:t>
+      </w:r>
+      <w:proofErr w:type="spellStart"/>
+      <w:r>
+        <w:rPr>
+          <w:rFonts w:hint="cs"/>
+          <w:rtl/>
+        </w:rPr>
+        <w:t>טסטינג</w:t>
+      </w:r>
+      <w:proofErr w:type="spellEnd"/>
+      <w:r>
+        <w:rPr>
+          <w:rFonts w:hint="cs"/>
+          <w:rtl/>
+        </w:rPr>
+        <w:t xml:space="preserve"> של הלקוח) תבצע לנו בדיקות יחידה כל עוד האפליקציה רצה, מסיבה זו החלטנו להזניח את שלב ההמשך של הבדיקות יחידה שעוסקות במנגנון הסנכרון ומנגנון </w:t>
+      </w:r>
+      <w:proofErr w:type="spellStart"/>
+      <w:r>
+        <w:rPr>
+          <w:rFonts w:hint="cs"/>
+          <w:rtl/>
+        </w:rPr>
+        <w:t>השאיבת</w:t>
+      </w:r>
+      <w:proofErr w:type="spellEnd"/>
+      <w:r>
+        <w:rPr>
+          <w:rFonts w:hint="cs"/>
+          <w:rtl/>
+        </w:rPr>
+        <w:t xml:space="preserve"> נתונים</w:t>
+      </w:r>
+    </w:p>
+    <w:p>
+      <w:pPr>
+        <w:pStyle w:val="ListParagraph"/>
+        <w:numPr>
+          <w:ilvl w:val="0"/>
+          <w:numId w:val="6"/>
+        </w:numPr>
+        <w:jc w:val="both"/>
+      </w:pPr>
+      <w:r>
+        <w:rPr>
+          <w:rFonts w:hint="cs"/>
+          <w:rtl/>
+        </w:rPr>
+        <w:t xml:space="preserve">את מנגנון ההצפנה אנו בודקים באמצעות קריאות הנתונים, אנו ננסה לעיתים לשאוב את מסד הנתונים שעל זיכרון המכשיר ולשמור אותו על המחשב ולנסות לקרוא אותו באמצעות כלים מקצועיים, במידה ואחד הכלים הצליח לפענח חלק מהכתוב, זה יהיה כישלון בבדיקת יחידה, וכל עוד אף כלי עוד לא הצליח לקרוא אותו, זה יהיה הצלחת בדיקת היחידה, אנו נפרסם את המסד הנתונים (עם נתוני הדמה כמובן) </w:t>
+      </w:r>
+      <w:proofErr w:type="spellStart"/>
+      <w:r>
+        <w:rPr>
+          <w:rFonts w:hint="cs"/>
+          <w:rtl/>
+        </w:rPr>
+        <w:t>בגיט</w:t>
+      </w:r>
+      <w:proofErr w:type="spellEnd"/>
+      <w:r>
+        <w:rPr>
+          <w:rFonts w:hint="cs"/>
+          <w:rtl/>
+        </w:rPr>
+        <w:t xml:space="preserve"> שלנו, כדי לחזק את </w:t>
+      </w:r>
+      <w:proofErr w:type="spellStart"/>
+      <w:r>
+        <w:rPr>
+          <w:rFonts w:hint="cs"/>
+          <w:rtl/>
+        </w:rPr>
+        <w:t>הבטחון</w:t>
+      </w:r>
+      <w:proofErr w:type="spellEnd"/>
+      <w:r>
+        <w:rPr>
+          <w:rFonts w:hint="cs"/>
+          <w:rtl/>
+        </w:rPr>
+        <w:t xml:space="preserve"> של ההצפנה, בכללי, הצפנת מידע ואי קריאות שלה היא דבר שלא ניתן לבדיקה ישירה, הדרך היחידה לבדוק את זה היא להשתמש בכלים הזמינים למשתמש או באמצעות </w:t>
+      </w:r>
+      <w:proofErr w:type="spellStart"/>
+      <w:r>
+        <w:t>bruteforce</w:t>
+      </w:r>
+      <w:proofErr w:type="spellEnd"/>
+      <w:r>
+        <w:rPr>
+          <w:rFonts w:hint="cs"/>
+          <w:rtl/>
+        </w:rPr>
+        <w:t xml:space="preserve"> לכל הביטים, כיוון שאין לנו את יכולת המחשוב ל</w:t>
+      </w:r>
+      <w:proofErr w:type="spellStart"/>
+      <w:r>
+        <w:t>bruteforce</w:t>
+      </w:r>
+      <w:proofErr w:type="spellEnd"/>
+      <w:r>
+        <w:rPr>
+          <w:rFonts w:hint="cs"/>
+          <w:rtl/>
+        </w:rPr>
+        <w:t xml:space="preserve"> ברמה הגבוהה דיו כדי לבצע בדיקות על מסד הנתונים, </w:t>
+      </w:r>
+      <w:r>
+        <w:rPr>
+          <w:rFonts w:hint="cs"/>
+          <w:rtl/>
+        </w:rPr>
+        <w:t xml:space="preserve">אנו נזניח בדיקות כאלו, על מנת לשפר את תהליך ההצפנה, נחליט להשתמש במזהה ייחודי ולאחסן אותו באמצעות </w:t>
+      </w:r>
+      <w:r>
+        <w:rPr>
+          <w:rFonts w:hint="cs"/>
+        </w:rPr>
+        <w:t>A</w:t>
+      </w:r>
+      <w:r>
+        <w:t xml:space="preserve">ndroid </w:t>
+      </w:r>
+      <w:proofErr w:type="spellStart"/>
+      <w:r>
+        <w:t>Keystore</w:t>
+      </w:r>
+      <w:proofErr w:type="spellEnd"/>
+      <w:r>
+        <w:t xml:space="preserve"> System</w:t>
+      </w:r>
+      <w:r>
+        <w:rPr>
+          <w:rFonts w:hint="cs"/>
+          <w:rtl/>
+        </w:rPr>
+        <w:t xml:space="preserve">, מערכת חזקה לאחסון של מפתחות הצפנה, אנו שוב מסתמכים על כלים שניתנו לנו ע"י מערכת ההפעלה, אבל כלים אלה משתפרים ע"י מפתחי </w:t>
+      </w:r>
+      <w:r>
+        <w:t>Android OS</w:t>
+      </w:r>
+      <w:r>
+        <w:rPr>
+          <w:rFonts w:hint="cs"/>
+          <w:rtl/>
+        </w:rPr>
+        <w:t xml:space="preserve"> בכללי, ולכן ניתן להסתמך על חוזק זה כל עוד האפליקציה שלנו משוחררת ללקוח שלנו עם קוד פרטני)</w:t>
+      </w:r>
+    </w:p>
+    <w:p>
+      <w:pPr>
+        <w:pStyle w:val="ListParagraph"/>
+        <w:numPr>
+          <w:ilvl w:val="0"/>
+          <w:numId w:val="6"/>
+        </w:numPr>
+        <w:jc w:val="both"/>
+      </w:pPr>
+      <w:r>
+        <w:rPr>
+          <w:rFonts w:hint="cs"/>
+          <w:rtl/>
+        </w:rPr>
+        <w:t>כרגע, נתונים שנשמרים ב</w:t>
+      </w:r>
+      <w:r>
+        <w:rPr>
+          <w:rFonts w:hint="cs"/>
+        </w:rPr>
+        <w:t>A</w:t>
+      </w:r>
+      <w:r>
+        <w:t xml:space="preserve">pplication Settings </w:t>
+      </w:r>
+      <w:r>
+        <w:rPr>
+          <w:rFonts w:hint="cs"/>
+          <w:rtl/>
+        </w:rPr>
+        <w:t xml:space="preserve"> שלנו הם אינם מוצפנים, לכן אנו רוצים לבצע בדיקות יחידה על הנתונים </w:t>
+      </w:r>
+      <w:proofErr w:type="spellStart"/>
+      <w:r>
+        <w:rPr>
+          <w:rFonts w:hint="cs"/>
+          <w:rtl/>
+        </w:rPr>
+        <w:t>הרלוונטים</w:t>
+      </w:r>
+      <w:proofErr w:type="spellEnd"/>
+      <w:r>
+        <w:rPr>
+          <w:rFonts w:hint="cs"/>
+          <w:rtl/>
+        </w:rPr>
+        <w:t xml:space="preserve"> ב</w:t>
+      </w:r>
+      <w:r>
+        <w:rPr>
+          <w:rFonts w:hint="cs"/>
+        </w:rPr>
+        <w:t>A</w:t>
+      </w:r>
+      <w:r>
+        <w:t>pplication Settings</w:t>
+      </w:r>
+      <w:r>
+        <w:rPr>
+          <w:rFonts w:hint="cs"/>
+          <w:rtl/>
+        </w:rPr>
+        <w:t xml:space="preserve"> , לדעתנו כרגע רק פרטי ההתחברות לשרת ה</w:t>
+      </w:r>
+      <w:r>
+        <w:rPr>
+          <w:rFonts w:hint="cs"/>
+        </w:rPr>
+        <w:t>VPN</w:t>
+      </w:r>
+      <w:r>
+        <w:rPr>
+          <w:rFonts w:hint="cs"/>
+          <w:rtl/>
+        </w:rPr>
+        <w:t xml:space="preserve"> הם הנתונים היחידים שדורשים הצפנה על המכשיר, ולכן, נצפין רק אותם, </w:t>
+      </w:r>
+      <w:proofErr w:type="spellStart"/>
+      <w:r>
+        <w:rPr>
+          <w:rFonts w:hint="cs"/>
+          <w:rtl/>
+        </w:rPr>
+        <w:t>הבדיקת</w:t>
+      </w:r>
+      <w:proofErr w:type="spellEnd"/>
+      <w:r>
+        <w:rPr>
+          <w:rFonts w:hint="cs"/>
+          <w:rtl/>
+        </w:rPr>
+        <w:t xml:space="preserve"> יחידה של הגדרות המכשיר מסתמכת על בדיקת יחידה של ההצפנה מבחינת אבטחה ועל ידי ניסוי הממשק מבחינת לוגיקה</w:t>
+      </w:r>
+    </w:p>
+    <w:p>
+      <w:pPr>
+        <w:pStyle w:val="ListParagraph"/>
+        <w:numPr>
+          <w:ilvl w:val="0"/>
+          <w:numId w:val="6"/>
+        </w:numPr>
+        <w:jc w:val="both"/>
+      </w:pPr>
+      <w:r>
+        <w:rPr>
+          <w:rFonts w:hint="cs"/>
+          <w:rtl/>
+        </w:rPr>
+        <w:t xml:space="preserve">כדי להוכיח את אמינות והצלחת האפליקציה שלנו </w:t>
+      </w:r>
+      <w:r>
+        <w:rPr>
+          <w:rtl/>
+        </w:rPr>
+        <w:t>–</w:t>
+      </w:r>
+      <w:r>
+        <w:rPr>
+          <w:rFonts w:hint="cs"/>
+          <w:rtl/>
+        </w:rPr>
+        <w:t xml:space="preserve"> נבדוק אותה בעומס </w:t>
+      </w:r>
+      <w:proofErr w:type="spellStart"/>
+      <w:r>
+        <w:rPr>
+          <w:rFonts w:hint="cs"/>
+          <w:rtl/>
+        </w:rPr>
+        <w:t>אמיתי</w:t>
+      </w:r>
+      <w:proofErr w:type="spellEnd"/>
+      <w:r>
+        <w:rPr>
+          <w:rFonts w:hint="cs"/>
+          <w:rtl/>
+        </w:rPr>
+        <w:t xml:space="preserve"> בשרת הלקוח כשיגיע זמן השחרור, זה בעצם בדיקת העומס שלנו, כיוון שללקוח כמות נתונים מאוד גדולה יהיה זה גם בדיקה על יעילות האפליקציה שלנו מבחינת אחסנת ו</w:t>
+      </w:r>
+      <w:r>
+        <w:t>parse</w:t>
+      </w:r>
+      <w:r>
+        <w:rPr>
+          <w:rFonts w:hint="cs"/>
+          <w:rtl/>
+        </w:rPr>
+        <w:t xml:space="preserve"> על נתונים וגם </w:t>
+      </w:r>
+      <w:r>
+        <w:rPr>
+          <w:rFonts w:hint="cs"/>
+          <w:rtl/>
+        </w:rPr>
+        <w:t>על תוכן המידע</w:t>
+      </w:r>
+    </w:p>
+    <w:p>
+      <w:pPr>
+        <w:pStyle w:val="ListParagraph"/>
+        <w:jc w:val="both"/>
+        <w:rPr>
+          <w:rFonts w:hint="cs"/>
+          <w:rtl/>
+        </w:rPr>
+      </w:pPr>
     </w:p>
     <w:p>
       <w:pPr>
@@ -7836,9 +8910,10 @@
           <w:sz w:val="24"/>
           <w:szCs w:val="24"/>
         </w:rPr>
+        <w:lastRenderedPageBreak/>
         <w:t xml:space="preserve">  </w:t>
       </w:r>
-      <w:hyperlink r:id="rId13">
+      <w:hyperlink r:id="rId14">
         <w:r>
           <w:rPr>
             <w:rStyle w:val="InternetLink"/>
@@ -7939,7 +9014,7 @@
                     </pic:cNvPicPr>
                   </pic:nvPicPr>
                   <pic:blipFill>
-                    <a:blip r:embed="rId14"/>
+                    <a:blip r:embed="rId15"/>
                     <a:stretch>
                       <a:fillRect/>
                     </a:stretch>
@@ -8096,17 +9171,7 @@
           <w:szCs w:val="24"/>
           <w:rtl/>
         </w:rPr>
-        <w:t xml:space="preserve">), המערכת הושקה ב2007 ע"י מיקרוסופט כדי לתת מענה לחברות ואנשי עסקים ואפילו למגזר הפרטי כדי להיכנס לעולם האחסון קבצים </w:t>
-      </w:r>
-      <w:r>
-        <w:rPr>
-          <w:rFonts w:cs="Arial" w:hint="cs"/>
-          <w:sz w:val="24"/>
-          <w:szCs w:val="24"/>
-          <w:rtl/>
-        </w:rPr>
-        <w:lastRenderedPageBreak/>
-        <w:t>בענן ולעולם הענן בפרט</w:t>
+        <w:t>), המערכת הושקה ב2007 ע"י מיקרוסופט כדי לתת מענה לחברות ואנשי עסקים ואפילו למגזר הפרטי כדי להיכנס לעולם האחסון קבצים בענן ולעולם הענן בפרט</w:t>
       </w:r>
     </w:p>
     <w:p>
@@ -8618,7 +9683,7 @@
         </w:rPr>
         <w:t xml:space="preserve">מוצר נוסף שיכול להוות פתרון אפשרי ללקוח הוא </w:t>
       </w:r>
-      <w:hyperlink r:id="rId15" w:history="1">
+      <w:hyperlink r:id="rId16" w:history="1">
         <w:r>
           <w:rPr>
             <w:rStyle w:val="Hyperlink"/>
@@ -8678,7 +9743,7 @@
                     </pic:cNvPicPr>
                   </pic:nvPicPr>
                   <pic:blipFill>
-                    <a:blip r:embed="rId16"/>
+                    <a:blip r:embed="rId17"/>
                     <a:stretch>
                       <a:fillRect/>
                     </a:stretch>
@@ -8826,7 +9891,6 @@
           <w:rFonts w:hint="cs"/>
           <w:rtl/>
         </w:rPr>
-        <w:lastRenderedPageBreak/>
         <w:t>שליטה מרוחקת ישירות על מחשב השרת</w:t>
       </w:r>
     </w:p>
@@ -9139,7 +10203,7 @@
         </w:rPr>
         <w:t xml:space="preserve"> הוא להתחבר ישירות על מסד הנתונים באמצעות דרייבר, פעולה שמבצעת   </w:t>
       </w:r>
-      <w:hyperlink r:id="rId17" w:history="1">
+      <w:hyperlink r:id="rId18" w:history="1">
         <w:r>
           <w:rPr>
             <w:rStyle w:val="Hyperlink"/>
@@ -9195,6 +10259,7 @@
         <w:rPr>
           <w:noProof/>
         </w:rPr>
+        <w:lastRenderedPageBreak/>
         <w:drawing>
           <wp:inline distT="0" distB="0" distL="0" distR="0" wp14:anchorId="42CDCCEB" wp14:editId="6C3B3CB8">
             <wp:extent cx="2178000" cy="1800000"/>
@@ -9213,7 +10278,7 @@
                     </pic:cNvPicPr>
                   </pic:nvPicPr>
                   <pic:blipFill>
-                    <a:blip r:embed="rId18"/>
+                    <a:blip r:embed="rId19"/>
                     <a:stretch>
                       <a:fillRect/>
                     </a:stretch>
@@ -9797,6 +10862,7 @@
           <w:u w:val="single"/>
           <w:rtl/>
         </w:rPr>
+        <w:lastRenderedPageBreak/>
         <w:t xml:space="preserve"> </w:t>
       </w:r>
       <w:r>
@@ -9882,7 +10948,7 @@
                     </pic:cNvPicPr>
                   </pic:nvPicPr>
                   <pic:blipFill>
-                    <a:blip r:embed="rId19">
+                    <a:blip r:embed="rId20">
                       <a:extLst>
                         <a:ext uri="{28A0092B-C50C-407E-A947-70E740481C1C}">
                           <a14:useLocalDpi xmlns:a14="http://schemas.microsoft.com/office/drawing/2010/main" val="0"/>
@@ -9966,7 +11032,6 @@
         <w:rPr>
           <w:noProof/>
         </w:rPr>
-        <w:lastRenderedPageBreak/>
         <w:drawing>
           <wp:inline distT="0" distB="0" distL="0" distR="0">
             <wp:extent cx="3427200" cy="1800000"/>
@@ -9985,7 +11050,7 @@
                     </pic:cNvPicPr>
                   </pic:nvPicPr>
                   <pic:blipFill>
-                    <a:blip r:embed="rId20">
+                    <a:blip r:embed="rId21">
                       <a:extLst>
                         <a:ext uri="{28A0092B-C50C-407E-A947-70E740481C1C}">
                           <a14:useLocalDpi xmlns:a14="http://schemas.microsoft.com/office/drawing/2010/main" val="0"/>
@@ -10152,7 +11217,7 @@
                     </pic:cNvPicPr>
                   </pic:nvPicPr>
                   <pic:blipFill>
-                    <a:blip r:embed="rId21" cstate="print">
+                    <a:blip r:embed="rId22" cstate="print">
                       <a:extLst>
                         <a:ext uri="{28A0092B-C50C-407E-A947-70E740481C1C}">
                           <a14:useLocalDpi xmlns:a14="http://schemas.microsoft.com/office/drawing/2010/main" val="0"/>
@@ -10212,6 +11277,7 @@
           <w:rFonts w:hint="cs"/>
           <w:rtl/>
         </w:rPr>
+        <w:lastRenderedPageBreak/>
         <w:t xml:space="preserve">מעבר לסיפוק שרות זה, </w:t>
       </w:r>
       <w:r>
@@ -10254,7 +11320,7 @@
                     </pic:cNvPicPr>
                   </pic:nvPicPr>
                   <pic:blipFill>
-                    <a:blip r:embed="rId22" cstate="print">
+                    <a:blip r:embed="rId23" cstate="print">
                       <a:extLst>
                         <a:ext uri="{28A0092B-C50C-407E-A947-70E740481C1C}">
                           <a14:useLocalDpi xmlns:a14="http://schemas.microsoft.com/office/drawing/2010/main" val="0"/>
@@ -10345,7 +11411,6 @@
           <w:rFonts w:hint="cs"/>
           <w:rtl/>
         </w:rPr>
-        <w:lastRenderedPageBreak/>
         <w:t xml:space="preserve">אפליקציית </w:t>
       </w:r>
       <w:r>
@@ -10398,7 +11463,7 @@
                     </pic:cNvPicPr>
                   </pic:nvPicPr>
                   <pic:blipFill>
-                    <a:blip r:embed="rId23" cstate="print">
+                    <a:blip r:embed="rId24" cstate="print">
                       <a:extLst>
                         <a:ext uri="{28A0092B-C50C-407E-A947-70E740481C1C}">
                           <a14:useLocalDpi xmlns:a14="http://schemas.microsoft.com/office/drawing/2010/main" val="0"/>
@@ -10611,6 +11676,7 @@
           <w:sz w:val="22"/>
           <w:szCs w:val="22"/>
         </w:rPr>
+        <w:lastRenderedPageBreak/>
         <w:t>Professional Microsoft SQL Server 2012 Integration Services</w:t>
       </w:r>
       <w:r>
@@ -10631,7 +11697,7 @@
         </w:rPr>
         <w:t>B</w:t>
       </w:r>
-      <w:hyperlink r:id="rId24" w:history="1">
+      <w:hyperlink r:id="rId25" w:history="1">
         <w:r>
           <w:rPr>
             <w:rStyle w:val="Hyperlink"/>
@@ -10655,7 +11721,7 @@
         </w:rPr>
         <w:t>, </w:t>
       </w:r>
-      <w:hyperlink r:id="rId25" w:history="1">
+      <w:hyperlink r:id="rId26" w:history="1">
         <w:r>
           <w:rPr>
             <w:rStyle w:val="Hyperlink"/>
@@ -10693,7 +11759,7 @@
         </w:rPr>
         <w:t>, </w:t>
       </w:r>
-      <w:hyperlink r:id="rId26" w:history="1">
+      <w:hyperlink r:id="rId27" w:history="1">
         <w:r>
           <w:rPr>
             <w:rStyle w:val="Hyperlink"/>
@@ -10717,7 +11783,7 @@
         </w:rPr>
         <w:t>, </w:t>
       </w:r>
-      <w:hyperlink r:id="rId27" w:history="1">
+      <w:hyperlink r:id="rId28" w:history="1">
         <w:r>
           <w:rPr>
             <w:rStyle w:val="Hyperlink"/>
@@ -10741,7 +11807,7 @@
         </w:rPr>
         <w:t>, </w:t>
       </w:r>
-      <w:hyperlink r:id="rId28" w:history="1">
+      <w:hyperlink r:id="rId29" w:history="1">
         <w:r>
           <w:rPr>
             <w:rStyle w:val="Hyperlink"/>
@@ -10775,7 +11841,7 @@
       <w:pPr>
         <w:bidi w:val="0"/>
       </w:pPr>
-      <w:hyperlink r:id="rId29" w:history="1">
+      <w:hyperlink r:id="rId30" w:history="1">
         <w:r>
           <w:rPr>
             <w:rStyle w:val="Hyperlink"/>
@@ -10835,7 +11901,7 @@
         </w:rPr>
         <w:t xml:space="preserve">Database Programming with JDBC and Java by </w:t>
       </w:r>
-      <w:hyperlink r:id="rId30" w:history="1">
+      <w:hyperlink r:id="rId31" w:history="1">
         <w:r>
           <w:rPr>
             <w:rStyle w:val="Hyperlink"/>
@@ -10869,7 +11935,7 @@
       <w:pPr>
         <w:bidi w:val="0"/>
       </w:pPr>
-      <w:hyperlink r:id="rId31" w:history="1">
+      <w:hyperlink r:id="rId32" w:history="1">
         <w:r>
           <w:rPr>
             <w:rStyle w:val="Hyperlink"/>
@@ -10945,7 +12011,7 @@
         </w:rPr>
         <w:t xml:space="preserve"> by J</w:t>
       </w:r>
-      <w:hyperlink r:id="rId32" w:history="1">
+      <w:hyperlink r:id="rId33" w:history="1">
         <w:r>
           <w:rPr>
             <w:rStyle w:val="Hyperlink"/>
@@ -10969,7 +12035,7 @@
         </w:rPr>
         <w:t>, </w:t>
       </w:r>
-      <w:hyperlink r:id="rId33" w:history="1">
+      <w:hyperlink r:id="rId34" w:history="1">
         <w:r>
           <w:rPr>
             <w:rStyle w:val="Hyperlink"/>
@@ -10993,7 +12059,7 @@
         </w:rPr>
         <w:t>, </w:t>
       </w:r>
-      <w:hyperlink r:id="rId34" w:history="1">
+      <w:hyperlink r:id="rId35" w:history="1">
         <w:r>
           <w:rPr>
             <w:rStyle w:val="Hyperlink"/>
@@ -11041,7 +12107,7 @@
       <w:pPr>
         <w:bidi w:val="0"/>
       </w:pPr>
-      <w:hyperlink r:id="rId35" w:history="1">
+      <w:hyperlink r:id="rId36" w:history="1">
         <w:r>
           <w:rPr>
             <w:rStyle w:val="Hyperlink"/>
@@ -11120,7 +12186,7 @@
       <w:pPr>
         <w:bidi w:val="0"/>
       </w:pPr>
-      <w:hyperlink r:id="rId36" w:history="1">
+      <w:hyperlink r:id="rId37" w:history="1">
         <w:r>
           <w:rPr>
             <w:rStyle w:val="Hyperlink"/>
@@ -11190,7 +12256,7 @@
       </w:r>
     </w:p>
     <w:p>
-      <w:hyperlink r:id="rId37" w:history="1">
+      <w:hyperlink r:id="rId38" w:history="1">
         <w:r>
           <w:rPr>
             <w:rStyle w:val="Hyperlink"/>
@@ -11233,7 +12299,7 @@
           <w:rtl/>
         </w:rPr>
       </w:pPr>
-      <w:hyperlink r:id="rId38" w:history="1">
+      <w:hyperlink r:id="rId39" w:history="1">
         <w:r>
           <w:rPr>
             <w:rStyle w:val="Hyperlink"/>
@@ -11277,7 +12343,7 @@
       </w:r>
     </w:p>
     <w:p>
-      <w:hyperlink r:id="rId39" w:history="1">
+      <w:hyperlink r:id="rId40" w:history="1">
         <w:r>
           <w:rPr>
             <w:rStyle w:val="Hyperlink"/>
@@ -11326,7 +12392,7 @@
           <w:rtl/>
         </w:rPr>
       </w:pPr>
-      <w:hyperlink r:id="rId40" w:history="1">
+      <w:hyperlink r:id="rId41" w:history="1">
         <w:r>
           <w:rPr>
             <w:rStyle w:val="Hyperlink"/>
@@ -11798,6 +12864,7 @@
           <w:sz w:val="28"/>
           <w:szCs w:val="28"/>
         </w:rPr>
+        <w:lastRenderedPageBreak/>
         <w:drawing>
           <wp:inline distT="0" distB="0" distL="0" distR="0">
             <wp:extent cx="5397500" cy="5105400"/>
@@ -11816,7 +12883,7 @@
                     </pic:cNvPicPr>
                   </pic:nvPicPr>
                   <pic:blipFill>
-                    <a:blip r:embed="rId41">
+                    <a:blip r:embed="rId42">
                       <a:extLst>
                         <a:ext uri="{28A0092B-C50C-407E-A947-70E740481C1C}">
                           <a14:useLocalDpi xmlns:a14="http://schemas.microsoft.com/office/drawing/2010/main" val="0"/>
@@ -11865,7 +12932,6 @@
           <w:szCs w:val="28"/>
           <w:rtl/>
         </w:rPr>
-        <w:lastRenderedPageBreak/>
         <w:t xml:space="preserve">כמו שמתואר המנהל עבודה ניגש לאפליקציה, מתחבר ובוחר בפרויקט ובוחר לעדכן שדה כלשהו, ובשלב זה האפליקציה מאבדת חיבור אל השרת, האפליקציה דואגת לשמור את הפעולה בזיכרון המכשיר ומציגה למנהל עבודה הודעת הצלחה ותוספת שהשינוי יעודכן בשרת אחרי שחיבור אל האינטרנט יוקם מחדש, מצב זה מראה בצורה אידיאלית שקיפות והגינות כלפי מנהל העבודה ומקל על המנהל עבודה </w:t>
       </w:r>
       <w:r>
@@ -11989,6 +13055,7 @@
           <w:szCs w:val="28"/>
           <w:u w:val="single"/>
         </w:rPr>
+        <w:lastRenderedPageBreak/>
         <w:drawing>
           <wp:inline distT="0" distB="0" distL="0" distR="0">
             <wp:extent cx="5397500" cy="3854450"/>
@@ -12007,7 +13074,7 @@
                     </pic:cNvPicPr>
                   </pic:nvPicPr>
                   <pic:blipFill>
-                    <a:blip r:embed="rId42">
+                    <a:blip r:embed="rId43">
                       <a:extLst>
                         <a:ext uri="{28A0092B-C50C-407E-A947-70E740481C1C}">
                           <a14:useLocalDpi xmlns:a14="http://schemas.microsoft.com/office/drawing/2010/main" val="0"/>
@@ -12211,6 +13278,7 @@
           <w:szCs w:val="28"/>
           <w:u w:val="single"/>
         </w:rPr>
+        <w:lastRenderedPageBreak/>
         <w:drawing>
           <wp:inline distT="0" distB="0" distL="0" distR="0" wp14:anchorId="1BF28F4B" wp14:editId="436FEDEA">
             <wp:extent cx="5397500" cy="2692400"/>
@@ -12229,7 +13297,7 @@
                     </pic:cNvPicPr>
                   </pic:nvPicPr>
                   <pic:blipFill>
-                    <a:blip r:embed="rId43">
+                    <a:blip r:embed="rId44">
                       <a:extLst>
                         <a:ext uri="{28A0092B-C50C-407E-A947-70E740481C1C}">
                           <a14:useLocalDpi xmlns:a14="http://schemas.microsoft.com/office/drawing/2010/main" val="0"/>
@@ -12405,139 +13473,6 @@
                 <pic:pic xmlns:pic="http://schemas.openxmlformats.org/drawingml/2006/picture">
                   <pic:nvPicPr>
                     <pic:cNvPr id="0" name="Picture 2" descr="C:\Users\trunk\AppData\Local\Microsoft\Windows\INetCache\Content.Word\login-auto.jpg"/>
-                    <pic:cNvPicPr>
-                      <a:picLocks noChangeAspect="1" noChangeArrowheads="1"/>
-                    </pic:cNvPicPr>
-                  </pic:nvPicPr>
-                  <pic:blipFill>
-                    <a:blip r:embed="rId44" cstate="print">
-                      <a:extLst>
-                        <a:ext uri="{28A0092B-C50C-407E-A947-70E740481C1C}">
-                          <a14:useLocalDpi xmlns:a14="http://schemas.microsoft.com/office/drawing/2010/main" val="0"/>
-                        </a:ext>
-                      </a:extLst>
-                    </a:blip>
-                    <a:srcRect/>
-                    <a:stretch>
-                      <a:fillRect/>
-                    </a:stretch>
-                  </pic:blipFill>
-                  <pic:spPr bwMode="auto">
-                    <a:xfrm>
-                      <a:off x="0" y="0"/>
-                      <a:ext cx="1011600" cy="1800000"/>
-                    </a:xfrm>
-                    <a:prstGeom prst="rect">
-                      <a:avLst/>
-                    </a:prstGeom>
-                    <a:noFill/>
-                    <a:ln>
-                      <a:noFill/>
-                    </a:ln>
-                  </pic:spPr>
-                </pic:pic>
-              </a:graphicData>
-            </a:graphic>
-          </wp:inline>
-        </w:drawing>
-      </w:r>
-    </w:p>
-    <w:p>
-      <w:pPr>
-        <w:spacing w:line="360" w:lineRule="auto"/>
-        <w:rPr>
-          <w:rFonts w:cs="David"/>
-          <w:sz w:val="28"/>
-          <w:szCs w:val="28"/>
-        </w:rPr>
-      </w:pPr>
-    </w:p>
-    <w:p>
-      <w:pPr>
-        <w:spacing w:line="360" w:lineRule="auto"/>
-        <w:rPr>
-          <w:rFonts w:cs="David"/>
-          <w:sz w:val="28"/>
-          <w:szCs w:val="28"/>
-        </w:rPr>
-      </w:pPr>
-    </w:p>
-    <w:p>
-      <w:pPr>
-        <w:spacing w:line="360" w:lineRule="auto"/>
-        <w:rPr>
-          <w:rFonts w:cs="David"/>
-          <w:sz w:val="28"/>
-          <w:szCs w:val="28"/>
-        </w:rPr>
-      </w:pPr>
-    </w:p>
-    <w:p>
-      <w:pPr>
-        <w:spacing w:line="360" w:lineRule="auto"/>
-        <w:rPr>
-          <w:rFonts w:cs="David"/>
-          <w:sz w:val="28"/>
-          <w:szCs w:val="28"/>
-        </w:rPr>
-      </w:pPr>
-    </w:p>
-    <w:p>
-      <w:pPr>
-        <w:spacing w:line="360" w:lineRule="auto"/>
-        <w:rPr>
-          <w:rFonts w:cs="David"/>
-          <w:b/>
-          <w:bCs/>
-          <w:sz w:val="28"/>
-          <w:szCs w:val="28"/>
-          <w:u w:val="single"/>
-          <w:rtl/>
-        </w:rPr>
-      </w:pPr>
-      <w:r>
-        <w:rPr>
-          <w:rFonts w:cs="David" w:hint="cs"/>
-          <w:b/>
-          <w:bCs/>
-          <w:sz w:val="28"/>
-          <w:szCs w:val="28"/>
-          <w:u w:val="single"/>
-          <w:rtl/>
-        </w:rPr>
-        <w:t>התפריט שנפתח עם אופציות שונות במסך ההתחברות</w:t>
-      </w:r>
-    </w:p>
-    <w:p>
-      <w:pPr>
-        <w:spacing w:line="360" w:lineRule="auto"/>
-        <w:rPr>
-          <w:rFonts w:cs="David"/>
-          <w:sz w:val="28"/>
-          <w:szCs w:val="28"/>
-          <w:rtl/>
-        </w:rPr>
-      </w:pPr>
-      <w:r>
-        <w:rPr>
-          <w:rFonts w:cs="David" w:hint="cs"/>
-          <w:noProof/>
-          <w:sz w:val="28"/>
-          <w:szCs w:val="28"/>
-        </w:rPr>
-        <w:drawing>
-          <wp:inline distT="0" distB="0" distL="0" distR="0">
-            <wp:extent cx="1011600" cy="1800000"/>
-            <wp:effectExtent l="0" t="0" r="0" b="0"/>
-            <wp:docPr id="6" name="Picture 6" descr="C:\Users\trunk\AppData\Local\Microsoft\Windows\INetCache\Content.Word\login-manual.jpg"/>
-            <wp:cNvGraphicFramePr>
-              <a:graphicFrameLocks xmlns:a="http://schemas.openxmlformats.org/drawingml/2006/main" noChangeAspect="1"/>
-            </wp:cNvGraphicFramePr>
-            <a:graphic xmlns:a="http://schemas.openxmlformats.org/drawingml/2006/main">
-              <a:graphicData uri="http://schemas.openxmlformats.org/drawingml/2006/picture">
-                <pic:pic xmlns:pic="http://schemas.openxmlformats.org/drawingml/2006/picture">
-                  <pic:nvPicPr>
-                    <pic:cNvPr id="0" name="Picture 4" descr="C:\Users\trunk\AppData\Local\Microsoft\Windows\INetCache\Content.Word\login-manual.jpg"/>
                     <pic:cNvPicPr>
                       <a:picLocks noChangeAspect="1" noChangeArrowheads="1"/>
                     </pic:cNvPicPr>
@@ -12582,7 +13517,36 @@
           <w:rFonts w:cs="David"/>
           <w:sz w:val="28"/>
           <w:szCs w:val="28"/>
-          <w:rtl/>
+        </w:rPr>
+      </w:pPr>
+    </w:p>
+    <w:p>
+      <w:pPr>
+        <w:spacing w:line="360" w:lineRule="auto"/>
+        <w:rPr>
+          <w:rFonts w:cs="David"/>
+          <w:sz w:val="28"/>
+          <w:szCs w:val="28"/>
+        </w:rPr>
+      </w:pPr>
+    </w:p>
+    <w:p>
+      <w:pPr>
+        <w:spacing w:line="360" w:lineRule="auto"/>
+        <w:rPr>
+          <w:rFonts w:cs="David"/>
+          <w:sz w:val="28"/>
+          <w:szCs w:val="28"/>
+        </w:rPr>
+      </w:pPr>
+    </w:p>
+    <w:p>
+      <w:pPr>
+        <w:spacing w:line="360" w:lineRule="auto"/>
+        <w:rPr>
+          <w:rFonts w:cs="David"/>
+          <w:sz w:val="28"/>
+          <w:szCs w:val="28"/>
         </w:rPr>
       </w:pPr>
     </w:p>
@@ -12609,81 +13573,32 @@
           <w:u w:val="single"/>
           <w:rtl/>
         </w:rPr>
-        <w:t xml:space="preserve">מסך ההתחברות </w:t>
-      </w:r>
-      <w:r>
+        <w:t>התפריט שנפתח עם אופציות שונות במסך ההתחברות</w:t>
+      </w:r>
+    </w:p>
+    <w:p>
+      <w:pPr>
+        <w:spacing w:line="360" w:lineRule="auto"/>
         <w:rPr>
           <w:rFonts w:cs="David"/>
-          <w:b/>
-          <w:bCs/>
-          <w:sz w:val="28"/>
-          <w:szCs w:val="28"/>
-          <w:u w:val="single"/>
-          <w:rtl/>
-        </w:rPr>
-        <w:t>–</w:t>
-      </w:r>
+          <w:sz w:val="28"/>
+          <w:szCs w:val="28"/>
+          <w:rtl/>
+        </w:rPr>
+      </w:pPr>
       <w:r>
         <w:rPr>
           <w:rFonts w:cs="David" w:hint="cs"/>
-          <w:b/>
-          <w:bCs/>
-          <w:sz w:val="28"/>
-          <w:szCs w:val="28"/>
-          <w:u w:val="single"/>
-          <w:rtl/>
-        </w:rPr>
-        <w:t xml:space="preserve"> אופציית ההזנה הידנית של משתמש וסיסמה במידה ויש משתמש חדש להוסיף </w:t>
-      </w:r>
-      <w:proofErr w:type="spellStart"/>
-      <w:r>
-        <w:rPr>
-          <w:rFonts w:cs="David" w:hint="cs"/>
-          <w:b/>
-          <w:bCs/>
-          <w:sz w:val="28"/>
-          <w:szCs w:val="28"/>
-          <w:u w:val="single"/>
-          <w:rtl/>
-        </w:rPr>
-        <w:t>לזכרון</w:t>
-      </w:r>
-      <w:proofErr w:type="spellEnd"/>
-      <w:r>
-        <w:rPr>
-          <w:rFonts w:cs="David" w:hint="cs"/>
-          <w:b/>
-          <w:bCs/>
-          <w:sz w:val="28"/>
-          <w:szCs w:val="28"/>
-          <w:u w:val="single"/>
-          <w:rtl/>
-        </w:rPr>
-        <w:t xml:space="preserve"> המכשיר</w:t>
-      </w:r>
-    </w:p>
-    <w:p>
-      <w:pPr>
-        <w:spacing w:line="360" w:lineRule="auto"/>
-        <w:rPr>
-          <w:rFonts w:cs="David"/>
-          <w:sz w:val="28"/>
-          <w:szCs w:val="28"/>
-          <w:rtl/>
-        </w:rPr>
-      </w:pPr>
-      <w:r>
-        <w:rPr>
-          <w:rFonts w:cs="David"/>
           <w:noProof/>
           <w:sz w:val="28"/>
           <w:szCs w:val="28"/>
         </w:rPr>
+        <w:lastRenderedPageBreak/>
         <w:drawing>
           <wp:inline distT="0" distB="0" distL="0" distR="0">
             <wp:extent cx="1011600" cy="1800000"/>
             <wp:effectExtent l="0" t="0" r="0" b="0"/>
-            <wp:docPr id="7" name="Picture 7" descr="C:\Users\trunk\AppData\Local\Microsoft\Windows\INetCache\Content.Word\login-write.jpg"/>
+            <wp:docPr id="6" name="Picture 6" descr="C:\Users\trunk\AppData\Local\Microsoft\Windows\INetCache\Content.Word\login-manual.jpg"/>
             <wp:cNvGraphicFramePr>
               <a:graphicFrameLocks xmlns:a="http://schemas.openxmlformats.org/drawingml/2006/main" noChangeAspect="1"/>
             </wp:cNvGraphicFramePr>
@@ -12691,7 +13606,7 @@
               <a:graphicData uri="http://schemas.openxmlformats.org/drawingml/2006/picture">
                 <pic:pic xmlns:pic="http://schemas.openxmlformats.org/drawingml/2006/picture">
                   <pic:nvPicPr>
-                    <pic:cNvPr id="0" name="Picture 5" descr="C:\Users\trunk\AppData\Local\Microsoft\Windows\INetCache\Content.Word\login-write.jpg"/>
+                    <pic:cNvPr id="0" name="Picture 4" descr="C:\Users\trunk\AppData\Local\Microsoft\Windows\INetCache\Content.Word\login-manual.jpg"/>
                     <pic:cNvPicPr>
                       <a:picLocks noChangeAspect="1" noChangeArrowheads="1"/>
                     </pic:cNvPicPr>
@@ -12734,6 +13649,17 @@
         <w:spacing w:line="360" w:lineRule="auto"/>
         <w:rPr>
           <w:rFonts w:cs="David"/>
+          <w:sz w:val="28"/>
+          <w:szCs w:val="28"/>
+          <w:rtl/>
+        </w:rPr>
+      </w:pPr>
+    </w:p>
+    <w:p>
+      <w:pPr>
+        <w:spacing w:line="360" w:lineRule="auto"/>
+        <w:rPr>
+          <w:rFonts w:cs="David"/>
           <w:b/>
           <w:bCs/>
           <w:sz w:val="28"/>
@@ -12752,9 +13678,20 @@
           <w:u w:val="single"/>
           <w:rtl/>
         </w:rPr>
-        <w:t xml:space="preserve">במידה והמשתמש רוצה למחוק משתמשים </w:t>
-      </w:r>
-      <w:proofErr w:type="spellStart"/>
+        <w:t xml:space="preserve">מסך ההתחברות </w:t>
+      </w:r>
+      <w:r>
+        <w:rPr>
+          <w:rFonts w:cs="David"/>
+          <w:b/>
+          <w:bCs/>
+          <w:sz w:val="28"/>
+          <w:szCs w:val="28"/>
+          <w:u w:val="single"/>
+          <w:rtl/>
+        </w:rPr>
+        <w:t>–</w:t>
+      </w:r>
       <w:r>
         <w:rPr>
           <w:rFonts w:cs="David" w:hint="cs"/>
@@ -12765,9 +13702,9 @@
           <w:u w:val="single"/>
           <w:rtl/>
         </w:rPr>
-        <w:t>מהזכרון</w:t>
-      </w:r>
-      <w:proofErr w:type="spellEnd"/>
+        <w:t xml:space="preserve"> אופציית ההזנה הידנית של משתמש וסיסמה במידה ויש משתמש חדש להוסיף </w:t>
+      </w:r>
+      <w:proofErr w:type="spellStart"/>
       <w:r>
         <w:rPr>
           <w:rFonts w:cs="David" w:hint="cs"/>
@@ -12778,7 +13715,20 @@
           <w:u w:val="single"/>
           <w:rtl/>
         </w:rPr>
-        <w:t xml:space="preserve"> מכשיר או לשנות את הסיסמה המוזנת אוטומטית בתהליך ההתחברות, יש מסך שליטה לזה</w:t>
+        <w:t>לזכרון</w:t>
+      </w:r>
+      <w:proofErr w:type="spellEnd"/>
+      <w:r>
+        <w:rPr>
+          <w:rFonts w:cs="David" w:hint="cs"/>
+          <w:b/>
+          <w:bCs/>
+          <w:sz w:val="28"/>
+          <w:szCs w:val="28"/>
+          <w:u w:val="single"/>
+          <w:rtl/>
+        </w:rPr>
+        <w:t xml:space="preserve"> המכשיר</w:t>
       </w:r>
     </w:p>
     <w:p>
@@ -12798,12 +13748,11 @@
           <w:sz w:val="28"/>
           <w:szCs w:val="28"/>
         </w:rPr>
-        <w:lastRenderedPageBreak/>
         <w:drawing>
           <wp:inline distT="0" distB="0" distL="0" distR="0">
             <wp:extent cx="1011600" cy="1800000"/>
             <wp:effectExtent l="0" t="0" r="0" b="0"/>
-            <wp:docPr id="12" name="Picture 12" descr="C:\Users\trunk\AppData\Local\Microsoft\Windows\INetCache\Content.Word\login-change_pw_or_delete.jpg"/>
+            <wp:docPr id="7" name="Picture 7" descr="C:\Users\trunk\AppData\Local\Microsoft\Windows\INetCache\Content.Word\login-write.jpg"/>
             <wp:cNvGraphicFramePr>
               <a:graphicFrameLocks xmlns:a="http://schemas.openxmlformats.org/drawingml/2006/main" noChangeAspect="1"/>
             </wp:cNvGraphicFramePr>
@@ -12811,7 +13760,7 @@
               <a:graphicData uri="http://schemas.openxmlformats.org/drawingml/2006/picture">
                 <pic:pic xmlns:pic="http://schemas.openxmlformats.org/drawingml/2006/picture">
                   <pic:nvPicPr>
-                    <pic:cNvPr id="0" name="Picture 10" descr="C:\Users\trunk\AppData\Local\Microsoft\Windows\INetCache\Content.Word\login-change_pw_or_delete.jpg"/>
+                    <pic:cNvPr id="0" name="Picture 5" descr="C:\Users\trunk\AppData\Local\Microsoft\Windows\INetCache\Content.Word\login-write.jpg"/>
                     <pic:cNvPicPr>
                       <a:picLocks noChangeAspect="1" noChangeArrowheads="1"/>
                     </pic:cNvPicPr>
@@ -12854,17 +13803,6 @@
         <w:spacing w:line="360" w:lineRule="auto"/>
         <w:rPr>
           <w:rFonts w:cs="David"/>
-          <w:sz w:val="28"/>
-          <w:szCs w:val="28"/>
-          <w:rtl/>
-        </w:rPr>
-      </w:pPr>
-    </w:p>
-    <w:p>
-      <w:pPr>
-        <w:spacing w:line="360" w:lineRule="auto"/>
-        <w:rPr>
-          <w:rFonts w:cs="David"/>
           <w:b/>
           <w:bCs/>
           <w:sz w:val="28"/>
@@ -12883,20 +13821,9 @@
           <w:u w:val="single"/>
           <w:rtl/>
         </w:rPr>
-        <w:t xml:space="preserve">לאחר מסך ההתחברות </w:t>
-      </w:r>
-      <w:r>
-        <w:rPr>
-          <w:rFonts w:cs="David"/>
-          <w:b/>
-          <w:bCs/>
-          <w:sz w:val="28"/>
-          <w:szCs w:val="28"/>
-          <w:u w:val="single"/>
-          <w:rtl/>
-        </w:rPr>
-        <w:t>–</w:t>
-      </w:r>
+        <w:t xml:space="preserve">במידה והמשתמש רוצה למחוק משתמשים </w:t>
+      </w:r>
+      <w:proofErr w:type="spellStart"/>
       <w:r>
         <w:rPr>
           <w:rFonts w:cs="David" w:hint="cs"/>
@@ -12907,7 +13834,20 @@
           <w:u w:val="single"/>
           <w:rtl/>
         </w:rPr>
-        <w:t xml:space="preserve"> בורר הפרויקטים, בחירת הפרויקט בו המשתמש ירצה לעסוק</w:t>
+        <w:t>מהזכרון</w:t>
+      </w:r>
+      <w:proofErr w:type="spellEnd"/>
+      <w:r>
+        <w:rPr>
+          <w:rFonts w:cs="David" w:hint="cs"/>
+          <w:b/>
+          <w:bCs/>
+          <w:sz w:val="28"/>
+          <w:szCs w:val="28"/>
+          <w:u w:val="single"/>
+          <w:rtl/>
+        </w:rPr>
+        <w:t xml:space="preserve"> מכשיר או לשנות את הסיסמה המוזנת אוטומטית בתהליך ההתחברות, יש מסך שליטה לזה</w:t>
       </w:r>
     </w:p>
     <w:p>
@@ -12931,7 +13871,7 @@
           <wp:inline distT="0" distB="0" distL="0" distR="0">
             <wp:extent cx="1011600" cy="1800000"/>
             <wp:effectExtent l="0" t="0" r="0" b="0"/>
-            <wp:docPr id="8" name="Picture 8" descr="C:\Users\trunk\AppData\Local\Microsoft\Windows\INetCache\Content.Word\choose_project.jpg"/>
+            <wp:docPr id="12" name="Picture 12" descr="C:\Users\trunk\AppData\Local\Microsoft\Windows\INetCache\Content.Word\login-change_pw_or_delete.jpg"/>
             <wp:cNvGraphicFramePr>
               <a:graphicFrameLocks xmlns:a="http://schemas.openxmlformats.org/drawingml/2006/main" noChangeAspect="1"/>
             </wp:cNvGraphicFramePr>
@@ -12939,7 +13879,7 @@
               <a:graphicData uri="http://schemas.openxmlformats.org/drawingml/2006/picture">
                 <pic:pic xmlns:pic="http://schemas.openxmlformats.org/drawingml/2006/picture">
                   <pic:nvPicPr>
-                    <pic:cNvPr id="0" name="Picture 6" descr="C:\Users\trunk\AppData\Local\Microsoft\Windows\INetCache\Content.Word\choose_project.jpg"/>
+                    <pic:cNvPr id="0" name="Picture 10" descr="C:\Users\trunk\AppData\Local\Microsoft\Windows\INetCache\Content.Word\login-change_pw_or_delete.jpg"/>
                     <pic:cNvPicPr>
                       <a:picLocks noChangeAspect="1" noChangeArrowheads="1"/>
                     </pic:cNvPicPr>
@@ -12982,11 +13922,8 @@
         <w:spacing w:line="360" w:lineRule="auto"/>
         <w:rPr>
           <w:rFonts w:cs="David"/>
-          <w:b/>
-          <w:bCs/>
-          <w:sz w:val="28"/>
-          <w:szCs w:val="28"/>
-          <w:u w:val="single"/>
+          <w:sz w:val="28"/>
+          <w:szCs w:val="28"/>
           <w:rtl/>
         </w:rPr>
       </w:pPr>
@@ -13014,7 +13951,31 @@
           <w:u w:val="single"/>
           <w:rtl/>
         </w:rPr>
-        <w:t>האופציות השונות שניתנות לאחר בחירת הפרויקט</w:t>
+        <w:t xml:space="preserve">לאחר מסך ההתחברות </w:t>
+      </w:r>
+      <w:r>
+        <w:rPr>
+          <w:rFonts w:cs="David"/>
+          <w:b/>
+          <w:bCs/>
+          <w:sz w:val="28"/>
+          <w:szCs w:val="28"/>
+          <w:u w:val="single"/>
+          <w:rtl/>
+        </w:rPr>
+        <w:t>–</w:t>
+      </w:r>
+      <w:r>
+        <w:rPr>
+          <w:rFonts w:cs="David" w:hint="cs"/>
+          <w:b/>
+          <w:bCs/>
+          <w:sz w:val="28"/>
+          <w:szCs w:val="28"/>
+          <w:u w:val="single"/>
+          <w:rtl/>
+        </w:rPr>
+        <w:t xml:space="preserve"> בורר הפרויקטים, בחירת הפרויקט בו המשתמש ירצה לעסוק</w:t>
       </w:r>
     </w:p>
     <w:p>
@@ -13034,11 +13995,12 @@
           <w:sz w:val="28"/>
           <w:szCs w:val="28"/>
         </w:rPr>
+        <w:lastRenderedPageBreak/>
         <w:drawing>
           <wp:inline distT="0" distB="0" distL="0" distR="0">
             <wp:extent cx="1011600" cy="1800000"/>
             <wp:effectExtent l="0" t="0" r="0" b="0"/>
-            <wp:docPr id="9" name="Picture 9" descr="C:\Users\trunk\AppData\Local\Microsoft\Windows\INetCache\Content.Word\chooses_operation.jpg"/>
+            <wp:docPr id="8" name="Picture 8" descr="C:\Users\trunk\AppData\Local\Microsoft\Windows\INetCache\Content.Word\choose_project.jpg"/>
             <wp:cNvGraphicFramePr>
               <a:graphicFrameLocks xmlns:a="http://schemas.openxmlformats.org/drawingml/2006/main" noChangeAspect="1"/>
             </wp:cNvGraphicFramePr>
@@ -13046,7 +14008,7 @@
               <a:graphicData uri="http://schemas.openxmlformats.org/drawingml/2006/picture">
                 <pic:pic xmlns:pic="http://schemas.openxmlformats.org/drawingml/2006/picture">
                   <pic:nvPicPr>
-                    <pic:cNvPr id="0" name="Picture 7" descr="C:\Users\trunk\AppData\Local\Microsoft\Windows\INetCache\Content.Word\chooses_operation.jpg"/>
+                    <pic:cNvPr id="0" name="Picture 6" descr="C:\Users\trunk\AppData\Local\Microsoft\Windows\INetCache\Content.Word\choose_project.jpg"/>
                     <pic:cNvPicPr>
                       <a:picLocks noChangeAspect="1" noChangeArrowheads="1"/>
                     </pic:cNvPicPr>
@@ -13097,6 +14059,20 @@
           <w:rtl/>
         </w:rPr>
       </w:pPr>
+    </w:p>
+    <w:p>
+      <w:pPr>
+        <w:spacing w:line="360" w:lineRule="auto"/>
+        <w:rPr>
+          <w:rFonts w:cs="David"/>
+          <w:b/>
+          <w:bCs/>
+          <w:sz w:val="28"/>
+          <w:szCs w:val="28"/>
+          <w:u w:val="single"/>
+          <w:rtl/>
+        </w:rPr>
+      </w:pPr>
       <w:r>
         <w:rPr>
           <w:rFonts w:cs="David" w:hint="cs"/>
@@ -13107,7 +14083,7 @@
           <w:u w:val="single"/>
           <w:rtl/>
         </w:rPr>
-        <w:t>אופציית קבלני המשנה</w:t>
+        <w:t>האופציות השונות שניתנות לאחר בחירת הפרויקט</w:t>
       </w:r>
     </w:p>
     <w:p>
@@ -13127,12 +14103,11 @@
           <w:sz w:val="28"/>
           <w:szCs w:val="28"/>
         </w:rPr>
-        <w:lastRenderedPageBreak/>
         <w:drawing>
           <wp:inline distT="0" distB="0" distL="0" distR="0">
             <wp:extent cx="1011600" cy="1800000"/>
             <wp:effectExtent l="0" t="0" r="0" b="0"/>
-            <wp:docPr id="10" name="Picture 10" descr="C:\Users\trunk\AppData\Local\Microsoft\Windows\INetCache\Content.Word\kablni_mishne.jpg"/>
+            <wp:docPr id="9" name="Picture 9" descr="C:\Users\trunk\AppData\Local\Microsoft\Windows\INetCache\Content.Word\chooses_operation.jpg"/>
             <wp:cNvGraphicFramePr>
               <a:graphicFrameLocks xmlns:a="http://schemas.openxmlformats.org/drawingml/2006/main" noChangeAspect="1"/>
             </wp:cNvGraphicFramePr>
@@ -13140,7 +14115,7 @@
               <a:graphicData uri="http://schemas.openxmlformats.org/drawingml/2006/picture">
                 <pic:pic xmlns:pic="http://schemas.openxmlformats.org/drawingml/2006/picture">
                   <pic:nvPicPr>
-                    <pic:cNvPr id="0" name="Picture 8" descr="C:\Users\trunk\AppData\Local\Microsoft\Windows\INetCache\Content.Word\kablni_mishne.jpg"/>
+                    <pic:cNvPr id="0" name="Picture 7" descr="C:\Users\trunk\AppData\Local\Microsoft\Windows\INetCache\Content.Word\chooses_operation.jpg"/>
                     <pic:cNvPicPr>
                       <a:picLocks noChangeAspect="1" noChangeArrowheads="1"/>
                     </pic:cNvPicPr>
@@ -13183,39 +14158,6 @@
         <w:spacing w:line="360" w:lineRule="auto"/>
         <w:rPr>
           <w:rFonts w:cs="David"/>
-          <w:sz w:val="28"/>
-          <w:szCs w:val="28"/>
-          <w:rtl/>
-        </w:rPr>
-      </w:pPr>
-    </w:p>
-    <w:p>
-      <w:pPr>
-        <w:spacing w:line="360" w:lineRule="auto"/>
-        <w:rPr>
-          <w:rFonts w:cs="David"/>
-          <w:sz w:val="28"/>
-          <w:szCs w:val="28"/>
-          <w:rtl/>
-        </w:rPr>
-      </w:pPr>
-    </w:p>
-    <w:p>
-      <w:pPr>
-        <w:spacing w:line="360" w:lineRule="auto"/>
-        <w:rPr>
-          <w:rFonts w:cs="David"/>
-          <w:sz w:val="28"/>
-          <w:szCs w:val="28"/>
-          <w:rtl/>
-        </w:rPr>
-      </w:pPr>
-    </w:p>
-    <w:p>
-      <w:pPr>
-        <w:spacing w:line="360" w:lineRule="auto"/>
-        <w:rPr>
-          <w:rFonts w:cs="David"/>
           <w:b/>
           <w:bCs/>
           <w:sz w:val="28"/>
@@ -13234,7 +14176,7 @@
           <w:u w:val="single"/>
           <w:rtl/>
         </w:rPr>
-        <w:t>אופציית הדיווחי תקלות</w:t>
+        <w:t>אופציית קבלני המשנה</w:t>
       </w:r>
     </w:p>
     <w:p>
@@ -13258,7 +14200,7 @@
           <wp:inline distT="0" distB="0" distL="0" distR="0">
             <wp:extent cx="1011600" cy="1800000"/>
             <wp:effectExtent l="0" t="0" r="0" b="0"/>
-            <wp:docPr id="11" name="Picture 11" descr="C:\Users\trunk\AppData\Local\Microsoft\Windows\INetCache\Content.Word\divohi_takalot.jpg"/>
+            <wp:docPr id="10" name="Picture 10" descr="C:\Users\trunk\AppData\Local\Microsoft\Windows\INetCache\Content.Word\kablni_mishne.jpg"/>
             <wp:cNvGraphicFramePr>
               <a:graphicFrameLocks xmlns:a="http://schemas.openxmlformats.org/drawingml/2006/main" noChangeAspect="1"/>
             </wp:cNvGraphicFramePr>
@@ -13266,7 +14208,7 @@
               <a:graphicData uri="http://schemas.openxmlformats.org/drawingml/2006/picture">
                 <pic:pic xmlns:pic="http://schemas.openxmlformats.org/drawingml/2006/picture">
                   <pic:nvPicPr>
-                    <pic:cNvPr id="0" name="Picture 9" descr="C:\Users\trunk\AppData\Local\Microsoft\Windows\INetCache\Content.Word\divohi_takalot.jpg"/>
+                    <pic:cNvPr id="0" name="Picture 8" descr="C:\Users\trunk\AppData\Local\Microsoft\Windows\INetCache\Content.Word\kablni_mishne.jpg"/>
                     <pic:cNvPicPr>
                       <a:picLocks noChangeAspect="1" noChangeArrowheads="1"/>
                     </pic:cNvPicPr>
@@ -13320,6 +14262,133 @@
         <w:spacing w:line="360" w:lineRule="auto"/>
         <w:rPr>
           <w:rFonts w:cs="David"/>
+          <w:sz w:val="28"/>
+          <w:szCs w:val="28"/>
+          <w:rtl/>
+        </w:rPr>
+      </w:pPr>
+    </w:p>
+    <w:p>
+      <w:pPr>
+        <w:spacing w:line="360" w:lineRule="auto"/>
+        <w:rPr>
+          <w:rFonts w:cs="David"/>
+          <w:sz w:val="28"/>
+          <w:szCs w:val="28"/>
+          <w:rtl/>
+        </w:rPr>
+      </w:pPr>
+    </w:p>
+    <w:p>
+      <w:pPr>
+        <w:spacing w:line="360" w:lineRule="auto"/>
+        <w:rPr>
+          <w:rFonts w:cs="David"/>
+          <w:b/>
+          <w:bCs/>
+          <w:sz w:val="28"/>
+          <w:szCs w:val="28"/>
+          <w:u w:val="single"/>
+          <w:rtl/>
+        </w:rPr>
+      </w:pPr>
+      <w:r>
+        <w:rPr>
+          <w:rFonts w:cs="David" w:hint="cs"/>
+          <w:b/>
+          <w:bCs/>
+          <w:sz w:val="28"/>
+          <w:szCs w:val="28"/>
+          <w:u w:val="single"/>
+          <w:rtl/>
+        </w:rPr>
+        <w:t>אופציית הדיווחי תקלות</w:t>
+      </w:r>
+    </w:p>
+    <w:p>
+      <w:pPr>
+        <w:spacing w:line="360" w:lineRule="auto"/>
+        <w:rPr>
+          <w:rFonts w:cs="David"/>
+          <w:sz w:val="28"/>
+          <w:szCs w:val="28"/>
+          <w:rtl/>
+        </w:rPr>
+      </w:pPr>
+      <w:r>
+        <w:rPr>
+          <w:rFonts w:cs="David"/>
+          <w:noProof/>
+          <w:sz w:val="28"/>
+          <w:szCs w:val="28"/>
+        </w:rPr>
+        <w:lastRenderedPageBreak/>
+        <w:drawing>
+          <wp:inline distT="0" distB="0" distL="0" distR="0">
+            <wp:extent cx="1011600" cy="1800000"/>
+            <wp:effectExtent l="0" t="0" r="0" b="0"/>
+            <wp:docPr id="11" name="Picture 11" descr="C:\Users\trunk\AppData\Local\Microsoft\Windows\INetCache\Content.Word\divohi_takalot.jpg"/>
+            <wp:cNvGraphicFramePr>
+              <a:graphicFrameLocks xmlns:a="http://schemas.openxmlformats.org/drawingml/2006/main" noChangeAspect="1"/>
+            </wp:cNvGraphicFramePr>
+            <a:graphic xmlns:a="http://schemas.openxmlformats.org/drawingml/2006/main">
+              <a:graphicData uri="http://schemas.openxmlformats.org/drawingml/2006/picture">
+                <pic:pic xmlns:pic="http://schemas.openxmlformats.org/drawingml/2006/picture">
+                  <pic:nvPicPr>
+                    <pic:cNvPr id="0" name="Picture 9" descr="C:\Users\trunk\AppData\Local\Microsoft\Windows\INetCache\Content.Word\divohi_takalot.jpg"/>
+                    <pic:cNvPicPr>
+                      <a:picLocks noChangeAspect="1" noChangeArrowheads="1"/>
+                    </pic:cNvPicPr>
+                  </pic:nvPicPr>
+                  <pic:blipFill>
+                    <a:blip r:embed="rId52" cstate="print">
+                      <a:extLst>
+                        <a:ext uri="{28A0092B-C50C-407E-A947-70E740481C1C}">
+                          <a14:useLocalDpi xmlns:a14="http://schemas.microsoft.com/office/drawing/2010/main" val="0"/>
+                        </a:ext>
+                      </a:extLst>
+                    </a:blip>
+                    <a:srcRect/>
+                    <a:stretch>
+                      <a:fillRect/>
+                    </a:stretch>
+                  </pic:blipFill>
+                  <pic:spPr bwMode="auto">
+                    <a:xfrm>
+                      <a:off x="0" y="0"/>
+                      <a:ext cx="1011600" cy="1800000"/>
+                    </a:xfrm>
+                    <a:prstGeom prst="rect">
+                      <a:avLst/>
+                    </a:prstGeom>
+                    <a:noFill/>
+                    <a:ln>
+                      <a:noFill/>
+                    </a:ln>
+                  </pic:spPr>
+                </pic:pic>
+              </a:graphicData>
+            </a:graphic>
+          </wp:inline>
+        </w:drawing>
+      </w:r>
+    </w:p>
+    <w:p>
+      <w:pPr>
+        <w:spacing w:line="360" w:lineRule="auto"/>
+        <w:rPr>
+          <w:rFonts w:cs="David"/>
+          <w:sz w:val="28"/>
+          <w:szCs w:val="28"/>
+          <w:rtl/>
+        </w:rPr>
+      </w:pPr>
+    </w:p>
+    <w:p>
+      <w:pPr>
+        <w:spacing w:line="360" w:lineRule="auto"/>
+        <w:rPr>
+          <w:rFonts w:cs="David"/>
           <w:b/>
           <w:bCs/>
           <w:sz w:val="28"/>
@@ -13476,7 +14545,6 @@
           <w:szCs w:val="28"/>
           <w:u w:val="single"/>
         </w:rPr>
-        <w:lastRenderedPageBreak/>
         <w:drawing>
           <wp:inline distT="0" distB="0" distL="0" distR="0">
             <wp:extent cx="5397500" cy="3390900"/>
@@ -13495,7 +14563,7 @@
                     </pic:cNvPicPr>
                   </pic:nvPicPr>
                   <pic:blipFill>
-                    <a:blip r:embed="rId52">
+                    <a:blip r:embed="rId53">
                       <a:extLst>
                         <a:ext uri="{28A0092B-C50C-407E-A947-70E740481C1C}">
                           <a14:useLocalDpi xmlns:a14="http://schemas.microsoft.com/office/drawing/2010/main" val="0"/>
@@ -13570,6 +14638,7 @@
           <w:szCs w:val="28"/>
           <w:u w:val="single"/>
         </w:rPr>
+        <w:lastRenderedPageBreak/>
         <w:t>UML</w:t>
       </w:r>
     </w:p>
@@ -13831,7 +14900,6 @@
           <w:szCs w:val="28"/>
           <w:u w:val="single"/>
         </w:rPr>
-        <w:lastRenderedPageBreak/>
         <w:drawing>
           <wp:inline distT="0" distB="0" distL="0" distR="0">
             <wp:extent cx="5391150" cy="1612900"/>
@@ -13850,7 +14918,7 @@
                     </pic:cNvPicPr>
                   </pic:nvPicPr>
                   <pic:blipFill>
-                    <a:blip r:embed="rId53" cstate="print">
+                    <a:blip r:embed="rId54" cstate="print">
                       <a:extLst>
                         <a:ext uri="{28A0092B-C50C-407E-A947-70E740481C1C}">
                           <a14:useLocalDpi xmlns:a14="http://schemas.microsoft.com/office/drawing/2010/main" val="0"/>
@@ -13980,7 +15048,7 @@
                     </pic:cNvPicPr>
                   </pic:nvPicPr>
                   <pic:blipFill>
-                    <a:blip r:embed="rId54" cstate="print">
+                    <a:blip r:embed="rId55" cstate="print">
                       <a:extLst>
                         <a:ext uri="{28A0092B-C50C-407E-A947-70E740481C1C}">
                           <a14:useLocalDpi xmlns:a14="http://schemas.microsoft.com/office/drawing/2010/main" val="0"/>
@@ -14172,7 +15240,7 @@
                     </pic:cNvPicPr>
                   </pic:nvPicPr>
                   <pic:blipFill>
-                    <a:blip r:embed="rId55">
+                    <a:blip r:embed="rId56">
                       <a:extLst>
                         <a:ext uri="{28A0092B-C50C-407E-A947-70E740481C1C}">
                           <a14:useLocalDpi xmlns:a14="http://schemas.microsoft.com/office/drawing/2010/main" val="0"/>
@@ -14380,7 +15448,7 @@
                     </pic:cNvPicPr>
                   </pic:nvPicPr>
                   <pic:blipFill>
-                    <a:blip r:embed="rId56" cstate="print">
+                    <a:blip r:embed="rId57" cstate="print">
                       <a:extLst>
                         <a:ext uri="{28A0092B-C50C-407E-A947-70E740481C1C}">
                           <a14:useLocalDpi xmlns:a14="http://schemas.microsoft.com/office/drawing/2010/main" val="0"/>
@@ -14731,7 +15799,7 @@
                     </pic:cNvPicPr>
                   </pic:nvPicPr>
                   <pic:blipFill>
-                    <a:blip r:embed="rId57">
+                    <a:blip r:embed="rId58">
                       <a:extLst>
                         <a:ext uri="{28A0092B-C50C-407E-A947-70E740481C1C}">
                           <a14:useLocalDpi xmlns:a14="http://schemas.microsoft.com/office/drawing/2010/main" val="0"/>
@@ -18012,8 +19080,8 @@
     </w:tbl>
     <w:p/>
     <w:sectPr>
-      <w:headerReference w:type="default" r:id="rId58"/>
-      <w:footerReference w:type="default" r:id="rId59"/>
+      <w:headerReference w:type="default" r:id="rId59"/>
+      <w:footerReference w:type="default" r:id="rId60"/>
       <w:pgSz w:w="11906" w:h="16838"/>
       <w:pgMar w:top="2658" w:right="1700" w:bottom="1797" w:left="1701" w:header="426" w:footer="708" w:gutter="0"/>
       <w:cols w:space="720"/>
@@ -18057,7 +19125,6 @@
         <w:docPartUnique/>
       </w:docPartObj>
     </w:sdtPr>
-    <w:sdtEndPr/>
     <w:sdtContent>
       <w:p>
         <w:pPr>
@@ -18077,7 +19144,7 @@
             <w:noProof/>
             <w:rtl/>
           </w:rPr>
-          <w:t>21</w:t>
+          <w:t>29</w:t>
         </w:r>
         <w:r>
           <w:rPr>
@@ -18380,17 +19447,17 @@
   <w:abstractNum w:abstractNumId="2" w15:restartNumberingAfterBreak="0">
     <w:nsid w:val="40CB7327"/>
     <w:multiLevelType w:val="multilevel"/>
-    <w:tmpl w:val="E51C04C8"/>
+    <w:tmpl w:val="30081ED8"/>
     <w:lvl w:ilvl="0">
       <w:start w:val="1"/>
-      <w:numFmt w:val="bullet"/>
-      <w:lvlText w:val="-"/>
+      <w:numFmt w:val="decimal"/>
+      <w:lvlText w:val="%1"/>
       <w:lvlJc w:val="left"/>
       <w:pPr>
         <w:ind w:left="720" w:hanging="360"/>
       </w:pPr>
       <w:rPr>
-        <w:rFonts w:ascii="Arial" w:hAnsi="Arial" w:cs="Arial" w:hint="default"/>
+        <w:rFonts w:hint="default"/>
         <w:sz w:val="28"/>
       </w:rPr>
     </w:lvl>
@@ -18578,6 +19645,120 @@
     </w:lvl>
   </w:abstractNum>
   <w:abstractNum w:abstractNumId="4" w15:restartNumberingAfterBreak="0">
+    <w:nsid w:val="675B5619"/>
+    <w:multiLevelType w:val="multilevel"/>
+    <w:tmpl w:val="30081ED8"/>
+    <w:lvl w:ilvl="0">
+      <w:start w:val="1"/>
+      <w:numFmt w:val="decimal"/>
+      <w:lvlText w:val="%1"/>
+      <w:lvlJc w:val="left"/>
+      <w:pPr>
+        <w:ind w:left="720" w:hanging="360"/>
+      </w:pPr>
+      <w:rPr>
+        <w:rFonts w:hint="default"/>
+        <w:sz w:val="28"/>
+      </w:rPr>
+    </w:lvl>
+    <w:lvl w:ilvl="1">
+      <w:start w:val="1"/>
+      <w:numFmt w:val="bullet"/>
+      <w:lvlText w:val="o"/>
+      <w:lvlJc w:val="left"/>
+      <w:pPr>
+        <w:ind w:left="1440" w:hanging="360"/>
+      </w:pPr>
+      <w:rPr>
+        <w:rFonts w:ascii="Courier New" w:hAnsi="Courier New" w:cs="Courier New" w:hint="default"/>
+      </w:rPr>
+    </w:lvl>
+    <w:lvl w:ilvl="2">
+      <w:start w:val="1"/>
+      <w:numFmt w:val="bullet"/>
+      <w:lvlText w:val=""/>
+      <w:lvlJc w:val="left"/>
+      <w:pPr>
+        <w:ind w:left="2160" w:hanging="360"/>
+      </w:pPr>
+      <w:rPr>
+        <w:rFonts w:ascii="Wingdings" w:hAnsi="Wingdings" w:cs="Wingdings" w:hint="default"/>
+      </w:rPr>
+    </w:lvl>
+    <w:lvl w:ilvl="3">
+      <w:start w:val="1"/>
+      <w:numFmt w:val="bullet"/>
+      <w:lvlText w:val=""/>
+      <w:lvlJc w:val="left"/>
+      <w:pPr>
+        <w:ind w:left="2880" w:hanging="360"/>
+      </w:pPr>
+      <w:rPr>
+        <w:rFonts w:ascii="Symbol" w:hAnsi="Symbol" w:cs="Symbol" w:hint="default"/>
+      </w:rPr>
+    </w:lvl>
+    <w:lvl w:ilvl="4">
+      <w:start w:val="1"/>
+      <w:numFmt w:val="bullet"/>
+      <w:lvlText w:val="o"/>
+      <w:lvlJc w:val="left"/>
+      <w:pPr>
+        <w:ind w:left="3600" w:hanging="360"/>
+      </w:pPr>
+      <w:rPr>
+        <w:rFonts w:ascii="Courier New" w:hAnsi="Courier New" w:cs="Courier New" w:hint="default"/>
+      </w:rPr>
+    </w:lvl>
+    <w:lvl w:ilvl="5">
+      <w:start w:val="1"/>
+      <w:numFmt w:val="bullet"/>
+      <w:lvlText w:val=""/>
+      <w:lvlJc w:val="left"/>
+      <w:pPr>
+        <w:ind w:left="4320" w:hanging="360"/>
+      </w:pPr>
+      <w:rPr>
+        <w:rFonts w:ascii="Wingdings" w:hAnsi="Wingdings" w:cs="Wingdings" w:hint="default"/>
+      </w:rPr>
+    </w:lvl>
+    <w:lvl w:ilvl="6">
+      <w:start w:val="1"/>
+      <w:numFmt w:val="bullet"/>
+      <w:lvlText w:val=""/>
+      <w:lvlJc w:val="left"/>
+      <w:pPr>
+        <w:ind w:left="5040" w:hanging="360"/>
+      </w:pPr>
+      <w:rPr>
+        <w:rFonts w:ascii="Symbol" w:hAnsi="Symbol" w:cs="Symbol" w:hint="default"/>
+      </w:rPr>
+    </w:lvl>
+    <w:lvl w:ilvl="7">
+      <w:start w:val="1"/>
+      <w:numFmt w:val="bullet"/>
+      <w:lvlText w:val="o"/>
+      <w:lvlJc w:val="left"/>
+      <w:pPr>
+        <w:ind w:left="5760" w:hanging="360"/>
+      </w:pPr>
+      <w:rPr>
+        <w:rFonts w:ascii="Courier New" w:hAnsi="Courier New" w:cs="Courier New" w:hint="default"/>
+      </w:rPr>
+    </w:lvl>
+    <w:lvl w:ilvl="8">
+      <w:start w:val="1"/>
+      <w:numFmt w:val="bullet"/>
+      <w:lvlText w:val=""/>
+      <w:lvlJc w:val="left"/>
+      <w:pPr>
+        <w:ind w:left="6480" w:hanging="360"/>
+      </w:pPr>
+      <w:rPr>
+        <w:rFonts w:ascii="Wingdings" w:hAnsi="Wingdings" w:cs="Wingdings" w:hint="default"/>
+      </w:rPr>
+    </w:lvl>
+  </w:abstractNum>
+  <w:abstractNum w:abstractNumId="5" w15:restartNumberingAfterBreak="0">
     <w:nsid w:val="78BA5A67"/>
     <w:multiLevelType w:val="hybridMultilevel"/>
     <w:tmpl w:val="CBF4F822"/>
@@ -18702,6 +19883,9 @@
     <w:abstractNumId w:val="0"/>
   </w:num>
   <w:num w:numId="5">
+    <w:abstractNumId w:val="5"/>
+  </w:num>
+  <w:num w:numId="6">
     <w:abstractNumId w:val="4"/>
   </w:num>
 </w:numbering>
@@ -20035,7 +21219,7 @@
 </file>
 
 <file path=customXml/itemProps1.xml><?xml version="1.0" encoding="utf-8"?>
-<ds:datastoreItem xmlns:ds="http://schemas.openxmlformats.org/officeDocument/2006/customXml" ds:itemID="{2BB38D21-EBCB-41C1-92A1-9BAE52A06487}">
+<ds:datastoreItem xmlns:ds="http://schemas.openxmlformats.org/officeDocument/2006/customXml" ds:itemID="{CC2573FE-E79C-49B2-8E3F-5F8AA9DA8E73}">
   <ds:schemaRefs>
     <ds:schemaRef ds:uri="http://schemas.openxmlformats.org/officeDocument/2006/bibliography"/>
   </ds:schemaRefs>

</xml_diff>

<commit_message>
Added alpha video link to docs
</commit_message>
<xml_diff>
--- a/docs/changeable_document_files/docs.docx
+++ b/docs/changeable_document_files/docs.docx
@@ -1030,8 +1030,33 @@
           </w:tcPr>
           <w:p>
             <w:pPr>
-              <w:jc w:val="right"/>
+              <w:rPr>
+                <w:rFonts w:hint="cs"/>
+                <w:rtl/>
+              </w:rPr>
             </w:pPr>
+            <w:hyperlink r:id="rId13" w:history="1">
+              <w:r>
+                <w:rPr>
+                  <w:rStyle w:val="Hyperlink"/>
+                </w:rPr>
+                <w:t>https://1drv.ms/v/s!ApuCizBTttxXhww3C</w:t>
+              </w:r>
+              <w:bookmarkStart w:id="0" w:name="_GoBack"/>
+              <w:bookmarkEnd w:id="0"/>
+              <w:r>
+                <w:rPr>
+                  <w:rStyle w:val="Hyperlink"/>
+                </w:rPr>
+                <w:t>k</w:t>
+              </w:r>
+              <w:r>
+                <w:rPr>
+                  <w:rStyle w:val="Hyperlink"/>
+                </w:rPr>
+                <w:t>5C3FwK7qT0</w:t>
+              </w:r>
+            </w:hyperlink>
           </w:p>
         </w:tc>
       </w:tr>
@@ -3052,7 +3077,6 @@
             </w:r>
           </w:hyperlink>
         </w:p>
-        <w:bookmarkStart w:id="0" w:name="_GoBack"/>
         <w:p>
           <w:pPr>
             <w:pStyle w:val="TOC2"/>
@@ -3066,147 +3090,118 @@
               <w:rtl/>
             </w:rPr>
           </w:pPr>
-          <w:r>
-            <w:rPr>
-              <w:noProof/>
-            </w:rPr>
-            <w:fldChar w:fldCharType="begin"/>
-          </w:r>
-          <w:r>
-            <w:rPr>
-              <w:noProof/>
-            </w:rPr>
-            <w:instrText xml:space="preserve"> HYPERLINK \l "_Toc503013872" </w:instrText>
-          </w:r>
-          <w:r>
-            <w:rPr>
-              <w:noProof/>
-            </w:rPr>
-          </w:r>
-          <w:r>
-            <w:rPr>
-              <w:noProof/>
-            </w:rPr>
-            <w:fldChar w:fldCharType="separate"/>
-          </w:r>
-          <w:r>
-            <w:rPr>
-              <w:rStyle w:val="Hyperlink"/>
-              <w:noProof/>
-              <w:rtl/>
-            </w:rPr>
-            <w:t>ג.</w:t>
-          </w:r>
-          <w:r>
-            <w:rPr>
-              <w:rFonts w:asciiTheme="minorHAnsi" w:eastAsiaTheme="minorEastAsia" w:hAnsiTheme="minorHAnsi" w:cstheme="minorBidi"/>
-              <w:noProof/>
-              <w:rtl/>
-            </w:rPr>
-            <w:tab/>
-          </w:r>
-          <w:r>
-            <w:rPr>
-              <w:rStyle w:val="Hyperlink"/>
-              <w:noProof/>
-              <w:rtl/>
-            </w:rPr>
-            <w:t>תכנון הפרויקט</w:t>
-          </w:r>
-          <w:r>
-            <w:rPr>
-              <w:noProof/>
-              <w:webHidden/>
-              <w:rtl/>
-            </w:rPr>
-            <w:tab/>
-          </w:r>
-          <w:r>
-            <w:rPr>
-              <w:rStyle w:val="Hyperlink"/>
-              <w:noProof/>
-              <w:rtl/>
-            </w:rPr>
-            <w:fldChar w:fldCharType="begin"/>
-          </w:r>
-          <w:r>
-            <w:rPr>
-              <w:noProof/>
-              <w:webHidden/>
-              <w:rtl/>
-            </w:rPr>
-            <w:instrText xml:space="preserve"> </w:instrText>
-          </w:r>
-          <w:r>
-            <w:rPr>
-              <w:noProof/>
-              <w:webHidden/>
-            </w:rPr>
-            <w:instrText>PAGEREF</w:instrText>
-          </w:r>
-          <w:r>
-            <w:rPr>
-              <w:noProof/>
-              <w:webHidden/>
-              <w:rtl/>
-            </w:rPr>
-            <w:instrText xml:space="preserve"> _</w:instrText>
-          </w:r>
-          <w:r>
-            <w:rPr>
-              <w:noProof/>
-              <w:webHidden/>
-            </w:rPr>
-            <w:instrText>Toc503013872 \h</w:instrText>
-          </w:r>
-          <w:r>
-            <w:rPr>
-              <w:noProof/>
-              <w:webHidden/>
-              <w:rtl/>
-            </w:rPr>
-            <w:instrText xml:space="preserve"> </w:instrText>
-          </w:r>
-          <w:r>
-            <w:rPr>
-              <w:rStyle w:val="Hyperlink"/>
-              <w:noProof/>
-              <w:rtl/>
-            </w:rPr>
-          </w:r>
-          <w:r>
-            <w:rPr>
-              <w:rStyle w:val="Hyperlink"/>
-              <w:noProof/>
-              <w:rtl/>
-            </w:rPr>
-            <w:fldChar w:fldCharType="separate"/>
-          </w:r>
-          <w:r>
-            <w:rPr>
-              <w:noProof/>
-              <w:webHidden/>
-              <w:rtl/>
-            </w:rPr>
-            <w:t>29</w:t>
-          </w:r>
-          <w:r>
-            <w:rPr>
-              <w:rStyle w:val="Hyperlink"/>
-              <w:noProof/>
-              <w:rtl/>
-            </w:rPr>
-            <w:fldChar w:fldCharType="end"/>
-          </w:r>
-          <w:r>
-            <w:rPr>
-              <w:rStyle w:val="Hyperlink"/>
-              <w:noProof/>
-            </w:rPr>
-            <w:fldChar w:fldCharType="end"/>
-          </w:r>
+          <w:hyperlink w:anchor="_Toc503013872" w:history="1">
+            <w:r>
+              <w:rPr>
+                <w:rStyle w:val="Hyperlink"/>
+                <w:noProof/>
+                <w:rtl/>
+              </w:rPr>
+              <w:t>ג.</w:t>
+            </w:r>
+            <w:r>
+              <w:rPr>
+                <w:rFonts w:asciiTheme="minorHAnsi" w:eastAsiaTheme="minorEastAsia" w:hAnsiTheme="minorHAnsi" w:cstheme="minorBidi"/>
+                <w:noProof/>
+                <w:rtl/>
+              </w:rPr>
+              <w:tab/>
+            </w:r>
+            <w:r>
+              <w:rPr>
+                <w:rStyle w:val="Hyperlink"/>
+                <w:noProof/>
+                <w:rtl/>
+              </w:rPr>
+              <w:t>תכנון הפרויקט</w:t>
+            </w:r>
+            <w:r>
+              <w:rPr>
+                <w:noProof/>
+                <w:webHidden/>
+                <w:rtl/>
+              </w:rPr>
+              <w:tab/>
+            </w:r>
+            <w:r>
+              <w:rPr>
+                <w:rStyle w:val="Hyperlink"/>
+                <w:noProof/>
+                <w:rtl/>
+              </w:rPr>
+              <w:fldChar w:fldCharType="begin"/>
+            </w:r>
+            <w:r>
+              <w:rPr>
+                <w:noProof/>
+                <w:webHidden/>
+                <w:rtl/>
+              </w:rPr>
+              <w:instrText xml:space="preserve"> </w:instrText>
+            </w:r>
+            <w:r>
+              <w:rPr>
+                <w:noProof/>
+                <w:webHidden/>
+              </w:rPr>
+              <w:instrText>PAGEREF</w:instrText>
+            </w:r>
+            <w:r>
+              <w:rPr>
+                <w:noProof/>
+                <w:webHidden/>
+                <w:rtl/>
+              </w:rPr>
+              <w:instrText xml:space="preserve"> _</w:instrText>
+            </w:r>
+            <w:r>
+              <w:rPr>
+                <w:noProof/>
+                <w:webHidden/>
+              </w:rPr>
+              <w:instrText>Toc503013872 \h</w:instrText>
+            </w:r>
+            <w:r>
+              <w:rPr>
+                <w:noProof/>
+                <w:webHidden/>
+                <w:rtl/>
+              </w:rPr>
+              <w:instrText xml:space="preserve"> </w:instrText>
+            </w:r>
+            <w:r>
+              <w:rPr>
+                <w:rStyle w:val="Hyperlink"/>
+                <w:noProof/>
+                <w:rtl/>
+              </w:rPr>
+            </w:r>
+            <w:r>
+              <w:rPr>
+                <w:rStyle w:val="Hyperlink"/>
+                <w:noProof/>
+                <w:rtl/>
+              </w:rPr>
+              <w:fldChar w:fldCharType="separate"/>
+            </w:r>
+            <w:r>
+              <w:rPr>
+                <w:noProof/>
+                <w:webHidden/>
+                <w:rtl/>
+              </w:rPr>
+              <w:t>29</w:t>
+            </w:r>
+            <w:r>
+              <w:rPr>
+                <w:rStyle w:val="Hyperlink"/>
+                <w:noProof/>
+                <w:rtl/>
+              </w:rPr>
+              <w:fldChar w:fldCharType="end"/>
+            </w:r>
+          </w:hyperlink>
         </w:p>
-        <w:bookmarkEnd w:id="0"/>
         <w:p>
           <w:pPr>
             <w:pStyle w:val="TOC2"/>
@@ -3220,145 +3215,117 @@
               <w:rtl/>
             </w:rPr>
           </w:pPr>
-          <w:r>
-            <w:rPr>
-              <w:noProof/>
-            </w:rPr>
-            <w:fldChar w:fldCharType="begin"/>
-          </w:r>
-          <w:r>
-            <w:rPr>
-              <w:noProof/>
-            </w:rPr>
-            <w:instrText xml:space="preserve"> HYPERLINK \l "_Toc503013873" </w:instrText>
-          </w:r>
-          <w:r>
-            <w:rPr>
-              <w:noProof/>
-            </w:rPr>
-          </w:r>
-          <w:r>
-            <w:rPr>
-              <w:noProof/>
-            </w:rPr>
-            <w:fldChar w:fldCharType="separate"/>
-          </w:r>
-          <w:r>
-            <w:rPr>
-              <w:rStyle w:val="Hyperlink"/>
-              <w:noProof/>
-              <w:rtl/>
-            </w:rPr>
-            <w:t>ד.</w:t>
-          </w:r>
-          <w:r>
-            <w:rPr>
-              <w:rFonts w:asciiTheme="minorHAnsi" w:eastAsiaTheme="minorEastAsia" w:hAnsiTheme="minorHAnsi" w:cstheme="minorBidi"/>
-              <w:noProof/>
-              <w:rtl/>
-            </w:rPr>
-            <w:tab/>
-          </w:r>
-          <w:r>
-            <w:rPr>
-              <w:rStyle w:val="Hyperlink"/>
-              <w:noProof/>
-              <w:rtl/>
-            </w:rPr>
-            <w:t>טבלת סיכונים</w:t>
-          </w:r>
-          <w:r>
-            <w:rPr>
-              <w:noProof/>
-              <w:webHidden/>
-              <w:rtl/>
-            </w:rPr>
-            <w:tab/>
-          </w:r>
-          <w:r>
-            <w:rPr>
-              <w:rStyle w:val="Hyperlink"/>
-              <w:noProof/>
-              <w:rtl/>
-            </w:rPr>
-            <w:fldChar w:fldCharType="begin"/>
-          </w:r>
-          <w:r>
-            <w:rPr>
-              <w:noProof/>
-              <w:webHidden/>
-              <w:rtl/>
-            </w:rPr>
-            <w:instrText xml:space="preserve"> </w:instrText>
-          </w:r>
-          <w:r>
-            <w:rPr>
-              <w:noProof/>
-              <w:webHidden/>
-            </w:rPr>
-            <w:instrText>PAGEREF</w:instrText>
-          </w:r>
-          <w:r>
-            <w:rPr>
-              <w:noProof/>
-              <w:webHidden/>
-              <w:rtl/>
-            </w:rPr>
-            <w:instrText xml:space="preserve"> _</w:instrText>
-          </w:r>
-          <w:r>
-            <w:rPr>
-              <w:noProof/>
-              <w:webHidden/>
-            </w:rPr>
-            <w:instrText>Toc503013873 \h</w:instrText>
-          </w:r>
-          <w:r>
-            <w:rPr>
-              <w:noProof/>
-              <w:webHidden/>
-              <w:rtl/>
-            </w:rPr>
-            <w:instrText xml:space="preserve"> </w:instrText>
-          </w:r>
-          <w:r>
-            <w:rPr>
-              <w:rStyle w:val="Hyperlink"/>
-              <w:noProof/>
-              <w:rtl/>
-            </w:rPr>
-          </w:r>
-          <w:r>
-            <w:rPr>
-              <w:rStyle w:val="Hyperlink"/>
-              <w:noProof/>
-              <w:rtl/>
-            </w:rPr>
-            <w:fldChar w:fldCharType="separate"/>
-          </w:r>
-          <w:r>
-            <w:rPr>
-              <w:noProof/>
-              <w:webHidden/>
-              <w:rtl/>
-            </w:rPr>
-            <w:t>30</w:t>
-          </w:r>
-          <w:r>
-            <w:rPr>
-              <w:rStyle w:val="Hyperlink"/>
-              <w:noProof/>
-              <w:rtl/>
-            </w:rPr>
-            <w:fldChar w:fldCharType="end"/>
-          </w:r>
-          <w:r>
-            <w:rPr>
-              <w:rStyle w:val="Hyperlink"/>
-              <w:noProof/>
-            </w:rPr>
-            <w:fldChar w:fldCharType="end"/>
-          </w:r>
+          <w:hyperlink w:anchor="_Toc503013873" w:history="1">
+            <w:r>
+              <w:rPr>
+                <w:rStyle w:val="Hyperlink"/>
+                <w:noProof/>
+                <w:rtl/>
+              </w:rPr>
+              <w:t>ד.</w:t>
+            </w:r>
+            <w:r>
+              <w:rPr>
+                <w:rFonts w:asciiTheme="minorHAnsi" w:eastAsiaTheme="minorEastAsia" w:hAnsiTheme="minorHAnsi" w:cstheme="minorBidi"/>
+                <w:noProof/>
+                <w:rtl/>
+              </w:rPr>
+              <w:tab/>
+            </w:r>
+            <w:r>
+              <w:rPr>
+                <w:rStyle w:val="Hyperlink"/>
+                <w:noProof/>
+                <w:rtl/>
+              </w:rPr>
+              <w:t>טבלת סיכונים</w:t>
+            </w:r>
+            <w:r>
+              <w:rPr>
+                <w:noProof/>
+                <w:webHidden/>
+                <w:rtl/>
+              </w:rPr>
+              <w:tab/>
+            </w:r>
+            <w:r>
+              <w:rPr>
+                <w:rStyle w:val="Hyperlink"/>
+                <w:noProof/>
+                <w:rtl/>
+              </w:rPr>
+              <w:fldChar w:fldCharType="begin"/>
+            </w:r>
+            <w:r>
+              <w:rPr>
+                <w:noProof/>
+                <w:webHidden/>
+                <w:rtl/>
+              </w:rPr>
+              <w:instrText xml:space="preserve"> </w:instrText>
+            </w:r>
+            <w:r>
+              <w:rPr>
+                <w:noProof/>
+                <w:webHidden/>
+              </w:rPr>
+              <w:instrText>PAGEREF</w:instrText>
+            </w:r>
+            <w:r>
+              <w:rPr>
+                <w:noProof/>
+                <w:webHidden/>
+                <w:rtl/>
+              </w:rPr>
+              <w:instrText xml:space="preserve"> _</w:instrText>
+            </w:r>
+            <w:r>
+              <w:rPr>
+                <w:noProof/>
+                <w:webHidden/>
+              </w:rPr>
+              <w:instrText>Toc503013873 \h</w:instrText>
+            </w:r>
+            <w:r>
+              <w:rPr>
+                <w:noProof/>
+                <w:webHidden/>
+                <w:rtl/>
+              </w:rPr>
+              <w:instrText xml:space="preserve"> </w:instrText>
+            </w:r>
+            <w:r>
+              <w:rPr>
+                <w:rStyle w:val="Hyperlink"/>
+                <w:noProof/>
+                <w:rtl/>
+              </w:rPr>
+            </w:r>
+            <w:r>
+              <w:rPr>
+                <w:rStyle w:val="Hyperlink"/>
+                <w:noProof/>
+                <w:rtl/>
+              </w:rPr>
+              <w:fldChar w:fldCharType="separate"/>
+            </w:r>
+            <w:r>
+              <w:rPr>
+                <w:noProof/>
+                <w:webHidden/>
+                <w:rtl/>
+              </w:rPr>
+              <w:t>30</w:t>
+            </w:r>
+            <w:r>
+              <w:rPr>
+                <w:rStyle w:val="Hyperlink"/>
+                <w:noProof/>
+                <w:rtl/>
+              </w:rPr>
+              <w:fldChar w:fldCharType="end"/>
+            </w:r>
+          </w:hyperlink>
         </w:p>
         <w:p>
           <w:pPr>
@@ -7629,7 +7596,6 @@
     <w:p>
       <w:pPr>
         <w:rPr>
-          <w:rFonts w:hint="cs"/>
           <w:rtl/>
         </w:rPr>
       </w:pPr>
@@ -8227,7 +8193,7 @@
         <w:lastRenderedPageBreak/>
         <w:t xml:space="preserve">בדיקת היחידה כבר קיימת אצלנו בקישור </w:t>
       </w:r>
-      <w:hyperlink r:id="rId13" w:history="1">
+      <w:hyperlink r:id="rId14" w:history="1">
         <w:r>
           <w:rPr>
             <w:rStyle w:val="Hyperlink"/>
@@ -8733,7 +8699,6 @@
         <w:pStyle w:val="ListParagraph"/>
         <w:jc w:val="both"/>
         <w:rPr>
-          <w:rFonts w:hint="cs"/>
           <w:rtl/>
         </w:rPr>
       </w:pPr>
@@ -8913,7 +8878,7 @@
         <w:lastRenderedPageBreak/>
         <w:t xml:space="preserve">  </w:t>
       </w:r>
-      <w:hyperlink r:id="rId14">
+      <w:hyperlink r:id="rId15">
         <w:r>
           <w:rPr>
             <w:rStyle w:val="InternetLink"/>
@@ -9014,7 +8979,7 @@
                     </pic:cNvPicPr>
                   </pic:nvPicPr>
                   <pic:blipFill>
-                    <a:blip r:embed="rId15"/>
+                    <a:blip r:embed="rId16"/>
                     <a:stretch>
                       <a:fillRect/>
                     </a:stretch>
@@ -9683,7 +9648,7 @@
         </w:rPr>
         <w:t xml:space="preserve">מוצר נוסף שיכול להוות פתרון אפשרי ללקוח הוא </w:t>
       </w:r>
-      <w:hyperlink r:id="rId16" w:history="1">
+      <w:hyperlink r:id="rId17" w:history="1">
         <w:r>
           <w:rPr>
             <w:rStyle w:val="Hyperlink"/>
@@ -9743,7 +9708,7 @@
                     </pic:cNvPicPr>
                   </pic:nvPicPr>
                   <pic:blipFill>
-                    <a:blip r:embed="rId17"/>
+                    <a:blip r:embed="rId18"/>
                     <a:stretch>
                       <a:fillRect/>
                     </a:stretch>
@@ -10203,7 +10168,7 @@
         </w:rPr>
         <w:t xml:space="preserve"> הוא להתחבר ישירות על מסד הנתונים באמצעות דרייבר, פעולה שמבצעת   </w:t>
       </w:r>
-      <w:hyperlink r:id="rId18" w:history="1">
+      <w:hyperlink r:id="rId19" w:history="1">
         <w:r>
           <w:rPr>
             <w:rStyle w:val="Hyperlink"/>
@@ -10278,7 +10243,7 @@
                     </pic:cNvPicPr>
                   </pic:nvPicPr>
                   <pic:blipFill>
-                    <a:blip r:embed="rId19"/>
+                    <a:blip r:embed="rId20"/>
                     <a:stretch>
                       <a:fillRect/>
                     </a:stretch>
@@ -10948,7 +10913,7 @@
                     </pic:cNvPicPr>
                   </pic:nvPicPr>
                   <pic:blipFill>
-                    <a:blip r:embed="rId20">
+                    <a:blip r:embed="rId21">
                       <a:extLst>
                         <a:ext uri="{28A0092B-C50C-407E-A947-70E740481C1C}">
                           <a14:useLocalDpi xmlns:a14="http://schemas.microsoft.com/office/drawing/2010/main" val="0"/>
@@ -11050,7 +11015,7 @@
                     </pic:cNvPicPr>
                   </pic:nvPicPr>
                   <pic:blipFill>
-                    <a:blip r:embed="rId21">
+                    <a:blip r:embed="rId22">
                       <a:extLst>
                         <a:ext uri="{28A0092B-C50C-407E-A947-70E740481C1C}">
                           <a14:useLocalDpi xmlns:a14="http://schemas.microsoft.com/office/drawing/2010/main" val="0"/>
@@ -11217,7 +11182,7 @@
                     </pic:cNvPicPr>
                   </pic:nvPicPr>
                   <pic:blipFill>
-                    <a:blip r:embed="rId22" cstate="print">
+                    <a:blip r:embed="rId23" cstate="print">
                       <a:extLst>
                         <a:ext uri="{28A0092B-C50C-407E-A947-70E740481C1C}">
                           <a14:useLocalDpi xmlns:a14="http://schemas.microsoft.com/office/drawing/2010/main" val="0"/>
@@ -11320,7 +11285,7 @@
                     </pic:cNvPicPr>
                   </pic:nvPicPr>
                   <pic:blipFill>
-                    <a:blip r:embed="rId23" cstate="print">
+                    <a:blip r:embed="rId24" cstate="print">
                       <a:extLst>
                         <a:ext uri="{28A0092B-C50C-407E-A947-70E740481C1C}">
                           <a14:useLocalDpi xmlns:a14="http://schemas.microsoft.com/office/drawing/2010/main" val="0"/>
@@ -11463,7 +11428,7 @@
                     </pic:cNvPicPr>
                   </pic:nvPicPr>
                   <pic:blipFill>
-                    <a:blip r:embed="rId24" cstate="print">
+                    <a:blip r:embed="rId25" cstate="print">
                       <a:extLst>
                         <a:ext uri="{28A0092B-C50C-407E-A947-70E740481C1C}">
                           <a14:useLocalDpi xmlns:a14="http://schemas.microsoft.com/office/drawing/2010/main" val="0"/>
@@ -11697,7 +11662,7 @@
         </w:rPr>
         <w:t>B</w:t>
       </w:r>
-      <w:hyperlink r:id="rId25" w:history="1">
+      <w:hyperlink r:id="rId26" w:history="1">
         <w:r>
           <w:rPr>
             <w:rStyle w:val="Hyperlink"/>
@@ -11721,7 +11686,7 @@
         </w:rPr>
         <w:t>, </w:t>
       </w:r>
-      <w:hyperlink r:id="rId26" w:history="1">
+      <w:hyperlink r:id="rId27" w:history="1">
         <w:r>
           <w:rPr>
             <w:rStyle w:val="Hyperlink"/>
@@ -11759,7 +11724,7 @@
         </w:rPr>
         <w:t>, </w:t>
       </w:r>
-      <w:hyperlink r:id="rId27" w:history="1">
+      <w:hyperlink r:id="rId28" w:history="1">
         <w:r>
           <w:rPr>
             <w:rStyle w:val="Hyperlink"/>
@@ -11783,7 +11748,7 @@
         </w:rPr>
         <w:t>, </w:t>
       </w:r>
-      <w:hyperlink r:id="rId28" w:history="1">
+      <w:hyperlink r:id="rId29" w:history="1">
         <w:r>
           <w:rPr>
             <w:rStyle w:val="Hyperlink"/>
@@ -11807,7 +11772,7 @@
         </w:rPr>
         <w:t>, </w:t>
       </w:r>
-      <w:hyperlink r:id="rId29" w:history="1">
+      <w:hyperlink r:id="rId30" w:history="1">
         <w:r>
           <w:rPr>
             <w:rStyle w:val="Hyperlink"/>
@@ -11841,7 +11806,7 @@
       <w:pPr>
         <w:bidi w:val="0"/>
       </w:pPr>
-      <w:hyperlink r:id="rId30" w:history="1">
+      <w:hyperlink r:id="rId31" w:history="1">
         <w:r>
           <w:rPr>
             <w:rStyle w:val="Hyperlink"/>
@@ -11901,7 +11866,7 @@
         </w:rPr>
         <w:t xml:space="preserve">Database Programming with JDBC and Java by </w:t>
       </w:r>
-      <w:hyperlink r:id="rId31" w:history="1">
+      <w:hyperlink r:id="rId32" w:history="1">
         <w:r>
           <w:rPr>
             <w:rStyle w:val="Hyperlink"/>
@@ -11935,7 +11900,7 @@
       <w:pPr>
         <w:bidi w:val="0"/>
       </w:pPr>
-      <w:hyperlink r:id="rId32" w:history="1">
+      <w:hyperlink r:id="rId33" w:history="1">
         <w:r>
           <w:rPr>
             <w:rStyle w:val="Hyperlink"/>
@@ -12011,7 +11976,7 @@
         </w:rPr>
         <w:t xml:space="preserve"> by J</w:t>
       </w:r>
-      <w:hyperlink r:id="rId33" w:history="1">
+      <w:hyperlink r:id="rId34" w:history="1">
         <w:r>
           <w:rPr>
             <w:rStyle w:val="Hyperlink"/>
@@ -12035,7 +12000,7 @@
         </w:rPr>
         <w:t>, </w:t>
       </w:r>
-      <w:hyperlink r:id="rId34" w:history="1">
+      <w:hyperlink r:id="rId35" w:history="1">
         <w:r>
           <w:rPr>
             <w:rStyle w:val="Hyperlink"/>
@@ -12059,7 +12024,7 @@
         </w:rPr>
         <w:t>, </w:t>
       </w:r>
-      <w:hyperlink r:id="rId35" w:history="1">
+      <w:hyperlink r:id="rId36" w:history="1">
         <w:r>
           <w:rPr>
             <w:rStyle w:val="Hyperlink"/>
@@ -12107,7 +12072,7 @@
       <w:pPr>
         <w:bidi w:val="0"/>
       </w:pPr>
-      <w:hyperlink r:id="rId36" w:history="1">
+      <w:hyperlink r:id="rId37" w:history="1">
         <w:r>
           <w:rPr>
             <w:rStyle w:val="Hyperlink"/>
@@ -12186,7 +12151,7 @@
       <w:pPr>
         <w:bidi w:val="0"/>
       </w:pPr>
-      <w:hyperlink r:id="rId37" w:history="1">
+      <w:hyperlink r:id="rId38" w:history="1">
         <w:r>
           <w:rPr>
             <w:rStyle w:val="Hyperlink"/>
@@ -12256,7 +12221,7 @@
       </w:r>
     </w:p>
     <w:p>
-      <w:hyperlink r:id="rId38" w:history="1">
+      <w:hyperlink r:id="rId39" w:history="1">
         <w:r>
           <w:rPr>
             <w:rStyle w:val="Hyperlink"/>
@@ -12299,7 +12264,7 @@
           <w:rtl/>
         </w:rPr>
       </w:pPr>
-      <w:hyperlink r:id="rId39" w:history="1">
+      <w:hyperlink r:id="rId40" w:history="1">
         <w:r>
           <w:rPr>
             <w:rStyle w:val="Hyperlink"/>
@@ -12343,7 +12308,7 @@
       </w:r>
     </w:p>
     <w:p>
-      <w:hyperlink r:id="rId40" w:history="1">
+      <w:hyperlink r:id="rId41" w:history="1">
         <w:r>
           <w:rPr>
             <w:rStyle w:val="Hyperlink"/>
@@ -12392,7 +12357,7 @@
           <w:rtl/>
         </w:rPr>
       </w:pPr>
-      <w:hyperlink r:id="rId41" w:history="1">
+      <w:hyperlink r:id="rId42" w:history="1">
         <w:r>
           <w:rPr>
             <w:rStyle w:val="Hyperlink"/>
@@ -12883,7 +12848,7 @@
                     </pic:cNvPicPr>
                   </pic:nvPicPr>
                   <pic:blipFill>
-                    <a:blip r:embed="rId42">
+                    <a:blip r:embed="rId43">
                       <a:extLst>
                         <a:ext uri="{28A0092B-C50C-407E-A947-70E740481C1C}">
                           <a14:useLocalDpi xmlns:a14="http://schemas.microsoft.com/office/drawing/2010/main" val="0"/>
@@ -13074,7 +13039,7 @@
                     </pic:cNvPicPr>
                   </pic:nvPicPr>
                   <pic:blipFill>
-                    <a:blip r:embed="rId43">
+                    <a:blip r:embed="rId44">
                       <a:extLst>
                         <a:ext uri="{28A0092B-C50C-407E-A947-70E740481C1C}">
                           <a14:useLocalDpi xmlns:a14="http://schemas.microsoft.com/office/drawing/2010/main" val="0"/>
@@ -13297,7 +13262,7 @@
                     </pic:cNvPicPr>
                   </pic:nvPicPr>
                   <pic:blipFill>
-                    <a:blip r:embed="rId44">
+                    <a:blip r:embed="rId45">
                       <a:extLst>
                         <a:ext uri="{28A0092B-C50C-407E-A947-70E740481C1C}">
                           <a14:useLocalDpi xmlns:a14="http://schemas.microsoft.com/office/drawing/2010/main" val="0"/>
@@ -13473,140 +13438,6 @@
                 <pic:pic xmlns:pic="http://schemas.openxmlformats.org/drawingml/2006/picture">
                   <pic:nvPicPr>
                     <pic:cNvPr id="0" name="Picture 2" descr="C:\Users\trunk\AppData\Local\Microsoft\Windows\INetCache\Content.Word\login-auto.jpg"/>
-                    <pic:cNvPicPr>
-                      <a:picLocks noChangeAspect="1" noChangeArrowheads="1"/>
-                    </pic:cNvPicPr>
-                  </pic:nvPicPr>
-                  <pic:blipFill>
-                    <a:blip r:embed="rId45" cstate="print">
-                      <a:extLst>
-                        <a:ext uri="{28A0092B-C50C-407E-A947-70E740481C1C}">
-                          <a14:useLocalDpi xmlns:a14="http://schemas.microsoft.com/office/drawing/2010/main" val="0"/>
-                        </a:ext>
-                      </a:extLst>
-                    </a:blip>
-                    <a:srcRect/>
-                    <a:stretch>
-                      <a:fillRect/>
-                    </a:stretch>
-                  </pic:blipFill>
-                  <pic:spPr bwMode="auto">
-                    <a:xfrm>
-                      <a:off x="0" y="0"/>
-                      <a:ext cx="1011600" cy="1800000"/>
-                    </a:xfrm>
-                    <a:prstGeom prst="rect">
-                      <a:avLst/>
-                    </a:prstGeom>
-                    <a:noFill/>
-                    <a:ln>
-                      <a:noFill/>
-                    </a:ln>
-                  </pic:spPr>
-                </pic:pic>
-              </a:graphicData>
-            </a:graphic>
-          </wp:inline>
-        </w:drawing>
-      </w:r>
-    </w:p>
-    <w:p>
-      <w:pPr>
-        <w:spacing w:line="360" w:lineRule="auto"/>
-        <w:rPr>
-          <w:rFonts w:cs="David"/>
-          <w:sz w:val="28"/>
-          <w:szCs w:val="28"/>
-        </w:rPr>
-      </w:pPr>
-    </w:p>
-    <w:p>
-      <w:pPr>
-        <w:spacing w:line="360" w:lineRule="auto"/>
-        <w:rPr>
-          <w:rFonts w:cs="David"/>
-          <w:sz w:val="28"/>
-          <w:szCs w:val="28"/>
-        </w:rPr>
-      </w:pPr>
-    </w:p>
-    <w:p>
-      <w:pPr>
-        <w:spacing w:line="360" w:lineRule="auto"/>
-        <w:rPr>
-          <w:rFonts w:cs="David"/>
-          <w:sz w:val="28"/>
-          <w:szCs w:val="28"/>
-        </w:rPr>
-      </w:pPr>
-    </w:p>
-    <w:p>
-      <w:pPr>
-        <w:spacing w:line="360" w:lineRule="auto"/>
-        <w:rPr>
-          <w:rFonts w:cs="David"/>
-          <w:sz w:val="28"/>
-          <w:szCs w:val="28"/>
-        </w:rPr>
-      </w:pPr>
-    </w:p>
-    <w:p>
-      <w:pPr>
-        <w:spacing w:line="360" w:lineRule="auto"/>
-        <w:rPr>
-          <w:rFonts w:cs="David"/>
-          <w:b/>
-          <w:bCs/>
-          <w:sz w:val="28"/>
-          <w:szCs w:val="28"/>
-          <w:u w:val="single"/>
-          <w:rtl/>
-        </w:rPr>
-      </w:pPr>
-      <w:r>
-        <w:rPr>
-          <w:rFonts w:cs="David" w:hint="cs"/>
-          <w:b/>
-          <w:bCs/>
-          <w:sz w:val="28"/>
-          <w:szCs w:val="28"/>
-          <w:u w:val="single"/>
-          <w:rtl/>
-        </w:rPr>
-        <w:t>התפריט שנפתח עם אופציות שונות במסך ההתחברות</w:t>
-      </w:r>
-    </w:p>
-    <w:p>
-      <w:pPr>
-        <w:spacing w:line="360" w:lineRule="auto"/>
-        <w:rPr>
-          <w:rFonts w:cs="David"/>
-          <w:sz w:val="28"/>
-          <w:szCs w:val="28"/>
-          <w:rtl/>
-        </w:rPr>
-      </w:pPr>
-      <w:r>
-        <w:rPr>
-          <w:rFonts w:cs="David" w:hint="cs"/>
-          <w:noProof/>
-          <w:sz w:val="28"/>
-          <w:szCs w:val="28"/>
-        </w:rPr>
-        <w:lastRenderedPageBreak/>
-        <w:drawing>
-          <wp:inline distT="0" distB="0" distL="0" distR="0">
-            <wp:extent cx="1011600" cy="1800000"/>
-            <wp:effectExtent l="0" t="0" r="0" b="0"/>
-            <wp:docPr id="6" name="Picture 6" descr="C:\Users\trunk\AppData\Local\Microsoft\Windows\INetCache\Content.Word\login-manual.jpg"/>
-            <wp:cNvGraphicFramePr>
-              <a:graphicFrameLocks xmlns:a="http://schemas.openxmlformats.org/drawingml/2006/main" noChangeAspect="1"/>
-            </wp:cNvGraphicFramePr>
-            <a:graphic xmlns:a="http://schemas.openxmlformats.org/drawingml/2006/main">
-              <a:graphicData uri="http://schemas.openxmlformats.org/drawingml/2006/picture">
-                <pic:pic xmlns:pic="http://schemas.openxmlformats.org/drawingml/2006/picture">
-                  <pic:nvPicPr>
-                    <pic:cNvPr id="0" name="Picture 4" descr="C:\Users\trunk\AppData\Local\Microsoft\Windows\INetCache\Content.Word\login-manual.jpg"/>
                     <pic:cNvPicPr>
                       <a:picLocks noChangeAspect="1" noChangeArrowheads="1"/>
                     </pic:cNvPicPr>
@@ -13651,7 +13482,36 @@
           <w:rFonts w:cs="David"/>
           <w:sz w:val="28"/>
           <w:szCs w:val="28"/>
-          <w:rtl/>
+        </w:rPr>
+      </w:pPr>
+    </w:p>
+    <w:p>
+      <w:pPr>
+        <w:spacing w:line="360" w:lineRule="auto"/>
+        <w:rPr>
+          <w:rFonts w:cs="David"/>
+          <w:sz w:val="28"/>
+          <w:szCs w:val="28"/>
+        </w:rPr>
+      </w:pPr>
+    </w:p>
+    <w:p>
+      <w:pPr>
+        <w:spacing w:line="360" w:lineRule="auto"/>
+        <w:rPr>
+          <w:rFonts w:cs="David"/>
+          <w:sz w:val="28"/>
+          <w:szCs w:val="28"/>
+        </w:rPr>
+      </w:pPr>
+    </w:p>
+    <w:p>
+      <w:pPr>
+        <w:spacing w:line="360" w:lineRule="auto"/>
+        <w:rPr>
+          <w:rFonts w:cs="David"/>
+          <w:sz w:val="28"/>
+          <w:szCs w:val="28"/>
         </w:rPr>
       </w:pPr>
     </w:p>
@@ -13678,81 +13538,32 @@
           <w:u w:val="single"/>
           <w:rtl/>
         </w:rPr>
-        <w:t xml:space="preserve">מסך ההתחברות </w:t>
-      </w:r>
-      <w:r>
+        <w:t>התפריט שנפתח עם אופציות שונות במסך ההתחברות</w:t>
+      </w:r>
+    </w:p>
+    <w:p>
+      <w:pPr>
+        <w:spacing w:line="360" w:lineRule="auto"/>
         <w:rPr>
           <w:rFonts w:cs="David"/>
-          <w:b/>
-          <w:bCs/>
-          <w:sz w:val="28"/>
-          <w:szCs w:val="28"/>
-          <w:u w:val="single"/>
-          <w:rtl/>
-        </w:rPr>
-        <w:t>–</w:t>
-      </w:r>
+          <w:sz w:val="28"/>
+          <w:szCs w:val="28"/>
+          <w:rtl/>
+        </w:rPr>
+      </w:pPr>
       <w:r>
         <w:rPr>
           <w:rFonts w:cs="David" w:hint="cs"/>
-          <w:b/>
-          <w:bCs/>
-          <w:sz w:val="28"/>
-          <w:szCs w:val="28"/>
-          <w:u w:val="single"/>
-          <w:rtl/>
-        </w:rPr>
-        <w:t xml:space="preserve"> אופציית ההזנה הידנית של משתמש וסיסמה במידה ויש משתמש חדש להוסיף </w:t>
-      </w:r>
-      <w:proofErr w:type="spellStart"/>
-      <w:r>
-        <w:rPr>
-          <w:rFonts w:cs="David" w:hint="cs"/>
-          <w:b/>
-          <w:bCs/>
-          <w:sz w:val="28"/>
-          <w:szCs w:val="28"/>
-          <w:u w:val="single"/>
-          <w:rtl/>
-        </w:rPr>
-        <w:t>לזכרון</w:t>
-      </w:r>
-      <w:proofErr w:type="spellEnd"/>
-      <w:r>
-        <w:rPr>
-          <w:rFonts w:cs="David" w:hint="cs"/>
-          <w:b/>
-          <w:bCs/>
-          <w:sz w:val="28"/>
-          <w:szCs w:val="28"/>
-          <w:u w:val="single"/>
-          <w:rtl/>
-        </w:rPr>
-        <w:t xml:space="preserve"> המכשיר</w:t>
-      </w:r>
-    </w:p>
-    <w:p>
-      <w:pPr>
-        <w:spacing w:line="360" w:lineRule="auto"/>
-        <w:rPr>
-          <w:rFonts w:cs="David"/>
-          <w:sz w:val="28"/>
-          <w:szCs w:val="28"/>
-          <w:rtl/>
-        </w:rPr>
-      </w:pPr>
-      <w:r>
-        <w:rPr>
-          <w:rFonts w:cs="David"/>
           <w:noProof/>
           <w:sz w:val="28"/>
           <w:szCs w:val="28"/>
         </w:rPr>
+        <w:lastRenderedPageBreak/>
         <w:drawing>
           <wp:inline distT="0" distB="0" distL="0" distR="0">
             <wp:extent cx="1011600" cy="1800000"/>
             <wp:effectExtent l="0" t="0" r="0" b="0"/>
-            <wp:docPr id="7" name="Picture 7" descr="C:\Users\trunk\AppData\Local\Microsoft\Windows\INetCache\Content.Word\login-write.jpg"/>
+            <wp:docPr id="6" name="Picture 6" descr="C:\Users\trunk\AppData\Local\Microsoft\Windows\INetCache\Content.Word\login-manual.jpg"/>
             <wp:cNvGraphicFramePr>
               <a:graphicFrameLocks xmlns:a="http://schemas.openxmlformats.org/drawingml/2006/main" noChangeAspect="1"/>
             </wp:cNvGraphicFramePr>
@@ -13760,7 +13571,7 @@
               <a:graphicData uri="http://schemas.openxmlformats.org/drawingml/2006/picture">
                 <pic:pic xmlns:pic="http://schemas.openxmlformats.org/drawingml/2006/picture">
                   <pic:nvPicPr>
-                    <pic:cNvPr id="0" name="Picture 5" descr="C:\Users\trunk\AppData\Local\Microsoft\Windows\INetCache\Content.Word\login-write.jpg"/>
+                    <pic:cNvPr id="0" name="Picture 4" descr="C:\Users\trunk\AppData\Local\Microsoft\Windows\INetCache\Content.Word\login-manual.jpg"/>
                     <pic:cNvPicPr>
                       <a:picLocks noChangeAspect="1" noChangeArrowheads="1"/>
                     </pic:cNvPicPr>
@@ -13803,6 +13614,17 @@
         <w:spacing w:line="360" w:lineRule="auto"/>
         <w:rPr>
           <w:rFonts w:cs="David"/>
+          <w:sz w:val="28"/>
+          <w:szCs w:val="28"/>
+          <w:rtl/>
+        </w:rPr>
+      </w:pPr>
+    </w:p>
+    <w:p>
+      <w:pPr>
+        <w:spacing w:line="360" w:lineRule="auto"/>
+        <w:rPr>
+          <w:rFonts w:cs="David"/>
           <w:b/>
           <w:bCs/>
           <w:sz w:val="28"/>
@@ -13821,9 +13643,20 @@
           <w:u w:val="single"/>
           <w:rtl/>
         </w:rPr>
-        <w:t xml:space="preserve">במידה והמשתמש רוצה למחוק משתמשים </w:t>
-      </w:r>
-      <w:proofErr w:type="spellStart"/>
+        <w:t xml:space="preserve">מסך ההתחברות </w:t>
+      </w:r>
+      <w:r>
+        <w:rPr>
+          <w:rFonts w:cs="David"/>
+          <w:b/>
+          <w:bCs/>
+          <w:sz w:val="28"/>
+          <w:szCs w:val="28"/>
+          <w:u w:val="single"/>
+          <w:rtl/>
+        </w:rPr>
+        <w:t>–</w:t>
+      </w:r>
       <w:r>
         <w:rPr>
           <w:rFonts w:cs="David" w:hint="cs"/>
@@ -13834,9 +13667,9 @@
           <w:u w:val="single"/>
           <w:rtl/>
         </w:rPr>
-        <w:t>מהזכרון</w:t>
-      </w:r>
-      <w:proofErr w:type="spellEnd"/>
+        <w:t xml:space="preserve"> אופציית ההזנה הידנית של משתמש וסיסמה במידה ויש משתמש חדש להוסיף </w:t>
+      </w:r>
+      <w:proofErr w:type="spellStart"/>
       <w:r>
         <w:rPr>
           <w:rFonts w:cs="David" w:hint="cs"/>
@@ -13847,7 +13680,20 @@
           <w:u w:val="single"/>
           <w:rtl/>
         </w:rPr>
-        <w:t xml:space="preserve"> מכשיר או לשנות את הסיסמה המוזנת אוטומטית בתהליך ההתחברות, יש מסך שליטה לזה</w:t>
+        <w:t>לזכרון</w:t>
+      </w:r>
+      <w:proofErr w:type="spellEnd"/>
+      <w:r>
+        <w:rPr>
+          <w:rFonts w:cs="David" w:hint="cs"/>
+          <w:b/>
+          <w:bCs/>
+          <w:sz w:val="28"/>
+          <w:szCs w:val="28"/>
+          <w:u w:val="single"/>
+          <w:rtl/>
+        </w:rPr>
+        <w:t xml:space="preserve"> המכשיר</w:t>
       </w:r>
     </w:p>
     <w:p>
@@ -13871,7 +13717,7 @@
           <wp:inline distT="0" distB="0" distL="0" distR="0">
             <wp:extent cx="1011600" cy="1800000"/>
             <wp:effectExtent l="0" t="0" r="0" b="0"/>
-            <wp:docPr id="12" name="Picture 12" descr="C:\Users\trunk\AppData\Local\Microsoft\Windows\INetCache\Content.Word\login-change_pw_or_delete.jpg"/>
+            <wp:docPr id="7" name="Picture 7" descr="C:\Users\trunk\AppData\Local\Microsoft\Windows\INetCache\Content.Word\login-write.jpg"/>
             <wp:cNvGraphicFramePr>
               <a:graphicFrameLocks xmlns:a="http://schemas.openxmlformats.org/drawingml/2006/main" noChangeAspect="1"/>
             </wp:cNvGraphicFramePr>
@@ -13879,7 +13725,7 @@
               <a:graphicData uri="http://schemas.openxmlformats.org/drawingml/2006/picture">
                 <pic:pic xmlns:pic="http://schemas.openxmlformats.org/drawingml/2006/picture">
                   <pic:nvPicPr>
-                    <pic:cNvPr id="0" name="Picture 10" descr="C:\Users\trunk\AppData\Local\Microsoft\Windows\INetCache\Content.Word\login-change_pw_or_delete.jpg"/>
+                    <pic:cNvPr id="0" name="Picture 5" descr="C:\Users\trunk\AppData\Local\Microsoft\Windows\INetCache\Content.Word\login-write.jpg"/>
                     <pic:cNvPicPr>
                       <a:picLocks noChangeAspect="1" noChangeArrowheads="1"/>
                     </pic:cNvPicPr>
@@ -13922,17 +13768,6 @@
         <w:spacing w:line="360" w:lineRule="auto"/>
         <w:rPr>
           <w:rFonts w:cs="David"/>
-          <w:sz w:val="28"/>
-          <w:szCs w:val="28"/>
-          <w:rtl/>
-        </w:rPr>
-      </w:pPr>
-    </w:p>
-    <w:p>
-      <w:pPr>
-        <w:spacing w:line="360" w:lineRule="auto"/>
-        <w:rPr>
-          <w:rFonts w:cs="David"/>
           <w:b/>
           <w:bCs/>
           <w:sz w:val="28"/>
@@ -13951,20 +13786,9 @@
           <w:u w:val="single"/>
           <w:rtl/>
         </w:rPr>
-        <w:t xml:space="preserve">לאחר מסך ההתחברות </w:t>
-      </w:r>
-      <w:r>
-        <w:rPr>
-          <w:rFonts w:cs="David"/>
-          <w:b/>
-          <w:bCs/>
-          <w:sz w:val="28"/>
-          <w:szCs w:val="28"/>
-          <w:u w:val="single"/>
-          <w:rtl/>
-        </w:rPr>
-        <w:t>–</w:t>
-      </w:r>
+        <w:t xml:space="preserve">במידה והמשתמש רוצה למחוק משתמשים </w:t>
+      </w:r>
+      <w:proofErr w:type="spellStart"/>
       <w:r>
         <w:rPr>
           <w:rFonts w:cs="David" w:hint="cs"/>
@@ -13975,7 +13799,20 @@
           <w:u w:val="single"/>
           <w:rtl/>
         </w:rPr>
-        <w:t xml:space="preserve"> בורר הפרויקטים, בחירת הפרויקט בו המשתמש ירצה לעסוק</w:t>
+        <w:t>מהזכרון</w:t>
+      </w:r>
+      <w:proofErr w:type="spellEnd"/>
+      <w:r>
+        <w:rPr>
+          <w:rFonts w:cs="David" w:hint="cs"/>
+          <w:b/>
+          <w:bCs/>
+          <w:sz w:val="28"/>
+          <w:szCs w:val="28"/>
+          <w:u w:val="single"/>
+          <w:rtl/>
+        </w:rPr>
+        <w:t xml:space="preserve"> מכשיר או לשנות את הסיסמה המוזנת אוטומטית בתהליך ההתחברות, יש מסך שליטה לזה</w:t>
       </w:r>
     </w:p>
     <w:p>
@@ -13995,12 +13832,11 @@
           <w:sz w:val="28"/>
           <w:szCs w:val="28"/>
         </w:rPr>
-        <w:lastRenderedPageBreak/>
         <w:drawing>
           <wp:inline distT="0" distB="0" distL="0" distR="0">
             <wp:extent cx="1011600" cy="1800000"/>
             <wp:effectExtent l="0" t="0" r="0" b="0"/>
-            <wp:docPr id="8" name="Picture 8" descr="C:\Users\trunk\AppData\Local\Microsoft\Windows\INetCache\Content.Word\choose_project.jpg"/>
+            <wp:docPr id="12" name="Picture 12" descr="C:\Users\trunk\AppData\Local\Microsoft\Windows\INetCache\Content.Word\login-change_pw_or_delete.jpg"/>
             <wp:cNvGraphicFramePr>
               <a:graphicFrameLocks xmlns:a="http://schemas.openxmlformats.org/drawingml/2006/main" noChangeAspect="1"/>
             </wp:cNvGraphicFramePr>
@@ -14008,7 +13844,7 @@
               <a:graphicData uri="http://schemas.openxmlformats.org/drawingml/2006/picture">
                 <pic:pic xmlns:pic="http://schemas.openxmlformats.org/drawingml/2006/picture">
                   <pic:nvPicPr>
-                    <pic:cNvPr id="0" name="Picture 6" descr="C:\Users\trunk\AppData\Local\Microsoft\Windows\INetCache\Content.Word\choose_project.jpg"/>
+                    <pic:cNvPr id="0" name="Picture 10" descr="C:\Users\trunk\AppData\Local\Microsoft\Windows\INetCache\Content.Word\login-change_pw_or_delete.jpg"/>
                     <pic:cNvPicPr>
                       <a:picLocks noChangeAspect="1" noChangeArrowheads="1"/>
                     </pic:cNvPicPr>
@@ -14051,11 +13887,8 @@
         <w:spacing w:line="360" w:lineRule="auto"/>
         <w:rPr>
           <w:rFonts w:cs="David"/>
-          <w:b/>
-          <w:bCs/>
-          <w:sz w:val="28"/>
-          <w:szCs w:val="28"/>
-          <w:u w:val="single"/>
+          <w:sz w:val="28"/>
+          <w:szCs w:val="28"/>
           <w:rtl/>
         </w:rPr>
       </w:pPr>
@@ -14083,7 +13916,31 @@
           <w:u w:val="single"/>
           <w:rtl/>
         </w:rPr>
-        <w:t>האופציות השונות שניתנות לאחר בחירת הפרויקט</w:t>
+        <w:t xml:space="preserve">לאחר מסך ההתחברות </w:t>
+      </w:r>
+      <w:r>
+        <w:rPr>
+          <w:rFonts w:cs="David"/>
+          <w:b/>
+          <w:bCs/>
+          <w:sz w:val="28"/>
+          <w:szCs w:val="28"/>
+          <w:u w:val="single"/>
+          <w:rtl/>
+        </w:rPr>
+        <w:t>–</w:t>
+      </w:r>
+      <w:r>
+        <w:rPr>
+          <w:rFonts w:cs="David" w:hint="cs"/>
+          <w:b/>
+          <w:bCs/>
+          <w:sz w:val="28"/>
+          <w:szCs w:val="28"/>
+          <w:u w:val="single"/>
+          <w:rtl/>
+        </w:rPr>
+        <w:t xml:space="preserve"> בורר הפרויקטים, בחירת הפרויקט בו המשתמש ירצה לעסוק</w:t>
       </w:r>
     </w:p>
     <w:p>
@@ -14103,11 +13960,12 @@
           <w:sz w:val="28"/>
           <w:szCs w:val="28"/>
         </w:rPr>
+        <w:lastRenderedPageBreak/>
         <w:drawing>
           <wp:inline distT="0" distB="0" distL="0" distR="0">
             <wp:extent cx="1011600" cy="1800000"/>
             <wp:effectExtent l="0" t="0" r="0" b="0"/>
-            <wp:docPr id="9" name="Picture 9" descr="C:\Users\trunk\AppData\Local\Microsoft\Windows\INetCache\Content.Word\chooses_operation.jpg"/>
+            <wp:docPr id="8" name="Picture 8" descr="C:\Users\trunk\AppData\Local\Microsoft\Windows\INetCache\Content.Word\choose_project.jpg"/>
             <wp:cNvGraphicFramePr>
               <a:graphicFrameLocks xmlns:a="http://schemas.openxmlformats.org/drawingml/2006/main" noChangeAspect="1"/>
             </wp:cNvGraphicFramePr>
@@ -14115,7 +13973,7 @@
               <a:graphicData uri="http://schemas.openxmlformats.org/drawingml/2006/picture">
                 <pic:pic xmlns:pic="http://schemas.openxmlformats.org/drawingml/2006/picture">
                   <pic:nvPicPr>
-                    <pic:cNvPr id="0" name="Picture 7" descr="C:\Users\trunk\AppData\Local\Microsoft\Windows\INetCache\Content.Word\chooses_operation.jpg"/>
+                    <pic:cNvPr id="0" name="Picture 6" descr="C:\Users\trunk\AppData\Local\Microsoft\Windows\INetCache\Content.Word\choose_project.jpg"/>
                     <pic:cNvPicPr>
                       <a:picLocks noChangeAspect="1" noChangeArrowheads="1"/>
                     </pic:cNvPicPr>
@@ -14166,6 +14024,20 @@
           <w:rtl/>
         </w:rPr>
       </w:pPr>
+    </w:p>
+    <w:p>
+      <w:pPr>
+        <w:spacing w:line="360" w:lineRule="auto"/>
+        <w:rPr>
+          <w:rFonts w:cs="David"/>
+          <w:b/>
+          <w:bCs/>
+          <w:sz w:val="28"/>
+          <w:szCs w:val="28"/>
+          <w:u w:val="single"/>
+          <w:rtl/>
+        </w:rPr>
+      </w:pPr>
       <w:r>
         <w:rPr>
           <w:rFonts w:cs="David" w:hint="cs"/>
@@ -14176,7 +14048,7 @@
           <w:u w:val="single"/>
           <w:rtl/>
         </w:rPr>
-        <w:t>אופציית קבלני המשנה</w:t>
+        <w:t>האופציות השונות שניתנות לאחר בחירת הפרויקט</w:t>
       </w:r>
     </w:p>
     <w:p>
@@ -14200,7 +14072,7 @@
           <wp:inline distT="0" distB="0" distL="0" distR="0">
             <wp:extent cx="1011600" cy="1800000"/>
             <wp:effectExtent l="0" t="0" r="0" b="0"/>
-            <wp:docPr id="10" name="Picture 10" descr="C:\Users\trunk\AppData\Local\Microsoft\Windows\INetCache\Content.Word\kablni_mishne.jpg"/>
+            <wp:docPr id="9" name="Picture 9" descr="C:\Users\trunk\AppData\Local\Microsoft\Windows\INetCache\Content.Word\chooses_operation.jpg"/>
             <wp:cNvGraphicFramePr>
               <a:graphicFrameLocks xmlns:a="http://schemas.openxmlformats.org/drawingml/2006/main" noChangeAspect="1"/>
             </wp:cNvGraphicFramePr>
@@ -14208,7 +14080,7 @@
               <a:graphicData uri="http://schemas.openxmlformats.org/drawingml/2006/picture">
                 <pic:pic xmlns:pic="http://schemas.openxmlformats.org/drawingml/2006/picture">
                   <pic:nvPicPr>
-                    <pic:cNvPr id="0" name="Picture 8" descr="C:\Users\trunk\AppData\Local\Microsoft\Windows\INetCache\Content.Word\kablni_mishne.jpg"/>
+                    <pic:cNvPr id="0" name="Picture 7" descr="C:\Users\trunk\AppData\Local\Microsoft\Windows\INetCache\Content.Word\chooses_operation.jpg"/>
                     <pic:cNvPicPr>
                       <a:picLocks noChangeAspect="1" noChangeArrowheads="1"/>
                     </pic:cNvPicPr>
@@ -14251,39 +14123,6 @@
         <w:spacing w:line="360" w:lineRule="auto"/>
         <w:rPr>
           <w:rFonts w:cs="David"/>
-          <w:sz w:val="28"/>
-          <w:szCs w:val="28"/>
-          <w:rtl/>
-        </w:rPr>
-      </w:pPr>
-    </w:p>
-    <w:p>
-      <w:pPr>
-        <w:spacing w:line="360" w:lineRule="auto"/>
-        <w:rPr>
-          <w:rFonts w:cs="David"/>
-          <w:sz w:val="28"/>
-          <w:szCs w:val="28"/>
-          <w:rtl/>
-        </w:rPr>
-      </w:pPr>
-    </w:p>
-    <w:p>
-      <w:pPr>
-        <w:spacing w:line="360" w:lineRule="auto"/>
-        <w:rPr>
-          <w:rFonts w:cs="David"/>
-          <w:sz w:val="28"/>
-          <w:szCs w:val="28"/>
-          <w:rtl/>
-        </w:rPr>
-      </w:pPr>
-    </w:p>
-    <w:p>
-      <w:pPr>
-        <w:spacing w:line="360" w:lineRule="auto"/>
-        <w:rPr>
-          <w:rFonts w:cs="David"/>
           <w:b/>
           <w:bCs/>
           <w:sz w:val="28"/>
@@ -14302,7 +14141,7 @@
           <w:u w:val="single"/>
           <w:rtl/>
         </w:rPr>
-        <w:t>אופציית הדיווחי תקלות</w:t>
+        <w:t>אופציית קבלני המשנה</w:t>
       </w:r>
     </w:p>
     <w:p>
@@ -14322,12 +14161,11 @@
           <w:sz w:val="28"/>
           <w:szCs w:val="28"/>
         </w:rPr>
-        <w:lastRenderedPageBreak/>
         <w:drawing>
           <wp:inline distT="0" distB="0" distL="0" distR="0">
             <wp:extent cx="1011600" cy="1800000"/>
             <wp:effectExtent l="0" t="0" r="0" b="0"/>
-            <wp:docPr id="11" name="Picture 11" descr="C:\Users\trunk\AppData\Local\Microsoft\Windows\INetCache\Content.Word\divohi_takalot.jpg"/>
+            <wp:docPr id="10" name="Picture 10" descr="C:\Users\trunk\AppData\Local\Microsoft\Windows\INetCache\Content.Word\kablni_mishne.jpg"/>
             <wp:cNvGraphicFramePr>
               <a:graphicFrameLocks xmlns:a="http://schemas.openxmlformats.org/drawingml/2006/main" noChangeAspect="1"/>
             </wp:cNvGraphicFramePr>
@@ -14335,7 +14173,7 @@
               <a:graphicData uri="http://schemas.openxmlformats.org/drawingml/2006/picture">
                 <pic:pic xmlns:pic="http://schemas.openxmlformats.org/drawingml/2006/picture">
                   <pic:nvPicPr>
-                    <pic:cNvPr id="0" name="Picture 9" descr="C:\Users\trunk\AppData\Local\Microsoft\Windows\INetCache\Content.Word\divohi_takalot.jpg"/>
+                    <pic:cNvPr id="0" name="Picture 8" descr="C:\Users\trunk\AppData\Local\Microsoft\Windows\INetCache\Content.Word\kablni_mishne.jpg"/>
                     <pic:cNvPicPr>
                       <a:picLocks noChangeAspect="1" noChangeArrowheads="1"/>
                     </pic:cNvPicPr>
@@ -14389,6 +14227,133 @@
         <w:spacing w:line="360" w:lineRule="auto"/>
         <w:rPr>
           <w:rFonts w:cs="David"/>
+          <w:sz w:val="28"/>
+          <w:szCs w:val="28"/>
+          <w:rtl/>
+        </w:rPr>
+      </w:pPr>
+    </w:p>
+    <w:p>
+      <w:pPr>
+        <w:spacing w:line="360" w:lineRule="auto"/>
+        <w:rPr>
+          <w:rFonts w:cs="David"/>
+          <w:sz w:val="28"/>
+          <w:szCs w:val="28"/>
+          <w:rtl/>
+        </w:rPr>
+      </w:pPr>
+    </w:p>
+    <w:p>
+      <w:pPr>
+        <w:spacing w:line="360" w:lineRule="auto"/>
+        <w:rPr>
+          <w:rFonts w:cs="David"/>
+          <w:b/>
+          <w:bCs/>
+          <w:sz w:val="28"/>
+          <w:szCs w:val="28"/>
+          <w:u w:val="single"/>
+          <w:rtl/>
+        </w:rPr>
+      </w:pPr>
+      <w:r>
+        <w:rPr>
+          <w:rFonts w:cs="David" w:hint="cs"/>
+          <w:b/>
+          <w:bCs/>
+          <w:sz w:val="28"/>
+          <w:szCs w:val="28"/>
+          <w:u w:val="single"/>
+          <w:rtl/>
+        </w:rPr>
+        <w:t>אופציית הדיווחי תקלות</w:t>
+      </w:r>
+    </w:p>
+    <w:p>
+      <w:pPr>
+        <w:spacing w:line="360" w:lineRule="auto"/>
+        <w:rPr>
+          <w:rFonts w:cs="David"/>
+          <w:sz w:val="28"/>
+          <w:szCs w:val="28"/>
+          <w:rtl/>
+        </w:rPr>
+      </w:pPr>
+      <w:r>
+        <w:rPr>
+          <w:rFonts w:cs="David"/>
+          <w:noProof/>
+          <w:sz w:val="28"/>
+          <w:szCs w:val="28"/>
+        </w:rPr>
+        <w:lastRenderedPageBreak/>
+        <w:drawing>
+          <wp:inline distT="0" distB="0" distL="0" distR="0">
+            <wp:extent cx="1011600" cy="1800000"/>
+            <wp:effectExtent l="0" t="0" r="0" b="0"/>
+            <wp:docPr id="11" name="Picture 11" descr="C:\Users\trunk\AppData\Local\Microsoft\Windows\INetCache\Content.Word\divohi_takalot.jpg"/>
+            <wp:cNvGraphicFramePr>
+              <a:graphicFrameLocks xmlns:a="http://schemas.openxmlformats.org/drawingml/2006/main" noChangeAspect="1"/>
+            </wp:cNvGraphicFramePr>
+            <a:graphic xmlns:a="http://schemas.openxmlformats.org/drawingml/2006/main">
+              <a:graphicData uri="http://schemas.openxmlformats.org/drawingml/2006/picture">
+                <pic:pic xmlns:pic="http://schemas.openxmlformats.org/drawingml/2006/picture">
+                  <pic:nvPicPr>
+                    <pic:cNvPr id="0" name="Picture 9" descr="C:\Users\trunk\AppData\Local\Microsoft\Windows\INetCache\Content.Word\divohi_takalot.jpg"/>
+                    <pic:cNvPicPr>
+                      <a:picLocks noChangeAspect="1" noChangeArrowheads="1"/>
+                    </pic:cNvPicPr>
+                  </pic:nvPicPr>
+                  <pic:blipFill>
+                    <a:blip r:embed="rId53" cstate="print">
+                      <a:extLst>
+                        <a:ext uri="{28A0092B-C50C-407E-A947-70E740481C1C}">
+                          <a14:useLocalDpi xmlns:a14="http://schemas.microsoft.com/office/drawing/2010/main" val="0"/>
+                        </a:ext>
+                      </a:extLst>
+                    </a:blip>
+                    <a:srcRect/>
+                    <a:stretch>
+                      <a:fillRect/>
+                    </a:stretch>
+                  </pic:blipFill>
+                  <pic:spPr bwMode="auto">
+                    <a:xfrm>
+                      <a:off x="0" y="0"/>
+                      <a:ext cx="1011600" cy="1800000"/>
+                    </a:xfrm>
+                    <a:prstGeom prst="rect">
+                      <a:avLst/>
+                    </a:prstGeom>
+                    <a:noFill/>
+                    <a:ln>
+                      <a:noFill/>
+                    </a:ln>
+                  </pic:spPr>
+                </pic:pic>
+              </a:graphicData>
+            </a:graphic>
+          </wp:inline>
+        </w:drawing>
+      </w:r>
+    </w:p>
+    <w:p>
+      <w:pPr>
+        <w:spacing w:line="360" w:lineRule="auto"/>
+        <w:rPr>
+          <w:rFonts w:cs="David"/>
+          <w:sz w:val="28"/>
+          <w:szCs w:val="28"/>
+          <w:rtl/>
+        </w:rPr>
+      </w:pPr>
+    </w:p>
+    <w:p>
+      <w:pPr>
+        <w:spacing w:line="360" w:lineRule="auto"/>
+        <w:rPr>
+          <w:rFonts w:cs="David"/>
           <w:b/>
           <w:bCs/>
           <w:sz w:val="28"/>
@@ -14563,7 +14528,7 @@
                     </pic:cNvPicPr>
                   </pic:nvPicPr>
                   <pic:blipFill>
-                    <a:blip r:embed="rId53">
+                    <a:blip r:embed="rId54">
                       <a:extLst>
                         <a:ext uri="{28A0092B-C50C-407E-A947-70E740481C1C}">
                           <a14:useLocalDpi xmlns:a14="http://schemas.microsoft.com/office/drawing/2010/main" val="0"/>
@@ -14918,7 +14883,7 @@
                     </pic:cNvPicPr>
                   </pic:nvPicPr>
                   <pic:blipFill>
-                    <a:blip r:embed="rId54" cstate="print">
+                    <a:blip r:embed="rId55" cstate="print">
                       <a:extLst>
                         <a:ext uri="{28A0092B-C50C-407E-A947-70E740481C1C}">
                           <a14:useLocalDpi xmlns:a14="http://schemas.microsoft.com/office/drawing/2010/main" val="0"/>
@@ -15048,7 +15013,7 @@
                     </pic:cNvPicPr>
                   </pic:nvPicPr>
                   <pic:blipFill>
-                    <a:blip r:embed="rId55" cstate="print">
+                    <a:blip r:embed="rId56" cstate="print">
                       <a:extLst>
                         <a:ext uri="{28A0092B-C50C-407E-A947-70E740481C1C}">
                           <a14:useLocalDpi xmlns:a14="http://schemas.microsoft.com/office/drawing/2010/main" val="0"/>
@@ -15240,7 +15205,7 @@
                     </pic:cNvPicPr>
                   </pic:nvPicPr>
                   <pic:blipFill>
-                    <a:blip r:embed="rId56">
+                    <a:blip r:embed="rId57">
                       <a:extLst>
                         <a:ext uri="{28A0092B-C50C-407E-A947-70E740481C1C}">
                           <a14:useLocalDpi xmlns:a14="http://schemas.microsoft.com/office/drawing/2010/main" val="0"/>
@@ -15448,7 +15413,7 @@
                     </pic:cNvPicPr>
                   </pic:nvPicPr>
                   <pic:blipFill>
-                    <a:blip r:embed="rId57" cstate="print">
+                    <a:blip r:embed="rId58" cstate="print">
                       <a:extLst>
                         <a:ext uri="{28A0092B-C50C-407E-A947-70E740481C1C}">
                           <a14:useLocalDpi xmlns:a14="http://schemas.microsoft.com/office/drawing/2010/main" val="0"/>
@@ -15799,7 +15764,7 @@
                     </pic:cNvPicPr>
                   </pic:nvPicPr>
                   <pic:blipFill>
-                    <a:blip r:embed="rId58">
+                    <a:blip r:embed="rId59">
                       <a:extLst>
                         <a:ext uri="{28A0092B-C50C-407E-A947-70E740481C1C}">
                           <a14:useLocalDpi xmlns:a14="http://schemas.microsoft.com/office/drawing/2010/main" val="0"/>
@@ -19080,8 +19045,8 @@
     </w:tbl>
     <w:p/>
     <w:sectPr>
-      <w:headerReference w:type="default" r:id="rId59"/>
-      <w:footerReference w:type="default" r:id="rId60"/>
+      <w:headerReference w:type="default" r:id="rId60"/>
+      <w:footerReference w:type="default" r:id="rId61"/>
       <w:pgSz w:w="11906" w:h="16838"/>
       <w:pgMar w:top="2658" w:right="1700" w:bottom="1797" w:left="1701" w:header="426" w:footer="708" w:gutter="0"/>
       <w:cols w:space="720"/>
@@ -19125,6 +19090,7 @@
         <w:docPartUnique/>
       </w:docPartObj>
     </w:sdtPr>
+    <w:sdtEndPr/>
     <w:sdtContent>
       <w:p>
         <w:pPr>
@@ -19144,7 +19110,7 @@
             <w:noProof/>
             <w:rtl/>
           </w:rPr>
-          <w:t>29</w:t>
+          <w:t>21</w:t>
         </w:r>
         <w:r>
           <w:rPr>
@@ -21219,7 +21185,7 @@
 </file>
 
 <file path=customXml/itemProps1.xml><?xml version="1.0" encoding="utf-8"?>
-<ds:datastoreItem xmlns:ds="http://schemas.openxmlformats.org/officeDocument/2006/customXml" ds:itemID="{CC2573FE-E79C-49B2-8E3F-5F8AA9DA8E73}">
+<ds:datastoreItem xmlns:ds="http://schemas.openxmlformats.org/officeDocument/2006/customXml" ds:itemID="{B23269E3-3590-4F84-ABD5-748515A1A408}">
   <ds:schemaRefs>
     <ds:schemaRef ds:uri="http://schemas.openxmlformats.org/officeDocument/2006/bibliography"/>
   </ds:schemaRefs>

</xml_diff>

<commit_message>
Fixed readme dependecies link, added technolgoies to doc
</commit_message>
<xml_diff>
--- a/docs/changeable_document_files/docs.docx
+++ b/docs/changeable_document_files/docs.docx
@@ -1031,6 +1031,13 @@
           <w:p>
             <w:pPr>
               <w:rPr>
+                <w:rtl/>
+              </w:rPr>
+            </w:pPr>
+          </w:p>
+          <w:p>
+            <w:pPr>
+              <w:rPr>
                 <w:rFonts w:hint="cs"/>
                 <w:rtl/>
               </w:rPr>
@@ -1040,21 +1047,19 @@
                 <w:rPr>
                   <w:rStyle w:val="Hyperlink"/>
                 </w:rPr>
-                <w:t>https://1drv.ms/v/s!ApuCizBTttxXhww3C</w:t>
-              </w:r>
-              <w:bookmarkStart w:id="0" w:name="_GoBack"/>
-              <w:bookmarkEnd w:id="0"/>
-              <w:r>
-                <w:rPr>
-                  <w:rStyle w:val="Hyperlink"/>
-                </w:rPr>
-                <w:t>k</w:t>
+                <w:t>https://drive.google.com/open?id=1qDWdjFSooAkhA</w:t>
               </w:r>
               <w:r>
                 <w:rPr>
                   <w:rStyle w:val="Hyperlink"/>
                 </w:rPr>
-                <w:t>5C3FwK7qT0</w:t>
+                <w:t>6</w:t>
+              </w:r>
+              <w:r>
+                <w:rPr>
+                  <w:rStyle w:val="Hyperlink"/>
+                </w:rPr>
+                <w:t>nj4cAVAOW_SsGJlq1C</w:t>
               </w:r>
             </w:hyperlink>
           </w:p>
@@ -1393,7 +1398,27 @@
                 <w:bCs/>
                 <w:rtl/>
               </w:rPr>
-              <w:t>תקציר...............................................................................................................................4</w:t>
+              <w:t>תקציר........</w:t>
+            </w:r>
+            <w:r>
+              <w:rPr>
+                <w:rStyle w:val="Hyperlink"/>
+                <w:rFonts w:hint="cs"/>
+                <w:b/>
+                <w:bCs/>
+                <w:rtl/>
+              </w:rPr>
+              <w:t>.</w:t>
+            </w:r>
+            <w:r>
+              <w:rPr>
+                <w:rStyle w:val="Hyperlink"/>
+                <w:rFonts w:hint="cs"/>
+                <w:b/>
+                <w:bCs/>
+                <w:rtl/>
+              </w:rPr>
+              <w:t>......................................................................................................................4</w:t>
             </w:r>
           </w:hyperlink>
         </w:p>
@@ -1861,7 +1886,7 @@
                 <w:webHidden/>
                 <w:rtl/>
               </w:rPr>
-              <w:t>7</w:t>
+              <w:t>6</w:t>
             </w:r>
             <w:r>
               <w:rPr>
@@ -2436,7 +2461,7 @@
                 <w:webHidden/>
                 <w:rtl/>
               </w:rPr>
-              <w:t>10</w:t>
+              <w:t>9</w:t>
             </w:r>
             <w:r>
               <w:rPr>
@@ -2690,7 +2715,7 @@
                 <w:webHidden/>
                 <w:rtl/>
               </w:rPr>
-              <w:t>14</w:t>
+              <w:t>15</w:t>
             </w:r>
             <w:r>
               <w:rPr>
@@ -2815,7 +2840,7 @@
                 <w:webHidden/>
                 <w:rtl/>
               </w:rPr>
-              <w:t>16</w:t>
+              <w:t>17</w:t>
             </w:r>
             <w:r>
               <w:rPr>
@@ -2940,7 +2965,7 @@
                 <w:webHidden/>
                 <w:rtl/>
               </w:rPr>
-              <w:t>16</w:t>
+              <w:t>17</w:t>
             </w:r>
             <w:r>
               <w:rPr>
@@ -3576,46 +3601,7 @@
       <w:pPr>
         <w:pStyle w:val="ListParagraph"/>
         <w:rPr>
-          <w:sz w:val="28"/>
-          <w:szCs w:val="28"/>
-          <w:rtl/>
-        </w:rPr>
-      </w:pPr>
-    </w:p>
-    <w:p>
-      <w:pPr>
-        <w:pStyle w:val="ListParagraph"/>
-        <w:rPr>
-          <w:sz w:val="28"/>
-          <w:szCs w:val="28"/>
-          <w:rtl/>
-        </w:rPr>
-      </w:pPr>
-    </w:p>
-    <w:p>
-      <w:pPr>
-        <w:pStyle w:val="ListParagraph"/>
-        <w:rPr>
-          <w:sz w:val="28"/>
-          <w:szCs w:val="28"/>
-          <w:rtl/>
-        </w:rPr>
-      </w:pPr>
-    </w:p>
-    <w:p>
-      <w:pPr>
-        <w:pStyle w:val="ListParagraph"/>
-        <w:rPr>
-          <w:sz w:val="28"/>
-          <w:szCs w:val="28"/>
-          <w:rtl/>
-        </w:rPr>
-      </w:pPr>
-    </w:p>
-    <w:p>
-      <w:pPr>
-        <w:pStyle w:val="ListParagraph"/>
-        <w:rPr>
+          <w:rFonts w:hint="cs"/>
           <w:sz w:val="28"/>
           <w:szCs w:val="28"/>
           <w:rtl/>
@@ -3652,7 +3638,7 @@
           <w:lang w:eastAsia="he-IL"/>
         </w:rPr>
       </w:pPr>
-      <w:bookmarkStart w:id="1" w:name="תקציר"/>
+      <w:bookmarkStart w:id="0" w:name="תקציר"/>
       <w:r>
         <w:rPr>
           <w:rFonts w:ascii="Times New Roman" w:eastAsia="Times New Roman" w:hAnsi="Times New Roman" w:cs="David" w:hint="cs"/>
@@ -3665,7 +3651,7 @@
         <w:t>תקציר</w:t>
       </w:r>
     </w:p>
-    <w:bookmarkEnd w:id="1"/>
+    <w:bookmarkEnd w:id="0"/>
     <w:p>
       <w:pPr>
         <w:bidi w:val="0"/>
@@ -4087,7 +4073,9 @@
           <w:numId w:val="2"/>
         </w:numPr>
       </w:pPr>
-      <w:bookmarkStart w:id="2" w:name="מילון_מונחים_ומושגים"/>
+      <w:bookmarkStart w:id="1" w:name="מילון_מונחים_ומושגים"/>
+      <w:bookmarkStart w:id="2" w:name="_GoBack"/>
+      <w:bookmarkEnd w:id="2"/>
       <w:r>
         <w:rPr>
           <w:sz w:val="28"/>
@@ -4097,7 +4085,7 @@
         <w:t>מילון מונחים, סימנים וקיצורים</w:t>
       </w:r>
     </w:p>
-    <w:bookmarkEnd w:id="2"/>
+    <w:bookmarkEnd w:id="1"/>
     <w:p>
       <w:pPr>
         <w:ind w:left="720"/>
@@ -5067,17 +5055,7 @@
           <w:szCs w:val="28"/>
           <w:rtl/>
         </w:rPr>
-        <w:t xml:space="preserve"> מערכת ההפעלה (או התוכנה) שמופעלת כל הזמן על השרת, היא מספקת לנו שירותים דרך האינטרנט שמספקים את </w:t>
-      </w:r>
-      <w:r>
-        <w:rPr>
-          <w:rFonts w:hint="cs"/>
-          <w:sz w:val="28"/>
-          <w:szCs w:val="28"/>
-          <w:rtl/>
-        </w:rPr>
-        <w:lastRenderedPageBreak/>
-        <w:t xml:space="preserve">השרת ואת הלקוח, ביניהם </w:t>
+        <w:t xml:space="preserve"> מערכת ההפעלה (או התוכנה) שמופעלת כל הזמן על השרת, היא מספקת לנו שירותים דרך האינטרנט שמספקים את השרת ואת הלקוח, ביניהם </w:t>
       </w:r>
       <w:r>
         <w:rPr>
@@ -5159,6 +5137,7 @@
           <w:sz w:val="28"/>
           <w:szCs w:val="28"/>
         </w:rPr>
+        <w:lastRenderedPageBreak/>
         <w:t>M</w:t>
       </w:r>
       <w:r>
@@ -6453,6 +6432,7 @@
           <w:rFonts w:hint="cs"/>
           <w:rtl/>
         </w:rPr>
+        <w:lastRenderedPageBreak/>
         <w:t>מצבי עבודה ותכנון הפתרון</w:t>
       </w:r>
       <w:bookmarkEnd w:id="15"/>
@@ -6963,18 +6943,6 @@
           <w:rtl/>
         </w:rPr>
       </w:pPr>
-    </w:p>
-    <w:p>
-      <w:pPr>
-        <w:spacing w:line="360" w:lineRule="auto"/>
-        <w:jc w:val="left"/>
-        <w:rPr>
-          <w:rFonts w:cs="David"/>
-          <w:sz w:val="24"/>
-          <w:szCs w:val="24"/>
-          <w:rtl/>
-        </w:rPr>
-      </w:pPr>
       <w:r>
         <w:rPr>
           <w:rFonts w:cs="David" w:hint="cs"/>
@@ -7287,6 +7255,7 @@
         <w:jc w:val="left"/>
         <w:rPr>
           <w:sz w:val="24"/>
+          <w:rtl/>
         </w:rPr>
       </w:pPr>
       <w:r>
@@ -7334,11 +7303,29 @@
     <w:p>
       <w:pPr>
         <w:spacing w:line="360" w:lineRule="auto"/>
-        <w:rPr>
-          <w:sz w:val="24"/>
-          <w:rtl/>
-        </w:rPr>
-      </w:pPr>
+        <w:jc w:val="left"/>
+        <w:rPr>
+          <w:sz w:val="24"/>
+        </w:rPr>
+      </w:pPr>
+    </w:p>
+    <w:p>
+      <w:pPr>
+        <w:spacing w:line="360" w:lineRule="auto"/>
+        <w:jc w:val="left"/>
+        <w:rPr>
+          <w:sz w:val="24"/>
+          <w:rtl/>
+        </w:rPr>
+      </w:pPr>
+      <w:r>
+        <w:rPr>
+          <w:rFonts w:hint="cs"/>
+          <w:sz w:val="24"/>
+          <w:rtl/>
+        </w:rPr>
+        <w:t>טכנולוגיות פיתוח:</w:t>
+      </w:r>
     </w:p>
     <w:p>
       <w:pPr>
@@ -7348,26 +7335,69 @@
         <w:jc w:val="right"/>
         <w:rPr>
           <w:sz w:val="24"/>
-          <w:rtl/>
-        </w:rPr>
-      </w:pPr>
-      <w:r>
-        <w:rPr>
-          <w:rFonts w:hint="cs"/>
-          <w:sz w:val="24"/>
-          <w:rtl/>
-        </w:rPr>
-        <w:t>לדעתנו עדיף להתייעץ עם אנשי הקשר שלנו מטעם המכללה (שי ואסף) כדי למצוא את האופציה העדיפה</w:t>
-      </w:r>
-      <w:r>
-        <w:rPr>
-          <w:rFonts w:hint="cs"/>
-          <w:sz w:val="24"/>
-          <w:rtl/>
-        </w:rPr>
-        <w:t xml:space="preserve"> לפתרון הסימולציה מהשרת.</w:t>
-      </w:r>
+        </w:rPr>
+      </w:pPr>
       <w:bookmarkStart w:id="19" w:name="_Toc497391451"/>
+      <w:r>
+        <w:rPr>
+          <w:sz w:val="24"/>
+        </w:rPr>
+        <w:t xml:space="preserve"> </w:t>
+      </w:r>
+      <w:r>
+        <w:rPr>
+          <w:rFonts w:hint="cs"/>
+          <w:sz w:val="24"/>
+          <w:rtl/>
+        </w:rPr>
+        <w:t xml:space="preserve"> כדי להתממשק מול המסד הנתונים ב</w:t>
+      </w:r>
+      <w:r>
+        <w:rPr>
+          <w:rFonts w:hint="cs"/>
+          <w:sz w:val="24"/>
+          <w:rtl/>
+        </w:rPr>
+        <w:t xml:space="preserve">שרת </w:t>
+      </w:r>
+      <w:hyperlink r:id="rId14" w:history="1">
+        <w:proofErr w:type="spellStart"/>
+        <w:r>
+          <w:rPr>
+            <w:rStyle w:val="Hyperlink"/>
+            <w:sz w:val="24"/>
+          </w:rPr>
+          <w:t>jtds</w:t>
+        </w:r>
+        <w:proofErr w:type="spellEnd"/>
+        <w:r>
+          <w:rPr>
+            <w:rStyle w:val="Hyperlink"/>
+            <w:sz w:val="24"/>
+          </w:rPr>
+          <w:t xml:space="preserve"> </w:t>
+        </w:r>
+      </w:hyperlink>
+      <w:r>
+        <w:rPr>
+          <w:sz w:val="24"/>
+        </w:rPr>
+        <w:t xml:space="preserve"> </w:t>
+      </w:r>
+      <w:r>
+        <w:rPr>
+          <w:rFonts w:hint="cs"/>
+          <w:sz w:val="24"/>
+          <w:rtl/>
+        </w:rPr>
+        <w:t>נתבסס על ספריית</w:t>
+      </w:r>
+      <w:r>
+        <w:rPr>
+          <w:sz w:val="24"/>
+        </w:rPr>
+        <w:t xml:space="preserve"> .1</w:t>
+      </w:r>
     </w:p>
     <w:p>
       <w:pPr>
@@ -7377,9 +7407,53 @@
         <w:jc w:val="right"/>
         <w:rPr>
           <w:sz w:val="24"/>
-          <w:rtl/>
-        </w:rPr>
-      </w:pPr>
+        </w:rPr>
+      </w:pPr>
+      <w:r>
+        <w:rPr>
+          <w:sz w:val="24"/>
+        </w:rPr>
+        <w:t xml:space="preserve"> </w:t>
+      </w:r>
+      <w:r>
+        <w:rPr>
+          <w:rFonts w:hint="cs"/>
+          <w:sz w:val="24"/>
+          <w:rtl/>
+        </w:rPr>
+        <w:t xml:space="preserve"> כדי לספק גישה נוחה לספריות האחסון מפתחות של אנדרואיד</w:t>
+      </w:r>
+      <w:hyperlink r:id="rId15" w:history="1">
+        <w:r>
+          <w:rPr>
+            <w:rStyle w:val="Hyperlink"/>
+            <w:sz w:val="24"/>
+          </w:rPr>
+          <w:t>scytale</w:t>
+        </w:r>
+      </w:hyperlink>
+      <w:r>
+        <w:rPr>
+          <w:rFonts w:hint="cs"/>
+          <w:sz w:val="24"/>
+          <w:rtl/>
+        </w:rPr>
+        <w:t>2. נתבסס על ספריית</w:t>
+      </w:r>
+      <w:r>
+        <w:rPr>
+          <w:rFonts w:hint="cs"/>
+          <w:sz w:val="24"/>
+          <w:rtl/>
+        </w:rPr>
+        <w:t xml:space="preserve"> </w:t>
+      </w:r>
+      <w:r>
+        <w:rPr>
+          <w:sz w:val="24"/>
+        </w:rPr>
+        <w:t xml:space="preserve">  </w:t>
+      </w:r>
     </w:p>
     <w:p>
       <w:pPr>
@@ -7388,46 +7462,43 @@
         <w:ind w:left="720"/>
         <w:jc w:val="right"/>
         <w:rPr>
-          <w:sz w:val="24"/>
-          <w:rtl/>
-        </w:rPr>
-      </w:pPr>
-    </w:p>
-    <w:p>
-      <w:pPr>
-        <w:bidi w:val="0"/>
-        <w:spacing w:line="360" w:lineRule="auto"/>
-        <w:ind w:left="720"/>
-        <w:jc w:val="right"/>
-        <w:rPr>
-          <w:sz w:val="24"/>
-          <w:rtl/>
-        </w:rPr>
-      </w:pPr>
-    </w:p>
-    <w:p>
-      <w:pPr>
-        <w:bidi w:val="0"/>
-        <w:spacing w:line="360" w:lineRule="auto"/>
-        <w:ind w:left="720"/>
-        <w:jc w:val="right"/>
-        <w:rPr>
-          <w:sz w:val="24"/>
-          <w:rtl/>
-        </w:rPr>
-      </w:pPr>
-    </w:p>
-    <w:p>
-      <w:pPr>
-        <w:bidi w:val="0"/>
-        <w:spacing w:line="360" w:lineRule="auto"/>
-        <w:ind w:left="720"/>
-        <w:jc w:val="right"/>
-        <w:rPr>
-          <w:sz w:val="24"/>
-          <w:rtl/>
-        </w:rPr>
-      </w:pPr>
+          <w:rFonts w:hint="cs"/>
+          <w:sz w:val="24"/>
+        </w:rPr>
+      </w:pPr>
+      <w:r>
+        <w:rPr>
+          <w:sz w:val="24"/>
+        </w:rPr>
+        <w:t xml:space="preserve"> </w:t>
+      </w:r>
+      <w:r>
+        <w:rPr>
+          <w:rFonts w:hint="cs"/>
+          <w:sz w:val="24"/>
+          <w:rtl/>
+        </w:rPr>
+        <w:t xml:space="preserve"> בשביל יצירה של מסמכי תיעוד הקוד שלנו</w:t>
+      </w:r>
+      <w:hyperlink r:id="rId16" w:history="1">
+        <w:proofErr w:type="spellStart"/>
+        <w:r>
+          <w:rPr>
+            <w:rStyle w:val="Hyperlink"/>
+            <w:sz w:val="24"/>
+          </w:rPr>
+          <w:t>dokka</w:t>
+        </w:r>
+        <w:proofErr w:type="spellEnd"/>
+      </w:hyperlink>
+      <w:r>
+        <w:rPr>
+          <w:rFonts w:hint="cs"/>
+          <w:sz w:val="24"/>
+          <w:rtl/>
+        </w:rPr>
+        <w:t xml:space="preserve">3. נתבסס על  </w:t>
+      </w:r>
     </w:p>
     <w:p>
       <w:pPr>
@@ -7590,7 +7661,15 @@
           <w:rFonts w:asciiTheme="majorBidi" w:hAnsiTheme="majorBidi" w:cstheme="majorBidi" w:hint="cs"/>
           <w:rtl/>
         </w:rPr>
-        <w:t>כדי להגדיר את רמת האמינות של התוכנה שלנו חילקנו אותה ל8 בדיקות יחידה שונות של כלל המרכיבים השונים, כאשר נמצא מרכיב חדש שדורש בדיקת אמינות, נחליט להוסיף אותו לכאן, אל אחרי תכנון הפרויקט אנו בטוחים שכלל המרכיבים האטומיים עד המנגנונים שלנו עוברים בדיקה, ושאר המרכיבים יסתמכו עליהם ולכן לא יצטרכו בדיקה עצמאית, חלק מהבדיקות שלנו אקטיביות וחלקם פאסיביות (כלומר חלקם מסתמכים על השפה וחלקם הם קוד בדיקה וחלקם הם חקירת קבצים).</w:t>
+        <w:t xml:space="preserve">כדי להגדיר את רמת האמינות של התוכנה שלנו חילקנו אותה ל8 בדיקות יחידה שונות של כלל המרכיבים השונים, כאשר נמצא מרכיב חדש שדורש בדיקת אמינות, נחליט להוסיף אותו לכאן, אל אחרי תכנון הפרויקט אנו בטוחים </w:t>
+      </w:r>
+      <w:r>
+        <w:rPr>
+          <w:rFonts w:asciiTheme="majorBidi" w:hAnsiTheme="majorBidi" w:cstheme="majorBidi" w:hint="cs"/>
+          <w:rtl/>
+        </w:rPr>
+        <w:lastRenderedPageBreak/>
+        <w:t>שכלל המרכיבים האטומיים עד המנגנונים שלנו עוברים בדיקה, ושאר המרכיבים יסתמכו עליהם ולכן לא יצטרכו בדיקה עצמאית, חלק מהבדיקות שלנו אקטיביות וחלקם פאסיביות (כלומר חלקם מסתמכים על השפה וחלקם הם קוד בדיקה וחלקם הם חקירת קבצים).</w:t>
       </w:r>
     </w:p>
     <w:p>
@@ -8190,10 +8269,9 @@
           <w:rFonts w:hint="cs"/>
           <w:rtl/>
         </w:rPr>
-        <w:lastRenderedPageBreak/>
         <w:t xml:space="preserve">בדיקת היחידה כבר קיימת אצלנו בקישור </w:t>
       </w:r>
-      <w:hyperlink r:id="rId14" w:history="1">
+      <w:hyperlink r:id="rId17" w:history="1">
         <w:r>
           <w:rPr>
             <w:rStyle w:val="Hyperlink"/>
@@ -8372,7 +8450,15 @@
           <w:rFonts w:hint="cs"/>
           <w:rtl/>
         </w:rPr>
-        <w:t xml:space="preserve"> ומוזנים בו נתוני דמה, הבדיקות בנתוני דמה מאוד לא חזקות, אבל אילו, ללקוח שלנו קיים שרת </w:t>
+        <w:t xml:space="preserve"> ומוזנים בו נתוני דמה, הבדיקות בנתוני דמה מאוד </w:t>
+      </w:r>
+      <w:r>
+        <w:rPr>
+          <w:rFonts w:hint="cs"/>
+          <w:rtl/>
+        </w:rPr>
+        <w:lastRenderedPageBreak/>
+        <w:t xml:space="preserve">לא חזקות, אבל אילו, ללקוח שלנו קיים שרת </w:t>
       </w:r>
       <w:proofErr w:type="spellStart"/>
       <w:r>
@@ -8875,10 +8961,9 @@
           <w:sz w:val="24"/>
           <w:szCs w:val="24"/>
         </w:rPr>
-        <w:lastRenderedPageBreak/>
         <w:t xml:space="preserve">  </w:t>
       </w:r>
-      <w:hyperlink r:id="rId15">
+      <w:hyperlink r:id="rId18">
         <w:r>
           <w:rPr>
             <w:rStyle w:val="InternetLink"/>
@@ -8961,6 +9046,7 @@
         <w:rPr>
           <w:noProof/>
         </w:rPr>
+        <w:lastRenderedPageBreak/>
         <w:drawing>
           <wp:inline distT="0" distB="0" distL="0" distR="0" wp14:anchorId="0A1B6348" wp14:editId="57BC76CE">
             <wp:extent cx="2160000" cy="1800000"/>
@@ -8979,7 +9065,7 @@
                     </pic:cNvPicPr>
                   </pic:nvPicPr>
                   <pic:blipFill>
-                    <a:blip r:embed="rId16"/>
+                    <a:blip r:embed="rId19"/>
                     <a:stretch>
                       <a:fillRect/>
                     </a:stretch>
@@ -9648,7 +9734,7 @@
         </w:rPr>
         <w:t xml:space="preserve">מוצר נוסף שיכול להוות פתרון אפשרי ללקוח הוא </w:t>
       </w:r>
-      <w:hyperlink r:id="rId17" w:history="1">
+      <w:hyperlink r:id="rId20" w:history="1">
         <w:r>
           <w:rPr>
             <w:rStyle w:val="Hyperlink"/>
@@ -9690,6 +9776,7 @@
         <w:rPr>
           <w:noProof/>
         </w:rPr>
+        <w:lastRenderedPageBreak/>
         <w:drawing>
           <wp:inline distT="0" distB="0" distL="0" distR="0" wp14:anchorId="3CE9AFD0" wp14:editId="6C0A860B">
             <wp:extent cx="2156400" cy="1800000"/>
@@ -9708,7 +9795,7 @@
                     </pic:cNvPicPr>
                   </pic:nvPicPr>
                   <pic:blipFill>
-                    <a:blip r:embed="rId18"/>
+                    <a:blip r:embed="rId21"/>
                     <a:stretch>
                       <a:fillRect/>
                     </a:stretch>
@@ -10168,7 +10255,7 @@
         </w:rPr>
         <w:t xml:space="preserve"> הוא להתחבר ישירות על מסד הנתונים באמצעות דרייבר, פעולה שמבצעת   </w:t>
       </w:r>
-      <w:hyperlink r:id="rId19" w:history="1">
+      <w:hyperlink r:id="rId22" w:history="1">
         <w:r>
           <w:rPr>
             <w:rStyle w:val="Hyperlink"/>
@@ -10243,7 +10330,7 @@
                     </pic:cNvPicPr>
                   </pic:nvPicPr>
                   <pic:blipFill>
-                    <a:blip r:embed="rId20"/>
+                    <a:blip r:embed="rId23"/>
                     <a:stretch>
                       <a:fillRect/>
                     </a:stretch>
@@ -10736,6 +10823,42 @@
     </w:p>
     <w:p>
       <w:pPr>
+        <w:pStyle w:val="ListParagraph"/>
+        <w:ind w:left="1069"/>
+        <w:rPr>
+          <w:rtl/>
+        </w:rPr>
+      </w:pPr>
+    </w:p>
+    <w:p>
+      <w:pPr>
+        <w:pStyle w:val="ListParagraph"/>
+        <w:ind w:left="1069"/>
+        <w:rPr>
+          <w:rtl/>
+        </w:rPr>
+      </w:pPr>
+    </w:p>
+    <w:p>
+      <w:pPr>
+        <w:pStyle w:val="ListParagraph"/>
+        <w:ind w:left="1069"/>
+        <w:rPr>
+          <w:rtl/>
+        </w:rPr>
+      </w:pPr>
+    </w:p>
+    <w:p>
+      <w:pPr>
+        <w:pStyle w:val="ListParagraph"/>
+        <w:ind w:left="1069"/>
+        <w:rPr>
+          <w:rtl/>
+        </w:rPr>
+      </w:pPr>
+    </w:p>
+    <w:p>
+      <w:pPr>
         <w:pStyle w:val="Heading1"/>
         <w:numPr>
           <w:ilvl w:val="0"/>
@@ -10753,6 +10876,7 @@
           <w:rFonts w:cs="Times New Roman" w:hint="cs"/>
           <w:rtl/>
         </w:rPr>
+        <w:lastRenderedPageBreak/>
         <w:t>ריכוז פרויקטים דומים</w:t>
       </w:r>
       <w:bookmarkEnd w:id="23"/>
@@ -10827,7 +10951,6 @@
           <w:u w:val="single"/>
           <w:rtl/>
         </w:rPr>
-        <w:lastRenderedPageBreak/>
         <w:t xml:space="preserve"> </w:t>
       </w:r>
       <w:r>
@@ -10913,7 +11036,7 @@
                     </pic:cNvPicPr>
                   </pic:nvPicPr>
                   <pic:blipFill>
-                    <a:blip r:embed="rId21">
+                    <a:blip r:embed="rId24">
                       <a:extLst>
                         <a:ext uri="{28A0092B-C50C-407E-A947-70E740481C1C}">
                           <a14:useLocalDpi xmlns:a14="http://schemas.microsoft.com/office/drawing/2010/main" val="0"/>
@@ -11015,7 +11138,7 @@
                     </pic:cNvPicPr>
                   </pic:nvPicPr>
                   <pic:blipFill>
-                    <a:blip r:embed="rId22">
+                    <a:blip r:embed="rId25">
                       <a:extLst>
                         <a:ext uri="{28A0092B-C50C-407E-A947-70E740481C1C}">
                           <a14:useLocalDpi xmlns:a14="http://schemas.microsoft.com/office/drawing/2010/main" val="0"/>
@@ -11182,7 +11305,7 @@
                     </pic:cNvPicPr>
                   </pic:nvPicPr>
                   <pic:blipFill>
-                    <a:blip r:embed="rId23" cstate="print">
+                    <a:blip r:embed="rId26" cstate="print">
                       <a:extLst>
                         <a:ext uri="{28A0092B-C50C-407E-A947-70E740481C1C}">
                           <a14:useLocalDpi xmlns:a14="http://schemas.microsoft.com/office/drawing/2010/main" val="0"/>
@@ -11242,7 +11365,6 @@
           <w:rFonts w:hint="cs"/>
           <w:rtl/>
         </w:rPr>
-        <w:lastRenderedPageBreak/>
         <w:t xml:space="preserve">מעבר לסיפוק שרות זה, </w:t>
       </w:r>
       <w:r>
@@ -11285,7 +11407,7 @@
                     </pic:cNvPicPr>
                   </pic:nvPicPr>
                   <pic:blipFill>
-                    <a:blip r:embed="rId24" cstate="print">
+                    <a:blip r:embed="rId27" cstate="print">
                       <a:extLst>
                         <a:ext uri="{28A0092B-C50C-407E-A947-70E740481C1C}">
                           <a14:useLocalDpi xmlns:a14="http://schemas.microsoft.com/office/drawing/2010/main" val="0"/>
@@ -11428,7 +11550,7 @@
                     </pic:cNvPicPr>
                   </pic:nvPicPr>
                   <pic:blipFill>
-                    <a:blip r:embed="rId25" cstate="print">
+                    <a:blip r:embed="rId28" cstate="print">
                       <a:extLst>
                         <a:ext uri="{28A0092B-C50C-407E-A947-70E740481C1C}">
                           <a14:useLocalDpi xmlns:a14="http://schemas.microsoft.com/office/drawing/2010/main" val="0"/>
@@ -11556,6 +11678,30 @@
     </w:p>
     <w:p>
       <w:pPr>
+        <w:jc w:val="left"/>
+        <w:rPr>
+          <w:rtl/>
+        </w:rPr>
+      </w:pPr>
+    </w:p>
+    <w:p>
+      <w:pPr>
+        <w:jc w:val="left"/>
+        <w:rPr>
+          <w:rtl/>
+        </w:rPr>
+      </w:pPr>
+    </w:p>
+    <w:p>
+      <w:pPr>
+        <w:jc w:val="left"/>
+        <w:rPr>
+          <w:rtl/>
+        </w:rPr>
+      </w:pPr>
+    </w:p>
+    <w:p>
+      <w:pPr>
         <w:pStyle w:val="Heading1"/>
         <w:numPr>
           <w:ilvl w:val="0"/>
@@ -11571,6 +11717,7 @@
         <w:rPr>
           <w:rtl/>
         </w:rPr>
+        <w:lastRenderedPageBreak/>
         <w:t>נספחים</w:t>
       </w:r>
       <w:bookmarkEnd w:id="19"/>
@@ -11641,7 +11788,6 @@
           <w:sz w:val="22"/>
           <w:szCs w:val="22"/>
         </w:rPr>
-        <w:lastRenderedPageBreak/>
         <w:t>Professional Microsoft SQL Server 2012 Integration Services</w:t>
       </w:r>
       <w:r>
@@ -11662,7 +11808,7 @@
         </w:rPr>
         <w:t>B</w:t>
       </w:r>
-      <w:hyperlink r:id="rId26" w:history="1">
+      <w:hyperlink r:id="rId29" w:history="1">
         <w:r>
           <w:rPr>
             <w:rStyle w:val="Hyperlink"/>
@@ -11686,7 +11832,7 @@
         </w:rPr>
         <w:t>, </w:t>
       </w:r>
-      <w:hyperlink r:id="rId27" w:history="1">
+      <w:hyperlink r:id="rId30" w:history="1">
         <w:r>
           <w:rPr>
             <w:rStyle w:val="Hyperlink"/>
@@ -11724,7 +11870,7 @@
         </w:rPr>
         <w:t>, </w:t>
       </w:r>
-      <w:hyperlink r:id="rId28" w:history="1">
+      <w:hyperlink r:id="rId31" w:history="1">
         <w:r>
           <w:rPr>
             <w:rStyle w:val="Hyperlink"/>
@@ -11748,7 +11894,7 @@
         </w:rPr>
         <w:t>, </w:t>
       </w:r>
-      <w:hyperlink r:id="rId29" w:history="1">
+      <w:hyperlink r:id="rId32" w:history="1">
         <w:r>
           <w:rPr>
             <w:rStyle w:val="Hyperlink"/>
@@ -11772,7 +11918,7 @@
         </w:rPr>
         <w:t>, </w:t>
       </w:r>
-      <w:hyperlink r:id="rId30" w:history="1">
+      <w:hyperlink r:id="rId33" w:history="1">
         <w:r>
           <w:rPr>
             <w:rStyle w:val="Hyperlink"/>
@@ -11806,7 +11952,7 @@
       <w:pPr>
         <w:bidi w:val="0"/>
       </w:pPr>
-      <w:hyperlink r:id="rId31" w:history="1">
+      <w:hyperlink r:id="rId34" w:history="1">
         <w:r>
           <w:rPr>
             <w:rStyle w:val="Hyperlink"/>
@@ -11866,7 +12012,7 @@
         </w:rPr>
         <w:t xml:space="preserve">Database Programming with JDBC and Java by </w:t>
       </w:r>
-      <w:hyperlink r:id="rId32" w:history="1">
+      <w:hyperlink r:id="rId35" w:history="1">
         <w:r>
           <w:rPr>
             <w:rStyle w:val="Hyperlink"/>
@@ -11900,7 +12046,7 @@
       <w:pPr>
         <w:bidi w:val="0"/>
       </w:pPr>
-      <w:hyperlink r:id="rId33" w:history="1">
+      <w:hyperlink r:id="rId36" w:history="1">
         <w:r>
           <w:rPr>
             <w:rStyle w:val="Hyperlink"/>
@@ -11976,7 +12122,7 @@
         </w:rPr>
         <w:t xml:space="preserve"> by J</w:t>
       </w:r>
-      <w:hyperlink r:id="rId34" w:history="1">
+      <w:hyperlink r:id="rId37" w:history="1">
         <w:r>
           <w:rPr>
             <w:rStyle w:val="Hyperlink"/>
@@ -12000,7 +12146,7 @@
         </w:rPr>
         <w:t>, </w:t>
       </w:r>
-      <w:hyperlink r:id="rId35" w:history="1">
+      <w:hyperlink r:id="rId38" w:history="1">
         <w:r>
           <w:rPr>
             <w:rStyle w:val="Hyperlink"/>
@@ -12024,7 +12170,7 @@
         </w:rPr>
         <w:t>, </w:t>
       </w:r>
-      <w:hyperlink r:id="rId36" w:history="1">
+      <w:hyperlink r:id="rId39" w:history="1">
         <w:r>
           <w:rPr>
             <w:rStyle w:val="Hyperlink"/>
@@ -12072,7 +12218,7 @@
       <w:pPr>
         <w:bidi w:val="0"/>
       </w:pPr>
-      <w:hyperlink r:id="rId37" w:history="1">
+      <w:hyperlink r:id="rId40" w:history="1">
         <w:r>
           <w:rPr>
             <w:rStyle w:val="Hyperlink"/>
@@ -12151,7 +12297,7 @@
       <w:pPr>
         <w:bidi w:val="0"/>
       </w:pPr>
-      <w:hyperlink r:id="rId38" w:history="1">
+      <w:hyperlink r:id="rId41" w:history="1">
         <w:r>
           <w:rPr>
             <w:rStyle w:val="Hyperlink"/>
@@ -12221,7 +12367,7 @@
       </w:r>
     </w:p>
     <w:p>
-      <w:hyperlink r:id="rId39" w:history="1">
+      <w:hyperlink r:id="rId42" w:history="1">
         <w:r>
           <w:rPr>
             <w:rStyle w:val="Hyperlink"/>
@@ -12264,7 +12410,7 @@
           <w:rtl/>
         </w:rPr>
       </w:pPr>
-      <w:hyperlink r:id="rId40" w:history="1">
+      <w:hyperlink r:id="rId43" w:history="1">
         <w:r>
           <w:rPr>
             <w:rStyle w:val="Hyperlink"/>
@@ -12308,7 +12454,7 @@
       </w:r>
     </w:p>
     <w:p>
-      <w:hyperlink r:id="rId41" w:history="1">
+      <w:hyperlink r:id="rId44" w:history="1">
         <w:r>
           <w:rPr>
             <w:rStyle w:val="Hyperlink"/>
@@ -12357,7 +12503,7 @@
           <w:rtl/>
         </w:rPr>
       </w:pPr>
-      <w:hyperlink r:id="rId42" w:history="1">
+      <w:hyperlink r:id="rId45" w:history="1">
         <w:r>
           <w:rPr>
             <w:rStyle w:val="Hyperlink"/>
@@ -12431,160 +12577,6 @@
     </w:p>
     <w:p>
       <w:pPr>
-        <w:rPr>
-          <w:rtl/>
-        </w:rPr>
-      </w:pPr>
-    </w:p>
-    <w:p>
-      <w:pPr>
-        <w:rPr>
-          <w:rtl/>
-        </w:rPr>
-      </w:pPr>
-    </w:p>
-    <w:p>
-      <w:pPr>
-        <w:rPr>
-          <w:rtl/>
-        </w:rPr>
-      </w:pPr>
-    </w:p>
-    <w:p>
-      <w:pPr>
-        <w:rPr>
-          <w:rtl/>
-        </w:rPr>
-      </w:pPr>
-    </w:p>
-    <w:p>
-      <w:pPr>
-        <w:rPr>
-          <w:rtl/>
-        </w:rPr>
-      </w:pPr>
-    </w:p>
-    <w:p>
-      <w:pPr>
-        <w:rPr>
-          <w:rtl/>
-        </w:rPr>
-      </w:pPr>
-    </w:p>
-    <w:p>
-      <w:pPr>
-        <w:rPr>
-          <w:rtl/>
-        </w:rPr>
-      </w:pPr>
-    </w:p>
-    <w:p>
-      <w:pPr>
-        <w:rPr>
-          <w:rtl/>
-        </w:rPr>
-      </w:pPr>
-    </w:p>
-    <w:p>
-      <w:pPr>
-        <w:rPr>
-          <w:rtl/>
-        </w:rPr>
-      </w:pPr>
-    </w:p>
-    <w:p>
-      <w:pPr>
-        <w:rPr>
-          <w:rtl/>
-        </w:rPr>
-      </w:pPr>
-    </w:p>
-    <w:p>
-      <w:pPr>
-        <w:rPr>
-          <w:rtl/>
-        </w:rPr>
-      </w:pPr>
-    </w:p>
-    <w:p>
-      <w:pPr>
-        <w:rPr>
-          <w:rtl/>
-        </w:rPr>
-      </w:pPr>
-    </w:p>
-    <w:p>
-      <w:pPr>
-        <w:rPr>
-          <w:rtl/>
-        </w:rPr>
-      </w:pPr>
-    </w:p>
-    <w:p>
-      <w:pPr>
-        <w:rPr>
-          <w:rtl/>
-        </w:rPr>
-      </w:pPr>
-    </w:p>
-    <w:p>
-      <w:pPr>
-        <w:rPr>
-          <w:rtl/>
-        </w:rPr>
-      </w:pPr>
-    </w:p>
-    <w:p>
-      <w:pPr>
-        <w:rPr>
-          <w:rtl/>
-        </w:rPr>
-      </w:pPr>
-    </w:p>
-    <w:p>
-      <w:pPr>
-        <w:rPr>
-          <w:rtl/>
-        </w:rPr>
-      </w:pPr>
-    </w:p>
-    <w:p>
-      <w:pPr>
-        <w:rPr>
-          <w:rtl/>
-        </w:rPr>
-      </w:pPr>
-    </w:p>
-    <w:p>
-      <w:pPr>
-        <w:rPr>
-          <w:rtl/>
-        </w:rPr>
-      </w:pPr>
-    </w:p>
-    <w:p>
-      <w:pPr>
-        <w:rPr>
-          <w:rtl/>
-        </w:rPr>
-      </w:pPr>
-    </w:p>
-    <w:p>
-      <w:pPr>
-        <w:rPr>
-          <w:rtl/>
-        </w:rPr>
-      </w:pPr>
-    </w:p>
-    <w:p>
-      <w:pPr>
-        <w:rPr>
-          <w:rtl/>
-        </w:rPr>
-      </w:pPr>
-    </w:p>
-    <w:p>
-      <w:pPr>
         <w:pStyle w:val="Heading2"/>
         <w:numPr>
           <w:ilvl w:val="0"/>
@@ -12829,7 +12821,6 @@
           <w:sz w:val="28"/>
           <w:szCs w:val="28"/>
         </w:rPr>
-        <w:lastRenderedPageBreak/>
         <w:drawing>
           <wp:inline distT="0" distB="0" distL="0" distR="0">
             <wp:extent cx="5397500" cy="5105400"/>
@@ -12848,7 +12839,7 @@
                     </pic:cNvPicPr>
                   </pic:nvPicPr>
                   <pic:blipFill>
-                    <a:blip r:embed="rId43">
+                    <a:blip r:embed="rId46">
                       <a:extLst>
                         <a:ext uri="{28A0092B-C50C-407E-A947-70E740481C1C}">
                           <a14:useLocalDpi xmlns:a14="http://schemas.microsoft.com/office/drawing/2010/main" val="0"/>
@@ -12897,6 +12888,7 @@
           <w:szCs w:val="28"/>
           <w:rtl/>
         </w:rPr>
+        <w:lastRenderedPageBreak/>
         <w:t xml:space="preserve">כמו שמתואר המנהל עבודה ניגש לאפליקציה, מתחבר ובוחר בפרויקט ובוחר לעדכן שדה כלשהו, ובשלב זה האפליקציה מאבדת חיבור אל השרת, האפליקציה דואגת לשמור את הפעולה בזיכרון המכשיר ומציגה למנהל עבודה הודעת הצלחה ותוספת שהשינוי יעודכן בשרת אחרי שחיבור אל האינטרנט יוקם מחדש, מצב זה מראה בצורה אידיאלית שקיפות והגינות כלפי מנהל העבודה ומקל על המנהל עבודה </w:t>
       </w:r>
       <w:r>
@@ -13020,7 +13012,6 @@
           <w:szCs w:val="28"/>
           <w:u w:val="single"/>
         </w:rPr>
-        <w:lastRenderedPageBreak/>
         <w:drawing>
           <wp:inline distT="0" distB="0" distL="0" distR="0">
             <wp:extent cx="5397500" cy="3854450"/>
@@ -13039,7 +13030,7 @@
                     </pic:cNvPicPr>
                   </pic:nvPicPr>
                   <pic:blipFill>
-                    <a:blip r:embed="rId44">
+                    <a:blip r:embed="rId47">
                       <a:extLst>
                         <a:ext uri="{28A0092B-C50C-407E-A947-70E740481C1C}">
                           <a14:useLocalDpi xmlns:a14="http://schemas.microsoft.com/office/drawing/2010/main" val="0"/>
@@ -13243,7 +13234,6 @@
           <w:szCs w:val="28"/>
           <w:u w:val="single"/>
         </w:rPr>
-        <w:lastRenderedPageBreak/>
         <w:drawing>
           <wp:inline distT="0" distB="0" distL="0" distR="0" wp14:anchorId="1BF28F4B" wp14:editId="436FEDEA">
             <wp:extent cx="5397500" cy="2692400"/>
@@ -13262,7 +13252,7 @@
                     </pic:cNvPicPr>
                   </pic:nvPicPr>
                   <pic:blipFill>
-                    <a:blip r:embed="rId45">
+                    <a:blip r:embed="rId48">
                       <a:extLst>
                         <a:ext uri="{28A0092B-C50C-407E-A947-70E740481C1C}">
                           <a14:useLocalDpi xmlns:a14="http://schemas.microsoft.com/office/drawing/2010/main" val="0"/>
@@ -13438,413 +13428,6 @@
                 <pic:pic xmlns:pic="http://schemas.openxmlformats.org/drawingml/2006/picture">
                   <pic:nvPicPr>
                     <pic:cNvPr id="0" name="Picture 2" descr="C:\Users\trunk\AppData\Local\Microsoft\Windows\INetCache\Content.Word\login-auto.jpg"/>
-                    <pic:cNvPicPr>
-                      <a:picLocks noChangeAspect="1" noChangeArrowheads="1"/>
-                    </pic:cNvPicPr>
-                  </pic:nvPicPr>
-                  <pic:blipFill>
-                    <a:blip r:embed="rId46" cstate="print">
-                      <a:extLst>
-                        <a:ext uri="{28A0092B-C50C-407E-A947-70E740481C1C}">
-                          <a14:useLocalDpi xmlns:a14="http://schemas.microsoft.com/office/drawing/2010/main" val="0"/>
-                        </a:ext>
-                      </a:extLst>
-                    </a:blip>
-                    <a:srcRect/>
-                    <a:stretch>
-                      <a:fillRect/>
-                    </a:stretch>
-                  </pic:blipFill>
-                  <pic:spPr bwMode="auto">
-                    <a:xfrm>
-                      <a:off x="0" y="0"/>
-                      <a:ext cx="1011600" cy="1800000"/>
-                    </a:xfrm>
-                    <a:prstGeom prst="rect">
-                      <a:avLst/>
-                    </a:prstGeom>
-                    <a:noFill/>
-                    <a:ln>
-                      <a:noFill/>
-                    </a:ln>
-                  </pic:spPr>
-                </pic:pic>
-              </a:graphicData>
-            </a:graphic>
-          </wp:inline>
-        </w:drawing>
-      </w:r>
-    </w:p>
-    <w:p>
-      <w:pPr>
-        <w:spacing w:line="360" w:lineRule="auto"/>
-        <w:rPr>
-          <w:rFonts w:cs="David"/>
-          <w:sz w:val="28"/>
-          <w:szCs w:val="28"/>
-        </w:rPr>
-      </w:pPr>
-    </w:p>
-    <w:p>
-      <w:pPr>
-        <w:spacing w:line="360" w:lineRule="auto"/>
-        <w:rPr>
-          <w:rFonts w:cs="David"/>
-          <w:sz w:val="28"/>
-          <w:szCs w:val="28"/>
-        </w:rPr>
-      </w:pPr>
-    </w:p>
-    <w:p>
-      <w:pPr>
-        <w:spacing w:line="360" w:lineRule="auto"/>
-        <w:rPr>
-          <w:rFonts w:cs="David"/>
-          <w:sz w:val="28"/>
-          <w:szCs w:val="28"/>
-        </w:rPr>
-      </w:pPr>
-    </w:p>
-    <w:p>
-      <w:pPr>
-        <w:spacing w:line="360" w:lineRule="auto"/>
-        <w:rPr>
-          <w:rFonts w:cs="David"/>
-          <w:sz w:val="28"/>
-          <w:szCs w:val="28"/>
-        </w:rPr>
-      </w:pPr>
-    </w:p>
-    <w:p>
-      <w:pPr>
-        <w:spacing w:line="360" w:lineRule="auto"/>
-        <w:rPr>
-          <w:rFonts w:cs="David"/>
-          <w:b/>
-          <w:bCs/>
-          <w:sz w:val="28"/>
-          <w:szCs w:val="28"/>
-          <w:u w:val="single"/>
-          <w:rtl/>
-        </w:rPr>
-      </w:pPr>
-      <w:r>
-        <w:rPr>
-          <w:rFonts w:cs="David" w:hint="cs"/>
-          <w:b/>
-          <w:bCs/>
-          <w:sz w:val="28"/>
-          <w:szCs w:val="28"/>
-          <w:u w:val="single"/>
-          <w:rtl/>
-        </w:rPr>
-        <w:t>התפריט שנפתח עם אופציות שונות במסך ההתחברות</w:t>
-      </w:r>
-    </w:p>
-    <w:p>
-      <w:pPr>
-        <w:spacing w:line="360" w:lineRule="auto"/>
-        <w:rPr>
-          <w:rFonts w:cs="David"/>
-          <w:sz w:val="28"/>
-          <w:szCs w:val="28"/>
-          <w:rtl/>
-        </w:rPr>
-      </w:pPr>
-      <w:r>
-        <w:rPr>
-          <w:rFonts w:cs="David" w:hint="cs"/>
-          <w:noProof/>
-          <w:sz w:val="28"/>
-          <w:szCs w:val="28"/>
-        </w:rPr>
-        <w:lastRenderedPageBreak/>
-        <w:drawing>
-          <wp:inline distT="0" distB="0" distL="0" distR="0">
-            <wp:extent cx="1011600" cy="1800000"/>
-            <wp:effectExtent l="0" t="0" r="0" b="0"/>
-            <wp:docPr id="6" name="Picture 6" descr="C:\Users\trunk\AppData\Local\Microsoft\Windows\INetCache\Content.Word\login-manual.jpg"/>
-            <wp:cNvGraphicFramePr>
-              <a:graphicFrameLocks xmlns:a="http://schemas.openxmlformats.org/drawingml/2006/main" noChangeAspect="1"/>
-            </wp:cNvGraphicFramePr>
-            <a:graphic xmlns:a="http://schemas.openxmlformats.org/drawingml/2006/main">
-              <a:graphicData uri="http://schemas.openxmlformats.org/drawingml/2006/picture">
-                <pic:pic xmlns:pic="http://schemas.openxmlformats.org/drawingml/2006/picture">
-                  <pic:nvPicPr>
-                    <pic:cNvPr id="0" name="Picture 4" descr="C:\Users\trunk\AppData\Local\Microsoft\Windows\INetCache\Content.Word\login-manual.jpg"/>
-                    <pic:cNvPicPr>
-                      <a:picLocks noChangeAspect="1" noChangeArrowheads="1"/>
-                    </pic:cNvPicPr>
-                  </pic:nvPicPr>
-                  <pic:blipFill>
-                    <a:blip r:embed="rId47" cstate="print">
-                      <a:extLst>
-                        <a:ext uri="{28A0092B-C50C-407E-A947-70E740481C1C}">
-                          <a14:useLocalDpi xmlns:a14="http://schemas.microsoft.com/office/drawing/2010/main" val="0"/>
-                        </a:ext>
-                      </a:extLst>
-                    </a:blip>
-                    <a:srcRect/>
-                    <a:stretch>
-                      <a:fillRect/>
-                    </a:stretch>
-                  </pic:blipFill>
-                  <pic:spPr bwMode="auto">
-                    <a:xfrm>
-                      <a:off x="0" y="0"/>
-                      <a:ext cx="1011600" cy="1800000"/>
-                    </a:xfrm>
-                    <a:prstGeom prst="rect">
-                      <a:avLst/>
-                    </a:prstGeom>
-                    <a:noFill/>
-                    <a:ln>
-                      <a:noFill/>
-                    </a:ln>
-                  </pic:spPr>
-                </pic:pic>
-              </a:graphicData>
-            </a:graphic>
-          </wp:inline>
-        </w:drawing>
-      </w:r>
-    </w:p>
-    <w:p>
-      <w:pPr>
-        <w:spacing w:line="360" w:lineRule="auto"/>
-        <w:rPr>
-          <w:rFonts w:cs="David"/>
-          <w:sz w:val="28"/>
-          <w:szCs w:val="28"/>
-          <w:rtl/>
-        </w:rPr>
-      </w:pPr>
-    </w:p>
-    <w:p>
-      <w:pPr>
-        <w:spacing w:line="360" w:lineRule="auto"/>
-        <w:rPr>
-          <w:rFonts w:cs="David"/>
-          <w:b/>
-          <w:bCs/>
-          <w:sz w:val="28"/>
-          <w:szCs w:val="28"/>
-          <w:u w:val="single"/>
-          <w:rtl/>
-        </w:rPr>
-      </w:pPr>
-      <w:r>
-        <w:rPr>
-          <w:rFonts w:cs="David" w:hint="cs"/>
-          <w:b/>
-          <w:bCs/>
-          <w:sz w:val="28"/>
-          <w:szCs w:val="28"/>
-          <w:u w:val="single"/>
-          <w:rtl/>
-        </w:rPr>
-        <w:t xml:space="preserve">מסך ההתחברות </w:t>
-      </w:r>
-      <w:r>
-        <w:rPr>
-          <w:rFonts w:cs="David"/>
-          <w:b/>
-          <w:bCs/>
-          <w:sz w:val="28"/>
-          <w:szCs w:val="28"/>
-          <w:u w:val="single"/>
-          <w:rtl/>
-        </w:rPr>
-        <w:t>–</w:t>
-      </w:r>
-      <w:r>
-        <w:rPr>
-          <w:rFonts w:cs="David" w:hint="cs"/>
-          <w:b/>
-          <w:bCs/>
-          <w:sz w:val="28"/>
-          <w:szCs w:val="28"/>
-          <w:u w:val="single"/>
-          <w:rtl/>
-        </w:rPr>
-        <w:t xml:space="preserve"> אופציית ההזנה הידנית של משתמש וסיסמה במידה ויש משתמש חדש להוסיף </w:t>
-      </w:r>
-      <w:proofErr w:type="spellStart"/>
-      <w:r>
-        <w:rPr>
-          <w:rFonts w:cs="David" w:hint="cs"/>
-          <w:b/>
-          <w:bCs/>
-          <w:sz w:val="28"/>
-          <w:szCs w:val="28"/>
-          <w:u w:val="single"/>
-          <w:rtl/>
-        </w:rPr>
-        <w:t>לזכרון</w:t>
-      </w:r>
-      <w:proofErr w:type="spellEnd"/>
-      <w:r>
-        <w:rPr>
-          <w:rFonts w:cs="David" w:hint="cs"/>
-          <w:b/>
-          <w:bCs/>
-          <w:sz w:val="28"/>
-          <w:szCs w:val="28"/>
-          <w:u w:val="single"/>
-          <w:rtl/>
-        </w:rPr>
-        <w:t xml:space="preserve"> המכשיר</w:t>
-      </w:r>
-    </w:p>
-    <w:p>
-      <w:pPr>
-        <w:spacing w:line="360" w:lineRule="auto"/>
-        <w:rPr>
-          <w:rFonts w:cs="David"/>
-          <w:sz w:val="28"/>
-          <w:szCs w:val="28"/>
-          <w:rtl/>
-        </w:rPr>
-      </w:pPr>
-      <w:r>
-        <w:rPr>
-          <w:rFonts w:cs="David"/>
-          <w:noProof/>
-          <w:sz w:val="28"/>
-          <w:szCs w:val="28"/>
-        </w:rPr>
-        <w:drawing>
-          <wp:inline distT="0" distB="0" distL="0" distR="0">
-            <wp:extent cx="1011600" cy="1800000"/>
-            <wp:effectExtent l="0" t="0" r="0" b="0"/>
-            <wp:docPr id="7" name="Picture 7" descr="C:\Users\trunk\AppData\Local\Microsoft\Windows\INetCache\Content.Word\login-write.jpg"/>
-            <wp:cNvGraphicFramePr>
-              <a:graphicFrameLocks xmlns:a="http://schemas.openxmlformats.org/drawingml/2006/main" noChangeAspect="1"/>
-            </wp:cNvGraphicFramePr>
-            <a:graphic xmlns:a="http://schemas.openxmlformats.org/drawingml/2006/main">
-              <a:graphicData uri="http://schemas.openxmlformats.org/drawingml/2006/picture">
-                <pic:pic xmlns:pic="http://schemas.openxmlformats.org/drawingml/2006/picture">
-                  <pic:nvPicPr>
-                    <pic:cNvPr id="0" name="Picture 5" descr="C:\Users\trunk\AppData\Local\Microsoft\Windows\INetCache\Content.Word\login-write.jpg"/>
-                    <pic:cNvPicPr>
-                      <a:picLocks noChangeAspect="1" noChangeArrowheads="1"/>
-                    </pic:cNvPicPr>
-                  </pic:nvPicPr>
-                  <pic:blipFill>
-                    <a:blip r:embed="rId48" cstate="print">
-                      <a:extLst>
-                        <a:ext uri="{28A0092B-C50C-407E-A947-70E740481C1C}">
-                          <a14:useLocalDpi xmlns:a14="http://schemas.microsoft.com/office/drawing/2010/main" val="0"/>
-                        </a:ext>
-                      </a:extLst>
-                    </a:blip>
-                    <a:srcRect/>
-                    <a:stretch>
-                      <a:fillRect/>
-                    </a:stretch>
-                  </pic:blipFill>
-                  <pic:spPr bwMode="auto">
-                    <a:xfrm>
-                      <a:off x="0" y="0"/>
-                      <a:ext cx="1011600" cy="1800000"/>
-                    </a:xfrm>
-                    <a:prstGeom prst="rect">
-                      <a:avLst/>
-                    </a:prstGeom>
-                    <a:noFill/>
-                    <a:ln>
-                      <a:noFill/>
-                    </a:ln>
-                  </pic:spPr>
-                </pic:pic>
-              </a:graphicData>
-            </a:graphic>
-          </wp:inline>
-        </w:drawing>
-      </w:r>
-    </w:p>
-    <w:p>
-      <w:pPr>
-        <w:spacing w:line="360" w:lineRule="auto"/>
-        <w:rPr>
-          <w:rFonts w:cs="David"/>
-          <w:b/>
-          <w:bCs/>
-          <w:sz w:val="28"/>
-          <w:szCs w:val="28"/>
-          <w:u w:val="single"/>
-          <w:rtl/>
-        </w:rPr>
-      </w:pPr>
-      <w:r>
-        <w:rPr>
-          <w:rFonts w:cs="David" w:hint="cs"/>
-          <w:b/>
-          <w:bCs/>
-          <w:sz w:val="28"/>
-          <w:szCs w:val="28"/>
-          <w:u w:val="single"/>
-          <w:rtl/>
-        </w:rPr>
-        <w:t xml:space="preserve">במידה והמשתמש רוצה למחוק משתמשים </w:t>
-      </w:r>
-      <w:proofErr w:type="spellStart"/>
-      <w:r>
-        <w:rPr>
-          <w:rFonts w:cs="David" w:hint="cs"/>
-          <w:b/>
-          <w:bCs/>
-          <w:sz w:val="28"/>
-          <w:szCs w:val="28"/>
-          <w:u w:val="single"/>
-          <w:rtl/>
-        </w:rPr>
-        <w:t>מהזכרון</w:t>
-      </w:r>
-      <w:proofErr w:type="spellEnd"/>
-      <w:r>
-        <w:rPr>
-          <w:rFonts w:cs="David" w:hint="cs"/>
-          <w:b/>
-          <w:bCs/>
-          <w:sz w:val="28"/>
-          <w:szCs w:val="28"/>
-          <w:u w:val="single"/>
-          <w:rtl/>
-        </w:rPr>
-        <w:t xml:space="preserve"> מכשיר או לשנות את הסיסמה המוזנת אוטומטית בתהליך ההתחברות, יש מסך שליטה לזה</w:t>
-      </w:r>
-    </w:p>
-    <w:p>
-      <w:pPr>
-        <w:spacing w:line="360" w:lineRule="auto"/>
-        <w:rPr>
-          <w:rFonts w:cs="David"/>
-          <w:sz w:val="28"/>
-          <w:szCs w:val="28"/>
-          <w:rtl/>
-        </w:rPr>
-      </w:pPr>
-      <w:r>
-        <w:rPr>
-          <w:rFonts w:cs="David"/>
-          <w:noProof/>
-          <w:sz w:val="28"/>
-          <w:szCs w:val="28"/>
-        </w:rPr>
-        <w:drawing>
-          <wp:inline distT="0" distB="0" distL="0" distR="0">
-            <wp:extent cx="1011600" cy="1800000"/>
-            <wp:effectExtent l="0" t="0" r="0" b="0"/>
-            <wp:docPr id="12" name="Picture 12" descr="C:\Users\trunk\AppData\Local\Microsoft\Windows\INetCache\Content.Word\login-change_pw_or_delete.jpg"/>
-            <wp:cNvGraphicFramePr>
-              <a:graphicFrameLocks xmlns:a="http://schemas.openxmlformats.org/drawingml/2006/main" noChangeAspect="1"/>
-            </wp:cNvGraphicFramePr>
-            <a:graphic xmlns:a="http://schemas.openxmlformats.org/drawingml/2006/main">
-              <a:graphicData uri="http://schemas.openxmlformats.org/drawingml/2006/picture">
-                <pic:pic xmlns:pic="http://schemas.openxmlformats.org/drawingml/2006/picture">
-                  <pic:nvPicPr>
-                    <pic:cNvPr id="0" name="Picture 10" descr="C:\Users\trunk\AppData\Local\Microsoft\Windows\INetCache\Content.Word\login-change_pw_or_delete.jpg"/>
                     <pic:cNvPicPr>
                       <a:picLocks noChangeAspect="1" noChangeArrowheads="1"/>
                     </pic:cNvPicPr>
@@ -13889,7 +13472,36 @@
           <w:rFonts w:cs="David"/>
           <w:sz w:val="28"/>
           <w:szCs w:val="28"/>
-          <w:rtl/>
+        </w:rPr>
+      </w:pPr>
+    </w:p>
+    <w:p>
+      <w:pPr>
+        <w:spacing w:line="360" w:lineRule="auto"/>
+        <w:rPr>
+          <w:rFonts w:cs="David"/>
+          <w:sz w:val="28"/>
+          <w:szCs w:val="28"/>
+        </w:rPr>
+      </w:pPr>
+    </w:p>
+    <w:p>
+      <w:pPr>
+        <w:spacing w:line="360" w:lineRule="auto"/>
+        <w:rPr>
+          <w:rFonts w:cs="David"/>
+          <w:sz w:val="28"/>
+          <w:szCs w:val="28"/>
+        </w:rPr>
+      </w:pPr>
+    </w:p>
+    <w:p>
+      <w:pPr>
+        <w:spacing w:line="360" w:lineRule="auto"/>
+        <w:rPr>
+          <w:rFonts w:cs="David"/>
+          <w:sz w:val="28"/>
+          <w:szCs w:val="28"/>
         </w:rPr>
       </w:pPr>
     </w:p>
@@ -13916,56 +13528,31 @@
           <w:u w:val="single"/>
           <w:rtl/>
         </w:rPr>
-        <w:t xml:space="preserve">לאחר מסך ההתחברות </w:t>
-      </w:r>
-      <w:r>
+        <w:t>התפריט שנפתח עם אופציות שונות במסך ההתחברות</w:t>
+      </w:r>
+    </w:p>
+    <w:p>
+      <w:pPr>
+        <w:spacing w:line="360" w:lineRule="auto"/>
         <w:rPr>
           <w:rFonts w:cs="David"/>
-          <w:b/>
-          <w:bCs/>
-          <w:sz w:val="28"/>
-          <w:szCs w:val="28"/>
-          <w:u w:val="single"/>
-          <w:rtl/>
-        </w:rPr>
-        <w:t>–</w:t>
-      </w:r>
+          <w:sz w:val="28"/>
+          <w:szCs w:val="28"/>
+          <w:rtl/>
+        </w:rPr>
+      </w:pPr>
       <w:r>
         <w:rPr>
           <w:rFonts w:cs="David" w:hint="cs"/>
-          <w:b/>
-          <w:bCs/>
-          <w:sz w:val="28"/>
-          <w:szCs w:val="28"/>
-          <w:u w:val="single"/>
-          <w:rtl/>
-        </w:rPr>
-        <w:t xml:space="preserve"> בורר הפרויקטים, בחירת הפרויקט בו המשתמש ירצה לעסוק</w:t>
-      </w:r>
-    </w:p>
-    <w:p>
-      <w:pPr>
-        <w:spacing w:line="360" w:lineRule="auto"/>
-        <w:rPr>
-          <w:rFonts w:cs="David"/>
-          <w:sz w:val="28"/>
-          <w:szCs w:val="28"/>
-          <w:rtl/>
-        </w:rPr>
-      </w:pPr>
-      <w:r>
-        <w:rPr>
-          <w:rFonts w:cs="David"/>
           <w:noProof/>
           <w:sz w:val="28"/>
           <w:szCs w:val="28"/>
         </w:rPr>
-        <w:lastRenderedPageBreak/>
         <w:drawing>
           <wp:inline distT="0" distB="0" distL="0" distR="0">
             <wp:extent cx="1011600" cy="1800000"/>
             <wp:effectExtent l="0" t="0" r="0" b="0"/>
-            <wp:docPr id="8" name="Picture 8" descr="C:\Users\trunk\AppData\Local\Microsoft\Windows\INetCache\Content.Word\choose_project.jpg"/>
+            <wp:docPr id="6" name="Picture 6" descr="C:\Users\trunk\AppData\Local\Microsoft\Windows\INetCache\Content.Word\login-manual.jpg"/>
             <wp:cNvGraphicFramePr>
               <a:graphicFrameLocks xmlns:a="http://schemas.openxmlformats.org/drawingml/2006/main" noChangeAspect="1"/>
             </wp:cNvGraphicFramePr>
@@ -13973,7 +13560,7 @@
               <a:graphicData uri="http://schemas.openxmlformats.org/drawingml/2006/picture">
                 <pic:pic xmlns:pic="http://schemas.openxmlformats.org/drawingml/2006/picture">
                   <pic:nvPicPr>
-                    <pic:cNvPr id="0" name="Picture 6" descr="C:\Users\trunk\AppData\Local\Microsoft\Windows\INetCache\Content.Word\choose_project.jpg"/>
+                    <pic:cNvPr id="0" name="Picture 4" descr="C:\Users\trunk\AppData\Local\Microsoft\Windows\INetCache\Content.Word\login-manual.jpg"/>
                     <pic:cNvPicPr>
                       <a:picLocks noChangeAspect="1" noChangeArrowheads="1"/>
                     </pic:cNvPicPr>
@@ -14016,11 +13603,8 @@
         <w:spacing w:line="360" w:lineRule="auto"/>
         <w:rPr>
           <w:rFonts w:cs="David"/>
-          <w:b/>
-          <w:bCs/>
-          <w:sz w:val="28"/>
-          <w:szCs w:val="28"/>
-          <w:u w:val="single"/>
+          <w:sz w:val="28"/>
+          <w:szCs w:val="28"/>
           <w:rtl/>
         </w:rPr>
       </w:pPr>
@@ -14048,7 +13632,57 @@
           <w:u w:val="single"/>
           <w:rtl/>
         </w:rPr>
-        <w:t>האופציות השונות שניתנות לאחר בחירת הפרויקט</w:t>
+        <w:t xml:space="preserve">מסך ההתחברות </w:t>
+      </w:r>
+      <w:r>
+        <w:rPr>
+          <w:rFonts w:cs="David"/>
+          <w:b/>
+          <w:bCs/>
+          <w:sz w:val="28"/>
+          <w:szCs w:val="28"/>
+          <w:u w:val="single"/>
+          <w:rtl/>
+        </w:rPr>
+        <w:t>–</w:t>
+      </w:r>
+      <w:r>
+        <w:rPr>
+          <w:rFonts w:cs="David" w:hint="cs"/>
+          <w:b/>
+          <w:bCs/>
+          <w:sz w:val="28"/>
+          <w:szCs w:val="28"/>
+          <w:u w:val="single"/>
+          <w:rtl/>
+        </w:rPr>
+        <w:t xml:space="preserve"> אופציית ההזנה הידנית של משתמש וסיסמה במידה ויש משתמש חדש להוסיף </w:t>
+      </w:r>
+      <w:proofErr w:type="spellStart"/>
+      <w:r>
+        <w:rPr>
+          <w:rFonts w:cs="David" w:hint="cs"/>
+          <w:b/>
+          <w:bCs/>
+          <w:sz w:val="28"/>
+          <w:szCs w:val="28"/>
+          <w:u w:val="single"/>
+          <w:rtl/>
+        </w:rPr>
+        <w:t>לזכרון</w:t>
+      </w:r>
+      <w:proofErr w:type="spellEnd"/>
+      <w:r>
+        <w:rPr>
+          <w:rFonts w:cs="David" w:hint="cs"/>
+          <w:b/>
+          <w:bCs/>
+          <w:sz w:val="28"/>
+          <w:szCs w:val="28"/>
+          <w:u w:val="single"/>
+          <w:rtl/>
+        </w:rPr>
+        <w:t xml:space="preserve"> המכשיר</w:t>
       </w:r>
     </w:p>
     <w:p>
@@ -14072,7 +13706,7 @@
           <wp:inline distT="0" distB="0" distL="0" distR="0">
             <wp:extent cx="1011600" cy="1800000"/>
             <wp:effectExtent l="0" t="0" r="0" b="0"/>
-            <wp:docPr id="9" name="Picture 9" descr="C:\Users\trunk\AppData\Local\Microsoft\Windows\INetCache\Content.Word\chooses_operation.jpg"/>
+            <wp:docPr id="7" name="Picture 7" descr="C:\Users\trunk\AppData\Local\Microsoft\Windows\INetCache\Content.Word\login-write.jpg"/>
             <wp:cNvGraphicFramePr>
               <a:graphicFrameLocks xmlns:a="http://schemas.openxmlformats.org/drawingml/2006/main" noChangeAspect="1"/>
             </wp:cNvGraphicFramePr>
@@ -14080,7 +13714,7 @@
               <a:graphicData uri="http://schemas.openxmlformats.org/drawingml/2006/picture">
                 <pic:pic xmlns:pic="http://schemas.openxmlformats.org/drawingml/2006/picture">
                   <pic:nvPicPr>
-                    <pic:cNvPr id="0" name="Picture 7" descr="C:\Users\trunk\AppData\Local\Microsoft\Windows\INetCache\Content.Word\chooses_operation.jpg"/>
+                    <pic:cNvPr id="0" name="Picture 5" descr="C:\Users\trunk\AppData\Local\Microsoft\Windows\INetCache\Content.Word\login-write.jpg"/>
                     <pic:cNvPicPr>
                       <a:picLocks noChangeAspect="1" noChangeArrowheads="1"/>
                     </pic:cNvPicPr>
@@ -14141,7 +13775,33 @@
           <w:u w:val="single"/>
           <w:rtl/>
         </w:rPr>
-        <w:t>אופציית קבלני המשנה</w:t>
+        <w:t xml:space="preserve">במידה והמשתמש רוצה למחוק משתמשים </w:t>
+      </w:r>
+      <w:proofErr w:type="spellStart"/>
+      <w:r>
+        <w:rPr>
+          <w:rFonts w:cs="David" w:hint="cs"/>
+          <w:b/>
+          <w:bCs/>
+          <w:sz w:val="28"/>
+          <w:szCs w:val="28"/>
+          <w:u w:val="single"/>
+          <w:rtl/>
+        </w:rPr>
+        <w:t>מהזכרון</w:t>
+      </w:r>
+      <w:proofErr w:type="spellEnd"/>
+      <w:r>
+        <w:rPr>
+          <w:rFonts w:cs="David" w:hint="cs"/>
+          <w:b/>
+          <w:bCs/>
+          <w:sz w:val="28"/>
+          <w:szCs w:val="28"/>
+          <w:u w:val="single"/>
+          <w:rtl/>
+        </w:rPr>
+        <w:t xml:space="preserve"> מכשיר או לשנות את הסיסמה המוזנת אוטומטית בתהליך ההתחברות, יש מסך שליטה לזה</w:t>
       </w:r>
     </w:p>
     <w:p>
@@ -14161,11 +13821,12 @@
           <w:sz w:val="28"/>
           <w:szCs w:val="28"/>
         </w:rPr>
+        <w:lastRenderedPageBreak/>
         <w:drawing>
           <wp:inline distT="0" distB="0" distL="0" distR="0">
             <wp:extent cx="1011600" cy="1800000"/>
             <wp:effectExtent l="0" t="0" r="0" b="0"/>
-            <wp:docPr id="10" name="Picture 10" descr="C:\Users\trunk\AppData\Local\Microsoft\Windows\INetCache\Content.Word\kablni_mishne.jpg"/>
+            <wp:docPr id="12" name="Picture 12" descr="C:\Users\trunk\AppData\Local\Microsoft\Windows\INetCache\Content.Word\login-change_pw_or_delete.jpg"/>
             <wp:cNvGraphicFramePr>
               <a:graphicFrameLocks xmlns:a="http://schemas.openxmlformats.org/drawingml/2006/main" noChangeAspect="1"/>
             </wp:cNvGraphicFramePr>
@@ -14173,7 +13834,7 @@
               <a:graphicData uri="http://schemas.openxmlformats.org/drawingml/2006/picture">
                 <pic:pic xmlns:pic="http://schemas.openxmlformats.org/drawingml/2006/picture">
                   <pic:nvPicPr>
-                    <pic:cNvPr id="0" name="Picture 8" descr="C:\Users\trunk\AppData\Local\Microsoft\Windows\INetCache\Content.Word\kablni_mishne.jpg"/>
+                    <pic:cNvPr id="0" name="Picture 10" descr="C:\Users\trunk\AppData\Local\Microsoft\Windows\INetCache\Content.Word\login-change_pw_or_delete.jpg"/>
                     <pic:cNvPicPr>
                       <a:picLocks noChangeAspect="1" noChangeArrowheads="1"/>
                     </pic:cNvPicPr>
@@ -14227,26 +13888,27 @@
         <w:spacing w:line="360" w:lineRule="auto"/>
         <w:rPr>
           <w:rFonts w:cs="David"/>
-          <w:sz w:val="28"/>
-          <w:szCs w:val="28"/>
-          <w:rtl/>
-        </w:rPr>
-      </w:pPr>
-    </w:p>
-    <w:p>
-      <w:pPr>
-        <w:spacing w:line="360" w:lineRule="auto"/>
-        <w:rPr>
-          <w:rFonts w:cs="David"/>
-          <w:sz w:val="28"/>
-          <w:szCs w:val="28"/>
-          <w:rtl/>
-        </w:rPr>
-      </w:pPr>
-    </w:p>
-    <w:p>
-      <w:pPr>
-        <w:spacing w:line="360" w:lineRule="auto"/>
+          <w:b/>
+          <w:bCs/>
+          <w:sz w:val="28"/>
+          <w:szCs w:val="28"/>
+          <w:u w:val="single"/>
+          <w:rtl/>
+        </w:rPr>
+      </w:pPr>
+      <w:r>
+        <w:rPr>
+          <w:rFonts w:cs="David" w:hint="cs"/>
+          <w:b/>
+          <w:bCs/>
+          <w:sz w:val="28"/>
+          <w:szCs w:val="28"/>
+          <w:u w:val="single"/>
+          <w:rtl/>
+        </w:rPr>
+        <w:t xml:space="preserve">לאחר מסך ההתחברות </w:t>
+      </w:r>
+      <w:r>
         <w:rPr>
           <w:rFonts w:cs="David"/>
           <w:b/>
@@ -14256,7 +13918,8 @@
           <w:u w:val="single"/>
           <w:rtl/>
         </w:rPr>
-      </w:pPr>
+        <w:t>–</w:t>
+      </w:r>
       <w:r>
         <w:rPr>
           <w:rFonts w:cs="David" w:hint="cs"/>
@@ -14267,7 +13930,7 @@
           <w:u w:val="single"/>
           <w:rtl/>
         </w:rPr>
-        <w:t>אופציית הדיווחי תקלות</w:t>
+        <w:t xml:space="preserve"> בורר הפרויקטים, בחירת הפרויקט בו המשתמש ירצה לעסוק</w:t>
       </w:r>
     </w:p>
     <w:p>
@@ -14287,12 +13950,11 @@
           <w:sz w:val="28"/>
           <w:szCs w:val="28"/>
         </w:rPr>
-        <w:lastRenderedPageBreak/>
         <w:drawing>
           <wp:inline distT="0" distB="0" distL="0" distR="0">
             <wp:extent cx="1011600" cy="1800000"/>
             <wp:effectExtent l="0" t="0" r="0" b="0"/>
-            <wp:docPr id="11" name="Picture 11" descr="C:\Users\trunk\AppData\Local\Microsoft\Windows\INetCache\Content.Word\divohi_takalot.jpg"/>
+            <wp:docPr id="8" name="Picture 8" descr="C:\Users\trunk\AppData\Local\Microsoft\Windows\INetCache\Content.Word\choose_project.jpg"/>
             <wp:cNvGraphicFramePr>
               <a:graphicFrameLocks xmlns:a="http://schemas.openxmlformats.org/drawingml/2006/main" noChangeAspect="1"/>
             </wp:cNvGraphicFramePr>
@@ -14300,7 +13962,7 @@
               <a:graphicData uri="http://schemas.openxmlformats.org/drawingml/2006/picture">
                 <pic:pic xmlns:pic="http://schemas.openxmlformats.org/drawingml/2006/picture">
                   <pic:nvPicPr>
-                    <pic:cNvPr id="0" name="Picture 9" descr="C:\Users\trunk\AppData\Local\Microsoft\Windows\INetCache\Content.Word\divohi_takalot.jpg"/>
+                    <pic:cNvPr id="0" name="Picture 6" descr="C:\Users\trunk\AppData\Local\Microsoft\Windows\INetCache\Content.Word\choose_project.jpg"/>
                     <pic:cNvPicPr>
                       <a:picLocks noChangeAspect="1" noChangeArrowheads="1"/>
                     </pic:cNvPicPr>
@@ -14343,6 +14005,361 @@
         <w:spacing w:line="360" w:lineRule="auto"/>
         <w:rPr>
           <w:rFonts w:cs="David"/>
+          <w:b/>
+          <w:bCs/>
+          <w:sz w:val="28"/>
+          <w:szCs w:val="28"/>
+          <w:u w:val="single"/>
+          <w:rtl/>
+        </w:rPr>
+      </w:pPr>
+    </w:p>
+    <w:p>
+      <w:pPr>
+        <w:spacing w:line="360" w:lineRule="auto"/>
+        <w:rPr>
+          <w:rFonts w:cs="David"/>
+          <w:b/>
+          <w:bCs/>
+          <w:sz w:val="28"/>
+          <w:szCs w:val="28"/>
+          <w:u w:val="single"/>
+          <w:rtl/>
+        </w:rPr>
+      </w:pPr>
+      <w:r>
+        <w:rPr>
+          <w:rFonts w:cs="David" w:hint="cs"/>
+          <w:b/>
+          <w:bCs/>
+          <w:sz w:val="28"/>
+          <w:szCs w:val="28"/>
+          <w:u w:val="single"/>
+          <w:rtl/>
+        </w:rPr>
+        <w:t>האופציות השונות שניתנות לאחר בחירת הפרויקט</w:t>
+      </w:r>
+    </w:p>
+    <w:p>
+      <w:pPr>
+        <w:spacing w:line="360" w:lineRule="auto"/>
+        <w:rPr>
+          <w:rFonts w:cs="David"/>
+          <w:sz w:val="28"/>
+          <w:szCs w:val="28"/>
+          <w:rtl/>
+        </w:rPr>
+      </w:pPr>
+      <w:r>
+        <w:rPr>
+          <w:rFonts w:cs="David"/>
+          <w:noProof/>
+          <w:sz w:val="28"/>
+          <w:szCs w:val="28"/>
+        </w:rPr>
+        <w:drawing>
+          <wp:inline distT="0" distB="0" distL="0" distR="0">
+            <wp:extent cx="1011600" cy="1800000"/>
+            <wp:effectExtent l="0" t="0" r="0" b="0"/>
+            <wp:docPr id="9" name="Picture 9" descr="C:\Users\trunk\AppData\Local\Microsoft\Windows\INetCache\Content.Word\chooses_operation.jpg"/>
+            <wp:cNvGraphicFramePr>
+              <a:graphicFrameLocks xmlns:a="http://schemas.openxmlformats.org/drawingml/2006/main" noChangeAspect="1"/>
+            </wp:cNvGraphicFramePr>
+            <a:graphic xmlns:a="http://schemas.openxmlformats.org/drawingml/2006/main">
+              <a:graphicData uri="http://schemas.openxmlformats.org/drawingml/2006/picture">
+                <pic:pic xmlns:pic="http://schemas.openxmlformats.org/drawingml/2006/picture">
+                  <pic:nvPicPr>
+                    <pic:cNvPr id="0" name="Picture 7" descr="C:\Users\trunk\AppData\Local\Microsoft\Windows\INetCache\Content.Word\chooses_operation.jpg"/>
+                    <pic:cNvPicPr>
+                      <a:picLocks noChangeAspect="1" noChangeArrowheads="1"/>
+                    </pic:cNvPicPr>
+                  </pic:nvPicPr>
+                  <pic:blipFill>
+                    <a:blip r:embed="rId54" cstate="print">
+                      <a:extLst>
+                        <a:ext uri="{28A0092B-C50C-407E-A947-70E740481C1C}">
+                          <a14:useLocalDpi xmlns:a14="http://schemas.microsoft.com/office/drawing/2010/main" val="0"/>
+                        </a:ext>
+                      </a:extLst>
+                    </a:blip>
+                    <a:srcRect/>
+                    <a:stretch>
+                      <a:fillRect/>
+                    </a:stretch>
+                  </pic:blipFill>
+                  <pic:spPr bwMode="auto">
+                    <a:xfrm>
+                      <a:off x="0" y="0"/>
+                      <a:ext cx="1011600" cy="1800000"/>
+                    </a:xfrm>
+                    <a:prstGeom prst="rect">
+                      <a:avLst/>
+                    </a:prstGeom>
+                    <a:noFill/>
+                    <a:ln>
+                      <a:noFill/>
+                    </a:ln>
+                  </pic:spPr>
+                </pic:pic>
+              </a:graphicData>
+            </a:graphic>
+          </wp:inline>
+        </w:drawing>
+      </w:r>
+    </w:p>
+    <w:p>
+      <w:pPr>
+        <w:spacing w:line="360" w:lineRule="auto"/>
+        <w:rPr>
+          <w:rFonts w:cs="David"/>
+          <w:b/>
+          <w:bCs/>
+          <w:sz w:val="28"/>
+          <w:szCs w:val="28"/>
+          <w:u w:val="single"/>
+          <w:rtl/>
+        </w:rPr>
+      </w:pPr>
+      <w:r>
+        <w:rPr>
+          <w:rFonts w:cs="David" w:hint="cs"/>
+          <w:b/>
+          <w:bCs/>
+          <w:sz w:val="28"/>
+          <w:szCs w:val="28"/>
+          <w:u w:val="single"/>
+          <w:rtl/>
+        </w:rPr>
+        <w:t>אופציית קבלני המשנה</w:t>
+      </w:r>
+    </w:p>
+    <w:p>
+      <w:pPr>
+        <w:spacing w:line="360" w:lineRule="auto"/>
+        <w:rPr>
+          <w:rFonts w:cs="David"/>
+          <w:sz w:val="28"/>
+          <w:szCs w:val="28"/>
+          <w:rtl/>
+        </w:rPr>
+      </w:pPr>
+      <w:r>
+        <w:rPr>
+          <w:rFonts w:cs="David"/>
+          <w:noProof/>
+          <w:sz w:val="28"/>
+          <w:szCs w:val="28"/>
+        </w:rPr>
+        <w:lastRenderedPageBreak/>
+        <w:drawing>
+          <wp:inline distT="0" distB="0" distL="0" distR="0">
+            <wp:extent cx="1011600" cy="1800000"/>
+            <wp:effectExtent l="0" t="0" r="0" b="0"/>
+            <wp:docPr id="10" name="Picture 10" descr="C:\Users\trunk\AppData\Local\Microsoft\Windows\INetCache\Content.Word\kablni_mishne.jpg"/>
+            <wp:cNvGraphicFramePr>
+              <a:graphicFrameLocks xmlns:a="http://schemas.openxmlformats.org/drawingml/2006/main" noChangeAspect="1"/>
+            </wp:cNvGraphicFramePr>
+            <a:graphic xmlns:a="http://schemas.openxmlformats.org/drawingml/2006/main">
+              <a:graphicData uri="http://schemas.openxmlformats.org/drawingml/2006/picture">
+                <pic:pic xmlns:pic="http://schemas.openxmlformats.org/drawingml/2006/picture">
+                  <pic:nvPicPr>
+                    <pic:cNvPr id="0" name="Picture 8" descr="C:\Users\trunk\AppData\Local\Microsoft\Windows\INetCache\Content.Word\kablni_mishne.jpg"/>
+                    <pic:cNvPicPr>
+                      <a:picLocks noChangeAspect="1" noChangeArrowheads="1"/>
+                    </pic:cNvPicPr>
+                  </pic:nvPicPr>
+                  <pic:blipFill>
+                    <a:blip r:embed="rId55" cstate="print">
+                      <a:extLst>
+                        <a:ext uri="{28A0092B-C50C-407E-A947-70E740481C1C}">
+                          <a14:useLocalDpi xmlns:a14="http://schemas.microsoft.com/office/drawing/2010/main" val="0"/>
+                        </a:ext>
+                      </a:extLst>
+                    </a:blip>
+                    <a:srcRect/>
+                    <a:stretch>
+                      <a:fillRect/>
+                    </a:stretch>
+                  </pic:blipFill>
+                  <pic:spPr bwMode="auto">
+                    <a:xfrm>
+                      <a:off x="0" y="0"/>
+                      <a:ext cx="1011600" cy="1800000"/>
+                    </a:xfrm>
+                    <a:prstGeom prst="rect">
+                      <a:avLst/>
+                    </a:prstGeom>
+                    <a:noFill/>
+                    <a:ln>
+                      <a:noFill/>
+                    </a:ln>
+                  </pic:spPr>
+                </pic:pic>
+              </a:graphicData>
+            </a:graphic>
+          </wp:inline>
+        </w:drawing>
+      </w:r>
+    </w:p>
+    <w:p>
+      <w:pPr>
+        <w:spacing w:line="360" w:lineRule="auto"/>
+        <w:rPr>
+          <w:rFonts w:cs="David"/>
+          <w:sz w:val="28"/>
+          <w:szCs w:val="28"/>
+          <w:rtl/>
+        </w:rPr>
+      </w:pPr>
+    </w:p>
+    <w:p>
+      <w:pPr>
+        <w:spacing w:line="360" w:lineRule="auto"/>
+        <w:rPr>
+          <w:rFonts w:cs="David"/>
+          <w:sz w:val="28"/>
+          <w:szCs w:val="28"/>
+          <w:rtl/>
+        </w:rPr>
+      </w:pPr>
+    </w:p>
+    <w:p>
+      <w:pPr>
+        <w:spacing w:line="360" w:lineRule="auto"/>
+        <w:rPr>
+          <w:rFonts w:cs="David"/>
+          <w:sz w:val="28"/>
+          <w:szCs w:val="28"/>
+          <w:rtl/>
+        </w:rPr>
+      </w:pPr>
+    </w:p>
+    <w:p>
+      <w:pPr>
+        <w:spacing w:line="360" w:lineRule="auto"/>
+        <w:rPr>
+          <w:rFonts w:cs="David"/>
+          <w:b/>
+          <w:bCs/>
+          <w:sz w:val="28"/>
+          <w:szCs w:val="28"/>
+          <w:u w:val="single"/>
+          <w:rtl/>
+        </w:rPr>
+      </w:pPr>
+    </w:p>
+    <w:p>
+      <w:pPr>
+        <w:spacing w:line="360" w:lineRule="auto"/>
+        <w:rPr>
+          <w:rFonts w:cs="David"/>
+          <w:b/>
+          <w:bCs/>
+          <w:sz w:val="28"/>
+          <w:szCs w:val="28"/>
+          <w:u w:val="single"/>
+          <w:rtl/>
+        </w:rPr>
+      </w:pPr>
+    </w:p>
+    <w:p>
+      <w:pPr>
+        <w:spacing w:line="360" w:lineRule="auto"/>
+        <w:rPr>
+          <w:rFonts w:cs="David"/>
+          <w:b/>
+          <w:bCs/>
+          <w:sz w:val="28"/>
+          <w:szCs w:val="28"/>
+          <w:u w:val="single"/>
+          <w:rtl/>
+        </w:rPr>
+      </w:pPr>
+      <w:r>
+        <w:rPr>
+          <w:rFonts w:cs="David" w:hint="cs"/>
+          <w:b/>
+          <w:bCs/>
+          <w:sz w:val="28"/>
+          <w:szCs w:val="28"/>
+          <w:u w:val="single"/>
+          <w:rtl/>
+        </w:rPr>
+        <w:t>אופציית הדיווחי תקלות</w:t>
+      </w:r>
+    </w:p>
+    <w:p>
+      <w:pPr>
+        <w:spacing w:line="360" w:lineRule="auto"/>
+        <w:rPr>
+          <w:rFonts w:cs="David"/>
+          <w:sz w:val="28"/>
+          <w:szCs w:val="28"/>
+          <w:rtl/>
+        </w:rPr>
+      </w:pPr>
+      <w:r>
+        <w:rPr>
+          <w:rFonts w:cs="David"/>
+          <w:noProof/>
+          <w:sz w:val="28"/>
+          <w:szCs w:val="28"/>
+        </w:rPr>
+        <w:drawing>
+          <wp:inline distT="0" distB="0" distL="0" distR="0">
+            <wp:extent cx="1011600" cy="1800000"/>
+            <wp:effectExtent l="0" t="0" r="0" b="0"/>
+            <wp:docPr id="11" name="Picture 11" descr="C:\Users\trunk\AppData\Local\Microsoft\Windows\INetCache\Content.Word\divohi_takalot.jpg"/>
+            <wp:cNvGraphicFramePr>
+              <a:graphicFrameLocks xmlns:a="http://schemas.openxmlformats.org/drawingml/2006/main" noChangeAspect="1"/>
+            </wp:cNvGraphicFramePr>
+            <a:graphic xmlns:a="http://schemas.openxmlformats.org/drawingml/2006/main">
+              <a:graphicData uri="http://schemas.openxmlformats.org/drawingml/2006/picture">
+                <pic:pic xmlns:pic="http://schemas.openxmlformats.org/drawingml/2006/picture">
+                  <pic:nvPicPr>
+                    <pic:cNvPr id="0" name="Picture 9" descr="C:\Users\trunk\AppData\Local\Microsoft\Windows\INetCache\Content.Word\divohi_takalot.jpg"/>
+                    <pic:cNvPicPr>
+                      <a:picLocks noChangeAspect="1" noChangeArrowheads="1"/>
+                    </pic:cNvPicPr>
+                  </pic:nvPicPr>
+                  <pic:blipFill>
+                    <a:blip r:embed="rId56" cstate="print">
+                      <a:extLst>
+                        <a:ext uri="{28A0092B-C50C-407E-A947-70E740481C1C}">
+                          <a14:useLocalDpi xmlns:a14="http://schemas.microsoft.com/office/drawing/2010/main" val="0"/>
+                        </a:ext>
+                      </a:extLst>
+                    </a:blip>
+                    <a:srcRect/>
+                    <a:stretch>
+                      <a:fillRect/>
+                    </a:stretch>
+                  </pic:blipFill>
+                  <pic:spPr bwMode="auto">
+                    <a:xfrm>
+                      <a:off x="0" y="0"/>
+                      <a:ext cx="1011600" cy="1800000"/>
+                    </a:xfrm>
+                    <a:prstGeom prst="rect">
+                      <a:avLst/>
+                    </a:prstGeom>
+                    <a:noFill/>
+                    <a:ln>
+                      <a:noFill/>
+                    </a:ln>
+                  </pic:spPr>
+                </pic:pic>
+              </a:graphicData>
+            </a:graphic>
+          </wp:inline>
+        </w:drawing>
+      </w:r>
+    </w:p>
+    <w:p>
+      <w:pPr>
+        <w:spacing w:line="360" w:lineRule="auto"/>
+        <w:rPr>
+          <w:rFonts w:cs="David"/>
           <w:sz w:val="28"/>
           <w:szCs w:val="28"/>
           <w:rtl/>
@@ -14510,6 +14527,7 @@
           <w:szCs w:val="28"/>
           <w:u w:val="single"/>
         </w:rPr>
+        <w:lastRenderedPageBreak/>
         <w:drawing>
           <wp:inline distT="0" distB="0" distL="0" distR="0">
             <wp:extent cx="5397500" cy="3390900"/>
@@ -14528,7 +14546,7 @@
                     </pic:cNvPicPr>
                   </pic:nvPicPr>
                   <pic:blipFill>
-                    <a:blip r:embed="rId54">
+                    <a:blip r:embed="rId57">
                       <a:extLst>
                         <a:ext uri="{28A0092B-C50C-407E-A947-70E740481C1C}">
                           <a14:useLocalDpi xmlns:a14="http://schemas.microsoft.com/office/drawing/2010/main" val="0"/>
@@ -14603,7 +14621,6 @@
           <w:szCs w:val="28"/>
           <w:u w:val="single"/>
         </w:rPr>
-        <w:lastRenderedPageBreak/>
         <w:t>UML</w:t>
       </w:r>
     </w:p>
@@ -14865,6 +14882,7 @@
           <w:szCs w:val="28"/>
           <w:u w:val="single"/>
         </w:rPr>
+        <w:lastRenderedPageBreak/>
         <w:drawing>
           <wp:inline distT="0" distB="0" distL="0" distR="0">
             <wp:extent cx="5391150" cy="1612900"/>
@@ -14883,7 +14901,7 @@
                     </pic:cNvPicPr>
                   </pic:nvPicPr>
                   <pic:blipFill>
-                    <a:blip r:embed="rId55" cstate="print">
+                    <a:blip r:embed="rId58" cstate="print">
                       <a:extLst>
                         <a:ext uri="{28A0092B-C50C-407E-A947-70E740481C1C}">
                           <a14:useLocalDpi xmlns:a14="http://schemas.microsoft.com/office/drawing/2010/main" val="0"/>
@@ -15013,7 +15031,7 @@
                     </pic:cNvPicPr>
                   </pic:nvPicPr>
                   <pic:blipFill>
-                    <a:blip r:embed="rId56" cstate="print">
+                    <a:blip r:embed="rId59" cstate="print">
                       <a:extLst>
                         <a:ext uri="{28A0092B-C50C-407E-A947-70E740481C1C}">
                           <a14:useLocalDpi xmlns:a14="http://schemas.microsoft.com/office/drawing/2010/main" val="0"/>
@@ -15205,7 +15223,7 @@
                     </pic:cNvPicPr>
                   </pic:nvPicPr>
                   <pic:blipFill>
-                    <a:blip r:embed="rId57">
+                    <a:blip r:embed="rId60">
                       <a:extLst>
                         <a:ext uri="{28A0092B-C50C-407E-A947-70E740481C1C}">
                           <a14:useLocalDpi xmlns:a14="http://schemas.microsoft.com/office/drawing/2010/main" val="0"/>
@@ -15413,7 +15431,7 @@
                     </pic:cNvPicPr>
                   </pic:nvPicPr>
                   <pic:blipFill>
-                    <a:blip r:embed="rId58" cstate="print">
+                    <a:blip r:embed="rId61" cstate="print">
                       <a:extLst>
                         <a:ext uri="{28A0092B-C50C-407E-A947-70E740481C1C}">
                           <a14:useLocalDpi xmlns:a14="http://schemas.microsoft.com/office/drawing/2010/main" val="0"/>
@@ -15764,7 +15782,7 @@
                     </pic:cNvPicPr>
                   </pic:nvPicPr>
                   <pic:blipFill>
-                    <a:blip r:embed="rId59">
+                    <a:blip r:embed="rId62">
                       <a:extLst>
                         <a:ext uri="{28A0092B-C50C-407E-A947-70E740481C1C}">
                           <a14:useLocalDpi xmlns:a14="http://schemas.microsoft.com/office/drawing/2010/main" val="0"/>
@@ -16143,18 +16161,22 @@
             <w:pPr>
               <w:spacing w:line="360" w:lineRule="auto"/>
               <w:rPr>
-                <w:sz w:val="28"/>
-                <w:rtl/>
-              </w:rPr>
-            </w:pPr>
-            <w:r>
-              <w:rPr>
                 <w:rFonts w:hint="cs"/>
                 <w:sz w:val="28"/>
                 <w:rtl/>
               </w:rPr>
-              <w:t>19.11.2017</w:t>
-            </w:r>
+            </w:pPr>
+            <w:hyperlink r:id="rId63" w:history="1">
+              <w:r>
+                <w:rPr>
+                  <w:rStyle w:val="Hyperlink"/>
+                  <w:rFonts w:hint="cs"/>
+                  <w:sz w:val="28"/>
+                  <w:rtl/>
+                </w:rPr>
+                <w:t>קישור ליומן</w:t>
+              </w:r>
+            </w:hyperlink>
           </w:p>
         </w:tc>
         <w:tc>
@@ -16169,17 +16191,17 @@
             <w:pPr>
               <w:spacing w:line="360" w:lineRule="auto"/>
               <w:rPr>
-                <w:sz w:val="28"/>
-                <w:rtl/>
-              </w:rPr>
-            </w:pPr>
-            <w:r>
-              <w:rPr>
                 <w:rFonts w:hint="cs"/>
                 <w:sz w:val="28"/>
-                <w:rtl/>
-              </w:rPr>
-              <w:t>הגשת מסמך ההצעה, יצירת מכונה ווירטואלית מקבילה לשרת</w:t>
+              </w:rPr>
+            </w:pPr>
+            <w:r>
+              <w:rPr>
+                <w:rFonts w:hint="cs"/>
+                <w:sz w:val="28"/>
+                <w:rtl/>
+              </w:rPr>
+              <w:t>פגישות עם הרכז</w:t>
             </w:r>
           </w:p>
         </w:tc>
@@ -16198,6 +16220,7 @@
               <w:spacing w:line="360" w:lineRule="auto"/>
               <w:rPr>
                 <w:sz w:val="28"/>
+                <w:rtl/>
               </w:rPr>
             </w:pPr>
             <w:r>
@@ -16206,7 +16229,7 @@
                 <w:sz w:val="28"/>
                 <w:rtl/>
               </w:rPr>
-              <w:t>סוף סמסטר א'</w:t>
+              <w:t>19.11.2017</w:t>
             </w:r>
           </w:p>
         </w:tc>
@@ -16232,29 +16255,7 @@
                 <w:sz w:val="28"/>
                 <w:rtl/>
               </w:rPr>
-              <w:t xml:space="preserve">פגישה עם הלקוח בה נציג </w:t>
-            </w:r>
-            <w:proofErr w:type="spellStart"/>
-            <w:r>
-              <w:rPr>
-                <w:sz w:val="28"/>
-              </w:rPr>
-              <w:t>PoC</w:t>
-            </w:r>
-            <w:proofErr w:type="spellEnd"/>
-            <w:r>
-              <w:rPr>
-                <w:sz w:val="28"/>
-              </w:rPr>
-              <w:t xml:space="preserve"> </w:t>
-            </w:r>
-            <w:r>
-              <w:rPr>
-                <w:rFonts w:hint="cs"/>
-                <w:sz w:val="28"/>
-                <w:rtl/>
-              </w:rPr>
-              <w:t xml:space="preserve"> של המוצר</w:t>
+              <w:t>הגשת מסמך ההצעה, יצירת מכונה ווירטואלית מקבילה לשרת</w:t>
             </w:r>
           </w:p>
         </w:tc>
@@ -16281,7 +16282,82 @@
                 <w:sz w:val="28"/>
                 <w:rtl/>
               </w:rPr>
-              <w:t>[ תאריך שיקבע על ידי הרכז]</w:t>
+              <w:t>סוף סמסטר א'</w:t>
+            </w:r>
+          </w:p>
+        </w:tc>
+        <w:tc>
+          <w:tcPr>
+            <w:tcW w:w="5717" w:type="dxa"/>
+            <w:shd w:val="clear" w:color="auto" w:fill="auto"/>
+            <w:tcMar>
+              <w:left w:w="108" w:type="dxa"/>
+            </w:tcMar>
+          </w:tcPr>
+          <w:p>
+            <w:pPr>
+              <w:spacing w:line="360" w:lineRule="auto"/>
+              <w:rPr>
+                <w:sz w:val="28"/>
+                <w:rtl/>
+              </w:rPr>
+            </w:pPr>
+            <w:r>
+              <w:rPr>
+                <w:rFonts w:hint="cs"/>
+                <w:sz w:val="28"/>
+                <w:rtl/>
+              </w:rPr>
+              <w:t xml:space="preserve">פגישה עם הלקוח בה נציג </w:t>
+            </w:r>
+            <w:proofErr w:type="spellStart"/>
+            <w:r>
+              <w:rPr>
+                <w:sz w:val="28"/>
+              </w:rPr>
+              <w:t>PoC</w:t>
+            </w:r>
+            <w:proofErr w:type="spellEnd"/>
+            <w:r>
+              <w:rPr>
+                <w:sz w:val="28"/>
+              </w:rPr>
+              <w:t xml:space="preserve"> </w:t>
+            </w:r>
+            <w:r>
+              <w:rPr>
+                <w:rFonts w:hint="cs"/>
+                <w:sz w:val="28"/>
+                <w:rtl/>
+              </w:rPr>
+              <w:t xml:space="preserve"> של המוצר</w:t>
+            </w:r>
+          </w:p>
+        </w:tc>
+      </w:tr>
+      <w:tr>
+        <w:tc>
+          <w:tcPr>
+            <w:tcW w:w="2839" w:type="dxa"/>
+            <w:shd w:val="clear" w:color="auto" w:fill="auto"/>
+            <w:tcMar>
+              <w:left w:w="108" w:type="dxa"/>
+            </w:tcMar>
+          </w:tcPr>
+          <w:p>
+            <w:pPr>
+              <w:spacing w:line="360" w:lineRule="auto"/>
+              <w:rPr>
+                <w:sz w:val="28"/>
+              </w:rPr>
+            </w:pPr>
+            <w:r>
+              <w:rPr>
+                <w:rFonts w:hint="cs"/>
+                <w:sz w:val="28"/>
+                <w:rtl/>
+              </w:rPr>
+              <w:t>2.1.2018</w:t>
             </w:r>
           </w:p>
         </w:tc>
@@ -19045,8 +19121,8 @@
     </w:tbl>
     <w:p/>
     <w:sectPr>
-      <w:headerReference w:type="default" r:id="rId60"/>
-      <w:footerReference w:type="default" r:id="rId61"/>
+      <w:headerReference w:type="default" r:id="rId64"/>
+      <w:footerReference w:type="default" r:id="rId65"/>
       <w:pgSz w:w="11906" w:h="16838"/>
       <w:pgMar w:top="2658" w:right="1700" w:bottom="1797" w:left="1701" w:header="426" w:footer="708" w:gutter="0"/>
       <w:cols w:space="720"/>
@@ -19090,7 +19166,6 @@
         <w:docPartUnique/>
       </w:docPartObj>
     </w:sdtPr>
-    <w:sdtEndPr/>
     <w:sdtContent>
       <w:p>
         <w:pPr>
@@ -19110,7 +19185,7 @@
             <w:noProof/>
             <w:rtl/>
           </w:rPr>
-          <w:t>21</w:t>
+          <w:t>20</w:t>
         </w:r>
         <w:r>
           <w:rPr>
@@ -21185,7 +21260,7 @@
 </file>
 
 <file path=customXml/itemProps1.xml><?xml version="1.0" encoding="utf-8"?>
-<ds:datastoreItem xmlns:ds="http://schemas.openxmlformats.org/officeDocument/2006/customXml" ds:itemID="{B23269E3-3590-4F84-ABD5-748515A1A408}">
+<ds:datastoreItem xmlns:ds="http://schemas.openxmlformats.org/officeDocument/2006/customXml" ds:itemID="{44334ABE-EAE6-4FF1-A182-5D5C6526F34B}">
   <ds:schemaRefs>
     <ds:schemaRef ds:uri="http://schemas.openxmlformats.org/officeDocument/2006/bibliography"/>
   </ds:schemaRefs>

</xml_diff>

<commit_message>
Changed alpha to be link to github
</commit_message>
<xml_diff>
--- a/docs/changeable_document_files/docs.docx
+++ b/docs/changeable_document_files/docs.docx
@@ -1038,30 +1038,29 @@
           <w:p>
             <w:pPr>
               <w:rPr>
-                <w:rFonts w:hint="cs"/>
                 <w:rtl/>
               </w:rPr>
             </w:pPr>
-            <w:hyperlink r:id="rId13" w:history="1">
-              <w:r>
-                <w:rPr>
-                  <w:rStyle w:val="Hyperlink"/>
-                </w:rPr>
-                <w:t>https://drive.google.com/open?id=1qDWdjFSooAkhA</w:t>
-              </w:r>
-              <w:r>
-                <w:rPr>
-                  <w:rStyle w:val="Hyperlink"/>
-                </w:rPr>
-                <w:t>6</w:t>
-              </w:r>
-              <w:r>
-                <w:rPr>
-                  <w:rStyle w:val="Hyperlink"/>
-                </w:rPr>
-                <w:t>nj4cAVAOW_SsGJlq1C</w:t>
-              </w:r>
-            </w:hyperlink>
+            <w:r>
+              <w:fldChar w:fldCharType="begin"/>
+            </w:r>
+            <w:r>
+              <w:instrText xml:space="preserve"> HYPERLINK "https://github.com/meitarsh/m.s-aluminium-manager-app/wiki/Alpha_video" </w:instrText>
+            </w:r>
+            <w:r>
+              <w:fldChar w:fldCharType="separate"/>
+            </w:r>
+            <w:r>
+              <w:rPr>
+                <w:rStyle w:val="Hyperlink"/>
+              </w:rPr>
+              <w:t>https://github.com/meitarsh/m.s-aluminium-manager-app/wiki/Alpha_video</w:t>
+            </w:r>
+            <w:r>
+              <w:fldChar w:fldCharType="end"/>
+            </w:r>
+            <w:bookmarkStart w:id="0" w:name="_GoBack"/>
+            <w:bookmarkEnd w:id="0"/>
           </w:p>
         </w:tc>
       </w:tr>
@@ -1398,27 +1397,7 @@
                 <w:bCs/>
                 <w:rtl/>
               </w:rPr>
-              <w:t>תקציר........</w:t>
-            </w:r>
-            <w:r>
-              <w:rPr>
-                <w:rStyle w:val="Hyperlink"/>
-                <w:rFonts w:hint="cs"/>
-                <w:b/>
-                <w:bCs/>
-                <w:rtl/>
-              </w:rPr>
-              <w:t>.</w:t>
-            </w:r>
-            <w:r>
-              <w:rPr>
-                <w:rStyle w:val="Hyperlink"/>
-                <w:rFonts w:hint="cs"/>
-                <w:b/>
-                <w:bCs/>
-                <w:rtl/>
-              </w:rPr>
-              <w:t>......................................................................................................................4</w:t>
+              <w:t>תקציר...............................................................................................................................4</w:t>
             </w:r>
           </w:hyperlink>
         </w:p>
@@ -3601,7 +3580,6 @@
       <w:pPr>
         <w:pStyle w:val="ListParagraph"/>
         <w:rPr>
-          <w:rFonts w:hint="cs"/>
           <w:sz w:val="28"/>
           <w:szCs w:val="28"/>
           <w:rtl/>
@@ -3638,7 +3616,7 @@
           <w:lang w:eastAsia="he-IL"/>
         </w:rPr>
       </w:pPr>
-      <w:bookmarkStart w:id="0" w:name="תקציר"/>
+      <w:bookmarkStart w:id="1" w:name="תקציר"/>
       <w:r>
         <w:rPr>
           <w:rFonts w:ascii="Times New Roman" w:eastAsia="Times New Roman" w:hAnsi="Times New Roman" w:cs="David" w:hint="cs"/>
@@ -3651,7 +3629,7 @@
         <w:t>תקציר</w:t>
       </w:r>
     </w:p>
-    <w:bookmarkEnd w:id="0"/>
+    <w:bookmarkEnd w:id="1"/>
     <w:p>
       <w:pPr>
         <w:bidi w:val="0"/>
@@ -4073,9 +4051,7 @@
           <w:numId w:val="2"/>
         </w:numPr>
       </w:pPr>
-      <w:bookmarkStart w:id="1" w:name="מילון_מונחים_ומושגים"/>
-      <w:bookmarkStart w:id="2" w:name="_GoBack"/>
-      <w:bookmarkEnd w:id="2"/>
+      <w:bookmarkStart w:id="2" w:name="מילון_מונחים_ומושגים"/>
       <w:r>
         <w:rPr>
           <w:sz w:val="28"/>
@@ -4085,7 +4061,7 @@
         <w:t>מילון מונחים, סימנים וקיצורים</w:t>
       </w:r>
     </w:p>
-    <w:bookmarkEnd w:id="1"/>
+    <w:bookmarkEnd w:id="2"/>
     <w:p>
       <w:pPr>
         <w:ind w:left="720"/>
@@ -7360,7 +7336,7 @@
         </w:rPr>
         <w:t xml:space="preserve">שרת </w:t>
       </w:r>
-      <w:hyperlink r:id="rId14" w:history="1">
+      <w:hyperlink r:id="rId13" w:history="1">
         <w:proofErr w:type="spellStart"/>
         <w:r>
           <w:rPr>
@@ -7423,7 +7399,7 @@
         </w:rPr>
         <w:t xml:space="preserve"> כדי לספק גישה נוחה לספריות האחסון מפתחות של אנדרואיד</w:t>
       </w:r>
-      <w:hyperlink r:id="rId15" w:history="1">
+      <w:hyperlink r:id="rId14" w:history="1">
         <w:r>
           <w:rPr>
             <w:rStyle w:val="Hyperlink"/>
@@ -7438,15 +7414,7 @@
           <w:sz w:val="24"/>
           <w:rtl/>
         </w:rPr>
-        <w:t>2. נתבסס על ספריית</w:t>
-      </w:r>
-      <w:r>
-        <w:rPr>
-          <w:rFonts w:hint="cs"/>
-          <w:sz w:val="24"/>
-          <w:rtl/>
-        </w:rPr>
-        <w:t xml:space="preserve"> </w:t>
+        <w:t xml:space="preserve">2. נתבסס על ספריית </w:t>
       </w:r>
       <w:r>
         <w:rPr>
@@ -7462,7 +7430,6 @@
         <w:ind w:left="720"/>
         <w:jc w:val="right"/>
         <w:rPr>
-          <w:rFonts w:hint="cs"/>
           <w:sz w:val="24"/>
         </w:rPr>
       </w:pPr>
@@ -7480,7 +7447,7 @@
         </w:rPr>
         <w:t xml:space="preserve"> בשביל יצירה של מסמכי תיעוד הקוד שלנו</w:t>
       </w:r>
-      <w:hyperlink r:id="rId16" w:history="1">
+      <w:hyperlink r:id="rId15" w:history="1">
         <w:proofErr w:type="spellStart"/>
         <w:r>
           <w:rPr>
@@ -8271,7 +8238,7 @@
         </w:rPr>
         <w:t xml:space="preserve">בדיקת היחידה כבר קיימת אצלנו בקישור </w:t>
       </w:r>
-      <w:hyperlink r:id="rId17" w:history="1">
+      <w:hyperlink r:id="rId16" w:history="1">
         <w:r>
           <w:rPr>
             <w:rStyle w:val="Hyperlink"/>
@@ -8963,7 +8930,7 @@
         </w:rPr>
         <w:t xml:space="preserve">  </w:t>
       </w:r>
-      <w:hyperlink r:id="rId18">
+      <w:hyperlink r:id="rId17">
         <w:r>
           <w:rPr>
             <w:rStyle w:val="InternetLink"/>
@@ -9065,7 +9032,7 @@
                     </pic:cNvPicPr>
                   </pic:nvPicPr>
                   <pic:blipFill>
-                    <a:blip r:embed="rId19"/>
+                    <a:blip r:embed="rId18"/>
                     <a:stretch>
                       <a:fillRect/>
                     </a:stretch>
@@ -9734,7 +9701,7 @@
         </w:rPr>
         <w:t xml:space="preserve">מוצר נוסף שיכול להוות פתרון אפשרי ללקוח הוא </w:t>
       </w:r>
-      <w:hyperlink r:id="rId20" w:history="1">
+      <w:hyperlink r:id="rId19" w:history="1">
         <w:r>
           <w:rPr>
             <w:rStyle w:val="Hyperlink"/>
@@ -9795,7 +9762,7 @@
                     </pic:cNvPicPr>
                   </pic:nvPicPr>
                   <pic:blipFill>
-                    <a:blip r:embed="rId21"/>
+                    <a:blip r:embed="rId20"/>
                     <a:stretch>
                       <a:fillRect/>
                     </a:stretch>
@@ -10255,7 +10222,7 @@
         </w:rPr>
         <w:t xml:space="preserve"> הוא להתחבר ישירות על מסד הנתונים באמצעות דרייבר, פעולה שמבצעת   </w:t>
       </w:r>
-      <w:hyperlink r:id="rId22" w:history="1">
+      <w:hyperlink r:id="rId21" w:history="1">
         <w:r>
           <w:rPr>
             <w:rStyle w:val="Hyperlink"/>
@@ -10330,7 +10297,7 @@
                     </pic:cNvPicPr>
                   </pic:nvPicPr>
                   <pic:blipFill>
-                    <a:blip r:embed="rId23"/>
+                    <a:blip r:embed="rId22"/>
                     <a:stretch>
                       <a:fillRect/>
                     </a:stretch>
@@ -11036,7 +11003,7 @@
                     </pic:cNvPicPr>
                   </pic:nvPicPr>
                   <pic:blipFill>
-                    <a:blip r:embed="rId24">
+                    <a:blip r:embed="rId23">
                       <a:extLst>
                         <a:ext uri="{28A0092B-C50C-407E-A947-70E740481C1C}">
                           <a14:useLocalDpi xmlns:a14="http://schemas.microsoft.com/office/drawing/2010/main" val="0"/>
@@ -11138,7 +11105,7 @@
                     </pic:cNvPicPr>
                   </pic:nvPicPr>
                   <pic:blipFill>
-                    <a:blip r:embed="rId25">
+                    <a:blip r:embed="rId24">
                       <a:extLst>
                         <a:ext uri="{28A0092B-C50C-407E-A947-70E740481C1C}">
                           <a14:useLocalDpi xmlns:a14="http://schemas.microsoft.com/office/drawing/2010/main" val="0"/>
@@ -11305,7 +11272,7 @@
                     </pic:cNvPicPr>
                   </pic:nvPicPr>
                   <pic:blipFill>
-                    <a:blip r:embed="rId26" cstate="print">
+                    <a:blip r:embed="rId25" cstate="print">
                       <a:extLst>
                         <a:ext uri="{28A0092B-C50C-407E-A947-70E740481C1C}">
                           <a14:useLocalDpi xmlns:a14="http://schemas.microsoft.com/office/drawing/2010/main" val="0"/>
@@ -11407,7 +11374,7 @@
                     </pic:cNvPicPr>
                   </pic:nvPicPr>
                   <pic:blipFill>
-                    <a:blip r:embed="rId27" cstate="print">
+                    <a:blip r:embed="rId26" cstate="print">
                       <a:extLst>
                         <a:ext uri="{28A0092B-C50C-407E-A947-70E740481C1C}">
                           <a14:useLocalDpi xmlns:a14="http://schemas.microsoft.com/office/drawing/2010/main" val="0"/>
@@ -11550,7 +11517,7 @@
                     </pic:cNvPicPr>
                   </pic:nvPicPr>
                   <pic:blipFill>
-                    <a:blip r:embed="rId28" cstate="print">
+                    <a:blip r:embed="rId27" cstate="print">
                       <a:extLst>
                         <a:ext uri="{28A0092B-C50C-407E-A947-70E740481C1C}">
                           <a14:useLocalDpi xmlns:a14="http://schemas.microsoft.com/office/drawing/2010/main" val="0"/>
@@ -11808,7 +11775,7 @@
         </w:rPr>
         <w:t>B</w:t>
       </w:r>
-      <w:hyperlink r:id="rId29" w:history="1">
+      <w:hyperlink r:id="rId28" w:history="1">
         <w:r>
           <w:rPr>
             <w:rStyle w:val="Hyperlink"/>
@@ -11832,7 +11799,7 @@
         </w:rPr>
         <w:t>, </w:t>
       </w:r>
-      <w:hyperlink r:id="rId30" w:history="1">
+      <w:hyperlink r:id="rId29" w:history="1">
         <w:r>
           <w:rPr>
             <w:rStyle w:val="Hyperlink"/>
@@ -11870,7 +11837,7 @@
         </w:rPr>
         <w:t>, </w:t>
       </w:r>
-      <w:hyperlink r:id="rId31" w:history="1">
+      <w:hyperlink r:id="rId30" w:history="1">
         <w:r>
           <w:rPr>
             <w:rStyle w:val="Hyperlink"/>
@@ -11894,7 +11861,7 @@
         </w:rPr>
         <w:t>, </w:t>
       </w:r>
-      <w:hyperlink r:id="rId32" w:history="1">
+      <w:hyperlink r:id="rId31" w:history="1">
         <w:r>
           <w:rPr>
             <w:rStyle w:val="Hyperlink"/>
@@ -11918,7 +11885,7 @@
         </w:rPr>
         <w:t>, </w:t>
       </w:r>
-      <w:hyperlink r:id="rId33" w:history="1">
+      <w:hyperlink r:id="rId32" w:history="1">
         <w:r>
           <w:rPr>
             <w:rStyle w:val="Hyperlink"/>
@@ -11952,7 +11919,7 @@
       <w:pPr>
         <w:bidi w:val="0"/>
       </w:pPr>
-      <w:hyperlink r:id="rId34" w:history="1">
+      <w:hyperlink r:id="rId33" w:history="1">
         <w:r>
           <w:rPr>
             <w:rStyle w:val="Hyperlink"/>
@@ -12012,7 +11979,7 @@
         </w:rPr>
         <w:t xml:space="preserve">Database Programming with JDBC and Java by </w:t>
       </w:r>
-      <w:hyperlink r:id="rId35" w:history="1">
+      <w:hyperlink r:id="rId34" w:history="1">
         <w:r>
           <w:rPr>
             <w:rStyle w:val="Hyperlink"/>
@@ -12046,7 +12013,7 @@
       <w:pPr>
         <w:bidi w:val="0"/>
       </w:pPr>
-      <w:hyperlink r:id="rId36" w:history="1">
+      <w:hyperlink r:id="rId35" w:history="1">
         <w:r>
           <w:rPr>
             <w:rStyle w:val="Hyperlink"/>
@@ -12122,7 +12089,7 @@
         </w:rPr>
         <w:t xml:space="preserve"> by J</w:t>
       </w:r>
-      <w:hyperlink r:id="rId37" w:history="1">
+      <w:hyperlink r:id="rId36" w:history="1">
         <w:r>
           <w:rPr>
             <w:rStyle w:val="Hyperlink"/>
@@ -12146,7 +12113,7 @@
         </w:rPr>
         <w:t>, </w:t>
       </w:r>
-      <w:hyperlink r:id="rId38" w:history="1">
+      <w:hyperlink r:id="rId37" w:history="1">
         <w:r>
           <w:rPr>
             <w:rStyle w:val="Hyperlink"/>
@@ -12170,7 +12137,7 @@
         </w:rPr>
         <w:t>, </w:t>
       </w:r>
-      <w:hyperlink r:id="rId39" w:history="1">
+      <w:hyperlink r:id="rId38" w:history="1">
         <w:r>
           <w:rPr>
             <w:rStyle w:val="Hyperlink"/>
@@ -12218,7 +12185,7 @@
       <w:pPr>
         <w:bidi w:val="0"/>
       </w:pPr>
-      <w:hyperlink r:id="rId40" w:history="1">
+      <w:hyperlink r:id="rId39" w:history="1">
         <w:r>
           <w:rPr>
             <w:rStyle w:val="Hyperlink"/>
@@ -12297,7 +12264,7 @@
       <w:pPr>
         <w:bidi w:val="0"/>
       </w:pPr>
-      <w:hyperlink r:id="rId41" w:history="1">
+      <w:hyperlink r:id="rId40" w:history="1">
         <w:r>
           <w:rPr>
             <w:rStyle w:val="Hyperlink"/>
@@ -12367,7 +12334,7 @@
       </w:r>
     </w:p>
     <w:p>
-      <w:hyperlink r:id="rId42" w:history="1">
+      <w:hyperlink r:id="rId41" w:history="1">
         <w:r>
           <w:rPr>
             <w:rStyle w:val="Hyperlink"/>
@@ -12410,7 +12377,7 @@
           <w:rtl/>
         </w:rPr>
       </w:pPr>
-      <w:hyperlink r:id="rId43" w:history="1">
+      <w:hyperlink r:id="rId42" w:history="1">
         <w:r>
           <w:rPr>
             <w:rStyle w:val="Hyperlink"/>
@@ -12454,7 +12421,7 @@
       </w:r>
     </w:p>
     <w:p>
-      <w:hyperlink r:id="rId44" w:history="1">
+      <w:hyperlink r:id="rId43" w:history="1">
         <w:r>
           <w:rPr>
             <w:rStyle w:val="Hyperlink"/>
@@ -12503,7 +12470,7 @@
           <w:rtl/>
         </w:rPr>
       </w:pPr>
-      <w:hyperlink r:id="rId45" w:history="1">
+      <w:hyperlink r:id="rId44" w:history="1">
         <w:r>
           <w:rPr>
             <w:rStyle w:val="Hyperlink"/>
@@ -12839,7 +12806,7 @@
                     </pic:cNvPicPr>
                   </pic:nvPicPr>
                   <pic:blipFill>
-                    <a:blip r:embed="rId46">
+                    <a:blip r:embed="rId45">
                       <a:extLst>
                         <a:ext uri="{28A0092B-C50C-407E-A947-70E740481C1C}">
                           <a14:useLocalDpi xmlns:a14="http://schemas.microsoft.com/office/drawing/2010/main" val="0"/>
@@ -13030,7 +12997,7 @@
                     </pic:cNvPicPr>
                   </pic:nvPicPr>
                   <pic:blipFill>
-                    <a:blip r:embed="rId47">
+                    <a:blip r:embed="rId46">
                       <a:extLst>
                         <a:ext uri="{28A0092B-C50C-407E-A947-70E740481C1C}">
                           <a14:useLocalDpi xmlns:a14="http://schemas.microsoft.com/office/drawing/2010/main" val="0"/>
@@ -13252,7 +13219,7 @@
                     </pic:cNvPicPr>
                   </pic:nvPicPr>
                   <pic:blipFill>
-                    <a:blip r:embed="rId48">
+                    <a:blip r:embed="rId47">
                       <a:extLst>
                         <a:ext uri="{28A0092B-C50C-407E-A947-70E740481C1C}">
                           <a14:useLocalDpi xmlns:a14="http://schemas.microsoft.com/office/drawing/2010/main" val="0"/>
@@ -13428,6 +13395,139 @@
                 <pic:pic xmlns:pic="http://schemas.openxmlformats.org/drawingml/2006/picture">
                   <pic:nvPicPr>
                     <pic:cNvPr id="0" name="Picture 2" descr="C:\Users\trunk\AppData\Local\Microsoft\Windows\INetCache\Content.Word\login-auto.jpg"/>
+                    <pic:cNvPicPr>
+                      <a:picLocks noChangeAspect="1" noChangeArrowheads="1"/>
+                    </pic:cNvPicPr>
+                  </pic:nvPicPr>
+                  <pic:blipFill>
+                    <a:blip r:embed="rId48" cstate="print">
+                      <a:extLst>
+                        <a:ext uri="{28A0092B-C50C-407E-A947-70E740481C1C}">
+                          <a14:useLocalDpi xmlns:a14="http://schemas.microsoft.com/office/drawing/2010/main" val="0"/>
+                        </a:ext>
+                      </a:extLst>
+                    </a:blip>
+                    <a:srcRect/>
+                    <a:stretch>
+                      <a:fillRect/>
+                    </a:stretch>
+                  </pic:blipFill>
+                  <pic:spPr bwMode="auto">
+                    <a:xfrm>
+                      <a:off x="0" y="0"/>
+                      <a:ext cx="1011600" cy="1800000"/>
+                    </a:xfrm>
+                    <a:prstGeom prst="rect">
+                      <a:avLst/>
+                    </a:prstGeom>
+                    <a:noFill/>
+                    <a:ln>
+                      <a:noFill/>
+                    </a:ln>
+                  </pic:spPr>
+                </pic:pic>
+              </a:graphicData>
+            </a:graphic>
+          </wp:inline>
+        </w:drawing>
+      </w:r>
+    </w:p>
+    <w:p>
+      <w:pPr>
+        <w:spacing w:line="360" w:lineRule="auto"/>
+        <w:rPr>
+          <w:rFonts w:cs="David"/>
+          <w:sz w:val="28"/>
+          <w:szCs w:val="28"/>
+        </w:rPr>
+      </w:pPr>
+    </w:p>
+    <w:p>
+      <w:pPr>
+        <w:spacing w:line="360" w:lineRule="auto"/>
+        <w:rPr>
+          <w:rFonts w:cs="David"/>
+          <w:sz w:val="28"/>
+          <w:szCs w:val="28"/>
+        </w:rPr>
+      </w:pPr>
+    </w:p>
+    <w:p>
+      <w:pPr>
+        <w:spacing w:line="360" w:lineRule="auto"/>
+        <w:rPr>
+          <w:rFonts w:cs="David"/>
+          <w:sz w:val="28"/>
+          <w:szCs w:val="28"/>
+        </w:rPr>
+      </w:pPr>
+    </w:p>
+    <w:p>
+      <w:pPr>
+        <w:spacing w:line="360" w:lineRule="auto"/>
+        <w:rPr>
+          <w:rFonts w:cs="David"/>
+          <w:sz w:val="28"/>
+          <w:szCs w:val="28"/>
+        </w:rPr>
+      </w:pPr>
+    </w:p>
+    <w:p>
+      <w:pPr>
+        <w:spacing w:line="360" w:lineRule="auto"/>
+        <w:rPr>
+          <w:rFonts w:cs="David"/>
+          <w:b/>
+          <w:bCs/>
+          <w:sz w:val="28"/>
+          <w:szCs w:val="28"/>
+          <w:u w:val="single"/>
+          <w:rtl/>
+        </w:rPr>
+      </w:pPr>
+      <w:r>
+        <w:rPr>
+          <w:rFonts w:cs="David" w:hint="cs"/>
+          <w:b/>
+          <w:bCs/>
+          <w:sz w:val="28"/>
+          <w:szCs w:val="28"/>
+          <w:u w:val="single"/>
+          <w:rtl/>
+        </w:rPr>
+        <w:t>התפריט שנפתח עם אופציות שונות במסך ההתחברות</w:t>
+      </w:r>
+    </w:p>
+    <w:p>
+      <w:pPr>
+        <w:spacing w:line="360" w:lineRule="auto"/>
+        <w:rPr>
+          <w:rFonts w:cs="David"/>
+          <w:sz w:val="28"/>
+          <w:szCs w:val="28"/>
+          <w:rtl/>
+        </w:rPr>
+      </w:pPr>
+      <w:r>
+        <w:rPr>
+          <w:rFonts w:cs="David" w:hint="cs"/>
+          <w:noProof/>
+          <w:sz w:val="28"/>
+          <w:szCs w:val="28"/>
+        </w:rPr>
+        <w:drawing>
+          <wp:inline distT="0" distB="0" distL="0" distR="0">
+            <wp:extent cx="1011600" cy="1800000"/>
+            <wp:effectExtent l="0" t="0" r="0" b="0"/>
+            <wp:docPr id="6" name="Picture 6" descr="C:\Users\trunk\AppData\Local\Microsoft\Windows\INetCache\Content.Word\login-manual.jpg"/>
+            <wp:cNvGraphicFramePr>
+              <a:graphicFrameLocks xmlns:a="http://schemas.openxmlformats.org/drawingml/2006/main" noChangeAspect="1"/>
+            </wp:cNvGraphicFramePr>
+            <a:graphic xmlns:a="http://schemas.openxmlformats.org/drawingml/2006/main">
+              <a:graphicData uri="http://schemas.openxmlformats.org/drawingml/2006/picture">
+                <pic:pic xmlns:pic="http://schemas.openxmlformats.org/drawingml/2006/picture">
+                  <pic:nvPicPr>
+                    <pic:cNvPr id="0" name="Picture 4" descr="C:\Users\trunk\AppData\Local\Microsoft\Windows\INetCache\Content.Word\login-manual.jpg"/>
                     <pic:cNvPicPr>
                       <a:picLocks noChangeAspect="1" noChangeArrowheads="1"/>
                     </pic:cNvPicPr>
@@ -13472,36 +13572,7 @@
           <w:rFonts w:cs="David"/>
           <w:sz w:val="28"/>
           <w:szCs w:val="28"/>
-        </w:rPr>
-      </w:pPr>
-    </w:p>
-    <w:p>
-      <w:pPr>
-        <w:spacing w:line="360" w:lineRule="auto"/>
-        <w:rPr>
-          <w:rFonts w:cs="David"/>
-          <w:sz w:val="28"/>
-          <w:szCs w:val="28"/>
-        </w:rPr>
-      </w:pPr>
-    </w:p>
-    <w:p>
-      <w:pPr>
-        <w:spacing w:line="360" w:lineRule="auto"/>
-        <w:rPr>
-          <w:rFonts w:cs="David"/>
-          <w:sz w:val="28"/>
-          <w:szCs w:val="28"/>
-        </w:rPr>
-      </w:pPr>
-    </w:p>
-    <w:p>
-      <w:pPr>
-        <w:spacing w:line="360" w:lineRule="auto"/>
-        <w:rPr>
-          <w:rFonts w:cs="David"/>
-          <w:sz w:val="28"/>
-          <w:szCs w:val="28"/>
+          <w:rtl/>
         </w:rPr>
       </w:pPr>
     </w:p>
@@ -13528,7 +13599,57 @@
           <w:u w:val="single"/>
           <w:rtl/>
         </w:rPr>
-        <w:t>התפריט שנפתח עם אופציות שונות במסך ההתחברות</w:t>
+        <w:t xml:space="preserve">מסך ההתחברות </w:t>
+      </w:r>
+      <w:r>
+        <w:rPr>
+          <w:rFonts w:cs="David"/>
+          <w:b/>
+          <w:bCs/>
+          <w:sz w:val="28"/>
+          <w:szCs w:val="28"/>
+          <w:u w:val="single"/>
+          <w:rtl/>
+        </w:rPr>
+        <w:t>–</w:t>
+      </w:r>
+      <w:r>
+        <w:rPr>
+          <w:rFonts w:cs="David" w:hint="cs"/>
+          <w:b/>
+          <w:bCs/>
+          <w:sz w:val="28"/>
+          <w:szCs w:val="28"/>
+          <w:u w:val="single"/>
+          <w:rtl/>
+        </w:rPr>
+        <w:t xml:space="preserve"> אופציית ההזנה הידנית של משתמש וסיסמה במידה ויש משתמש חדש להוסיף </w:t>
+      </w:r>
+      <w:proofErr w:type="spellStart"/>
+      <w:r>
+        <w:rPr>
+          <w:rFonts w:cs="David" w:hint="cs"/>
+          <w:b/>
+          <w:bCs/>
+          <w:sz w:val="28"/>
+          <w:szCs w:val="28"/>
+          <w:u w:val="single"/>
+          <w:rtl/>
+        </w:rPr>
+        <w:t>לזכרון</w:t>
+      </w:r>
+      <w:proofErr w:type="spellEnd"/>
+      <w:r>
+        <w:rPr>
+          <w:rFonts w:cs="David" w:hint="cs"/>
+          <w:b/>
+          <w:bCs/>
+          <w:sz w:val="28"/>
+          <w:szCs w:val="28"/>
+          <w:u w:val="single"/>
+          <w:rtl/>
+        </w:rPr>
+        <w:t xml:space="preserve"> המכשיר</w:t>
       </w:r>
     </w:p>
     <w:p>
@@ -13543,7 +13664,7 @@
       </w:pPr>
       <w:r>
         <w:rPr>
-          <w:rFonts w:cs="David" w:hint="cs"/>
+          <w:rFonts w:cs="David"/>
           <w:noProof/>
           <w:sz w:val="28"/>
           <w:szCs w:val="28"/>
@@ -13552,7 +13673,7 @@
           <wp:inline distT="0" distB="0" distL="0" distR="0">
             <wp:extent cx="1011600" cy="1800000"/>
             <wp:effectExtent l="0" t="0" r="0" b="0"/>
-            <wp:docPr id="6" name="Picture 6" descr="C:\Users\trunk\AppData\Local\Microsoft\Windows\INetCache\Content.Word\login-manual.jpg"/>
+            <wp:docPr id="7" name="Picture 7" descr="C:\Users\trunk\AppData\Local\Microsoft\Windows\INetCache\Content.Word\login-write.jpg"/>
             <wp:cNvGraphicFramePr>
               <a:graphicFrameLocks xmlns:a="http://schemas.openxmlformats.org/drawingml/2006/main" noChangeAspect="1"/>
             </wp:cNvGraphicFramePr>
@@ -13560,7 +13681,7 @@
               <a:graphicData uri="http://schemas.openxmlformats.org/drawingml/2006/picture">
                 <pic:pic xmlns:pic="http://schemas.openxmlformats.org/drawingml/2006/picture">
                   <pic:nvPicPr>
-                    <pic:cNvPr id="0" name="Picture 4" descr="C:\Users\trunk\AppData\Local\Microsoft\Windows\INetCache\Content.Word\login-manual.jpg"/>
+                    <pic:cNvPr id="0" name="Picture 5" descr="C:\Users\trunk\AppData\Local\Microsoft\Windows\INetCache\Content.Word\login-write.jpg"/>
                     <pic:cNvPicPr>
                       <a:picLocks noChangeAspect="1" noChangeArrowheads="1"/>
                     </pic:cNvPicPr>
@@ -13603,17 +13724,6 @@
         <w:spacing w:line="360" w:lineRule="auto"/>
         <w:rPr>
           <w:rFonts w:cs="David"/>
-          <w:sz w:val="28"/>
-          <w:szCs w:val="28"/>
-          <w:rtl/>
-        </w:rPr>
-      </w:pPr>
-    </w:p>
-    <w:p>
-      <w:pPr>
-        <w:spacing w:line="360" w:lineRule="auto"/>
-        <w:rPr>
-          <w:rFonts w:cs="David"/>
           <w:b/>
           <w:bCs/>
           <w:sz w:val="28"/>
@@ -13632,20 +13742,9 @@
           <w:u w:val="single"/>
           <w:rtl/>
         </w:rPr>
-        <w:t xml:space="preserve">מסך ההתחברות </w:t>
-      </w:r>
-      <w:r>
-        <w:rPr>
-          <w:rFonts w:cs="David"/>
-          <w:b/>
-          <w:bCs/>
-          <w:sz w:val="28"/>
-          <w:szCs w:val="28"/>
-          <w:u w:val="single"/>
-          <w:rtl/>
-        </w:rPr>
-        <w:t>–</w:t>
-      </w:r>
+        <w:t xml:space="preserve">במידה והמשתמש רוצה למחוק משתמשים </w:t>
+      </w:r>
+      <w:proofErr w:type="spellStart"/>
       <w:r>
         <w:rPr>
           <w:rFonts w:cs="David" w:hint="cs"/>
@@ -13656,9 +13755,9 @@
           <w:u w:val="single"/>
           <w:rtl/>
         </w:rPr>
-        <w:t xml:space="preserve"> אופציית ההזנה הידנית של משתמש וסיסמה במידה ויש משתמש חדש להוסיף </w:t>
-      </w:r>
-      <w:proofErr w:type="spellStart"/>
+        <w:t>מהזכרון</w:t>
+      </w:r>
+      <w:proofErr w:type="spellEnd"/>
       <w:r>
         <w:rPr>
           <w:rFonts w:cs="David" w:hint="cs"/>
@@ -13669,20 +13768,7 @@
           <w:u w:val="single"/>
           <w:rtl/>
         </w:rPr>
-        <w:t>לזכרון</w:t>
-      </w:r>
-      <w:proofErr w:type="spellEnd"/>
-      <w:r>
-        <w:rPr>
-          <w:rFonts w:cs="David" w:hint="cs"/>
-          <w:b/>
-          <w:bCs/>
-          <w:sz w:val="28"/>
-          <w:szCs w:val="28"/>
-          <w:u w:val="single"/>
-          <w:rtl/>
-        </w:rPr>
-        <w:t xml:space="preserve"> המכשיר</w:t>
+        <w:t xml:space="preserve"> מכשיר או לשנות את הסיסמה המוזנת אוטומטית בתהליך ההתחברות, יש מסך שליטה לזה</w:t>
       </w:r>
     </w:p>
     <w:p>
@@ -13702,11 +13788,12 @@
           <w:sz w:val="28"/>
           <w:szCs w:val="28"/>
         </w:rPr>
+        <w:lastRenderedPageBreak/>
         <w:drawing>
           <wp:inline distT="0" distB="0" distL="0" distR="0">
             <wp:extent cx="1011600" cy="1800000"/>
             <wp:effectExtent l="0" t="0" r="0" b="0"/>
-            <wp:docPr id="7" name="Picture 7" descr="C:\Users\trunk\AppData\Local\Microsoft\Windows\INetCache\Content.Word\login-write.jpg"/>
+            <wp:docPr id="12" name="Picture 12" descr="C:\Users\trunk\AppData\Local\Microsoft\Windows\INetCache\Content.Word\login-change_pw_or_delete.jpg"/>
             <wp:cNvGraphicFramePr>
               <a:graphicFrameLocks xmlns:a="http://schemas.openxmlformats.org/drawingml/2006/main" noChangeAspect="1"/>
             </wp:cNvGraphicFramePr>
@@ -13714,7 +13801,7 @@
               <a:graphicData uri="http://schemas.openxmlformats.org/drawingml/2006/picture">
                 <pic:pic xmlns:pic="http://schemas.openxmlformats.org/drawingml/2006/picture">
                   <pic:nvPicPr>
-                    <pic:cNvPr id="0" name="Picture 5" descr="C:\Users\trunk\AppData\Local\Microsoft\Windows\INetCache\Content.Word\login-write.jpg"/>
+                    <pic:cNvPr id="0" name="Picture 10" descr="C:\Users\trunk\AppData\Local\Microsoft\Windows\INetCache\Content.Word\login-change_pw_or_delete.jpg"/>
                     <pic:cNvPicPr>
                       <a:picLocks noChangeAspect="1" noChangeArrowheads="1"/>
                     </pic:cNvPicPr>
@@ -13757,6 +13844,17 @@
         <w:spacing w:line="360" w:lineRule="auto"/>
         <w:rPr>
           <w:rFonts w:cs="David"/>
+          <w:sz w:val="28"/>
+          <w:szCs w:val="28"/>
+          <w:rtl/>
+        </w:rPr>
+      </w:pPr>
+    </w:p>
+    <w:p>
+      <w:pPr>
+        <w:spacing w:line="360" w:lineRule="auto"/>
+        <w:rPr>
+          <w:rFonts w:cs="David"/>
           <w:b/>
           <w:bCs/>
           <w:sz w:val="28"/>
@@ -13775,9 +13873,20 @@
           <w:u w:val="single"/>
           <w:rtl/>
         </w:rPr>
-        <w:t xml:space="preserve">במידה והמשתמש רוצה למחוק משתמשים </w:t>
-      </w:r>
-      <w:proofErr w:type="spellStart"/>
+        <w:t xml:space="preserve">לאחר מסך ההתחברות </w:t>
+      </w:r>
+      <w:r>
+        <w:rPr>
+          <w:rFonts w:cs="David"/>
+          <w:b/>
+          <w:bCs/>
+          <w:sz w:val="28"/>
+          <w:szCs w:val="28"/>
+          <w:u w:val="single"/>
+          <w:rtl/>
+        </w:rPr>
+        <w:t>–</w:t>
+      </w:r>
       <w:r>
         <w:rPr>
           <w:rFonts w:cs="David" w:hint="cs"/>
@@ -13788,20 +13897,7 @@
           <w:u w:val="single"/>
           <w:rtl/>
         </w:rPr>
-        <w:t>מהזכרון</w:t>
-      </w:r>
-      <w:proofErr w:type="spellEnd"/>
-      <w:r>
-        <w:rPr>
-          <w:rFonts w:cs="David" w:hint="cs"/>
-          <w:b/>
-          <w:bCs/>
-          <w:sz w:val="28"/>
-          <w:szCs w:val="28"/>
-          <w:u w:val="single"/>
-          <w:rtl/>
-        </w:rPr>
-        <w:t xml:space="preserve"> מכשיר או לשנות את הסיסמה המוזנת אוטומטית בתהליך ההתחברות, יש מסך שליטה לזה</w:t>
+        <w:t xml:space="preserve"> בורר הפרויקטים, בחירת הפרויקט בו המשתמש ירצה לעסוק</w:t>
       </w:r>
     </w:p>
     <w:p>
@@ -13821,12 +13917,11 @@
           <w:sz w:val="28"/>
           <w:szCs w:val="28"/>
         </w:rPr>
-        <w:lastRenderedPageBreak/>
         <w:drawing>
           <wp:inline distT="0" distB="0" distL="0" distR="0">
             <wp:extent cx="1011600" cy="1800000"/>
             <wp:effectExtent l="0" t="0" r="0" b="0"/>
-            <wp:docPr id="12" name="Picture 12" descr="C:\Users\trunk\AppData\Local\Microsoft\Windows\INetCache\Content.Word\login-change_pw_or_delete.jpg"/>
+            <wp:docPr id="8" name="Picture 8" descr="C:\Users\trunk\AppData\Local\Microsoft\Windows\INetCache\Content.Word\choose_project.jpg"/>
             <wp:cNvGraphicFramePr>
               <a:graphicFrameLocks xmlns:a="http://schemas.openxmlformats.org/drawingml/2006/main" noChangeAspect="1"/>
             </wp:cNvGraphicFramePr>
@@ -13834,7 +13929,7 @@
               <a:graphicData uri="http://schemas.openxmlformats.org/drawingml/2006/picture">
                 <pic:pic xmlns:pic="http://schemas.openxmlformats.org/drawingml/2006/picture">
                   <pic:nvPicPr>
-                    <pic:cNvPr id="0" name="Picture 10" descr="C:\Users\trunk\AppData\Local\Microsoft\Windows\INetCache\Content.Word\login-change_pw_or_delete.jpg"/>
+                    <pic:cNvPr id="0" name="Picture 6" descr="C:\Users\trunk\AppData\Local\Microsoft\Windows\INetCache\Content.Word\choose_project.jpg"/>
                     <pic:cNvPicPr>
                       <a:picLocks noChangeAspect="1" noChangeArrowheads="1"/>
                     </pic:cNvPicPr>
@@ -13877,8 +13972,11 @@
         <w:spacing w:line="360" w:lineRule="auto"/>
         <w:rPr>
           <w:rFonts w:cs="David"/>
-          <w:sz w:val="28"/>
-          <w:szCs w:val="28"/>
+          <w:b/>
+          <w:bCs/>
+          <w:sz w:val="28"/>
+          <w:szCs w:val="28"/>
+          <w:u w:val="single"/>
           <w:rtl/>
         </w:rPr>
       </w:pPr>
@@ -13906,31 +14004,7 @@
           <w:u w:val="single"/>
           <w:rtl/>
         </w:rPr>
-        <w:t xml:space="preserve">לאחר מסך ההתחברות </w:t>
-      </w:r>
-      <w:r>
-        <w:rPr>
-          <w:rFonts w:cs="David"/>
-          <w:b/>
-          <w:bCs/>
-          <w:sz w:val="28"/>
-          <w:szCs w:val="28"/>
-          <w:u w:val="single"/>
-          <w:rtl/>
-        </w:rPr>
-        <w:t>–</w:t>
-      </w:r>
-      <w:r>
-        <w:rPr>
-          <w:rFonts w:cs="David" w:hint="cs"/>
-          <w:b/>
-          <w:bCs/>
-          <w:sz w:val="28"/>
-          <w:szCs w:val="28"/>
-          <w:u w:val="single"/>
-          <w:rtl/>
-        </w:rPr>
-        <w:t xml:space="preserve"> בורר הפרויקטים, בחירת הפרויקט בו המשתמש ירצה לעסוק</w:t>
+        <w:t>האופציות השונות שניתנות לאחר בחירת הפרויקט</w:t>
       </w:r>
     </w:p>
     <w:p>
@@ -13954,7 +14028,7 @@
           <wp:inline distT="0" distB="0" distL="0" distR="0">
             <wp:extent cx="1011600" cy="1800000"/>
             <wp:effectExtent l="0" t="0" r="0" b="0"/>
-            <wp:docPr id="8" name="Picture 8" descr="C:\Users\trunk\AppData\Local\Microsoft\Windows\INetCache\Content.Word\choose_project.jpg"/>
+            <wp:docPr id="9" name="Picture 9" descr="C:\Users\trunk\AppData\Local\Microsoft\Windows\INetCache\Content.Word\chooses_operation.jpg"/>
             <wp:cNvGraphicFramePr>
               <a:graphicFrameLocks xmlns:a="http://schemas.openxmlformats.org/drawingml/2006/main" noChangeAspect="1"/>
             </wp:cNvGraphicFramePr>
@@ -13962,7 +14036,7 @@
               <a:graphicData uri="http://schemas.openxmlformats.org/drawingml/2006/picture">
                 <pic:pic xmlns:pic="http://schemas.openxmlformats.org/drawingml/2006/picture">
                   <pic:nvPicPr>
-                    <pic:cNvPr id="0" name="Picture 6" descr="C:\Users\trunk\AppData\Local\Microsoft\Windows\INetCache\Content.Word\choose_project.jpg"/>
+                    <pic:cNvPr id="0" name="Picture 7" descr="C:\Users\trunk\AppData\Local\Microsoft\Windows\INetCache\Content.Word\chooses_operation.jpg"/>
                     <pic:cNvPicPr>
                       <a:picLocks noChangeAspect="1" noChangeArrowheads="1"/>
                     </pic:cNvPicPr>
@@ -14013,20 +14087,6 @@
           <w:rtl/>
         </w:rPr>
       </w:pPr>
-    </w:p>
-    <w:p>
-      <w:pPr>
-        <w:spacing w:line="360" w:lineRule="auto"/>
-        <w:rPr>
-          <w:rFonts w:cs="David"/>
-          <w:b/>
-          <w:bCs/>
-          <w:sz w:val="28"/>
-          <w:szCs w:val="28"/>
-          <w:u w:val="single"/>
-          <w:rtl/>
-        </w:rPr>
-      </w:pPr>
       <w:r>
         <w:rPr>
           <w:rFonts w:cs="David" w:hint="cs"/>
@@ -14037,7 +14097,7 @@
           <w:u w:val="single"/>
           <w:rtl/>
         </w:rPr>
-        <w:t>האופציות השונות שניתנות לאחר בחירת הפרויקט</w:t>
+        <w:t>אופציית קבלני המשנה</w:t>
       </w:r>
     </w:p>
     <w:p>
@@ -14057,11 +14117,12 @@
           <w:sz w:val="28"/>
           <w:szCs w:val="28"/>
         </w:rPr>
+        <w:lastRenderedPageBreak/>
         <w:drawing>
           <wp:inline distT="0" distB="0" distL="0" distR="0">
             <wp:extent cx="1011600" cy="1800000"/>
             <wp:effectExtent l="0" t="0" r="0" b="0"/>
-            <wp:docPr id="9" name="Picture 9" descr="C:\Users\trunk\AppData\Local\Microsoft\Windows\INetCache\Content.Word\chooses_operation.jpg"/>
+            <wp:docPr id="10" name="Picture 10" descr="C:\Users\trunk\AppData\Local\Microsoft\Windows\INetCache\Content.Word\kablni_mishne.jpg"/>
             <wp:cNvGraphicFramePr>
               <a:graphicFrameLocks xmlns:a="http://schemas.openxmlformats.org/drawingml/2006/main" noChangeAspect="1"/>
             </wp:cNvGraphicFramePr>
@@ -14069,7 +14130,7 @@
               <a:graphicData uri="http://schemas.openxmlformats.org/drawingml/2006/picture">
                 <pic:pic xmlns:pic="http://schemas.openxmlformats.org/drawingml/2006/picture">
                   <pic:nvPicPr>
-                    <pic:cNvPr id="0" name="Picture 7" descr="C:\Users\trunk\AppData\Local\Microsoft\Windows\INetCache\Content.Word\chooses_operation.jpg"/>
+                    <pic:cNvPr id="0" name="Picture 8" descr="C:\Users\trunk\AppData\Local\Microsoft\Windows\INetCache\Content.Word\kablni_mishne.jpg"/>
                     <pic:cNvPicPr>
                       <a:picLocks noChangeAspect="1" noChangeArrowheads="1"/>
                     </pic:cNvPicPr>
@@ -14112,6 +14173,67 @@
         <w:spacing w:line="360" w:lineRule="auto"/>
         <w:rPr>
           <w:rFonts w:cs="David"/>
+          <w:sz w:val="28"/>
+          <w:szCs w:val="28"/>
+          <w:rtl/>
+        </w:rPr>
+      </w:pPr>
+    </w:p>
+    <w:p>
+      <w:pPr>
+        <w:spacing w:line="360" w:lineRule="auto"/>
+        <w:rPr>
+          <w:rFonts w:cs="David"/>
+          <w:sz w:val="28"/>
+          <w:szCs w:val="28"/>
+          <w:rtl/>
+        </w:rPr>
+      </w:pPr>
+    </w:p>
+    <w:p>
+      <w:pPr>
+        <w:spacing w:line="360" w:lineRule="auto"/>
+        <w:rPr>
+          <w:rFonts w:cs="David"/>
+          <w:sz w:val="28"/>
+          <w:szCs w:val="28"/>
+          <w:rtl/>
+        </w:rPr>
+      </w:pPr>
+    </w:p>
+    <w:p>
+      <w:pPr>
+        <w:spacing w:line="360" w:lineRule="auto"/>
+        <w:rPr>
+          <w:rFonts w:cs="David"/>
+          <w:b/>
+          <w:bCs/>
+          <w:sz w:val="28"/>
+          <w:szCs w:val="28"/>
+          <w:u w:val="single"/>
+          <w:rtl/>
+        </w:rPr>
+      </w:pPr>
+    </w:p>
+    <w:p>
+      <w:pPr>
+        <w:spacing w:line="360" w:lineRule="auto"/>
+        <w:rPr>
+          <w:rFonts w:cs="David"/>
+          <w:b/>
+          <w:bCs/>
+          <w:sz w:val="28"/>
+          <w:szCs w:val="28"/>
+          <w:u w:val="single"/>
+          <w:rtl/>
+        </w:rPr>
+      </w:pPr>
+    </w:p>
+    <w:p>
+      <w:pPr>
+        <w:spacing w:line="360" w:lineRule="auto"/>
+        <w:rPr>
+          <w:rFonts w:cs="David"/>
           <w:b/>
           <w:bCs/>
           <w:sz w:val="28"/>
@@ -14130,7 +14252,7 @@
           <w:u w:val="single"/>
           <w:rtl/>
         </w:rPr>
-        <w:t>אופציית קבלני המשנה</w:t>
+        <w:t>אופציית הדיווחי תקלות</w:t>
       </w:r>
     </w:p>
     <w:p>
@@ -14150,12 +14272,11 @@
           <w:sz w:val="28"/>
           <w:szCs w:val="28"/>
         </w:rPr>
-        <w:lastRenderedPageBreak/>
         <w:drawing>
           <wp:inline distT="0" distB="0" distL="0" distR="0">
             <wp:extent cx="1011600" cy="1800000"/>
             <wp:effectExtent l="0" t="0" r="0" b="0"/>
-            <wp:docPr id="10" name="Picture 10" descr="C:\Users\trunk\AppData\Local\Microsoft\Windows\INetCache\Content.Word\kablni_mishne.jpg"/>
+            <wp:docPr id="11" name="Picture 11" descr="C:\Users\trunk\AppData\Local\Microsoft\Windows\INetCache\Content.Word\divohi_takalot.jpg"/>
             <wp:cNvGraphicFramePr>
               <a:graphicFrameLocks xmlns:a="http://schemas.openxmlformats.org/drawingml/2006/main" noChangeAspect="1"/>
             </wp:cNvGraphicFramePr>
@@ -14163,7 +14284,7 @@
               <a:graphicData uri="http://schemas.openxmlformats.org/drawingml/2006/picture">
                 <pic:pic xmlns:pic="http://schemas.openxmlformats.org/drawingml/2006/picture">
                   <pic:nvPicPr>
-                    <pic:cNvPr id="0" name="Picture 8" descr="C:\Users\trunk\AppData\Local\Microsoft\Windows\INetCache\Content.Word\kablni_mishne.jpg"/>
+                    <pic:cNvPr id="0" name="Picture 9" descr="C:\Users\trunk\AppData\Local\Microsoft\Windows\INetCache\Content.Word\divohi_takalot.jpg"/>
                     <pic:cNvPicPr>
                       <a:picLocks noChangeAspect="1" noChangeArrowheads="1"/>
                     </pic:cNvPicPr>
@@ -14217,160 +14338,6 @@
         <w:spacing w:line="360" w:lineRule="auto"/>
         <w:rPr>
           <w:rFonts w:cs="David"/>
-          <w:sz w:val="28"/>
-          <w:szCs w:val="28"/>
-          <w:rtl/>
-        </w:rPr>
-      </w:pPr>
-    </w:p>
-    <w:p>
-      <w:pPr>
-        <w:spacing w:line="360" w:lineRule="auto"/>
-        <w:rPr>
-          <w:rFonts w:cs="David"/>
-          <w:sz w:val="28"/>
-          <w:szCs w:val="28"/>
-          <w:rtl/>
-        </w:rPr>
-      </w:pPr>
-    </w:p>
-    <w:p>
-      <w:pPr>
-        <w:spacing w:line="360" w:lineRule="auto"/>
-        <w:rPr>
-          <w:rFonts w:cs="David"/>
-          <w:b/>
-          <w:bCs/>
-          <w:sz w:val="28"/>
-          <w:szCs w:val="28"/>
-          <w:u w:val="single"/>
-          <w:rtl/>
-        </w:rPr>
-      </w:pPr>
-    </w:p>
-    <w:p>
-      <w:pPr>
-        <w:spacing w:line="360" w:lineRule="auto"/>
-        <w:rPr>
-          <w:rFonts w:cs="David"/>
-          <w:b/>
-          <w:bCs/>
-          <w:sz w:val="28"/>
-          <w:szCs w:val="28"/>
-          <w:u w:val="single"/>
-          <w:rtl/>
-        </w:rPr>
-      </w:pPr>
-    </w:p>
-    <w:p>
-      <w:pPr>
-        <w:spacing w:line="360" w:lineRule="auto"/>
-        <w:rPr>
-          <w:rFonts w:cs="David"/>
-          <w:b/>
-          <w:bCs/>
-          <w:sz w:val="28"/>
-          <w:szCs w:val="28"/>
-          <w:u w:val="single"/>
-          <w:rtl/>
-        </w:rPr>
-      </w:pPr>
-      <w:r>
-        <w:rPr>
-          <w:rFonts w:cs="David" w:hint="cs"/>
-          <w:b/>
-          <w:bCs/>
-          <w:sz w:val="28"/>
-          <w:szCs w:val="28"/>
-          <w:u w:val="single"/>
-          <w:rtl/>
-        </w:rPr>
-        <w:t>אופציית הדיווחי תקלות</w:t>
-      </w:r>
-    </w:p>
-    <w:p>
-      <w:pPr>
-        <w:spacing w:line="360" w:lineRule="auto"/>
-        <w:rPr>
-          <w:rFonts w:cs="David"/>
-          <w:sz w:val="28"/>
-          <w:szCs w:val="28"/>
-          <w:rtl/>
-        </w:rPr>
-      </w:pPr>
-      <w:r>
-        <w:rPr>
-          <w:rFonts w:cs="David"/>
-          <w:noProof/>
-          <w:sz w:val="28"/>
-          <w:szCs w:val="28"/>
-        </w:rPr>
-        <w:drawing>
-          <wp:inline distT="0" distB="0" distL="0" distR="0">
-            <wp:extent cx="1011600" cy="1800000"/>
-            <wp:effectExtent l="0" t="0" r="0" b="0"/>
-            <wp:docPr id="11" name="Picture 11" descr="C:\Users\trunk\AppData\Local\Microsoft\Windows\INetCache\Content.Word\divohi_takalot.jpg"/>
-            <wp:cNvGraphicFramePr>
-              <a:graphicFrameLocks xmlns:a="http://schemas.openxmlformats.org/drawingml/2006/main" noChangeAspect="1"/>
-            </wp:cNvGraphicFramePr>
-            <a:graphic xmlns:a="http://schemas.openxmlformats.org/drawingml/2006/main">
-              <a:graphicData uri="http://schemas.openxmlformats.org/drawingml/2006/picture">
-                <pic:pic xmlns:pic="http://schemas.openxmlformats.org/drawingml/2006/picture">
-                  <pic:nvPicPr>
-                    <pic:cNvPr id="0" name="Picture 9" descr="C:\Users\trunk\AppData\Local\Microsoft\Windows\INetCache\Content.Word\divohi_takalot.jpg"/>
-                    <pic:cNvPicPr>
-                      <a:picLocks noChangeAspect="1" noChangeArrowheads="1"/>
-                    </pic:cNvPicPr>
-                  </pic:nvPicPr>
-                  <pic:blipFill>
-                    <a:blip r:embed="rId56" cstate="print">
-                      <a:extLst>
-                        <a:ext uri="{28A0092B-C50C-407E-A947-70E740481C1C}">
-                          <a14:useLocalDpi xmlns:a14="http://schemas.microsoft.com/office/drawing/2010/main" val="0"/>
-                        </a:ext>
-                      </a:extLst>
-                    </a:blip>
-                    <a:srcRect/>
-                    <a:stretch>
-                      <a:fillRect/>
-                    </a:stretch>
-                  </pic:blipFill>
-                  <pic:spPr bwMode="auto">
-                    <a:xfrm>
-                      <a:off x="0" y="0"/>
-                      <a:ext cx="1011600" cy="1800000"/>
-                    </a:xfrm>
-                    <a:prstGeom prst="rect">
-                      <a:avLst/>
-                    </a:prstGeom>
-                    <a:noFill/>
-                    <a:ln>
-                      <a:noFill/>
-                    </a:ln>
-                  </pic:spPr>
-                </pic:pic>
-              </a:graphicData>
-            </a:graphic>
-          </wp:inline>
-        </w:drawing>
-      </w:r>
-    </w:p>
-    <w:p>
-      <w:pPr>
-        <w:spacing w:line="360" w:lineRule="auto"/>
-        <w:rPr>
-          <w:rFonts w:cs="David"/>
-          <w:sz w:val="28"/>
-          <w:szCs w:val="28"/>
-          <w:rtl/>
-        </w:rPr>
-      </w:pPr>
-    </w:p>
-    <w:p>
-      <w:pPr>
-        <w:spacing w:line="360" w:lineRule="auto"/>
-        <w:rPr>
-          <w:rFonts w:cs="David"/>
           <w:b/>
           <w:bCs/>
           <w:sz w:val="28"/>
@@ -14546,7 +14513,7 @@
                     </pic:cNvPicPr>
                   </pic:nvPicPr>
                   <pic:blipFill>
-                    <a:blip r:embed="rId57">
+                    <a:blip r:embed="rId56">
                       <a:extLst>
                         <a:ext uri="{28A0092B-C50C-407E-A947-70E740481C1C}">
                           <a14:useLocalDpi xmlns:a14="http://schemas.microsoft.com/office/drawing/2010/main" val="0"/>
@@ -14901,7 +14868,7 @@
                     </pic:cNvPicPr>
                   </pic:nvPicPr>
                   <pic:blipFill>
-                    <a:blip r:embed="rId58" cstate="print">
+                    <a:blip r:embed="rId57" cstate="print">
                       <a:extLst>
                         <a:ext uri="{28A0092B-C50C-407E-A947-70E740481C1C}">
                           <a14:useLocalDpi xmlns:a14="http://schemas.microsoft.com/office/drawing/2010/main" val="0"/>
@@ -15031,7 +14998,7 @@
                     </pic:cNvPicPr>
                   </pic:nvPicPr>
                   <pic:blipFill>
-                    <a:blip r:embed="rId59" cstate="print">
+                    <a:blip r:embed="rId58" cstate="print">
                       <a:extLst>
                         <a:ext uri="{28A0092B-C50C-407E-A947-70E740481C1C}">
                           <a14:useLocalDpi xmlns:a14="http://schemas.microsoft.com/office/drawing/2010/main" val="0"/>
@@ -15223,7 +15190,7 @@
                     </pic:cNvPicPr>
                   </pic:nvPicPr>
                   <pic:blipFill>
-                    <a:blip r:embed="rId60">
+                    <a:blip r:embed="rId59">
                       <a:extLst>
                         <a:ext uri="{28A0092B-C50C-407E-A947-70E740481C1C}">
                           <a14:useLocalDpi xmlns:a14="http://schemas.microsoft.com/office/drawing/2010/main" val="0"/>
@@ -15431,7 +15398,7 @@
                     </pic:cNvPicPr>
                   </pic:nvPicPr>
                   <pic:blipFill>
-                    <a:blip r:embed="rId61" cstate="print">
+                    <a:blip r:embed="rId60" cstate="print">
                       <a:extLst>
                         <a:ext uri="{28A0092B-C50C-407E-A947-70E740481C1C}">
                           <a14:useLocalDpi xmlns:a14="http://schemas.microsoft.com/office/drawing/2010/main" val="0"/>
@@ -15782,7 +15749,7 @@
                     </pic:cNvPicPr>
                   </pic:nvPicPr>
                   <pic:blipFill>
-                    <a:blip r:embed="rId62">
+                    <a:blip r:embed="rId61">
                       <a:extLst>
                         <a:ext uri="{28A0092B-C50C-407E-A947-70E740481C1C}">
                           <a14:useLocalDpi xmlns:a14="http://schemas.microsoft.com/office/drawing/2010/main" val="0"/>
@@ -16161,12 +16128,11 @@
             <w:pPr>
               <w:spacing w:line="360" w:lineRule="auto"/>
               <w:rPr>
-                <w:rFonts w:hint="cs"/>
                 <w:sz w:val="28"/>
                 <w:rtl/>
               </w:rPr>
             </w:pPr>
-            <w:hyperlink r:id="rId63" w:history="1">
+            <w:hyperlink r:id="rId62" w:history="1">
               <w:r>
                 <w:rPr>
                   <w:rStyle w:val="Hyperlink"/>
@@ -16191,7 +16157,6 @@
             <w:pPr>
               <w:spacing w:line="360" w:lineRule="auto"/>
               <w:rPr>
-                <w:rFonts w:hint="cs"/>
                 <w:sz w:val="28"/>
               </w:rPr>
             </w:pPr>
@@ -19121,8 +19086,8 @@
     </w:tbl>
     <w:p/>
     <w:sectPr>
-      <w:headerReference w:type="default" r:id="rId64"/>
-      <w:footerReference w:type="default" r:id="rId65"/>
+      <w:headerReference w:type="default" r:id="rId63"/>
+      <w:footerReference w:type="default" r:id="rId64"/>
       <w:pgSz w:w="11906" w:h="16838"/>
       <w:pgMar w:top="2658" w:right="1700" w:bottom="1797" w:left="1701" w:header="426" w:footer="708" w:gutter="0"/>
       <w:cols w:space="720"/>
@@ -19166,6 +19131,7 @@
         <w:docPartUnique/>
       </w:docPartObj>
     </w:sdtPr>
+    <w:sdtEndPr/>
     <w:sdtContent>
       <w:p>
         <w:pPr>
@@ -19185,7 +19151,7 @@
             <w:noProof/>
             <w:rtl/>
           </w:rPr>
-          <w:t>20</w:t>
+          <w:t>21</w:t>
         </w:r>
         <w:r>
           <w:rPr>
@@ -21260,7 +21226,7 @@
 </file>
 
 <file path=customXml/itemProps1.xml><?xml version="1.0" encoding="utf-8"?>
-<ds:datastoreItem xmlns:ds="http://schemas.openxmlformats.org/officeDocument/2006/customXml" ds:itemID="{44334ABE-EAE6-4FF1-A182-5D5C6526F34B}">
+<ds:datastoreItem xmlns:ds="http://schemas.openxmlformats.org/officeDocument/2006/customXml" ds:itemID="{1BAE0586-6F46-4CC6-ACD0-6ABA2ED9E37D}">
   <ds:schemaRefs>
     <ds:schemaRef ds:uri="http://schemas.openxmlformats.org/officeDocument/2006/bibliography"/>
   </ds:schemaRefs>

</xml_diff>

<commit_message>
revised  documents, a bit more testing done and added per-user database
</commit_message>
<xml_diff>
--- a/docs/changeable_document_files/docs.docx
+++ b/docs/changeable_document_files/docs.docx
@@ -381,8 +381,22 @@
           <w:szCs w:val="28"/>
           <w:rtl w:val="true"/>
         </w:rPr>
-        <w:t>מר עופר פישלוביץ</w:t>
-      </w:r>
+        <w:t>מר</w:t>
+      </w:r>
+      <w:bookmarkStart w:id="0" w:name="__DdeLink__3152_3520824687"/>
+      <w:r>
+        <w:rPr>
+          <w:b/>
+          <w:b/>
+          <w:bCs/>
+          <w:sz w:val="28"/>
+          <w:sz w:val="28"/>
+          <w:szCs w:val="28"/>
+          <w:rtl w:val="true"/>
+        </w:rPr>
+        <w:t xml:space="preserve"> עופר פישלוביץ</w:t>
+      </w:r>
+      <w:bookmarkEnd w:id="0"/>
       <w:r>
         <w:rPr>
           <w:b/>
@@ -1673,7 +1687,7 @@
           <w:docPartGallery w:val="Table of Contents"/>
           <w:docPartUnique w:val="true"/>
         </w:docPartObj>
-        <w:id w:val="1301095873"/>
+        <w:id w:val="350994946"/>
       </w:sdtPr>
       <w:sdtContent>
         <w:p>
@@ -1839,6 +1853,7 @@
             <w:rPr>
               <w:webHidden/>
               <w:rStyle w:val="IndexLink"/>
+              <w:vanish w:val="false"/>
               <w:rFonts w:cs="Times New Roman"/>
             </w:rPr>
             <w:instrText> TOC \z \o "1-3" \u \h</w:instrText>
@@ -1847,6 +1862,7 @@
             <w:rPr>
               <w:webHidden/>
               <w:rStyle w:val="IndexLink"/>
+              <w:vanish w:val="false"/>
               <w:rFonts w:cs="Times New Roman"/>
             </w:rPr>
             <w:fldChar w:fldCharType="separate"/>
@@ -1857,6 +1873,7 @@
                 <w:webHidden/>
                 <w:rStyle w:val="IndexLink"/>
                 <w:rFonts w:cs="Times New Roman"/>
+                <w:vanish w:val="false"/>
               </w:rPr>
               <w:t>1</w:t>
             </w:r>
@@ -1942,6 +1959,7 @@
                 <w:webHidden/>
                 <w:rStyle w:val="IndexLink"/>
                 <w:rFonts w:cs="Times New Roman"/>
+                <w:vanish w:val="false"/>
               </w:rPr>
               <w:t>2</w:t>
             </w:r>
@@ -2026,6 +2044,7 @@
               <w:rPr>
                 <w:webHidden/>
                 <w:rStyle w:val="IndexLink"/>
+                <w:vanish w:val="false"/>
                 <w:rtl w:val="true"/>
               </w:rPr>
               <w:t>דרישות ואפיון  הבעיה</w:t>
@@ -2086,6 +2105,7 @@
               <w:rPr>
                 <w:webHidden/>
                 <w:rStyle w:val="IndexLink"/>
+                <w:vanish w:val="false"/>
                 <w:rtl w:val="true"/>
               </w:rPr>
               <w:t>הבעיה מבחינת הנדסת תוכנה</w:t>
@@ -2147,6 +2167,7 @@
                 <w:webHidden/>
                 <w:rStyle w:val="IndexLink"/>
                 <w:rFonts w:cs="Times New Roman"/>
+                <w:vanish w:val="false"/>
               </w:rPr>
               <w:t>3</w:t>
             </w:r>
@@ -2231,6 +2252,7 @@
               <w:rPr>
                 <w:webHidden/>
                 <w:rStyle w:val="IndexLink"/>
+                <w:vanish w:val="false"/>
                 <w:rtl w:val="true"/>
               </w:rPr>
               <w:t>מהי המערכת</w:t>
@@ -2291,6 +2313,7 @@
               <w:rPr>
                 <w:webHidden/>
                 <w:rStyle w:val="IndexLink"/>
+                <w:vanish w:val="false"/>
                 <w:rtl w:val="true"/>
               </w:rPr>
               <w:t>מצבי עבודה ותכנון הפתרון</w:t>
@@ -2351,6 +2374,7 @@
               <w:rPr>
                 <w:webHidden/>
                 <w:rStyle w:val="IndexLink"/>
+                <w:vanish w:val="false"/>
                 <w:rtl w:val="true"/>
               </w:rPr>
               <w:t>תיאור הכלים המשמשים לפתרון</w:t>
@@ -2412,6 +2436,7 @@
                 <w:webHidden/>
                 <w:rStyle w:val="IndexLink"/>
                 <w:rFonts w:cs="Times New Roman"/>
+                <w:vanish w:val="false"/>
               </w:rPr>
               <w:t>4</w:t>
             </w:r>
@@ -2498,6 +2523,7 @@
                 <w:webHidden/>
                 <w:rStyle w:val="IndexLink"/>
                 <w:rFonts w:cs="Times New Roman"/>
+                <w:vanish w:val="false"/>
               </w:rPr>
               <w:t>5</w:t>
             </w:r>
@@ -2584,6 +2610,7 @@
                 <w:webHidden/>
                 <w:rStyle w:val="IndexLink"/>
                 <w:rFonts w:cs="Times New Roman"/>
+                <w:vanish w:val="false"/>
               </w:rPr>
               <w:t>6</w:t>
             </w:r>
@@ -2670,6 +2697,7 @@
                 <w:webHidden/>
                 <w:rStyle w:val="IndexLink"/>
                 <w:rFonts w:cs="Times New Roman"/>
+                <w:vanish w:val="false"/>
               </w:rPr>
               <w:t>7</w:t>
             </w:r>
@@ -2755,6 +2783,7 @@
               <w:rPr>
                 <w:webHidden/>
                 <w:rStyle w:val="IndexLink"/>
+                <w:vanish w:val="false"/>
                 <w:rtl w:val="true"/>
               </w:rPr>
               <w:t>א</w:t>
@@ -2852,6 +2881,7 @@
               <w:rPr>
                 <w:webHidden/>
                 <w:rStyle w:val="IndexLink"/>
+                <w:vanish w:val="false"/>
                 <w:rtl w:val="true"/>
               </w:rPr>
               <w:t>ב</w:t>
@@ -2935,6 +2965,7 @@
               <w:rPr>
                 <w:webHidden/>
                 <w:rStyle w:val="IndexLink"/>
+                <w:vanish w:val="false"/>
                 <w:rtl w:val="true"/>
               </w:rPr>
               <w:t>ג</w:t>
@@ -3018,6 +3049,7 @@
               <w:rPr>
                 <w:webHidden/>
                 <w:rStyle w:val="IndexLink"/>
+                <w:vanish w:val="false"/>
                 <w:rtl w:val="true"/>
               </w:rPr>
               <w:t>ד</w:t>
@@ -3101,6 +3133,7 @@
               <w:rPr>
                 <w:webHidden/>
                 <w:rStyle w:val="IndexLink"/>
+                <w:vanish w:val="false"/>
                 <w:rtl w:val="true"/>
               </w:rPr>
               <w:t>ה</w:t>
@@ -3465,8 +3498,8 @@
         </w:rPr>
         <w:t>תקציר</w:t>
       </w:r>
-      <w:bookmarkStart w:id="0" w:name="%D7%AA%D7%A7%D7%A6%D7%99%D7%A8"/>
-      <w:bookmarkEnd w:id="0"/>
+      <w:bookmarkStart w:id="1" w:name="%25D7%25AA%25D7%25A7%25D7%25A6%25D7%2599"/>
+      <w:bookmarkEnd w:id="1"/>
     </w:p>
     <w:p>
       <w:pPr>
@@ -4748,8 +4781,8 @@
         </w:rPr>
         <w:t>סימנים וקיצורים</w:t>
       </w:r>
-      <w:bookmarkStart w:id="1" w:name="%D7%9E%D7%99%D7%9C%D7%95%D7%9F_%D7%9E%D7"/>
-      <w:bookmarkEnd w:id="1"/>
+      <w:bookmarkStart w:id="2" w:name="%25D7%259E%25D7%2599%25D7%259C%25D7%2595"/>
+      <w:bookmarkEnd w:id="2"/>
     </w:p>
     <w:p>
       <w:pPr>
@@ -6153,16 +6186,16 @@
         <w:jc w:val="left"/>
         <w:rPr/>
       </w:pPr>
-      <w:bookmarkStart w:id="2" w:name="_Toc503013853"/>
-      <w:bookmarkStart w:id="3" w:name="_Toc497391443"/>
+      <w:bookmarkStart w:id="3" w:name="_Toc503013853"/>
+      <w:bookmarkStart w:id="4" w:name="_Toc497391443"/>
       <w:r>
         <w:rPr>
           <w:rtl w:val="true"/>
         </w:rPr>
         <w:t>מבוא</w:t>
       </w:r>
-      <w:bookmarkEnd w:id="2"/>
       <w:bookmarkEnd w:id="3"/>
+      <w:bookmarkEnd w:id="4"/>
       <w:r>
         <w:rPr>
           <w:rtl w:val="true"/>
@@ -6297,6 +6330,30 @@
           <w:rtl w:val="true"/>
         </w:rPr>
         <w:t>.</w:t>
+      </w:r>
+    </w:p>
+    <w:p>
+      <w:pPr>
+        <w:pStyle w:val="Normal"/>
+        <w:jc w:val="left"/>
+        <w:rPr/>
+      </w:pPr>
+      <w:r>
+        <w:rPr>
+          <w:rtl w:val="true"/>
+        </w:rPr>
+      </w:r>
+    </w:p>
+    <w:p>
+      <w:pPr>
+        <w:pStyle w:val="Normal"/>
+        <w:jc w:val="left"/>
+        <w:rPr/>
+      </w:pPr>
+      <w:r>
+        <w:rPr>
+          <w:rtl w:val="true"/>
+        </w:rPr>
       </w:r>
     </w:p>
     <w:p>
@@ -6307,861 +6364,219 @@
           <w:numId w:val="1"/>
         </w:numPr>
         <w:jc w:val="left"/>
-        <w:rPr>
-          <w:rFonts w:cs="Times New Roman"/>
-        </w:rPr>
-      </w:pPr>
-      <w:bookmarkStart w:id="4" w:name="_Toc503013854"/>
-      <w:bookmarkStart w:id="5" w:name="_Toc497391444"/>
-      <w:r>
-        <w:rPr>
-          <w:rtl w:val="true"/>
-        </w:rPr>
-        <w:t>תיאור הבעיה</w:t>
-      </w:r>
-      <w:bookmarkEnd w:id="4"/>
-      <w:bookmarkEnd w:id="5"/>
-    </w:p>
-    <w:p>
-      <w:pPr>
-        <w:pStyle w:val="Heading2"/>
+        <w:rPr/>
+      </w:pPr>
+      <w:r>
+        <w:rPr>
+          <w:rtl w:val="true"/>
+        </w:rPr>
+        <w:t>תודות</w:t>
+      </w:r>
+    </w:p>
+    <w:p>
+      <w:pPr>
+        <w:pStyle w:val="Normal"/>
         <w:jc w:val="left"/>
         <w:rPr/>
       </w:pPr>
-      <w:bookmarkStart w:id="6" w:name="_Toc503013855"/>
-      <w:bookmarkStart w:id="7" w:name="_Toc497391445"/>
-      <w:r>
-        <w:rPr>
-          <w:rtl w:val="true"/>
-        </w:rPr>
-        <w:t>דרישות ואפיון  הבעיה</w:t>
-      </w:r>
-      <w:bookmarkEnd w:id="6"/>
-      <w:bookmarkEnd w:id="7"/>
-      <w:r>
-        <w:rPr>
+      <w:r>
+        <w:rPr>
+          <w:rtl w:val="true"/>
+        </w:rPr>
+        <w:t xml:space="preserve">ברצוננו להודות למר </w:t>
+      </w:r>
+      <w:r>
+        <w:rPr>
+          <w:b w:val="false"/>
+          <w:b w:val="false"/>
+          <w:bCs w:val="false"/>
+          <w:sz w:val="28"/>
+          <w:sz w:val="28"/>
+          <w:szCs w:val="28"/>
           <w:rtl w:val="true"/>
         </w:rPr>
         <w:t xml:space="preserve"> </w:t>
       </w:r>
-    </w:p>
-    <w:p>
-      <w:pPr>
-        <w:pStyle w:val="PreformattedText"/>
+      <w:r>
+        <w:rPr>
+          <w:b w:val="false"/>
+          <w:b w:val="false"/>
+          <w:bCs w:val="false"/>
+          <w:sz w:val="22"/>
+          <w:sz w:val="22"/>
+          <w:szCs w:val="22"/>
+          <w:rtl w:val="true"/>
+        </w:rPr>
+        <w:t>עופר פישלוביץ – על היוזמה והסבלנות להשאר איתנו איתן עם כל הקשיים בתקופת הפרויקט</w:t>
+      </w:r>
+      <w:r>
+        <w:rPr>
+          <w:b w:val="false"/>
+          <w:bCs w:val="false"/>
+          <w:sz w:val="22"/>
+          <w:szCs w:val="22"/>
+          <w:rtl w:val="true"/>
+        </w:rPr>
+        <w:t xml:space="preserve">, </w:t>
+      </w:r>
+      <w:r>
+        <w:rPr>
+          <w:b w:val="false"/>
+          <w:b w:val="false"/>
+          <w:bCs w:val="false"/>
+          <w:sz w:val="22"/>
+          <w:sz w:val="22"/>
+          <w:szCs w:val="22"/>
+          <w:rtl w:val="true"/>
+        </w:rPr>
+        <w:t>למר שי תבור שלכל בקשה ומענה נתן ייעוץ מקצועי וחשב על הפתרון בכל יצירתיות אפשרית</w:t>
+      </w:r>
+      <w:r>
+        <w:rPr>
+          <w:b w:val="false"/>
+          <w:bCs w:val="false"/>
+          <w:sz w:val="22"/>
+          <w:szCs w:val="22"/>
+          <w:rtl w:val="true"/>
+        </w:rPr>
+        <w:t xml:space="preserve">, </w:t>
+      </w:r>
+      <w:r>
+        <w:rPr>
+          <w:b w:val="false"/>
+          <w:b w:val="false"/>
+          <w:bCs w:val="false"/>
+          <w:sz w:val="22"/>
+          <w:sz w:val="22"/>
+          <w:szCs w:val="22"/>
+          <w:rtl w:val="true"/>
+        </w:rPr>
+        <w:t>לדר’ שמרית צור דוד על העזרה בהבנת נכונות האבטחה במערכת אנדרואיד הקיימת ואיך יכולנו להסתמך עליה ומתי</w:t>
+      </w:r>
+      <w:r>
+        <w:rPr>
+          <w:b w:val="false"/>
+          <w:bCs w:val="false"/>
+          <w:sz w:val="22"/>
+          <w:szCs w:val="22"/>
+          <w:rtl w:val="true"/>
+        </w:rPr>
+        <w:t xml:space="preserve">, </w:t>
+      </w:r>
+      <w:r>
+        <w:rPr>
+          <w:b w:val="false"/>
+          <w:b w:val="false"/>
+          <w:bCs w:val="false"/>
+          <w:sz w:val="22"/>
+          <w:sz w:val="22"/>
+          <w:szCs w:val="22"/>
+          <w:rtl w:val="true"/>
+        </w:rPr>
+        <w:t xml:space="preserve">לדר’ אסף שפיינר על הסבלנות והקושי הרב שהוא עובר </w:t>
+      </w:r>
+      <w:r>
+        <w:rPr>
+          <w:b w:val="false"/>
+          <w:bCs w:val="false"/>
+          <w:sz w:val="22"/>
+          <w:szCs w:val="22"/>
+          <w:rtl w:val="true"/>
+        </w:rPr>
+        <w:t>(</w:t>
+      </w:r>
+      <w:r>
+        <w:rPr>
+          <w:b w:val="false"/>
+          <w:b w:val="false"/>
+          <w:bCs w:val="false"/>
+          <w:sz w:val="22"/>
+          <w:sz w:val="22"/>
+          <w:szCs w:val="22"/>
+          <w:rtl w:val="true"/>
+        </w:rPr>
+        <w:t>לא רק איתנו</w:t>
+      </w:r>
+      <w:r>
+        <w:rPr>
+          <w:b w:val="false"/>
+          <w:bCs w:val="false"/>
+          <w:sz w:val="22"/>
+          <w:szCs w:val="22"/>
+          <w:rtl w:val="true"/>
+        </w:rPr>
+        <w:t xml:space="preserve">) </w:t>
+      </w:r>
+      <w:r>
+        <w:rPr>
+          <w:b w:val="false"/>
+          <w:b w:val="false"/>
+          <w:bCs w:val="false"/>
+          <w:sz w:val="22"/>
+          <w:sz w:val="22"/>
+          <w:szCs w:val="22"/>
+          <w:rtl w:val="true"/>
+        </w:rPr>
+        <w:t>בכל פרויקטי המכללה</w:t>
+      </w:r>
+    </w:p>
+    <w:p>
+      <w:pPr>
+        <w:pStyle w:val="Normal"/>
+        <w:jc w:val="left"/>
+        <w:rPr>
+          <w:b w:val="false"/>
+          <w:b w:val="false"/>
+          <w:bCs w:val="false"/>
+          <w:sz w:val="22"/>
+          <w:szCs w:val="22"/>
+        </w:rPr>
+      </w:pPr>
+      <w:r>
+        <w:rPr>
+          <w:rtl w:val="true"/>
+        </w:rPr>
+      </w:r>
+    </w:p>
+    <w:p>
+      <w:pPr>
+        <w:pStyle w:val="Normal"/>
         <w:jc w:val="left"/>
         <w:rPr/>
       </w:pPr>
       <w:r>
         <w:rPr>
-          <w:rFonts w:cs="Times New Roman"/>
-          <w:sz w:val="24"/>
-          <w:sz w:val="24"/>
-          <w:szCs w:val="24"/>
-          <w:rtl w:val="true"/>
-        </w:rPr>
-        <w:t>מצב הנוכחי של הלקוח שלנו כיום</w:t>
-      </w:r>
-      <w:r>
-        <w:rPr>
-          <w:sz w:val="24"/>
-          <w:szCs w:val="24"/>
-          <w:rtl w:val="true"/>
-        </w:rPr>
-        <w:t xml:space="preserve">, </w:t>
-      </w:r>
-      <w:r>
-        <w:rPr>
-          <w:rFonts w:cs="Times New Roman"/>
-          <w:sz w:val="24"/>
-          <w:sz w:val="24"/>
-          <w:szCs w:val="24"/>
-          <w:rtl w:val="true"/>
-        </w:rPr>
-        <w:t>הוא שקיים אצלו שרת במבנה הארגון ע</w:t>
-      </w:r>
-      <w:r>
-        <w:rPr>
-          <w:sz w:val="24"/>
-          <w:szCs w:val="24"/>
-          <w:rtl w:val="true"/>
-        </w:rPr>
-        <w:t>"</w:t>
-      </w:r>
-      <w:r>
-        <w:rPr>
-          <w:rFonts w:cs="Times New Roman"/>
-          <w:sz w:val="24"/>
-          <w:sz w:val="24"/>
-          <w:szCs w:val="24"/>
-          <w:rtl w:val="true"/>
-        </w:rPr>
-        <w:t>ג מערכת ההפעלה</w:t>
-      </w:r>
-    </w:p>
-    <w:p>
-      <w:pPr>
-        <w:pStyle w:val="PreformattedText"/>
-        <w:jc w:val="left"/>
-        <w:rPr>
-          <w:sz w:val="24"/>
-          <w:szCs w:val="24"/>
-        </w:rPr>
-      </w:pPr>
-      <w:r>
-        <w:rPr>
-          <w:sz w:val="24"/>
-          <w:szCs w:val="24"/>
-        </w:rPr>
-        <w:t xml:space="preserve">Microsoft Windows Server 2012  </w:t>
-      </w:r>
-    </w:p>
-    <w:p>
-      <w:pPr>
-        <w:pStyle w:val="PreformattedText"/>
-        <w:jc w:val="left"/>
-        <w:rPr/>
-      </w:pPr>
-      <w:r>
-        <w:rPr>
-          <w:rFonts w:cs="Times New Roman"/>
-          <w:sz w:val="24"/>
-          <w:sz w:val="24"/>
-          <w:szCs w:val="24"/>
-          <w:rtl w:val="true"/>
-        </w:rPr>
-        <w:t>אצל הלקוח יש כעשרה עובדים בתפקיד מנהלי פרויקטים אשר נדרשים לדווח את מצב הפרויקט באופן שוטף</w:t>
-      </w:r>
-      <w:r>
-        <w:rPr>
-          <w:sz w:val="24"/>
-          <w:szCs w:val="24"/>
-          <w:rtl w:val="true"/>
-        </w:rPr>
-        <w:t xml:space="preserve">, </w:t>
-      </w:r>
-      <w:r>
-        <w:rPr>
-          <w:rFonts w:cs="Times New Roman"/>
-          <w:sz w:val="24"/>
-          <w:sz w:val="24"/>
-          <w:szCs w:val="24"/>
-          <w:rtl w:val="true"/>
-        </w:rPr>
-        <w:t>אבל במסגרת הטכנולוגיה שקיימת אצלם כיום הם מזינים דו</w:t>
-      </w:r>
-      <w:r>
-        <w:rPr>
-          <w:sz w:val="24"/>
-          <w:szCs w:val="24"/>
-          <w:rtl w:val="true"/>
-        </w:rPr>
-        <w:t>"</w:t>
-      </w:r>
-      <w:r>
-        <w:rPr>
-          <w:rFonts w:cs="Times New Roman"/>
-          <w:sz w:val="24"/>
-          <w:sz w:val="24"/>
-          <w:szCs w:val="24"/>
-          <w:rtl w:val="true"/>
-        </w:rPr>
-        <w:t>ח אחת לחודש אשר מפרט את התקדמות הפרויקט והסטטוס שלו</w:t>
-      </w:r>
-      <w:r>
-        <w:rPr>
-          <w:rFonts w:cs="Times New Roman"/>
-          <w:sz w:val="24"/>
-          <w:szCs w:val="24"/>
+          <w:b w:val="false"/>
+          <w:b w:val="false"/>
+          <w:bCs w:val="false"/>
+          <w:sz w:val="22"/>
+          <w:sz w:val="22"/>
+          <w:szCs w:val="22"/>
+          <w:rtl w:val="true"/>
+        </w:rPr>
+        <w:t>ובפרט אנו מודים לחברת מ</w:t>
+      </w:r>
+      <w:r>
+        <w:rPr>
+          <w:b w:val="false"/>
+          <w:bCs w:val="false"/>
+          <w:sz w:val="22"/>
+          <w:szCs w:val="22"/>
+          <w:rtl w:val="true"/>
         </w:rPr>
         <w:t>.</w:t>
       </w:r>
-    </w:p>
-    <w:p>
-      <w:pPr>
-        <w:pStyle w:val="PreformattedText"/>
-        <w:jc w:val="left"/>
-        <w:rPr>
-          <w:sz w:val="24"/>
-          <w:szCs w:val="24"/>
-        </w:rPr>
-      </w:pPr>
-      <w:r>
-        <w:rPr>
-          <w:sz w:val="24"/>
-          <w:szCs w:val="24"/>
-        </w:rPr>
-      </w:r>
-    </w:p>
-    <w:p>
-      <w:pPr>
-        <w:pStyle w:val="PreformattedText"/>
-        <w:jc w:val="left"/>
-        <w:rPr/>
-      </w:pPr>
-      <w:r>
-        <w:rPr>
-          <w:rFonts w:cs="Times New Roman"/>
-          <w:sz w:val="24"/>
-          <w:sz w:val="24"/>
-          <w:szCs w:val="24"/>
-          <w:rtl w:val="true"/>
-        </w:rPr>
-        <w:t>לעיתים קרובות מנהלי הפרויקטים נמצאים באזורים ללא קליטה ובכך אין להם גישה לאינטרנט</w:t>
-      </w:r>
-      <w:r>
-        <w:rPr>
-          <w:sz w:val="24"/>
-          <w:szCs w:val="24"/>
-          <w:rtl w:val="true"/>
-        </w:rPr>
-        <w:t xml:space="preserve">, </w:t>
-      </w:r>
-      <w:r>
-        <w:rPr>
-          <w:rFonts w:cs="Times New Roman"/>
-          <w:sz w:val="24"/>
-          <w:sz w:val="24"/>
-          <w:szCs w:val="24"/>
-          <w:rtl w:val="true"/>
-        </w:rPr>
-        <w:t>ולכן אין להם גישה ישירה לשרת ויכולת דיווח מידית</w:t>
-      </w:r>
-      <w:r>
-        <w:rPr>
-          <w:rFonts w:cs="Times New Roman"/>
-          <w:sz w:val="24"/>
-          <w:szCs w:val="24"/>
-        </w:rPr>
-        <w:t>.</w:t>
-      </w:r>
-    </w:p>
-    <w:p>
-      <w:pPr>
-        <w:pStyle w:val="PreformattedText"/>
-        <w:jc w:val="left"/>
-        <w:rPr>
-          <w:sz w:val="24"/>
-          <w:szCs w:val="24"/>
-        </w:rPr>
-      </w:pPr>
-      <w:r>
-        <w:rPr>
-          <w:sz w:val="24"/>
-          <w:szCs w:val="24"/>
-        </w:rPr>
-      </w:r>
-    </w:p>
-    <w:p>
-      <w:pPr>
-        <w:pStyle w:val="PreformattedText"/>
-        <w:jc w:val="left"/>
-        <w:rPr/>
-      </w:pPr>
-      <w:r>
-        <w:rPr>
-          <w:rFonts w:cs="Times New Roman"/>
-          <w:sz w:val="24"/>
-          <w:sz w:val="24"/>
-          <w:szCs w:val="24"/>
-          <w:rtl w:val="true"/>
-        </w:rPr>
-        <w:t xml:space="preserve">הלקוח רוצה פתרון טכנולוגי אשר יאפשר למנהלי עבודה לדווח בזמן אמת ממיקום הפרויקט מהמכשיר הסלולארי שלו את מצב הפרויקט לשרת מבלי להיות תלוי בתקשורת שלו </w:t>
-      </w:r>
-      <w:r>
-        <w:rPr>
-          <w:sz w:val="24"/>
-          <w:szCs w:val="24"/>
-          <w:rtl w:val="true"/>
-        </w:rPr>
-        <w:t>(</w:t>
-      </w:r>
-      <w:r>
-        <w:rPr>
-          <w:rFonts w:cs="Times New Roman"/>
-          <w:sz w:val="24"/>
-          <w:sz w:val="24"/>
-          <w:szCs w:val="24"/>
-          <w:rtl w:val="true"/>
-        </w:rPr>
-        <w:t>האם קיים קליטה או לא</w:t>
-      </w:r>
-      <w:r>
-        <w:rPr>
-          <w:sz w:val="24"/>
-          <w:szCs w:val="24"/>
-          <w:rtl w:val="true"/>
-        </w:rPr>
-        <w:t xml:space="preserve">) </w:t>
-      </w:r>
-      <w:r>
-        <w:rPr>
-          <w:rFonts w:cs="Times New Roman"/>
-          <w:sz w:val="24"/>
-          <w:sz w:val="24"/>
-          <w:szCs w:val="24"/>
-          <w:rtl w:val="true"/>
-        </w:rPr>
-        <w:t>ובכך ללא צורך לזכור או לרשום בצד את הדוחות אלא לדווח במיקום ו</w:t>
-      </w:r>
-      <w:r>
-        <w:rPr>
-          <w:sz w:val="24"/>
-          <w:szCs w:val="24"/>
-          <w:rtl w:val="true"/>
-        </w:rPr>
-        <w:t>"</w:t>
-      </w:r>
-      <w:r>
-        <w:rPr>
-          <w:rFonts w:cs="Times New Roman"/>
-          <w:sz w:val="24"/>
-          <w:sz w:val="24"/>
-          <w:szCs w:val="24"/>
-          <w:rtl w:val="true"/>
-        </w:rPr>
-        <w:t>לשכוח מהעניין</w:t>
-      </w:r>
-      <w:r>
-        <w:rPr>
-          <w:sz w:val="24"/>
-          <w:szCs w:val="24"/>
-          <w:rtl w:val="true"/>
-        </w:rPr>
-        <w:t xml:space="preserve">" – </w:t>
-      </w:r>
-      <w:r>
-        <w:rPr>
-          <w:rFonts w:cs="Times New Roman"/>
-          <w:sz w:val="24"/>
-          <w:sz w:val="24"/>
-          <w:szCs w:val="24"/>
-          <w:rtl w:val="true"/>
-        </w:rPr>
-        <w:t>כלומר להקל על תהליך הדיווח מצד מנהל העבודה</w:t>
-      </w:r>
-      <w:r>
-        <w:rPr>
-          <w:rFonts w:cs="Times New Roman"/>
-          <w:sz w:val="24"/>
-          <w:szCs w:val="24"/>
-        </w:rPr>
-        <w:t>.</w:t>
-      </w:r>
-    </w:p>
-    <w:p>
-      <w:pPr>
-        <w:pStyle w:val="PreformattedText"/>
-        <w:jc w:val="left"/>
-        <w:rPr>
-          <w:sz w:val="24"/>
-          <w:szCs w:val="24"/>
-        </w:rPr>
-      </w:pPr>
-      <w:r>
-        <w:rPr>
-          <w:sz w:val="24"/>
-          <w:szCs w:val="24"/>
-        </w:rPr>
-      </w:r>
-    </w:p>
-    <w:p>
-      <w:pPr>
-        <w:pStyle w:val="PreformattedText"/>
-        <w:jc w:val="left"/>
-        <w:rPr/>
-      </w:pPr>
-      <w:r>
-        <w:rPr>
-          <w:rFonts w:cs="Times New Roman"/>
-          <w:sz w:val="24"/>
-          <w:sz w:val="24"/>
-          <w:szCs w:val="24"/>
-          <w:rtl w:val="true"/>
-        </w:rPr>
-        <w:t xml:space="preserve">הלקוח שלנו מוכן לקבל עדכונים אחת לשעה </w:t>
-      </w:r>
-      <w:r>
-        <w:rPr>
-          <w:sz w:val="24"/>
-          <w:szCs w:val="24"/>
-          <w:rtl w:val="true"/>
-        </w:rPr>
-        <w:t>(</w:t>
-      </w:r>
-      <w:r>
-        <w:rPr>
-          <w:rFonts w:cs="Times New Roman"/>
-          <w:sz w:val="24"/>
-          <w:sz w:val="24"/>
-          <w:szCs w:val="24"/>
-          <w:rtl w:val="true"/>
-        </w:rPr>
-        <w:t>או כאשר למנהל עבודה יש תקשורת מקוונת לאינטרנט</w:t>
-      </w:r>
-      <w:r>
-        <w:rPr>
-          <w:sz w:val="24"/>
-          <w:szCs w:val="24"/>
-          <w:rtl w:val="true"/>
-        </w:rPr>
-        <w:t xml:space="preserve">) </w:t>
-      </w:r>
-      <w:r>
-        <w:rPr>
-          <w:rFonts w:cs="Times New Roman"/>
-          <w:sz w:val="24"/>
-          <w:sz w:val="24"/>
-          <w:szCs w:val="24"/>
-          <w:rtl w:val="true"/>
-        </w:rPr>
-        <w:t>ואצל כל מנהלי העבודה קיימים מכשירי אנדרואיד והלקוח מוכן לפיתוח למערכת אנדרואיד</w:t>
-      </w:r>
-      <w:r>
-        <w:rPr>
-          <w:rFonts w:cs="Times New Roman"/>
-          <w:sz w:val="24"/>
-          <w:szCs w:val="24"/>
-        </w:rPr>
-        <w:t>.</w:t>
-      </w:r>
-    </w:p>
-    <w:p>
-      <w:pPr>
-        <w:pStyle w:val="Heading2"/>
-        <w:jc w:val="left"/>
-        <w:rPr/>
-      </w:pPr>
-      <w:r>
-        <w:rPr>
-          <w:rtl w:val="true"/>
-        </w:rPr>
-      </w:r>
-    </w:p>
-    <w:p>
-      <w:pPr>
-        <w:pStyle w:val="Heading2"/>
-        <w:jc w:val="left"/>
-        <w:rPr/>
-      </w:pPr>
-      <w:bookmarkStart w:id="8" w:name="_Toc503013856"/>
-      <w:bookmarkStart w:id="9" w:name="_Toc497391446"/>
-      <w:r>
-        <w:rPr>
-          <w:rtl w:val="true"/>
-        </w:rPr>
-        <w:t>הבעיה מבחינת הנדסת תוכנה</w:t>
-      </w:r>
-      <w:bookmarkEnd w:id="8"/>
-      <w:bookmarkEnd w:id="9"/>
-    </w:p>
-    <w:p>
-      <w:pPr>
-        <w:pStyle w:val="Normal"/>
-        <w:jc w:val="left"/>
-        <w:rPr/>
-      </w:pPr>
-      <w:r>
-        <w:rPr>
-          <w:rtl w:val="true"/>
-        </w:rPr>
-        <w:t>הבעיה הראשונה שאנו צריכים ללמוד להתמודד איתה זה דרכי התקשרות והזדהות מול שרת הלקוח</w:t>
-      </w:r>
-      <w:r>
-        <w:rPr>
-          <w:rtl w:val="true"/>
-        </w:rPr>
-        <w:t xml:space="preserve">, </w:t>
-      </w:r>
-      <w:r>
-        <w:rPr>
-          <w:rtl w:val="true"/>
-        </w:rPr>
-        <w:t>במצב הנוכחי שרת הלקוח מאובטח ודורש הזדהות לפני שתהליך ה</w:t>
-      </w:r>
-      <w:r>
-        <w:rPr/>
-        <w:t>session</w:t>
-      </w:r>
-      <w:r>
-        <w:rPr>
-          <w:rtl w:val="true"/>
-        </w:rPr>
-        <w:t xml:space="preserve">  </w:t>
-      </w:r>
-      <w:r>
-        <w:rPr>
-          <w:rtl w:val="true"/>
-        </w:rPr>
-        <w:t>מתחיל</w:t>
-      </w:r>
-      <w:r>
-        <w:rPr>
-          <w:rtl w:val="true"/>
-        </w:rPr>
-        <w:t xml:space="preserve">, </w:t>
-      </w:r>
-      <w:r>
-        <w:rPr>
-          <w:rtl w:val="true"/>
-        </w:rPr>
-        <w:t>לכן אנו צריכים ללמוד על ה</w:t>
-      </w:r>
-      <w:r>
-        <w:rPr/>
-        <w:t>API</w:t>
-      </w:r>
-      <w:r>
-        <w:rPr>
-          <w:rtl w:val="true"/>
-        </w:rPr>
-        <w:t xml:space="preserve"> </w:t>
-      </w:r>
-      <w:r>
-        <w:rPr>
-          <w:rtl w:val="true"/>
-        </w:rPr>
-        <w:t>ועל תהליך ההזדהות ברמת התוכנה כדי שנוכל להטמיע אותו ולדאוג לאבטחה מקסימלית בצד המשתמש</w:t>
-      </w:r>
-      <w:r>
-        <w:rPr>
-          <w:rtl w:val="true"/>
-        </w:rPr>
-        <w:t xml:space="preserve">, </w:t>
-      </w:r>
-      <w:r>
-        <w:rPr>
-          <w:rtl w:val="true"/>
-        </w:rPr>
-        <w:t>לאחר מכן אנו צריכים לדעת איך לתקשר עם רכיבי ה</w:t>
-      </w:r>
-      <w:r>
-        <w:rPr/>
-        <w:t>SQL</w:t>
-      </w:r>
-      <w:r>
-        <w:rPr>
-          <w:rtl w:val="true"/>
-        </w:rPr>
-        <w:t xml:space="preserve">  </w:t>
-      </w:r>
-      <w:r>
-        <w:rPr>
-          <w:rtl w:val="true"/>
-        </w:rPr>
-        <w:t>של הלקוח</w:t>
-      </w:r>
-      <w:r>
-        <w:rPr>
-          <w:rtl w:val="true"/>
-        </w:rPr>
-        <w:t xml:space="preserve">, </w:t>
-      </w:r>
-      <w:r>
-        <w:rPr>
-          <w:rtl w:val="true"/>
-        </w:rPr>
-        <w:t xml:space="preserve">זה כנראה יתבצע באמצעות </w:t>
-      </w:r>
-      <w:r>
-        <w:rPr/>
-        <w:t>jdbc</w:t>
-      </w:r>
-    </w:p>
-    <w:p>
-      <w:pPr>
-        <w:pStyle w:val="Normal"/>
-        <w:jc w:val="left"/>
-        <w:rPr/>
-      </w:pPr>
-      <w:r>
-        <w:rPr>
-          <w:rtl w:val="true"/>
-        </w:rPr>
-      </w:r>
-    </w:p>
-    <w:p>
-      <w:pPr>
-        <w:pStyle w:val="Normal"/>
-        <w:jc w:val="left"/>
-        <w:rPr/>
-      </w:pPr>
-      <w:r>
-        <w:rPr>
-          <w:rtl w:val="true"/>
-        </w:rPr>
-        <w:t xml:space="preserve">הבעיה השניה שנצטרך להתמודד איתה זה ההטמעה של התקשורת במצב </w:t>
-      </w:r>
-      <w:r>
-        <w:rPr/>
-        <w:t>offline</w:t>
-      </w:r>
-      <w:r>
-        <w:rPr>
-          <w:rtl w:val="true"/>
-        </w:rPr>
-        <w:t xml:space="preserve">  - </w:t>
-      </w:r>
-      <w:r>
-        <w:rPr>
-          <w:rtl w:val="true"/>
-        </w:rPr>
-        <w:t>נצטרך לבנות מסד נתונים נוסף על גבי המכשיר שיחזיק נתונים מקומיים וגם ישמור עדכונים לשרת במכשיר עד שהמכשיר יחזור למצב מקוון</w:t>
-      </w:r>
-      <w:r>
-        <w:rPr>
-          <w:rtl w:val="true"/>
-        </w:rPr>
-        <w:t xml:space="preserve">, </w:t>
-      </w:r>
-      <w:r>
-        <w:rPr>
-          <w:rtl w:val="true"/>
-        </w:rPr>
-        <w:t xml:space="preserve">וכמובן שצריך להטמיע מעין </w:t>
-      </w:r>
-      <w:r>
-        <w:rPr/>
-        <w:t>service</w:t>
-      </w:r>
-      <w:r>
-        <w:rPr>
-          <w:rtl w:val="true"/>
-        </w:rPr>
-        <w:t xml:space="preserve">  </w:t>
-      </w:r>
-      <w:r>
-        <w:rPr>
-          <w:rtl w:val="true"/>
-        </w:rPr>
-        <w:t>שידע לשלוח מחדש ולזהות חיבור מחדש לאינטרנט כדי לשלוח את הנתונים שוב</w:t>
-      </w:r>
-      <w:r>
-        <w:rPr>
-          <w:rtl w:val="true"/>
-        </w:rPr>
-        <w:t>.</w:t>
-      </w:r>
-    </w:p>
-    <w:p>
-      <w:pPr>
-        <w:pStyle w:val="Normal"/>
-        <w:jc w:val="left"/>
-        <w:rPr/>
-      </w:pPr>
-      <w:r>
-        <w:rPr>
-          <w:rtl w:val="true"/>
-        </w:rPr>
-        <w:t>הבעיה השלישית שנצטרך להתמודד איתה זה זיהוי בעיות אבטחה באפליקציה שלנו</w:t>
-      </w:r>
-      <w:r>
-        <w:rPr>
-          <w:rtl w:val="true"/>
-        </w:rPr>
-        <w:t xml:space="preserve">, </w:t>
-      </w:r>
-      <w:r>
-        <w:rPr>
-          <w:rtl w:val="true"/>
-        </w:rPr>
-        <w:t xml:space="preserve">אנו מניחים כי מכשיר המשתמש לא יגיע לידיים הלא נכונות ובגלל שללא גישת </w:t>
-      </w:r>
-      <w:r>
-        <w:rPr/>
-        <w:t>root</w:t>
-      </w:r>
-      <w:r>
-        <w:rPr>
-          <w:rtl w:val="true"/>
-        </w:rPr>
-        <w:t xml:space="preserve">  </w:t>
-      </w:r>
-      <w:r>
-        <w:rPr>
-          <w:rtl w:val="true"/>
-        </w:rPr>
-        <w:t>אין גישה לזיכרון האפליקציה שלנו במכשיר אנו צריכים לבדוק ולאבחן את שקיפות החבילות שיוצאות מהמכשיר ולנסות ככל שניתן למנוע זליגת מידע לא רצוי</w:t>
-      </w:r>
-      <w:r>
-        <w:rPr>
-          <w:rtl w:val="true"/>
-        </w:rPr>
-        <w:t xml:space="preserve">, </w:t>
-      </w:r>
-      <w:r>
-        <w:rPr>
-          <w:rtl w:val="true"/>
-        </w:rPr>
-        <w:t>בנוסף לכך אנחנו צריכים לבדוק את שקיפות הנתונים שמאוחסנים ע</w:t>
-      </w:r>
-      <w:r>
-        <w:rPr>
-          <w:rtl w:val="true"/>
-        </w:rPr>
-        <w:t>"</w:t>
-      </w:r>
-      <w:r>
-        <w:rPr>
-          <w:rtl w:val="true"/>
-        </w:rPr>
-        <w:t>ג המכשיר ולדאוג לעשות אותם כמה שפחות ברורים ללא שימוש באפליקציה</w:t>
-      </w:r>
-      <w:r>
-        <w:rPr>
-          <w:rtl w:val="true"/>
-        </w:rPr>
-        <w:t>.</w:t>
-      </w:r>
-    </w:p>
-    <w:p>
-      <w:pPr>
-        <w:pStyle w:val="Normal"/>
-        <w:jc w:val="left"/>
-        <w:rPr/>
-      </w:pPr>
-      <w:r>
-        <w:rPr>
-          <w:rtl w:val="true"/>
-        </w:rPr>
-      </w:r>
-    </w:p>
-    <w:p>
-      <w:pPr>
-        <w:pStyle w:val="Normal"/>
-        <w:jc w:val="left"/>
-        <w:rPr/>
-      </w:pPr>
-      <w:r>
-        <w:rPr>
-          <w:rtl w:val="true"/>
-        </w:rPr>
-        <w:t xml:space="preserve">שרת הלקוח מחובר לאינטרנט באמצעות שרת </w:t>
-      </w:r>
-      <w:r>
-        <w:rPr/>
-        <w:t>VPN</w:t>
-      </w:r>
-      <w:r>
-        <w:rPr>
-          <w:rtl w:val="true"/>
-        </w:rPr>
-        <w:t xml:space="preserve">, </w:t>
-      </w:r>
-      <w:r>
-        <w:rPr>
-          <w:rtl w:val="true"/>
-        </w:rPr>
-        <w:t>אם יתאפשר – ישנה עדיפות ל</w:t>
-      </w:r>
-      <w:r>
-        <w:rPr/>
-        <w:t>client VPN</w:t>
-      </w:r>
-      <w:r>
-        <w:rPr>
-          <w:rtl w:val="true"/>
-        </w:rPr>
-        <w:t xml:space="preserve"> </w:t>
-      </w:r>
-      <w:r>
-        <w:rPr>
-          <w:rtl w:val="true"/>
-        </w:rPr>
-        <w:t xml:space="preserve">מינימליסטי שיהווה חלק מהאפליקציה </w:t>
-      </w:r>
-      <w:r>
-        <w:rPr>
-          <w:rtl w:val="true"/>
-        </w:rPr>
-        <w:t>(</w:t>
-      </w:r>
-      <w:r>
-        <w:rPr>
-          <w:rtl w:val="true"/>
-        </w:rPr>
-        <w:t xml:space="preserve">כיוון שהלקוח עובד כבר עם </w:t>
-      </w:r>
-      <w:r>
-        <w:rPr/>
-        <w:t>client</w:t>
-      </w:r>
-      <w:r>
-        <w:rPr>
-          <w:rtl w:val="true"/>
-        </w:rPr>
-        <w:t xml:space="preserve"> </w:t>
-      </w:r>
-      <w:r>
-        <w:rPr>
-          <w:rtl w:val="true"/>
-        </w:rPr>
-        <w:t>קיים</w:t>
-      </w:r>
-      <w:r>
-        <w:rPr>
-          <w:rtl w:val="true"/>
-        </w:rPr>
-        <w:t xml:space="preserve">, </w:t>
-      </w:r>
-      <w:r>
-        <w:rPr>
-          <w:rtl w:val="true"/>
-        </w:rPr>
-        <w:t>זוהי אינה דרישת חובה</w:t>
-      </w:r>
-      <w:r>
-        <w:rPr>
-          <w:rtl w:val="true"/>
-        </w:rPr>
-        <w:t>).</w:t>
-      </w:r>
-    </w:p>
-    <w:p>
-      <w:pPr>
-        <w:pStyle w:val="Normal"/>
-        <w:jc w:val="left"/>
-        <w:rPr/>
-      </w:pPr>
-      <w:r>
-        <w:rPr>
-          <w:rtl w:val="true"/>
-        </w:rPr>
-      </w:r>
-    </w:p>
-    <w:p>
-      <w:pPr>
-        <w:pStyle w:val="Normal"/>
-        <w:jc w:val="left"/>
-        <w:rPr/>
-      </w:pPr>
-      <w:r>
-        <w:rPr>
-          <w:rtl w:val="true"/>
-        </w:rPr>
-      </w:r>
-    </w:p>
-    <w:p>
-      <w:pPr>
-        <w:pStyle w:val="Normal"/>
-        <w:jc w:val="left"/>
-        <w:rPr/>
-      </w:pPr>
-      <w:r>
-        <w:rPr>
-          <w:rtl w:val="true"/>
-        </w:rPr>
-      </w:r>
-    </w:p>
-    <w:p>
-      <w:pPr>
-        <w:pStyle w:val="Normal"/>
-        <w:jc w:val="left"/>
-        <w:rPr/>
-      </w:pPr>
-      <w:r>
-        <w:rPr>
-          <w:rtl w:val="true"/>
-        </w:rPr>
+      <w:r>
+        <w:rPr>
+          <w:b w:val="false"/>
+          <w:b w:val="false"/>
+          <w:bCs w:val="false"/>
+          <w:sz w:val="22"/>
+          <w:sz w:val="22"/>
+          <w:szCs w:val="22"/>
+          <w:rtl w:val="true"/>
+        </w:rPr>
+        <w:t>ש אלומיניום שנתנה לנו את ההזדמנות להוכיח את עצמנו ולהראות לה שגם סטודנטים יכולים לפתור בעיות באמצעות תוכנה</w:t>
       </w:r>
     </w:p>
     <w:p>
@@ -7172,26 +6587,18 @@
           <w:numId w:val="1"/>
         </w:numPr>
         <w:jc w:val="left"/>
-        <w:rPr>
-          <w:rFonts w:cs="Times New Roman"/>
-        </w:rPr>
-      </w:pPr>
-      <w:bookmarkStart w:id="10" w:name="_Toc503013857"/>
-      <w:bookmarkStart w:id="11" w:name="_Toc497391447"/>
-      <w:r>
-        <w:rPr>
-          <w:rtl w:val="true"/>
-        </w:rPr>
-        <w:t>תיאור הפתרון</w:t>
-      </w:r>
-      <w:bookmarkEnd w:id="10"/>
-      <w:bookmarkEnd w:id="11"/>
-      <w:r>
-        <w:rPr>
-          <w:rtl w:val="true"/>
-        </w:rPr>
-        <w:t xml:space="preserve"> </w:t>
-      </w:r>
+        <w:rPr/>
+      </w:pPr>
+      <w:bookmarkStart w:id="5" w:name="_Toc497391444"/>
+      <w:bookmarkStart w:id="6" w:name="_Toc503013854"/>
+      <w:r>
+        <w:rPr>
+          <w:rtl w:val="true"/>
+        </w:rPr>
+        <w:t>תיאור הבעיה</w:t>
+      </w:r>
+      <w:bookmarkEnd w:id="5"/>
+      <w:bookmarkEnd w:id="6"/>
     </w:p>
     <w:p>
       <w:pPr>
@@ -7199,16 +6606,887 @@
         <w:jc w:val="left"/>
         <w:rPr/>
       </w:pPr>
-      <w:bookmarkStart w:id="12" w:name="_Toc503013858"/>
+      <w:bookmarkStart w:id="7" w:name="_Toc497391445"/>
+      <w:bookmarkStart w:id="8" w:name="_Toc503013855"/>
+      <w:r>
+        <w:rPr>
+          <w:rtl w:val="true"/>
+        </w:rPr>
+        <w:t>דרישות ואפיון  הבעיה</w:t>
+      </w:r>
+      <w:bookmarkEnd w:id="7"/>
+      <w:bookmarkEnd w:id="8"/>
+      <w:r>
+        <w:rPr>
+          <w:rtl w:val="true"/>
+        </w:rPr>
+        <w:t xml:space="preserve"> </w:t>
+      </w:r>
+    </w:p>
+    <w:p>
+      <w:pPr>
+        <w:pStyle w:val="PreformattedText"/>
+        <w:jc w:val="right"/>
+        <w:rPr/>
+      </w:pPr>
+      <w:r>
+        <w:rPr>
+          <w:rFonts w:cs="Times New Roman"/>
+          <w:sz w:val="24"/>
+          <w:sz w:val="24"/>
+          <w:szCs w:val="24"/>
+          <w:rtl w:val="true"/>
+        </w:rPr>
+        <w:t>מצב הנוכחי של הלקוח שלנו כיום</w:t>
+      </w:r>
+      <w:r>
+        <w:rPr>
+          <w:sz w:val="24"/>
+          <w:szCs w:val="24"/>
+          <w:rtl w:val="true"/>
+        </w:rPr>
+        <w:t xml:space="preserve">, </w:t>
+      </w:r>
+      <w:r>
+        <w:rPr>
+          <w:rFonts w:cs="Times New Roman"/>
+          <w:sz w:val="24"/>
+          <w:sz w:val="24"/>
+          <w:szCs w:val="24"/>
+          <w:rtl w:val="true"/>
+        </w:rPr>
+        <w:t>הוא שקיים אצלו שרת במבנה הארגון ע</w:t>
+      </w:r>
+      <w:r>
+        <w:rPr>
+          <w:sz w:val="24"/>
+          <w:szCs w:val="24"/>
+          <w:rtl w:val="true"/>
+        </w:rPr>
+        <w:t>"</w:t>
+      </w:r>
+      <w:r>
+        <w:rPr>
+          <w:rFonts w:cs="Times New Roman"/>
+          <w:sz w:val="24"/>
+          <w:sz w:val="24"/>
+          <w:szCs w:val="24"/>
+          <w:rtl w:val="true"/>
+        </w:rPr>
+        <w:t>ג מערכת ההפעלה</w:t>
+      </w:r>
+    </w:p>
+    <w:p>
+      <w:pPr>
+        <w:pStyle w:val="PreformattedText"/>
+        <w:jc w:val="right"/>
+        <w:rPr>
+          <w:sz w:val="24"/>
+          <w:szCs w:val="24"/>
+        </w:rPr>
+      </w:pPr>
+      <w:r>
+        <w:rPr>
+          <w:sz w:val="24"/>
+          <w:szCs w:val="24"/>
+        </w:rPr>
+        <w:t xml:space="preserve">Microsoft Windows Server 2012  </w:t>
+      </w:r>
+    </w:p>
+    <w:p>
+      <w:pPr>
+        <w:pStyle w:val="PreformattedText"/>
+        <w:jc w:val="right"/>
+        <w:rPr/>
+      </w:pPr>
+      <w:r>
+        <w:rPr>
+          <w:rFonts w:cs="Times New Roman"/>
+          <w:sz w:val="24"/>
+          <w:sz w:val="24"/>
+          <w:szCs w:val="24"/>
+          <w:rtl w:val="true"/>
+        </w:rPr>
+        <w:t>אצל הלקוח יש כעשרה עובדים בתפקיד מנהלי פרויקטים אשר נדרשים לדווח את מצב הפרויקט באופן שוטף</w:t>
+      </w:r>
+      <w:r>
+        <w:rPr>
+          <w:sz w:val="24"/>
+          <w:szCs w:val="24"/>
+          <w:rtl w:val="true"/>
+        </w:rPr>
+        <w:t xml:space="preserve">, </w:t>
+      </w:r>
+      <w:r>
+        <w:rPr>
+          <w:rFonts w:cs="Times New Roman"/>
+          <w:sz w:val="24"/>
+          <w:sz w:val="24"/>
+          <w:szCs w:val="24"/>
+          <w:rtl w:val="true"/>
+        </w:rPr>
+        <w:t>אבל במסגרת הטכנולוגיה שקיימת אצלם כיום הם מזינים דו</w:t>
+      </w:r>
+      <w:r>
+        <w:rPr>
+          <w:sz w:val="24"/>
+          <w:szCs w:val="24"/>
+          <w:rtl w:val="true"/>
+        </w:rPr>
+        <w:t>"</w:t>
+      </w:r>
+      <w:r>
+        <w:rPr>
+          <w:rFonts w:cs="Times New Roman"/>
+          <w:sz w:val="24"/>
+          <w:sz w:val="24"/>
+          <w:szCs w:val="24"/>
+          <w:rtl w:val="true"/>
+        </w:rPr>
+        <w:t>ח אחת לחודש אשר מפרט את התקדמות הפרויקט והסטטוס שלו</w:t>
+      </w:r>
+      <w:r>
+        <w:rPr>
+          <w:rFonts w:cs="Times New Roman"/>
+          <w:sz w:val="24"/>
+          <w:szCs w:val="24"/>
+        </w:rPr>
+        <w:t>.</w:t>
+      </w:r>
+    </w:p>
+    <w:p>
+      <w:pPr>
+        <w:pStyle w:val="PreformattedText"/>
+        <w:jc w:val="right"/>
+        <w:rPr>
+          <w:sz w:val="24"/>
+          <w:szCs w:val="24"/>
+        </w:rPr>
+      </w:pPr>
+      <w:r>
+        <w:rPr>
+          <w:sz w:val="24"/>
+          <w:szCs w:val="24"/>
+        </w:rPr>
+      </w:r>
+    </w:p>
+    <w:p>
+      <w:pPr>
+        <w:pStyle w:val="PreformattedText"/>
+        <w:jc w:val="right"/>
+        <w:rPr/>
+      </w:pPr>
+      <w:r>
+        <w:rPr>
+          <w:rFonts w:cs="Times New Roman"/>
+          <w:sz w:val="24"/>
+          <w:sz w:val="24"/>
+          <w:szCs w:val="24"/>
+          <w:rtl w:val="true"/>
+        </w:rPr>
+        <w:t>לעיתים קרובות מנהלי הפרויקטים נמצאים באזורים ללא קליטה ובכך אין להם גישה לאינטרנט</w:t>
+      </w:r>
+      <w:r>
+        <w:rPr>
+          <w:sz w:val="24"/>
+          <w:szCs w:val="24"/>
+          <w:rtl w:val="true"/>
+        </w:rPr>
+        <w:t xml:space="preserve">, </w:t>
+      </w:r>
+      <w:r>
+        <w:rPr>
+          <w:rFonts w:cs="Times New Roman"/>
+          <w:sz w:val="24"/>
+          <w:sz w:val="24"/>
+          <w:szCs w:val="24"/>
+          <w:rtl w:val="true"/>
+        </w:rPr>
+        <w:t>ולכן אין להם גישה ישירה לשרת ויכולת דיווח מידית</w:t>
+      </w:r>
+      <w:r>
+        <w:rPr>
+          <w:rFonts w:cs="Times New Roman"/>
+          <w:sz w:val="24"/>
+          <w:szCs w:val="24"/>
+        </w:rPr>
+        <w:t>.</w:t>
+      </w:r>
+    </w:p>
+    <w:p>
+      <w:pPr>
+        <w:pStyle w:val="PreformattedText"/>
+        <w:jc w:val="right"/>
+        <w:rPr>
+          <w:sz w:val="24"/>
+          <w:szCs w:val="24"/>
+        </w:rPr>
+      </w:pPr>
+      <w:r>
+        <w:rPr>
+          <w:sz w:val="24"/>
+          <w:szCs w:val="24"/>
+        </w:rPr>
+      </w:r>
+    </w:p>
+    <w:p>
+      <w:pPr>
+        <w:pStyle w:val="PreformattedText"/>
+        <w:jc w:val="right"/>
+        <w:rPr/>
+      </w:pPr>
+      <w:r>
+        <w:rPr>
+          <w:rFonts w:cs="Times New Roman"/>
+          <w:sz w:val="24"/>
+          <w:sz w:val="24"/>
+          <w:szCs w:val="24"/>
+          <w:rtl w:val="true"/>
+        </w:rPr>
+        <w:t xml:space="preserve">הלקוח רוצה פתרון טכנולוגי אשר יאפשר למנהלי עבודה לדווח בזמן אמת ממיקום הפרויקט מהמכשיר הסלולארי שלו את מצב הפרויקט לשרת מבלי להיות תלוי בתקשורת שלו </w:t>
+      </w:r>
+      <w:r>
+        <w:rPr>
+          <w:sz w:val="24"/>
+          <w:szCs w:val="24"/>
+          <w:rtl w:val="true"/>
+        </w:rPr>
+        <w:t>(</w:t>
+      </w:r>
+      <w:r>
+        <w:rPr>
+          <w:rFonts w:cs="Times New Roman"/>
+          <w:sz w:val="24"/>
+          <w:sz w:val="24"/>
+          <w:szCs w:val="24"/>
+          <w:rtl w:val="true"/>
+        </w:rPr>
+        <w:t>האם קיים קליטה או לא</w:t>
+      </w:r>
+      <w:r>
+        <w:rPr>
+          <w:sz w:val="24"/>
+          <w:szCs w:val="24"/>
+          <w:rtl w:val="true"/>
+        </w:rPr>
+        <w:t xml:space="preserve">) </w:t>
+      </w:r>
+      <w:r>
+        <w:rPr>
+          <w:rFonts w:cs="Times New Roman"/>
+          <w:sz w:val="24"/>
+          <w:sz w:val="24"/>
+          <w:szCs w:val="24"/>
+          <w:rtl w:val="true"/>
+        </w:rPr>
+        <w:t>ובכך ללא צורך לזכור או לרשום בצד את הדוחות אלא לדווח במיקום ו</w:t>
+      </w:r>
+      <w:r>
+        <w:rPr>
+          <w:sz w:val="24"/>
+          <w:szCs w:val="24"/>
+          <w:rtl w:val="true"/>
+        </w:rPr>
+        <w:t>"</w:t>
+      </w:r>
+      <w:r>
+        <w:rPr>
+          <w:rFonts w:cs="Times New Roman"/>
+          <w:sz w:val="24"/>
+          <w:sz w:val="24"/>
+          <w:szCs w:val="24"/>
+          <w:rtl w:val="true"/>
+        </w:rPr>
+        <w:t>לשכוח מהעניין</w:t>
+      </w:r>
+      <w:r>
+        <w:rPr>
+          <w:sz w:val="24"/>
+          <w:szCs w:val="24"/>
+          <w:rtl w:val="true"/>
+        </w:rPr>
+        <w:t xml:space="preserve">" – </w:t>
+      </w:r>
+      <w:r>
+        <w:rPr>
+          <w:rFonts w:cs="Times New Roman"/>
+          <w:sz w:val="24"/>
+          <w:sz w:val="24"/>
+          <w:szCs w:val="24"/>
+          <w:rtl w:val="true"/>
+        </w:rPr>
+        <w:t>כלומר להקל על תהליך הדיווח מצד מנהל העבודה</w:t>
+      </w:r>
+      <w:r>
+        <w:rPr>
+          <w:rFonts w:cs="Times New Roman"/>
+          <w:sz w:val="24"/>
+          <w:szCs w:val="24"/>
+        </w:rPr>
+        <w:t>.</w:t>
+      </w:r>
+    </w:p>
+    <w:p>
+      <w:pPr>
+        <w:pStyle w:val="PreformattedText"/>
+        <w:jc w:val="right"/>
+        <w:rPr>
+          <w:sz w:val="24"/>
+          <w:szCs w:val="24"/>
+        </w:rPr>
+      </w:pPr>
+      <w:r>
+        <w:rPr>
+          <w:sz w:val="24"/>
+          <w:szCs w:val="24"/>
+        </w:rPr>
+      </w:r>
+    </w:p>
+    <w:p>
+      <w:pPr>
+        <w:pStyle w:val="PreformattedText"/>
+        <w:jc w:val="right"/>
+        <w:rPr/>
+      </w:pPr>
+      <w:r>
+        <w:rPr>
+          <w:rFonts w:cs="Times New Roman"/>
+          <w:sz w:val="24"/>
+          <w:sz w:val="24"/>
+          <w:szCs w:val="24"/>
+          <w:rtl w:val="true"/>
+        </w:rPr>
+        <w:t xml:space="preserve">הלקוח שלנו מוכן לקבל עדכונים אחת לשעה </w:t>
+      </w:r>
+      <w:r>
+        <w:rPr>
+          <w:sz w:val="24"/>
+          <w:szCs w:val="24"/>
+          <w:rtl w:val="true"/>
+        </w:rPr>
+        <w:t>(</w:t>
+      </w:r>
+      <w:r>
+        <w:rPr>
+          <w:rFonts w:cs="Times New Roman"/>
+          <w:sz w:val="24"/>
+          <w:sz w:val="24"/>
+          <w:szCs w:val="24"/>
+          <w:rtl w:val="true"/>
+        </w:rPr>
+        <w:t>או כאשר למנהל עבודה יש תקשורת מקוונת לאינטרנט</w:t>
+      </w:r>
+      <w:r>
+        <w:rPr>
+          <w:sz w:val="24"/>
+          <w:szCs w:val="24"/>
+          <w:rtl w:val="true"/>
+        </w:rPr>
+        <w:t xml:space="preserve">) </w:t>
+      </w:r>
+      <w:r>
+        <w:rPr>
+          <w:rFonts w:cs="Times New Roman"/>
+          <w:sz w:val="24"/>
+          <w:sz w:val="24"/>
+          <w:szCs w:val="24"/>
+          <w:rtl w:val="true"/>
+        </w:rPr>
+        <w:t>ואצל כל מנהלי העבודה קיימים מכשירי אנדרואיד והלקוח מוכן לפיתוח למערכת אנדרואיד</w:t>
+      </w:r>
+      <w:r>
+        <w:rPr>
+          <w:rFonts w:cs="Times New Roman"/>
+          <w:sz w:val="24"/>
+          <w:szCs w:val="24"/>
+        </w:rPr>
+        <w:t>.</w:t>
+      </w:r>
+    </w:p>
+    <w:p>
+      <w:pPr>
+        <w:pStyle w:val="Heading2"/>
+        <w:jc w:val="left"/>
+        <w:rPr/>
+      </w:pPr>
+      <w:r>
+        <w:rPr>
+          <w:rtl w:val="true"/>
+        </w:rPr>
+      </w:r>
+    </w:p>
+    <w:p>
+      <w:pPr>
+        <w:pStyle w:val="Heading2"/>
+        <w:jc w:val="left"/>
+        <w:rPr/>
+      </w:pPr>
+      <w:bookmarkStart w:id="9" w:name="_Toc497391446"/>
+      <w:bookmarkStart w:id="10" w:name="_Toc503013856"/>
+      <w:r>
+        <w:rPr>
+          <w:rtl w:val="true"/>
+        </w:rPr>
+        <w:t>הבעיה מבחינת הנדסת תוכנה</w:t>
+      </w:r>
+      <w:bookmarkEnd w:id="9"/>
+      <w:bookmarkEnd w:id="10"/>
+    </w:p>
+    <w:p>
+      <w:pPr>
+        <w:pStyle w:val="Normal"/>
+        <w:jc w:val="left"/>
+        <w:rPr/>
+      </w:pPr>
+      <w:r>
+        <w:rPr>
+          <w:rtl w:val="true"/>
+        </w:rPr>
+        <w:t>הבעיה הראשונה שאנו צריכים ללמוד להתמודד איתה זה דרכי התקשרות והזדהות מול שרת הלקוח</w:t>
+      </w:r>
+      <w:r>
+        <w:rPr>
+          <w:rtl w:val="true"/>
+        </w:rPr>
+        <w:t xml:space="preserve">, </w:t>
+      </w:r>
+      <w:r>
+        <w:rPr>
+          <w:rtl w:val="true"/>
+        </w:rPr>
+        <w:t>במצב הנוכחי שרת הלקוח מאובטח ודורש הזדהות לפני שתהליך ה</w:t>
+      </w:r>
+      <w:r>
+        <w:rPr/>
+        <w:t>session</w:t>
+      </w:r>
+      <w:r>
+        <w:rPr>
+          <w:rtl w:val="true"/>
+        </w:rPr>
+        <w:t xml:space="preserve">  </w:t>
+      </w:r>
+      <w:r>
+        <w:rPr>
+          <w:rtl w:val="true"/>
+        </w:rPr>
+        <w:t>מתחיל</w:t>
+      </w:r>
+      <w:r>
+        <w:rPr>
+          <w:rtl w:val="true"/>
+        </w:rPr>
+        <w:t xml:space="preserve">, </w:t>
+      </w:r>
+      <w:r>
+        <w:rPr>
+          <w:rtl w:val="true"/>
+        </w:rPr>
+        <w:t>לכן אנו צריכים ללמוד על ה</w:t>
+      </w:r>
+      <w:r>
+        <w:rPr/>
+        <w:t>API</w:t>
+      </w:r>
+      <w:r>
+        <w:rPr>
+          <w:rtl w:val="true"/>
+        </w:rPr>
+        <w:t xml:space="preserve"> </w:t>
+      </w:r>
+      <w:r>
+        <w:rPr>
+          <w:rtl w:val="true"/>
+        </w:rPr>
+        <w:t>ועל תהליך ההזדהות ברמת התוכנה כדי שנוכל להטמיע אותו ולדאוג לאבטחה מקסימלית בצד המשתמש</w:t>
+      </w:r>
+      <w:r>
+        <w:rPr>
+          <w:rtl w:val="true"/>
+        </w:rPr>
+        <w:t xml:space="preserve">, </w:t>
+      </w:r>
+      <w:r>
+        <w:rPr>
+          <w:rtl w:val="true"/>
+        </w:rPr>
+        <w:t>לאחר מכן אנו צריכים לדעת איך לתקשר עם רכיבי ה</w:t>
+      </w:r>
+      <w:r>
+        <w:rPr/>
+        <w:t>SQL</w:t>
+      </w:r>
+      <w:r>
+        <w:rPr>
+          <w:rtl w:val="true"/>
+        </w:rPr>
+        <w:t xml:space="preserve">  </w:t>
+      </w:r>
+      <w:r>
+        <w:rPr>
+          <w:rtl w:val="true"/>
+        </w:rPr>
+        <w:t>של הלקוח</w:t>
+      </w:r>
+      <w:r>
+        <w:rPr>
+          <w:rtl w:val="true"/>
+        </w:rPr>
+        <w:t xml:space="preserve">, </w:t>
+      </w:r>
+      <w:r>
+        <w:rPr>
+          <w:rtl w:val="true"/>
+        </w:rPr>
+        <w:t xml:space="preserve">זה כנראה יתבצע באמצעות </w:t>
+      </w:r>
+      <w:r>
+        <w:rPr/>
+        <w:t>jdbc</w:t>
+      </w:r>
+    </w:p>
+    <w:p>
+      <w:pPr>
+        <w:pStyle w:val="Normal"/>
+        <w:jc w:val="left"/>
+        <w:rPr/>
+      </w:pPr>
+      <w:r>
+        <w:rPr>
+          <w:rtl w:val="true"/>
+        </w:rPr>
+      </w:r>
+    </w:p>
+    <w:p>
+      <w:pPr>
+        <w:pStyle w:val="Normal"/>
+        <w:jc w:val="left"/>
+        <w:rPr/>
+      </w:pPr>
+      <w:r>
+        <w:rPr>
+          <w:rtl w:val="true"/>
+        </w:rPr>
+        <w:t xml:space="preserve">הבעיה השניה שנצטרך להתמודד איתה זה ההטמעה של התקשורת במצב </w:t>
+      </w:r>
+      <w:r>
+        <w:rPr/>
+        <w:t>offline</w:t>
+      </w:r>
+      <w:r>
+        <w:rPr>
+          <w:rtl w:val="true"/>
+        </w:rPr>
+        <w:t xml:space="preserve">  - </w:t>
+      </w:r>
+      <w:r>
+        <w:rPr>
+          <w:rtl w:val="true"/>
+        </w:rPr>
+        <w:t>נצטרך לבנות מסד נתונים נוסף על גבי המכשיר שיחזיק נתונים מקומיים וגם ישמור עדכונים לשרת במכשיר עד שהמכשיר יחזור למצב מקוון</w:t>
+      </w:r>
+      <w:r>
+        <w:rPr>
+          <w:rtl w:val="true"/>
+        </w:rPr>
+        <w:t xml:space="preserve">, </w:t>
+      </w:r>
+      <w:r>
+        <w:rPr>
+          <w:rtl w:val="true"/>
+        </w:rPr>
+        <w:t xml:space="preserve">וכמובן שצריך להטמיע מעין </w:t>
+      </w:r>
+      <w:r>
+        <w:rPr/>
+        <w:t>service</w:t>
+      </w:r>
+      <w:r>
+        <w:rPr>
+          <w:rtl w:val="true"/>
+        </w:rPr>
+        <w:t xml:space="preserve">  </w:t>
+      </w:r>
+      <w:r>
+        <w:rPr>
+          <w:rtl w:val="true"/>
+        </w:rPr>
+        <w:t>שידע לשלוח מחדש ולזהות חיבור מחדש לאינטרנט כדי לשלוח את הנתונים שוב</w:t>
+      </w:r>
+      <w:r>
+        <w:rPr>
+          <w:rtl w:val="true"/>
+        </w:rPr>
+        <w:t>.</w:t>
+      </w:r>
+    </w:p>
+    <w:p>
+      <w:pPr>
+        <w:pStyle w:val="Normal"/>
+        <w:jc w:val="left"/>
+        <w:rPr/>
+      </w:pPr>
+      <w:r>
+        <w:rPr>
+          <w:rtl w:val="true"/>
+        </w:rPr>
+        <w:t>הבעיה השלישית שנצטרך להתמודד איתה זה זיהוי בעיות אבטחה באפליקציה שלנו</w:t>
+      </w:r>
+      <w:r>
+        <w:rPr>
+          <w:rtl w:val="true"/>
+        </w:rPr>
+        <w:t xml:space="preserve">, </w:t>
+      </w:r>
+      <w:r>
+        <w:rPr>
+          <w:rtl w:val="true"/>
+        </w:rPr>
+        <w:t xml:space="preserve">אנו מניחים כי מכשיר המשתמש לא יגיע לידיים הלא נכונות ובגלל שללא גישת </w:t>
+      </w:r>
+      <w:r>
+        <w:rPr/>
+        <w:t>root</w:t>
+      </w:r>
+      <w:r>
+        <w:rPr>
+          <w:rtl w:val="true"/>
+        </w:rPr>
+        <w:t xml:space="preserve">  </w:t>
+      </w:r>
+      <w:r>
+        <w:rPr>
+          <w:rtl w:val="true"/>
+        </w:rPr>
+        <w:t>אין גישה לזיכרון האפליקציה שלנו במכשיר אנו צריכים לבדוק ולאבחן את שקיפות החבילות שיוצאות מהמכשיר ולנסות ככל שניתן למנוע זליגת מידע לא רצוי</w:t>
+      </w:r>
+      <w:r>
+        <w:rPr>
+          <w:rtl w:val="true"/>
+        </w:rPr>
+        <w:t xml:space="preserve">, </w:t>
+      </w:r>
+      <w:r>
+        <w:rPr>
+          <w:rtl w:val="true"/>
+        </w:rPr>
+        <w:t>בנוסף לכך אנחנו צריכים לבדוק את שקיפות הנתונים שמאוחסנים ע</w:t>
+      </w:r>
+      <w:r>
+        <w:rPr>
+          <w:rtl w:val="true"/>
+        </w:rPr>
+        <w:t>"</w:t>
+      </w:r>
+      <w:r>
+        <w:rPr>
+          <w:rtl w:val="true"/>
+        </w:rPr>
+        <w:t>ג המכשיר ולדאוג לעשות אותם כמה שפחות ברורים ללא שימוש באפליקציה</w:t>
+      </w:r>
+      <w:r>
+        <w:rPr>
+          <w:rtl w:val="true"/>
+        </w:rPr>
+        <w:t>.</w:t>
+      </w:r>
+    </w:p>
+    <w:p>
+      <w:pPr>
+        <w:pStyle w:val="Normal"/>
+        <w:jc w:val="left"/>
+        <w:rPr/>
+      </w:pPr>
+      <w:r>
+        <w:rPr>
+          <w:rtl w:val="true"/>
+        </w:rPr>
+      </w:r>
+    </w:p>
+    <w:p>
+      <w:pPr>
+        <w:pStyle w:val="Normal"/>
+        <w:jc w:val="left"/>
+        <w:rPr/>
+      </w:pPr>
+      <w:r>
+        <w:rPr>
+          <w:rtl w:val="true"/>
+        </w:rPr>
+        <w:t xml:space="preserve">שרת הלקוח מחובר לאינטרנט באמצעות שרת </w:t>
+      </w:r>
+      <w:r>
+        <w:rPr/>
+        <w:t>VPN</w:t>
+      </w:r>
+      <w:r>
+        <w:rPr>
+          <w:rtl w:val="true"/>
+        </w:rPr>
+        <w:t xml:space="preserve">, </w:t>
+      </w:r>
+      <w:r>
+        <w:rPr>
+          <w:rtl w:val="true"/>
+        </w:rPr>
+        <w:t>אם יתאפשר – ישנה עדיפות ל</w:t>
+      </w:r>
+      <w:r>
+        <w:rPr/>
+        <w:t>client VPN</w:t>
+      </w:r>
+      <w:r>
+        <w:rPr>
+          <w:rtl w:val="true"/>
+        </w:rPr>
+        <w:t xml:space="preserve"> </w:t>
+      </w:r>
+      <w:r>
+        <w:rPr>
+          <w:rtl w:val="true"/>
+        </w:rPr>
+        <w:t xml:space="preserve">מינימליסטי שיהווה חלק מהאפליקציה </w:t>
+      </w:r>
+      <w:r>
+        <w:rPr>
+          <w:rtl w:val="true"/>
+        </w:rPr>
+        <w:t>(</w:t>
+      </w:r>
+      <w:r>
+        <w:rPr>
+          <w:rtl w:val="true"/>
+        </w:rPr>
+        <w:t xml:space="preserve">כיוון שהלקוח עובד כבר עם </w:t>
+      </w:r>
+      <w:r>
+        <w:rPr/>
+        <w:t>client</w:t>
+      </w:r>
+      <w:r>
+        <w:rPr>
+          <w:rtl w:val="true"/>
+        </w:rPr>
+        <w:t xml:space="preserve"> </w:t>
+      </w:r>
+      <w:r>
+        <w:rPr>
+          <w:rtl w:val="true"/>
+        </w:rPr>
+        <w:t>קיים</w:t>
+      </w:r>
+      <w:r>
+        <w:rPr>
+          <w:rtl w:val="true"/>
+        </w:rPr>
+        <w:t xml:space="preserve">, </w:t>
+      </w:r>
+      <w:r>
+        <w:rPr>
+          <w:rtl w:val="true"/>
+        </w:rPr>
+        <w:t>זוהי אינה דרישת חובה</w:t>
+      </w:r>
+      <w:r>
+        <w:rPr>
+          <w:rtl w:val="true"/>
+        </w:rPr>
+        <w:t>).</w:t>
+      </w:r>
+    </w:p>
+    <w:p>
+      <w:pPr>
+        <w:pStyle w:val="Normal"/>
+        <w:jc w:val="left"/>
+        <w:rPr/>
+      </w:pPr>
+      <w:r>
+        <w:rPr>
+          <w:rtl w:val="true"/>
+        </w:rPr>
+      </w:r>
+    </w:p>
+    <w:p>
+      <w:pPr>
+        <w:pStyle w:val="Normal"/>
+        <w:jc w:val="left"/>
+        <w:rPr/>
+      </w:pPr>
+      <w:r>
+        <w:rPr>
+          <w:rtl w:val="true"/>
+        </w:rPr>
+      </w:r>
+    </w:p>
+    <w:p>
+      <w:pPr>
+        <w:pStyle w:val="Normal"/>
+        <w:jc w:val="left"/>
+        <w:rPr/>
+      </w:pPr>
+      <w:r>
+        <w:rPr>
+          <w:rtl w:val="true"/>
+        </w:rPr>
+      </w:r>
+    </w:p>
+    <w:p>
+      <w:pPr>
+        <w:pStyle w:val="Normal"/>
+        <w:jc w:val="left"/>
+        <w:rPr/>
+      </w:pPr>
+      <w:r>
+        <w:rPr>
+          <w:rtl w:val="true"/>
+        </w:rPr>
+      </w:r>
+    </w:p>
+    <w:p>
+      <w:pPr>
+        <w:pStyle w:val="Heading1"/>
+        <w:numPr>
+          <w:ilvl w:val="0"/>
+          <w:numId w:val="1"/>
+        </w:numPr>
+        <w:jc w:val="left"/>
+        <w:rPr>
+          <w:rFonts w:cs="Times New Roman"/>
+        </w:rPr>
+      </w:pPr>
+      <w:bookmarkStart w:id="11" w:name="_Toc497391447"/>
+      <w:bookmarkStart w:id="12" w:name="_Toc503013857"/>
+      <w:r>
+        <w:rPr>
+          <w:rtl w:val="true"/>
+        </w:rPr>
+        <w:t>תיאור הפתרון</w:t>
+      </w:r>
+      <w:bookmarkEnd w:id="11"/>
+      <w:bookmarkEnd w:id="12"/>
+      <w:r>
+        <w:rPr>
+          <w:rtl w:val="true"/>
+        </w:rPr>
+        <w:t xml:space="preserve"> </w:t>
+      </w:r>
+    </w:p>
+    <w:p>
+      <w:pPr>
+        <w:pStyle w:val="Heading2"/>
+        <w:jc w:val="left"/>
+        <w:rPr/>
+      </w:pPr>
       <w:bookmarkStart w:id="13" w:name="_Toc497391448"/>
+      <w:bookmarkStart w:id="14" w:name="_Toc503013858"/>
       <w:r>
         <w:rPr>
           <w:rtl w:val="true"/>
         </w:rPr>
         <w:t>מהי המערכת</w:t>
       </w:r>
-      <w:bookmarkEnd w:id="12"/>
       <w:bookmarkEnd w:id="13"/>
+      <w:bookmarkEnd w:id="14"/>
     </w:p>
     <w:p>
       <w:pPr>
@@ -7607,16 +7885,16 @@
         <w:jc w:val="left"/>
         <w:rPr/>
       </w:pPr>
-      <w:bookmarkStart w:id="14" w:name="_Toc503013859"/>
-      <w:bookmarkStart w:id="15" w:name="_Toc497391449"/>
+      <w:bookmarkStart w:id="15" w:name="_Toc503013859"/>
+      <w:bookmarkStart w:id="16" w:name="_Toc497391449"/>
       <w:r>
         <w:rPr>
           <w:rtl w:val="true"/>
         </w:rPr>
         <w:t>מצבי עבודה ותכנון הפתרון</w:t>
       </w:r>
-      <w:bookmarkEnd w:id="14"/>
       <w:bookmarkEnd w:id="15"/>
+      <w:bookmarkEnd w:id="16"/>
       <w:r>
         <w:rPr>
           <w:rtl w:val="true"/>
@@ -8189,16 +8467,16 @@
         <w:jc w:val="left"/>
         <w:rPr/>
       </w:pPr>
-      <w:bookmarkStart w:id="16" w:name="_Toc503013860"/>
       <w:bookmarkStart w:id="17" w:name="_Toc497391450"/>
+      <w:bookmarkStart w:id="18" w:name="_Toc503013860"/>
       <w:r>
         <w:rPr>
           <w:rtl w:val="true"/>
         </w:rPr>
         <w:t>תיאור הכלים המשמשים לפתרון</w:t>
       </w:r>
-      <w:bookmarkEnd w:id="16"/>
       <w:bookmarkEnd w:id="17"/>
+      <w:bookmarkEnd w:id="18"/>
       <w:r>
         <w:rPr>
           <w:rtl w:val="true"/>
@@ -8991,7 +9269,6 @@
           <w:sz w:val="24"/>
         </w:rPr>
       </w:pPr>
-      <w:bookmarkStart w:id="18" w:name="_Toc497391451"/>
       <w:r>
         <w:rPr>
           <w:sz w:val="24"/>
@@ -9437,6 +9714,7 @@
       </w:pPr>
       <w:r>
         <w:rPr>
+          <w:rFonts w:cs="Times New Roman"/>
           <w:rtl w:val="true"/>
         </w:rPr>
       </w:r>
@@ -9837,6 +10115,7 @@
       </w:pPr>
       <w:r>
         <w:rPr>
+          <w:rFonts w:cs="Times New Roman"/>
           <w:rtl w:val="true"/>
         </w:rPr>
       </w:r>
@@ -10199,14 +10478,7 @@
           <w:rFonts w:cs="Times New Roman"/>
           <w:rtl w:val="true"/>
         </w:rPr>
-        <w:t>כלומר יהיה רק מופע אחד שלו בכל האפליקצי</w:t>
-      </w:r>
-      <w:r>
-        <w:rPr>
-          <w:rFonts w:cs="Times New Roman"/>
-          <w:rtl w:val="true"/>
-        </w:rPr>
-        <w:t>ה</w:t>
+        <w:t>כלומר יהיה רק מופע אחד שלו בכל האפליקציה</w:t>
       </w:r>
       <w:r>
         <w:rPr>
@@ -10429,6 +10701,7 @@
       </w:pPr>
       <w:r>
         <w:rPr>
+          <w:rFonts w:cs="Times New Roman"/>
           <w:rtl w:val="true"/>
         </w:rPr>
       </w:r>
@@ -10637,6 +10910,7 @@
       </w:pPr>
       <w:r>
         <w:rPr>
+          <w:rFonts w:cs="Times New Roman"/>
           <w:rtl w:val="true"/>
         </w:rPr>
       </w:r>
@@ -10884,6 +11158,7 @@
       </w:pPr>
       <w:r>
         <w:rPr>
+          <w:rFonts w:cs="Times New Roman"/>
           <w:rtl w:val="true"/>
         </w:rPr>
       </w:r>
@@ -11605,6 +11880,7 @@
       </w:pPr>
       <w:r>
         <w:rPr>
+          <w:rFonts w:cs="Times New Roman"/>
           <w:rtl w:val="true"/>
         </w:rPr>
       </w:r>
@@ -11877,6 +12153,7 @@
       </w:pPr>
       <w:r>
         <w:rPr>
+          <w:rFonts w:cs="Times New Roman"/>
           <w:rtl w:val="true"/>
         </w:rPr>
       </w:r>
@@ -12162,6 +12439,7 @@
       </w:pPr>
       <w:r>
         <w:rPr>
+          <w:rFonts w:cs="Times New Roman"/>
           <w:rtl w:val="true"/>
         </w:rPr>
       </w:r>
@@ -14429,7 +14707,7 @@
     <w:p>
       <w:pPr>
         <w:pStyle w:val="PreformattedText"/>
-        <w:jc w:val="left"/>
+        <w:jc w:val="right"/>
         <w:rPr/>
       </w:pPr>
       <w:r>
@@ -14472,7 +14750,7 @@
     <w:p>
       <w:pPr>
         <w:pStyle w:val="PreformattedText"/>
-        <w:jc w:val="left"/>
+        <w:jc w:val="right"/>
         <w:rPr/>
       </w:pPr>
       <w:r>
@@ -14524,7 +14802,7 @@
     <w:p>
       <w:pPr>
         <w:pStyle w:val="PreformattedText"/>
-        <w:jc w:val="left"/>
+        <w:jc w:val="right"/>
         <w:rPr>
           <w:sz w:val="24"/>
           <w:szCs w:val="24"/>
@@ -14540,7 +14818,7 @@
     <w:p>
       <w:pPr>
         <w:pStyle w:val="PreformattedText"/>
-        <w:jc w:val="left"/>
+        <w:jc w:val="right"/>
         <w:rPr/>
       </w:pPr>
       <w:r>
@@ -14583,7 +14861,7 @@
     <w:p>
       <w:pPr>
         <w:pStyle w:val="PreformattedText"/>
-        <w:jc w:val="left"/>
+        <w:jc w:val="right"/>
         <w:rPr>
           <w:sz w:val="24"/>
           <w:szCs w:val="24"/>
@@ -14721,7 +14999,7 @@
     <w:p>
       <w:pPr>
         <w:pStyle w:val="PreformattedText"/>
-        <w:jc w:val="left"/>
+        <w:jc w:val="right"/>
         <w:rPr>
           <w:rFonts w:cs="Arial"/>
           <w:sz w:val="24"/>
@@ -14997,7 +15275,7 @@
     <w:p>
       <w:pPr>
         <w:pStyle w:val="PreformattedText"/>
-        <w:jc w:val="left"/>
+        <w:jc w:val="right"/>
         <w:rPr>
           <w:rFonts w:cs="Arial"/>
           <w:sz w:val="24"/>
@@ -16414,7 +16692,7 @@
     <w:p>
       <w:pPr>
         <w:pStyle w:val="PreformattedText"/>
-        <w:jc w:val="left"/>
+        <w:jc w:val="right"/>
         <w:rPr>
           <w:rFonts w:cs="Arial"/>
           <w:sz w:val="24"/>
@@ -16432,7 +16710,7 @@
     <w:p>
       <w:pPr>
         <w:pStyle w:val="PreformattedText"/>
-        <w:jc w:val="left"/>
+        <w:jc w:val="right"/>
         <w:rPr>
           <w:rFonts w:cs="Arial"/>
           <w:sz w:val="24"/>
@@ -17226,6 +17504,7 @@
       </w:pPr>
       <w:r>
         <w:rPr>
+          <w:rFonts w:cs="Times New Roman"/>
           <w:rtl w:val="true"/>
         </w:rPr>
       </w:r>
@@ -17241,14 +17520,7 @@
           <w:rFonts w:cs="Times New Roman"/>
           <w:rtl w:val="true"/>
         </w:rPr>
-        <w:t>ת</w:t>
-      </w:r>
-      <w:r>
-        <w:rPr>
-          <w:rFonts w:cs="Times New Roman"/>
-          <w:rtl w:val="true"/>
-        </w:rPr>
-        <w:t>הליך הכתיבה של החיבור המרוחק</w:t>
+        <w:t>תהליך הכתיבה של החיבור המרוחק</w:t>
       </w:r>
     </w:p>
     <w:p>
@@ -17638,6 +17910,7 @@
       </w:pPr>
       <w:r>
         <w:rPr>
+          <w:rFonts w:cs="Times New Roman"/>
           <w:rtl w:val="true"/>
         </w:rPr>
       </w:r>
@@ -18247,6 +18520,7 @@
       </w:pPr>
       <w:r>
         <w:rPr>
+          <w:rFonts w:cs="Times New Roman"/>
           <w:rtl w:val="true"/>
         </w:rPr>
       </w:r>
@@ -18380,14 +18654,7 @@
           <w:rFonts w:cs="Times New Roman"/>
           <w:rtl w:val="true"/>
         </w:rPr>
-        <w:t xml:space="preserve">אחרת השאילתה הייתה כושלת ולא היינו מודעים לכך – לכן הרכבנו מסד נתונים </w:t>
-      </w:r>
-      <w:r>
-        <w:rPr>
-          <w:rFonts w:cs="Times New Roman"/>
-          <w:rtl w:val="true"/>
-        </w:rPr>
-        <w:t>שמחזיק את השינויים שרצינו לבצע ע</w:t>
+        <w:t>אחרת השאילתה הייתה כושלת ולא היינו מודעים לכך – לכן הרכבנו מסד נתונים שמחזיק את השינויים שרצינו לבצע ע</w:t>
       </w:r>
       <w:r>
         <w:rPr>
@@ -18596,6 +18863,7 @@
       </w:pPr>
       <w:r>
         <w:rPr>
+          <w:rFonts w:cs="Times New Roman"/>
           <w:rtl w:val="true"/>
         </w:rPr>
       </w:r>
@@ -18919,6 +19187,7 @@
       </w:pPr>
       <w:r>
         <w:rPr>
+          <w:rFonts w:cs="Times New Roman"/>
           <w:rtl w:val="true"/>
         </w:rPr>
       </w:r>
@@ -19178,6 +19447,7 @@
       </w:pPr>
       <w:r>
         <w:rPr>
+          <w:rFonts w:cs="Times New Roman"/>
           <w:rtl w:val="true"/>
         </w:rPr>
       </w:r>
@@ -20062,6 +20332,9 @@
       </w:pPr>
       <w:r>
         <w:rPr>
+          <w:rFonts w:cs="Times New Roman"/>
+          <w:b w:val="false"/>
+          <w:bCs w:val="false"/>
           <w:rtl w:val="true"/>
         </w:rPr>
       </w:r>
@@ -20733,6 +21006,9 @@
       </w:pPr>
       <w:r>
         <w:rPr>
+          <w:rFonts w:cs="Times New Roman"/>
+          <w:b w:val="false"/>
+          <w:bCs w:val="false"/>
           <w:rtl w:val="true"/>
         </w:rPr>
       </w:r>
@@ -21361,7 +21637,7 @@
           <w:rtl w:val="true"/>
         </w:rPr>
         <w:drawing>
-          <wp:inline distT="0" distB="0" distL="0" distR="635">
+          <wp:inline distT="0" distB="0" distL="0" distR="0">
             <wp:extent cx="2818765" cy="1800225"/>
             <wp:effectExtent l="0" t="0" r="0" b="0"/>
             <wp:docPr id="4" name="Picture 16" descr="תוצאת תמונה עבור ‪whatsapp message‬‏"/>
@@ -21475,7 +21751,7 @@
           <w:rtl w:val="true"/>
         </w:rPr>
         <w:drawing>
-          <wp:inline distT="0" distB="0" distL="0" distR="1905">
+          <wp:inline distT="0" distB="0" distL="0" distR="0">
             <wp:extent cx="3427095" cy="1800225"/>
             <wp:effectExtent l="0" t="0" r="0" b="0"/>
             <wp:docPr id="5" name="Picture 17" descr="תוצאת תמונה עבור ‪whatsapp message not delivered‬‏"/>
@@ -21737,7 +22013,7 @@
           <w:rtl w:val="true"/>
         </w:rPr>
         <w:drawing>
-          <wp:inline distT="0" distB="0" distL="0" distR="6985">
+          <wp:inline distT="0" distB="0" distL="0" distR="0">
             <wp:extent cx="3250565" cy="1800225"/>
             <wp:effectExtent l="0" t="0" r="0" b="0"/>
             <wp:docPr id="7" name="Picture 19" descr="תוצאת תמונה עבור ‪Google Drive app offline‬‏"/>
@@ -22176,8 +22452,8 @@
           <w:rFonts w:cs="Times New Roman"/>
         </w:rPr>
       </w:pPr>
-      <w:bookmarkStart w:id="23" w:name="_Toc497391451"/>
-      <w:bookmarkStart w:id="24" w:name="_Toc503013865"/>
+      <w:bookmarkStart w:id="23" w:name="_Toc503013865"/>
+      <w:bookmarkStart w:id="24" w:name="_Toc497391451"/>
       <w:r>
         <w:rPr>
           <w:rtl w:val="true"/>
@@ -22197,8 +22473,8 @@
         <w:jc w:val="left"/>
         <w:rPr/>
       </w:pPr>
-      <w:bookmarkStart w:id="25" w:name="_Toc503013866"/>
-      <w:bookmarkStart w:id="26" w:name="_Toc497391452"/>
+      <w:bookmarkStart w:id="25" w:name="_Toc497391452"/>
+      <w:bookmarkStart w:id="26" w:name="_Toc503013866"/>
       <w:r>
         <w:rPr>
           <w:rtl w:val="true"/>
@@ -22254,9 +22530,9 @@
       <w:bookmarkStart w:id="27" w:name="_Toc503013867"/>
       <w:bookmarkStart w:id="28" w:name="_Toc498245912"/>
       <w:bookmarkStart w:id="29" w:name="_Toc497484185"/>
-      <w:bookmarkStart w:id="30" w:name="_Toc497392478"/>
-      <w:bookmarkStart w:id="31" w:name="_Toc497391792"/>
-      <w:bookmarkStart w:id="32" w:name="_Toc497391453"/>
+      <w:bookmarkStart w:id="30" w:name="_Toc497391792"/>
+      <w:bookmarkStart w:id="31" w:name="_Toc497391453"/>
+      <w:bookmarkStart w:id="32" w:name="_Toc497392478"/>
       <w:r>
         <w:rPr>
           <w:rStyle w:val="Fn"/>
@@ -22476,12 +22752,12 @@
           <w:szCs w:val="22"/>
         </w:rPr>
       </w:pPr>
-      <w:bookmarkStart w:id="33" w:name="_Toc503013868"/>
-      <w:bookmarkStart w:id="34" w:name="_Toc498245913"/>
-      <w:bookmarkStart w:id="35" w:name="_Toc497484186"/>
-      <w:bookmarkStart w:id="36" w:name="_Toc497392479"/>
-      <w:bookmarkStart w:id="37" w:name="_Toc497391793"/>
-      <w:bookmarkStart w:id="38" w:name="_Toc497391454"/>
+      <w:bookmarkStart w:id="33" w:name="_Toc497391454"/>
+      <w:bookmarkStart w:id="34" w:name="_Toc497391793"/>
+      <w:bookmarkStart w:id="35" w:name="_Toc497392479"/>
+      <w:bookmarkStart w:id="36" w:name="_Toc497484186"/>
+      <w:bookmarkStart w:id="37" w:name="_Toc498245913"/>
+      <w:bookmarkStart w:id="38" w:name="_Toc503013868"/>
       <w:r>
         <w:rPr>
           <w:rStyle w:val="Fn"/>
@@ -22589,9 +22865,9 @@
       <w:bookmarkStart w:id="39" w:name="_Toc503013869"/>
       <w:bookmarkStart w:id="40" w:name="_Toc498245914"/>
       <w:bookmarkStart w:id="41" w:name="_Toc497484187"/>
-      <w:bookmarkStart w:id="42" w:name="_Toc497392480"/>
-      <w:bookmarkStart w:id="43" w:name="_Toc497391794"/>
-      <w:bookmarkStart w:id="44" w:name="_Toc497391455"/>
+      <w:bookmarkStart w:id="42" w:name="_Toc497391794"/>
+      <w:bookmarkStart w:id="43" w:name="_Toc497391455"/>
+      <w:bookmarkStart w:id="44" w:name="_Toc497392480"/>
       <w:r>
         <w:rPr>
           <w:rStyle w:val="Fn"/>
@@ -23149,8 +23425,8 @@
         <w:jc w:val="left"/>
         <w:rPr/>
       </w:pPr>
-      <w:bookmarkStart w:id="51" w:name="_Toc503013871"/>
-      <w:bookmarkStart w:id="52" w:name="_Toc497391457"/>
+      <w:bookmarkStart w:id="51" w:name="_Toc497391457"/>
+      <w:bookmarkStart w:id="52" w:name="_Toc503013871"/>
       <w:r>
         <w:rPr>
           <w:rtl w:val="true"/>
@@ -25721,7 +25997,7 @@
           <w:rtl w:val="true"/>
         </w:rPr>
         <w:drawing>
-          <wp:inline distT="0" distB="6350" distL="0" distR="0">
+          <wp:inline distT="0" distB="0" distL="0" distR="0">
             <wp:extent cx="5391150" cy="1612900"/>
             <wp:effectExtent l="0" t="0" r="0" b="0"/>
             <wp:docPr id="21" name="Picture 24" descr=""/>
@@ -26394,7 +26670,7 @@
           <w:rtl w:val="true"/>
         </w:rPr>
         <w:drawing>
-          <wp:inline distT="0" distB="6350" distL="0" distR="0">
+          <wp:inline distT="0" distB="0" distL="0" distR="0">
             <wp:extent cx="5391150" cy="5422900"/>
             <wp:effectExtent l="0" t="0" r="0" b="0"/>
             <wp:docPr id="24" name="Picture 27" descr=""/>
@@ -27041,8 +27317,8 @@
         <w:jc w:val="left"/>
         <w:rPr/>
       </w:pPr>
-      <w:bookmarkStart w:id="53" w:name="_Toc503013872"/>
-      <w:bookmarkStart w:id="54" w:name="_Toc497391458"/>
+      <w:bookmarkStart w:id="53" w:name="_Toc497391458"/>
+      <w:bookmarkStart w:id="54" w:name="_Toc503013872"/>
       <w:r>
         <w:rPr>
           <w:rtl w:val="true"/>
@@ -27129,7 +27405,7 @@
             </w:pPr>
             <w:r>
               <w:rPr>
-                <w:rFonts w:ascii="Calibri" w:hAnsi="Calibri" w:eastAsia="Calibri" w:asciiTheme="minorHAnsi" w:eastAsiaTheme="minorHAnsi" w:hAnsiTheme="minorHAnsi" w:cs="David"/>
+                <w:rFonts w:ascii="Calibri" w:hAnsi="Calibri" w:eastAsia="Calibri" w:cs="David" w:asciiTheme="minorHAnsi" w:eastAsiaTheme="minorHAnsi" w:hAnsiTheme="minorHAnsi"/>
                 <w:sz w:val="28"/>
                 <w:sz w:val="28"/>
                 <w:szCs w:val="28"/>
@@ -27955,7 +28231,7 @@
             </w:r>
             <w:r>
               <w:rPr>
-                <w:rFonts w:ascii="Calibri" w:hAnsi="Calibri" w:eastAsia="Calibri" w:asciiTheme="minorHAnsi" w:eastAsiaTheme="minorHAnsi" w:hAnsiTheme="minorHAnsi" w:cs="David"/>
+                <w:rFonts w:ascii="Calibri" w:hAnsi="Calibri" w:eastAsia="Calibri" w:cs="David" w:asciiTheme="minorHAnsi" w:eastAsiaTheme="minorHAnsi" w:hAnsiTheme="minorHAnsi"/>
                 <w:sz w:val="28"/>
                 <w:sz w:val="28"/>
                 <w:szCs w:val="28"/>
@@ -27992,7 +28268,7 @@
             </w:pPr>
             <w:r>
               <w:rPr>
-                <w:rFonts w:ascii="Calibri" w:hAnsi="Calibri" w:eastAsia="Calibri" w:asciiTheme="minorHAnsi" w:eastAsiaTheme="minorHAnsi" w:hAnsiTheme="minorHAnsi" w:cs="David"/>
+                <w:rFonts w:ascii="Calibri" w:hAnsi="Calibri" w:eastAsia="Calibri" w:cs="David" w:asciiTheme="minorHAnsi" w:eastAsiaTheme="minorHAnsi" w:hAnsiTheme="minorHAnsi"/>
                 <w:sz w:val="28"/>
                 <w:sz w:val="28"/>
                 <w:szCs w:val="28"/>
@@ -28326,8 +28602,8 @@
         <w:jc w:val="left"/>
         <w:rPr/>
       </w:pPr>
-      <w:bookmarkStart w:id="55" w:name="_Toc503013873"/>
-      <w:bookmarkStart w:id="56" w:name="_Toc497391459"/>
+      <w:bookmarkStart w:id="55" w:name="_Toc497391459"/>
+      <w:bookmarkStart w:id="56" w:name="_Toc503013873"/>
       <w:r>
         <w:rPr>
           <w:rtl w:val="true"/>
@@ -29496,8 +29772,8 @@
         <w:jc w:val="left"/>
         <w:rPr/>
       </w:pPr>
-      <w:bookmarkStart w:id="57" w:name="_Toc503013874"/>
-      <w:bookmarkStart w:id="58" w:name="_Toc497391460"/>
+      <w:bookmarkStart w:id="57" w:name="_Toc497391460"/>
+      <w:bookmarkStart w:id="58" w:name="_Toc503013874"/>
       <w:r>
         <w:rPr>
           <w:rtl w:val="true"/>
@@ -29713,9 +29989,6 @@
             <w:tcW w:w="3257" w:type="dxa"/>
             <w:tcBorders/>
             <w:shd w:fill="auto" w:val="clear"/>
-            <w:tcMar>
-              <w:left w:w="108" w:type="dxa"/>
-            </w:tcMar>
           </w:tcPr>
           <w:p>
             <w:pPr>
@@ -29796,9 +30069,6 @@
             <w:tcW w:w="3257" w:type="dxa"/>
             <w:tcBorders/>
             <w:shd w:fill="auto" w:val="clear"/>
-            <w:tcMar>
-              <w:left w:w="108" w:type="dxa"/>
-            </w:tcMar>
           </w:tcPr>
           <w:p>
             <w:pPr>
@@ -29878,9 +30148,6 @@
             <w:tcW w:w="3257" w:type="dxa"/>
             <w:tcBorders/>
             <w:shd w:fill="auto" w:val="clear"/>
-            <w:tcMar>
-              <w:left w:w="108" w:type="dxa"/>
-            </w:tcMar>
           </w:tcPr>
           <w:p>
             <w:pPr>
@@ -29960,9 +30227,6 @@
             <w:tcW w:w="3257" w:type="dxa"/>
             <w:tcBorders/>
             <w:shd w:fill="auto" w:val="clear"/>
-            <w:tcMar>
-              <w:left w:w="108" w:type="dxa"/>
-            </w:tcMar>
           </w:tcPr>
           <w:p>
             <w:pPr>
@@ -30073,9 +30337,6 @@
             <w:tcW w:w="3257" w:type="dxa"/>
             <w:tcBorders/>
             <w:shd w:fill="auto" w:val="clear"/>
-            <w:tcMar>
-              <w:left w:w="108" w:type="dxa"/>
-            </w:tcMar>
           </w:tcPr>
           <w:p>
             <w:pPr>
@@ -30187,9 +30448,6 @@
             <w:tcW w:w="3257" w:type="dxa"/>
             <w:tcBorders/>
             <w:shd w:fill="auto" w:val="clear"/>
-            <w:tcMar>
-              <w:left w:w="108" w:type="dxa"/>
-            </w:tcMar>
           </w:tcPr>
           <w:p>
             <w:pPr>
@@ -30348,9 +30606,6 @@
             <w:tcW w:w="3257" w:type="dxa"/>
             <w:tcBorders/>
             <w:shd w:fill="auto" w:val="clear"/>
-            <w:tcMar>
-              <w:left w:w="108" w:type="dxa"/>
-            </w:tcMar>
           </w:tcPr>
           <w:p>
             <w:pPr>
@@ -30446,9 +30701,6 @@
             <w:tcW w:w="3257" w:type="dxa"/>
             <w:tcBorders/>
             <w:shd w:fill="auto" w:val="clear"/>
-            <w:tcMar>
-              <w:left w:w="108" w:type="dxa"/>
-            </w:tcMar>
           </w:tcPr>
           <w:p>
             <w:pPr>
@@ -30624,9 +30876,6 @@
             <w:tcW w:w="3257" w:type="dxa"/>
             <w:tcBorders/>
             <w:shd w:fill="auto" w:val="clear"/>
-            <w:tcMar>
-              <w:left w:w="108" w:type="dxa"/>
-            </w:tcMar>
           </w:tcPr>
           <w:p>
             <w:pPr>
@@ -30812,14 +31061,14 @@
         <w:tblLook w:noVBand="1" w:val="04a0" w:noHBand="0" w:lastColumn="0" w:firstColumn="1" w:lastRow="0" w:firstRow="1"/>
       </w:tblPr>
       <w:tblGrid>
-        <w:gridCol w:w="676"/>
-        <w:gridCol w:w="8044"/>
+        <w:gridCol w:w="675"/>
+        <w:gridCol w:w="8045"/>
       </w:tblGrid>
       <w:tr>
         <w:trPr/>
         <w:tc>
           <w:tcPr>
-            <w:tcW w:w="676" w:type="dxa"/>
+            <w:tcW w:w="675" w:type="dxa"/>
             <w:tcBorders/>
             <w:shd w:fill="auto" w:val="clear"/>
           </w:tcPr>
@@ -30842,7 +31091,7 @@
         </w:tc>
         <w:tc>
           <w:tcPr>
-            <w:tcW w:w="8044" w:type="dxa"/>
+            <w:tcW w:w="8045" w:type="dxa"/>
             <w:tcBorders/>
             <w:shd w:fill="auto" w:val="clear"/>
           </w:tcPr>
@@ -30885,7 +31134,7 @@
         <w:trPr/>
         <w:tc>
           <w:tcPr>
-            <w:tcW w:w="676" w:type="dxa"/>
+            <w:tcW w:w="675" w:type="dxa"/>
             <w:tcBorders/>
             <w:shd w:fill="auto" w:val="clear"/>
           </w:tcPr>
@@ -30908,7 +31157,7 @@
         </w:tc>
         <w:tc>
           <w:tcPr>
-            <w:tcW w:w="8044" w:type="dxa"/>
+            <w:tcW w:w="8045" w:type="dxa"/>
             <w:tcBorders/>
             <w:shd w:fill="auto" w:val="clear"/>
           </w:tcPr>
@@ -30997,7 +31246,7 @@
         <w:trPr/>
         <w:tc>
           <w:tcPr>
-            <w:tcW w:w="676" w:type="dxa"/>
+            <w:tcW w:w="675" w:type="dxa"/>
             <w:tcBorders/>
             <w:shd w:fill="auto" w:val="clear"/>
           </w:tcPr>
@@ -31020,7 +31269,7 @@
         </w:tc>
         <w:tc>
           <w:tcPr>
-            <w:tcW w:w="8044" w:type="dxa"/>
+            <w:tcW w:w="8045" w:type="dxa"/>
             <w:tcBorders/>
             <w:shd w:fill="auto" w:val="clear"/>
           </w:tcPr>
@@ -31063,7 +31312,7 @@
         <w:trPr/>
         <w:tc>
           <w:tcPr>
-            <w:tcW w:w="676" w:type="dxa"/>
+            <w:tcW w:w="675" w:type="dxa"/>
             <w:tcBorders/>
             <w:shd w:fill="auto" w:val="clear"/>
           </w:tcPr>
@@ -31086,7 +31335,7 @@
         </w:tc>
         <w:tc>
           <w:tcPr>
-            <w:tcW w:w="8044" w:type="dxa"/>
+            <w:tcW w:w="8045" w:type="dxa"/>
             <w:tcBorders/>
             <w:shd w:fill="auto" w:val="clear"/>
           </w:tcPr>
@@ -31177,7 +31426,7 @@
         <w:trPr/>
         <w:tc>
           <w:tcPr>
-            <w:tcW w:w="676" w:type="dxa"/>
+            <w:tcW w:w="675" w:type="dxa"/>
             <w:tcBorders/>
             <w:shd w:fill="auto" w:val="clear"/>
           </w:tcPr>
@@ -31200,7 +31449,7 @@
         </w:tc>
         <w:tc>
           <w:tcPr>
-            <w:tcW w:w="8044" w:type="dxa"/>
+            <w:tcW w:w="8045" w:type="dxa"/>
             <w:tcBorders/>
             <w:shd w:fill="auto" w:val="clear"/>
           </w:tcPr>
@@ -31259,7 +31508,7 @@
         <w:trPr/>
         <w:tc>
           <w:tcPr>
-            <w:tcW w:w="676" w:type="dxa"/>
+            <w:tcW w:w="675" w:type="dxa"/>
             <w:tcBorders/>
             <w:shd w:fill="auto" w:val="clear"/>
           </w:tcPr>
@@ -31282,7 +31531,7 @@
         </w:tc>
         <w:tc>
           <w:tcPr>
-            <w:tcW w:w="8044" w:type="dxa"/>
+            <w:tcW w:w="8045" w:type="dxa"/>
             <w:tcBorders/>
             <w:shd w:fill="auto" w:val="clear"/>
           </w:tcPr>
@@ -31327,7 +31576,7 @@
       <w:formProt w:val="false"/>
       <w:textDirection w:val="lrTb"/>
       <w:bidi/>
-      <w:docGrid w:type="default" w:linePitch="360" w:charSpace="4294965042"/>
+      <w:docGrid w:type="default" w:linePitch="360" w:charSpace="0"/>
     </w:sectPr>
   </w:body>
 </w:document>
@@ -31341,7 +31590,7 @@
         <w:docPartGallery w:val="Page Numbers (Bottom of Page)"/>
         <w:docPartUnique w:val="true"/>
       </w:docPartObj>
-      <w:id w:val="371824978"/>
+      <w:id w:val="1013197907"/>
     </w:sdtPr>
     <w:sdtContent>
       <w:p>
@@ -31810,6 +32059,7 @@
       </w:pPr>
       <w:rPr>
         <w:rFonts w:ascii="Wingdings" w:hAnsi="Wingdings" w:cs="Wingdings" w:hint="default"/>
+        <w:rFonts w:cs="Wingdings"/>
       </w:rPr>
     </w:lvl>
     <w:lvl w:ilvl="3">
@@ -31822,6 +32072,7 @@
       </w:pPr>
       <w:rPr>
         <w:rFonts w:ascii="Symbol" w:hAnsi="Symbol" w:cs="Symbol" w:hint="default"/>
+        <w:rFonts w:cs="Symbol"/>
       </w:rPr>
     </w:lvl>
     <w:lvl w:ilvl="4">
@@ -31847,6 +32098,7 @@
       </w:pPr>
       <w:rPr>
         <w:rFonts w:ascii="Wingdings" w:hAnsi="Wingdings" w:cs="Wingdings" w:hint="default"/>
+        <w:rFonts w:cs="Wingdings"/>
       </w:rPr>
     </w:lvl>
     <w:lvl w:ilvl="6">
@@ -31859,6 +32111,7 @@
       </w:pPr>
       <w:rPr>
         <w:rFonts w:ascii="Symbol" w:hAnsi="Symbol" w:cs="Symbol" w:hint="default"/>
+        <w:rFonts w:cs="Symbol"/>
       </w:rPr>
     </w:lvl>
     <w:lvl w:ilvl="7">
@@ -31884,6 +32137,7 @@
       </w:pPr>
       <w:rPr>
         <w:rFonts w:ascii="Wingdings" w:hAnsi="Wingdings" w:cs="Wingdings" w:hint="default"/>
+        <w:rFonts w:cs="Wingdings"/>
       </w:rPr>
     </w:lvl>
   </w:abstractNum>
@@ -33160,7 +33414,6 @@
       <w:color w:val="auto"/>
       <w:sz w:val="22"/>
       <w:szCs w:val="22"/>
-      <w:u w:val="none"/>
       <w:shd w:fill="FFFFFF" w:val="clear"/>
     </w:rPr>
   </w:style>
@@ -33172,7 +33425,6 @@
       <w:color w:val="auto"/>
       <w:sz w:val="20"/>
       <w:szCs w:val="20"/>
-      <w:u w:val="none"/>
       <w:shd w:fill="FFFFFF" w:val="clear"/>
     </w:rPr>
   </w:style>
@@ -33180,6 +33432,310 @@
     <w:name w:val="Index Link"/>
     <w:qFormat/>
     <w:rPr/>
+  </w:style>
+  <w:style w:type="character" w:styleId="ListLabel57">
+    <w:name w:val="ListLabel 57"/>
+    <w:qFormat/>
+    <w:rPr>
+      <w:rFonts w:cs="Times New Roman"/>
+    </w:rPr>
+  </w:style>
+  <w:style w:type="character" w:styleId="ListLabel58">
+    <w:name w:val="ListLabel 58"/>
+    <w:qFormat/>
+    <w:rPr>
+      <w:sz w:val="24"/>
+    </w:rPr>
+  </w:style>
+  <w:style w:type="character" w:styleId="ListLabel59">
+    <w:name w:val="ListLabel 59"/>
+    <w:qFormat/>
+    <w:rPr>
+      <w:rFonts w:cs="Courier New"/>
+    </w:rPr>
+  </w:style>
+  <w:style w:type="character" w:styleId="ListLabel60">
+    <w:name w:val="ListLabel 60"/>
+    <w:qFormat/>
+    <w:rPr>
+      <w:rFonts w:cs="Wingdings"/>
+    </w:rPr>
+  </w:style>
+  <w:style w:type="character" w:styleId="ListLabel61">
+    <w:name w:val="ListLabel 61"/>
+    <w:qFormat/>
+    <w:rPr>
+      <w:rFonts w:cs="Symbol"/>
+    </w:rPr>
+  </w:style>
+  <w:style w:type="character" w:styleId="ListLabel62">
+    <w:name w:val="ListLabel 62"/>
+    <w:qFormat/>
+    <w:rPr>
+      <w:rFonts w:cs="Courier New"/>
+    </w:rPr>
+  </w:style>
+  <w:style w:type="character" w:styleId="ListLabel63">
+    <w:name w:val="ListLabel 63"/>
+    <w:qFormat/>
+    <w:rPr>
+      <w:rFonts w:cs="Wingdings"/>
+    </w:rPr>
+  </w:style>
+  <w:style w:type="character" w:styleId="ListLabel64">
+    <w:name w:val="ListLabel 64"/>
+    <w:qFormat/>
+    <w:rPr>
+      <w:rFonts w:cs="Symbol"/>
+    </w:rPr>
+  </w:style>
+  <w:style w:type="character" w:styleId="ListLabel65">
+    <w:name w:val="ListLabel 65"/>
+    <w:qFormat/>
+    <w:rPr>
+      <w:rFonts w:cs="Courier New"/>
+    </w:rPr>
+  </w:style>
+  <w:style w:type="character" w:styleId="ListLabel66">
+    <w:name w:val="ListLabel 66"/>
+    <w:qFormat/>
+    <w:rPr>
+      <w:rFonts w:cs="Wingdings"/>
+    </w:rPr>
+  </w:style>
+  <w:style w:type="character" w:styleId="ListLabel67">
+    <w:name w:val="ListLabel 67"/>
+    <w:qFormat/>
+    <w:rPr>
+      <w:rFonts w:cs="Arial"/>
+      <w:sz w:val="24"/>
+    </w:rPr>
+  </w:style>
+  <w:style w:type="character" w:styleId="ListLabel68">
+    <w:name w:val="ListLabel 68"/>
+    <w:qFormat/>
+    <w:rPr>
+      <w:rFonts w:cs="Courier New"/>
+    </w:rPr>
+  </w:style>
+  <w:style w:type="character" w:styleId="ListLabel69">
+    <w:name w:val="ListLabel 69"/>
+    <w:qFormat/>
+    <w:rPr>
+      <w:rFonts w:cs="Wingdings"/>
+    </w:rPr>
+  </w:style>
+  <w:style w:type="character" w:styleId="ListLabel70">
+    <w:name w:val="ListLabel 70"/>
+    <w:qFormat/>
+    <w:rPr>
+      <w:rFonts w:cs="Symbol"/>
+    </w:rPr>
+  </w:style>
+  <w:style w:type="character" w:styleId="ListLabel71">
+    <w:name w:val="ListLabel 71"/>
+    <w:qFormat/>
+    <w:rPr>
+      <w:rFonts w:cs="Courier New"/>
+    </w:rPr>
+  </w:style>
+  <w:style w:type="character" w:styleId="ListLabel72">
+    <w:name w:val="ListLabel 72"/>
+    <w:qFormat/>
+    <w:rPr>
+      <w:rFonts w:cs="Wingdings"/>
+    </w:rPr>
+  </w:style>
+  <w:style w:type="character" w:styleId="ListLabel73">
+    <w:name w:val="ListLabel 73"/>
+    <w:qFormat/>
+    <w:rPr>
+      <w:rFonts w:cs="Symbol"/>
+    </w:rPr>
+  </w:style>
+  <w:style w:type="character" w:styleId="ListLabel74">
+    <w:name w:val="ListLabel 74"/>
+    <w:qFormat/>
+    <w:rPr>
+      <w:rFonts w:cs="Courier New"/>
+    </w:rPr>
+  </w:style>
+  <w:style w:type="character" w:styleId="ListLabel75">
+    <w:name w:val="ListLabel 75"/>
+    <w:qFormat/>
+    <w:rPr>
+      <w:rFonts w:cs="Wingdings"/>
+    </w:rPr>
+  </w:style>
+  <w:style w:type="character" w:styleId="ListLabel76">
+    <w:name w:val="ListLabel 76"/>
+    <w:qFormat/>
+    <w:rPr>
+      <w:sz w:val="28"/>
+    </w:rPr>
+  </w:style>
+  <w:style w:type="character" w:styleId="ListLabel77">
+    <w:name w:val="ListLabel 77"/>
+    <w:qFormat/>
+    <w:rPr>
+      <w:rFonts w:cs="Courier New"/>
+    </w:rPr>
+  </w:style>
+  <w:style w:type="character" w:styleId="ListLabel78">
+    <w:name w:val="ListLabel 78"/>
+    <w:qFormat/>
+    <w:rPr>
+      <w:rFonts w:cs="Wingdings"/>
+    </w:rPr>
+  </w:style>
+  <w:style w:type="character" w:styleId="ListLabel79">
+    <w:name w:val="ListLabel 79"/>
+    <w:qFormat/>
+    <w:rPr>
+      <w:rFonts w:cs="Symbol"/>
+    </w:rPr>
+  </w:style>
+  <w:style w:type="character" w:styleId="ListLabel80">
+    <w:name w:val="ListLabel 80"/>
+    <w:qFormat/>
+    <w:rPr>
+      <w:rFonts w:cs="Courier New"/>
+    </w:rPr>
+  </w:style>
+  <w:style w:type="character" w:styleId="ListLabel81">
+    <w:name w:val="ListLabel 81"/>
+    <w:qFormat/>
+    <w:rPr>
+      <w:rFonts w:cs="Wingdings"/>
+    </w:rPr>
+  </w:style>
+  <w:style w:type="character" w:styleId="ListLabel82">
+    <w:name w:val="ListLabel 82"/>
+    <w:qFormat/>
+    <w:rPr>
+      <w:rFonts w:cs="Symbol"/>
+    </w:rPr>
+  </w:style>
+  <w:style w:type="character" w:styleId="ListLabel83">
+    <w:name w:val="ListLabel 83"/>
+    <w:qFormat/>
+    <w:rPr>
+      <w:rFonts w:cs="Courier New"/>
+    </w:rPr>
+  </w:style>
+  <w:style w:type="character" w:styleId="ListLabel84">
+    <w:name w:val="ListLabel 84"/>
+    <w:qFormat/>
+    <w:rPr>
+      <w:rFonts w:cs="Wingdings"/>
+    </w:rPr>
+  </w:style>
+  <w:style w:type="character" w:styleId="ListLabel85">
+    <w:name w:val="ListLabel 85"/>
+    <w:qFormat/>
+    <w:rPr>
+      <w:rFonts w:eastAsia="Calibri" w:cs="Arial" w:cstheme="minorBidi" w:eastAsiaTheme="minorHAnsi"/>
+      <w:sz w:val="28"/>
+      <w:szCs w:val="28"/>
+    </w:rPr>
+  </w:style>
+  <w:style w:type="character" w:styleId="ListLabel86">
+    <w:name w:val="ListLabel 86"/>
+    <w:qFormat/>
+    <w:rPr>
+      <w:rFonts w:eastAsia="Calibri" w:cs="Arial" w:cstheme="minorBidi" w:eastAsiaTheme="minorHAnsi"/>
+      <w:sz w:val="28"/>
+      <w:szCs w:val="22"/>
+    </w:rPr>
+  </w:style>
+  <w:style w:type="character" w:styleId="ListLabel87">
+    <w:name w:val="ListLabel 87"/>
+    <w:qFormat/>
+    <w:rPr>
+      <w:rFonts w:eastAsia="Calibri" w:cs="Arial"/>
+      <w:szCs w:val="22"/>
+    </w:rPr>
+  </w:style>
+  <w:style w:type="character" w:styleId="ListLabel88">
+    <w:name w:val="ListLabel 88"/>
+    <w:qFormat/>
+    <w:rPr>
+      <w:b w:val="false"/>
+      <w:bCs w:val="false"/>
+      <w:i/>
+      <w:iCs/>
+      <w:color w:val="auto"/>
+    </w:rPr>
+  </w:style>
+  <w:style w:type="character" w:styleId="ListLabel89">
+    <w:name w:val="ListLabel 89"/>
+    <w:qFormat/>
+    <w:rPr>
+      <w:b/>
+      <w:bCs/>
+    </w:rPr>
+  </w:style>
+  <w:style w:type="character" w:styleId="ListLabel90">
+    <w:name w:val="ListLabel 90"/>
+    <w:qFormat/>
+    <w:rPr>
+      <w:sz w:val="24"/>
+    </w:rPr>
+  </w:style>
+  <w:style w:type="character" w:styleId="ListLabel91">
+    <w:name w:val="ListLabel 91"/>
+    <w:qFormat/>
+    <w:rPr/>
+  </w:style>
+  <w:style w:type="character" w:styleId="ListLabel92">
+    <w:name w:val="ListLabel 92"/>
+    <w:qFormat/>
+    <w:rPr>
+      <w:sz w:val="24"/>
+      <w:szCs w:val="24"/>
+    </w:rPr>
+  </w:style>
+  <w:style w:type="character" w:styleId="ListLabel93">
+    <w:name w:val="ListLabel 93"/>
+    <w:qFormat/>
+    <w:rPr>
+      <w:rFonts w:cs="Arial"/>
+      <w:sz w:val="24"/>
+      <w:szCs w:val="24"/>
+    </w:rPr>
+  </w:style>
+  <w:style w:type="character" w:styleId="ListLabel94">
+    <w:name w:val="ListLabel 94"/>
+    <w:qFormat/>
+    <w:rPr>
+      <w:rFonts w:ascii="Arial" w:hAnsi="Arial" w:cs="Arial"/>
+      <w:color w:val="auto"/>
+      <w:sz w:val="22"/>
+      <w:szCs w:val="22"/>
+      <w:highlight w:val="white"/>
+      <w:u w:val="none"/>
+    </w:rPr>
+  </w:style>
+  <w:style w:type="character" w:styleId="ListLabel95">
+    <w:name w:val="ListLabel 95"/>
+    <w:qFormat/>
+    <w:rPr>
+      <w:rFonts w:ascii="Arial" w:hAnsi="Arial" w:cs="Arial"/>
+      <w:color w:val="auto"/>
+      <w:sz w:val="20"/>
+      <w:szCs w:val="20"/>
+      <w:highlight w:val="white"/>
+      <w:u w:val="none"/>
+    </w:rPr>
+  </w:style>
+  <w:style w:type="character" w:styleId="ListLabel96">
+    <w:name w:val="ListLabel 96"/>
+    <w:qFormat/>
+    <w:rPr>
+      <w:rFonts w:ascii="Calibri" w:hAnsi="Calibri" w:eastAsia="Calibri" w:asciiTheme="minorHAnsi" w:eastAsiaTheme="minorHAnsi" w:hAnsiTheme="minorHAnsi"/>
+      <w:sz w:val="28"/>
+      <w:szCs w:val="22"/>
+    </w:rPr>
   </w:style>
   <w:style w:type="paragraph" w:styleId="Heading" w:customStyle="1">
     <w:name w:val="Heading"/>

</xml_diff>